<commit_message>
Update documentation and example.
</commit_message>
<xml_diff>
--- a/docs/LANDIS-II Biomass Succession v5.0 User Guide.docx
+++ b/docs/LANDIS-II Biomass Succession v5.0 User Guide.docx
@@ -143,7 +143,7 @@
         <w:rPr>
           <w:noProof/>
         </w:rPr>
-        <w:t>March 4, 2019</w:t>
+        <w:t>March 15, 2019</w:t>
       </w:r>
       <w:r>
         <w:rPr>
@@ -1124,8 +1124,6 @@
           <w:fldChar w:fldCharType="end"/>
         </w:r>
       </w:hyperlink>
-      <w:bookmarkStart w:id="3" w:name="_GoBack"/>
-      <w:bookmarkEnd w:id="3"/>
     </w:p>
     <w:p>
       <w:pPr>
@@ -8581,12 +8579,12 @@
         <w:lastRenderedPageBreak/>
         <w:fldChar w:fldCharType="end"/>
       </w:r>
-      <w:bookmarkStart w:id="4" w:name="_Toc2585729"/>
+      <w:bookmarkStart w:id="3" w:name="_Toc2585729"/>
       <w:r>
         <w:t>Introduction</w:t>
       </w:r>
       <w:bookmarkEnd w:id="2"/>
-      <w:bookmarkEnd w:id="4"/>
+      <w:bookmarkEnd w:id="3"/>
     </w:p>
     <w:p>
       <w:pPr>
@@ -8729,117 +8727,117 @@
       <w:r>
         <w:t xml:space="preserve"> pools:  woody and leaf litter.</w:t>
       </w:r>
-      <w:bookmarkStart w:id="5" w:name="_Toc282434134"/>
-      <w:bookmarkStart w:id="6" w:name="_Toc133386203"/>
-      <w:bookmarkStart w:id="7" w:name="_Toc133907137"/>
-      <w:bookmarkStart w:id="8" w:name="_Toc133934405"/>
-      <w:bookmarkStart w:id="9" w:name="_Toc133942259"/>
+      <w:bookmarkStart w:id="4" w:name="_Toc282434134"/>
+      <w:bookmarkStart w:id="5" w:name="_Toc133386203"/>
+      <w:bookmarkStart w:id="6" w:name="_Toc133907137"/>
+      <w:bookmarkStart w:id="7" w:name="_Toc133934405"/>
+      <w:bookmarkStart w:id="8" w:name="_Toc133942259"/>
     </w:p>
     <w:p>
       <w:pPr>
         <w:pStyle w:val="Heading2"/>
       </w:pPr>
-      <w:bookmarkStart w:id="10" w:name="_Toc342047012"/>
-      <w:bookmarkStart w:id="11" w:name="_Toc391464724"/>
-      <w:bookmarkStart w:id="12" w:name="_Toc2585730"/>
+      <w:bookmarkStart w:id="9" w:name="_Toc342047012"/>
+      <w:bookmarkStart w:id="10" w:name="_Toc391464724"/>
+      <w:bookmarkStart w:id="11" w:name="_Toc2585730"/>
+      <w:bookmarkEnd w:id="4"/>
       <w:bookmarkEnd w:id="5"/>
       <w:bookmarkEnd w:id="6"/>
       <w:bookmarkEnd w:id="7"/>
       <w:bookmarkEnd w:id="8"/>
+      <w:r>
+        <w:t>Extension Description</w:t>
+      </w:r>
       <w:bookmarkEnd w:id="9"/>
-      <w:r>
-        <w:t>Extension Description</w:t>
-      </w:r>
       <w:bookmarkEnd w:id="10"/>
       <w:bookmarkEnd w:id="11"/>
+    </w:p>
+    <w:p>
+      <w:pPr>
+        <w:pStyle w:val="Heading3"/>
+      </w:pPr>
+      <w:bookmarkStart w:id="12" w:name="_Toc2585731"/>
+      <w:r>
+        <w:t>Cohort reproduction – disturbance interactions</w:t>
+      </w:r>
       <w:bookmarkEnd w:id="12"/>
+      <w:r>
+        <w:t xml:space="preserve">  </w:t>
+      </w:r>
+    </w:p>
+    <w:p>
+      <w:pPr>
+        <w:pStyle w:val="textbody"/>
+      </w:pPr>
+      <w:r>
+        <w:t xml:space="preserve">Recall that every disturbance will trigger succession at each site at the time step that the disturbance(s) occur.  </w:t>
+      </w:r>
+      <w:r>
+        <w:t xml:space="preserve">In succession, there is a hierarchy of reproduction options following a disturbance.  The goal of this design was to give reproductive precedence to species with propagules available on site.  </w:t>
+      </w:r>
+    </w:p>
+    <w:p>
+      <w:pPr>
+        <w:pStyle w:val="textbody"/>
+      </w:pPr>
+      <w:r>
+        <w:t>If planting (currently possible only through a Harvest extension) is triggered for one or more species, then no other reproduction will occur.</w:t>
+      </w:r>
+      <w:r>
+        <w:t xml:space="preserve">  Planting is given highest precedence as we assume that a viable cohort is generated.  However, the probability of establishment must be greater than zero.</w:t>
+      </w:r>
+    </w:p>
+    <w:p>
+      <w:pPr>
+        <w:pStyle w:val="textbody"/>
+      </w:pPr>
+      <w:r>
+        <w:t xml:space="preserve">If serotiny (only possible </w:t>
+      </w:r>
+      <w:r>
+        <w:t>immediately following</w:t>
+      </w:r>
+      <w:r>
+        <w:t xml:space="preserve"> a </w:t>
+      </w:r>
+      <w:r>
+        <w:t>fire</w:t>
+      </w:r>
+      <w:r>
+        <w:t>)</w:t>
+      </w:r>
+      <w:r>
+        <w:t xml:space="preserve"> is triggered for one or more species, then neither resprouting nor seeding will occur.  Serotiny is given precedence over resprouting as it typically has a higher threshold for success than resprouting.  This slightly favors serotinous species when mixed with species able to resprout following a fire.</w:t>
+      </w:r>
+    </w:p>
+    <w:p>
+      <w:pPr>
+        <w:pStyle w:val="textbody"/>
+      </w:pPr>
+      <w:r>
+        <w:t>If resprouting (which can be induced by many disturbance types) is triggered, then seeding will not occur.</w:t>
+      </w:r>
+    </w:p>
+    <w:p>
+      <w:pPr>
+        <w:pStyle w:val="textbody"/>
+      </w:pPr>
+      <w:r>
+        <w:t>Finally, if neither planting, serotiny, nor resprouting occurred, seeding dispersal into a sight will occur.</w:t>
+      </w:r>
     </w:p>
     <w:p>
       <w:pPr>
         <w:pStyle w:val="Heading3"/>
       </w:pPr>
-      <w:bookmarkStart w:id="13" w:name="_Toc2585731"/>
-      <w:r>
-        <w:t>Cohort reproduction – disturbance interactions</w:t>
-      </w:r>
-      <w:bookmarkEnd w:id="13"/>
-      <w:r>
-        <w:t xml:space="preserve">  </w:t>
-      </w:r>
-    </w:p>
-    <w:p>
-      <w:pPr>
-        <w:pStyle w:val="textbody"/>
-      </w:pPr>
-      <w:r>
-        <w:t xml:space="preserve">Recall that every disturbance will trigger succession at each site at the time step that the disturbance(s) occur.  </w:t>
-      </w:r>
-      <w:r>
-        <w:t xml:space="preserve">In succession, there is a hierarchy of reproduction options following a disturbance.  The goal of this design was to give reproductive precedence to species with propagules available on site.  </w:t>
-      </w:r>
-    </w:p>
-    <w:p>
-      <w:pPr>
-        <w:pStyle w:val="textbody"/>
-      </w:pPr>
-      <w:r>
-        <w:t>If planting (currently possible only through a Harvest extension) is triggered for one or more species, then no other reproduction will occur.</w:t>
-      </w:r>
-      <w:r>
-        <w:t xml:space="preserve">  Planting is given highest precedence as we assume that a viable cohort is generated.  However, the probability of establishment must be greater than zero.</w:t>
-      </w:r>
-    </w:p>
-    <w:p>
-      <w:pPr>
-        <w:pStyle w:val="textbody"/>
-      </w:pPr>
-      <w:r>
-        <w:t xml:space="preserve">If serotiny (only possible </w:t>
-      </w:r>
-      <w:r>
-        <w:t>immediately following</w:t>
-      </w:r>
-      <w:r>
-        <w:t xml:space="preserve"> a </w:t>
-      </w:r>
-      <w:r>
-        <w:t>fire</w:t>
-      </w:r>
-      <w:r>
-        <w:t>)</w:t>
-      </w:r>
-      <w:r>
-        <w:t xml:space="preserve"> is triggered for one or more species, then neither resprouting nor seeding will occur.  Serotiny is given precedence over resprouting as it typically has a higher threshold for success than resprouting.  This slightly favors serotinous species when mixed with species able to resprout following a fire.</w:t>
-      </w:r>
-    </w:p>
-    <w:p>
-      <w:pPr>
-        <w:pStyle w:val="textbody"/>
-      </w:pPr>
-      <w:r>
-        <w:t>If resprouting (which can be induced by many disturbance types) is triggered, then seeding will not occur.</w:t>
-      </w:r>
-    </w:p>
-    <w:p>
-      <w:pPr>
-        <w:pStyle w:val="textbody"/>
-      </w:pPr>
-      <w:r>
-        <w:t>Finally, if neither planting, serotiny, nor resprouting occurred, seeding dispersal into a sight will occur.</w:t>
-      </w:r>
-    </w:p>
-    <w:p>
-      <w:pPr>
-        <w:pStyle w:val="Heading3"/>
-      </w:pPr>
-      <w:bookmarkStart w:id="14" w:name="_Ref421710107"/>
-      <w:bookmarkStart w:id="15" w:name="_Toc2585732"/>
+      <w:bookmarkStart w:id="13" w:name="_Ref421710107"/>
+      <w:bookmarkStart w:id="14" w:name="_Toc2585732"/>
       <w:r>
         <w:lastRenderedPageBreak/>
         <w:t>Cohort reproduction – Initial biomass</w:t>
       </w:r>
+      <w:bookmarkEnd w:id="13"/>
       <w:bookmarkEnd w:id="14"/>
-      <w:bookmarkEnd w:id="15"/>
     </w:p>
     <w:p>
       <w:pPr>
@@ -8889,10 +8887,10 @@
             <v:path o:extrusionok="f" gradientshapeok="t" o:connecttype="rect"/>
             <o:lock v:ext="edit" aspectratio="t"/>
           </v:shapetype>
-          <v:shape id="_x0000_i1025" type="#_x0000_t75" style="width:307.75pt;height:17.75pt" o:ole="">
+          <v:shape id="_x0000_i1025" type="#_x0000_t75" style="width:307.45pt;height:17.85pt" o:ole="">
             <v:imagedata r:id="rId9" o:title=""/>
           </v:shape>
-          <o:OLEObject Type="Embed" ProgID="Equation.3" ShapeID="_x0000_i1025" DrawAspect="Content" ObjectID="_1613198490" r:id="rId10"/>
+          <o:OLEObject Type="Embed" ProgID="Equation.3" ShapeID="_x0000_i1025" DrawAspect="Content" ObjectID="_1614146775" r:id="rId10"/>
         </w:object>
       </w:r>
     </w:p>
@@ -9047,11 +9045,11 @@
       <w:pPr>
         <w:pStyle w:val="Heading3"/>
       </w:pPr>
-      <w:bookmarkStart w:id="16" w:name="_Toc2585733"/>
+      <w:bookmarkStart w:id="15" w:name="_Toc2585733"/>
       <w:r>
         <w:t>Cohort growth and ageing</w:t>
       </w:r>
-      <w:bookmarkEnd w:id="16"/>
+      <w:bookmarkEnd w:id="15"/>
     </w:p>
     <w:p>
       <w:pPr>
@@ -9120,10 +9118,10 @@
           <w:position w:val="-32"/>
         </w:rPr>
         <w:object w:dxaOrig="3300" w:dyaOrig="760">
-          <v:shape id="_x0000_i1026" type="#_x0000_t75" style="width:164.75pt;height:39.2pt" o:ole="">
+          <v:shape id="_x0000_i1026" type="#_x0000_t75" style="width:164.5pt;height:39.4pt" o:ole="">
             <v:imagedata r:id="rId11" o:title=""/>
           </v:shape>
-          <o:OLEObject Type="Embed" ProgID="Equation.3" ShapeID="_x0000_i1026" DrawAspect="Content" ObjectID="_1613198491" r:id="rId12"/>
+          <o:OLEObject Type="Embed" ProgID="Equation.3" ShapeID="_x0000_i1026" DrawAspect="Content" ObjectID="_1614146776" r:id="rId12"/>
         </w:object>
       </w:r>
       <w:r>
@@ -9205,10 +9203,10 @@
           <w:position w:val="-14"/>
         </w:rPr>
         <w:object w:dxaOrig="2700" w:dyaOrig="380">
-          <v:shape id="_x0000_i1027" type="#_x0000_t75" style="width:134.6pt;height:18.4pt" o:ole="">
+          <v:shape id="_x0000_i1027" type="#_x0000_t75" style="width:134.55pt;height:18.4pt" o:ole="">
             <v:imagedata r:id="rId13" o:title=""/>
           </v:shape>
-          <o:OLEObject Type="Embed" ProgID="Equation.3" ShapeID="_x0000_i1027" DrawAspect="Content" ObjectID="_1613198492" r:id="rId14"/>
+          <o:OLEObject Type="Embed" ProgID="Equation.3" ShapeID="_x0000_i1027" DrawAspect="Content" ObjectID="_1614146777" r:id="rId14"/>
         </w:object>
       </w:r>
       <w:r>
@@ -9573,10 +9571,10 @@
           <w:position w:val="-14"/>
         </w:rPr>
         <w:object w:dxaOrig="3540" w:dyaOrig="460">
-          <v:shape id="_x0000_i1028" type="#_x0000_t75" style="width:176.8pt;height:22.1pt" o:ole="">
+          <v:shape id="_x0000_i1028" type="#_x0000_t75" style="width:176.6pt;height:22.05pt" o:ole="">
             <v:imagedata r:id="rId15" o:title=""/>
           </v:shape>
-          <o:OLEObject Type="Embed" ProgID="Equation.3" ShapeID="_x0000_i1028" DrawAspect="Content" ObjectID="_1613198493" r:id="rId16"/>
+          <o:OLEObject Type="Embed" ProgID="Equation.3" ShapeID="_x0000_i1028" DrawAspect="Content" ObjectID="_1614146778" r:id="rId16"/>
         </w:object>
       </w:r>
       <w:r>
@@ -9675,10 +9673,10 @@
           <w:position w:val="-14"/>
         </w:rPr>
         <w:object w:dxaOrig="4720" w:dyaOrig="380">
-          <v:shape id="_x0000_i1029" type="#_x0000_t75" style="width:236.75pt;height:18.4pt" o:ole="">
+          <v:shape id="_x0000_i1029" type="#_x0000_t75" style="width:236.5pt;height:18.4pt" o:ole="">
             <v:imagedata r:id="rId17" o:title=""/>
           </v:shape>
-          <o:OLEObject Type="Embed" ProgID="Equation.3" ShapeID="_x0000_i1029" DrawAspect="Content" ObjectID="_1613198494" r:id="rId18"/>
+          <o:OLEObject Type="Embed" ProgID="Equation.3" ShapeID="_x0000_i1029" DrawAspect="Content" ObjectID="_1614146779" r:id="rId18"/>
         </w:object>
       </w:r>
       <w:r>
@@ -9861,10 +9859,10 @@
           <w:position w:val="-32"/>
         </w:rPr>
         <w:object w:dxaOrig="3700" w:dyaOrig="740">
-          <v:shape id="_x0000_i1030" type="#_x0000_t75" style="width:183.85pt;height:36.15pt" o:ole="">
+          <v:shape id="_x0000_i1030" type="#_x0000_t75" style="width:183.95pt;height:36.25pt" o:ole="">
             <v:imagedata r:id="rId19" o:title=""/>
           </v:shape>
-          <o:OLEObject Type="Embed" ProgID="Equation.3" ShapeID="_x0000_i1030" DrawAspect="Content" ObjectID="_1613198495" r:id="rId20"/>
+          <o:OLEObject Type="Embed" ProgID="Equation.3" ShapeID="_x0000_i1030" DrawAspect="Content" ObjectID="_1614146780" r:id="rId20"/>
         </w:object>
       </w:r>
       <w:r>
@@ -9890,11 +9888,11 @@
       <w:pPr>
         <w:pStyle w:val="Heading3"/>
       </w:pPr>
-      <w:bookmarkStart w:id="17" w:name="_Toc2585734"/>
+      <w:bookmarkStart w:id="16" w:name="_Toc2585734"/>
       <w:r>
         <w:t>Cohort senescence and mortality</w:t>
       </w:r>
-      <w:bookmarkEnd w:id="17"/>
+      <w:bookmarkEnd w:id="16"/>
       <w:r>
         <w:t xml:space="preserve">  </w:t>
       </w:r>
@@ -9957,11 +9955,11 @@
       <w:pPr>
         <w:pStyle w:val="Heading3"/>
       </w:pPr>
-      <w:bookmarkStart w:id="18" w:name="_Toc2585735"/>
+      <w:bookmarkStart w:id="17" w:name="_Toc2585735"/>
       <w:r>
         <w:t>Dead biomass decay</w:t>
       </w:r>
-      <w:bookmarkEnd w:id="18"/>
+      <w:bookmarkEnd w:id="17"/>
     </w:p>
     <w:p>
       <w:pPr>
@@ -10023,11 +10021,11 @@
       <w:pPr>
         <w:pStyle w:val="Heading3"/>
       </w:pPr>
-      <w:bookmarkStart w:id="19" w:name="_Toc2585736"/>
+      <w:bookmarkStart w:id="18" w:name="_Toc2585736"/>
       <w:r>
         <w:t>Initializing biomass</w:t>
       </w:r>
-      <w:bookmarkEnd w:id="19"/>
+      <w:bookmarkEnd w:id="18"/>
     </w:p>
     <w:p>
       <w:pPr>
@@ -10133,41 +10131,41 @@
       <w:pPr>
         <w:pStyle w:val="Heading3"/>
       </w:pPr>
-      <w:bookmarkStart w:id="20" w:name="_Toc2585737"/>
+      <w:bookmarkStart w:id="19" w:name="_Toc2585737"/>
       <w:r>
         <w:t>Shade calculations</w:t>
       </w:r>
+      <w:bookmarkEnd w:id="19"/>
+    </w:p>
+    <w:p>
+      <w:pPr>
+        <w:pStyle w:val="textbody"/>
+      </w:pPr>
+      <w:r>
+        <w:t xml:space="preserve">There are six possible site shade classes ranging from zero (no shade) to 5 (highest shade).  </w:t>
+      </w:r>
+      <w:r>
+        <w:t xml:space="preserve">Site shade is calculated based on the </w:t>
+      </w:r>
+      <w:r>
+        <w:t xml:space="preserve">percentage of </w:t>
+      </w:r>
+      <w:r>
+        <w:t xml:space="preserve">biomass present on a site </w:t>
+      </w:r>
+      <w:r>
+        <w:t xml:space="preserve">relative to </w:t>
+      </w:r>
+      <w:r>
+        <w:t xml:space="preserve">the maximum </w:t>
+      </w:r>
+      <w:bookmarkStart w:id="20" w:name="OLE_LINK1"/>
+      <w:bookmarkStart w:id="21" w:name="OLE_LINK2"/>
+      <w:r>
+        <w:t xml:space="preserve">possible biomass </w:t>
+      </w:r>
       <w:bookmarkEnd w:id="20"/>
-    </w:p>
-    <w:p>
-      <w:pPr>
-        <w:pStyle w:val="textbody"/>
-      </w:pPr>
-      <w:r>
-        <w:t xml:space="preserve">There are six possible site shade classes ranging from zero (no shade) to 5 (highest shade).  </w:t>
-      </w:r>
-      <w:r>
-        <w:t xml:space="preserve">Site shade is calculated based on the </w:t>
-      </w:r>
-      <w:r>
-        <w:t xml:space="preserve">percentage of </w:t>
-      </w:r>
-      <w:r>
-        <w:t xml:space="preserve">biomass present on a site </w:t>
-      </w:r>
-      <w:r>
-        <w:t xml:space="preserve">relative to </w:t>
-      </w:r>
-      <w:r>
-        <w:t xml:space="preserve">the maximum </w:t>
-      </w:r>
-      <w:bookmarkStart w:id="21" w:name="OLE_LINK1"/>
-      <w:bookmarkStart w:id="22" w:name="OLE_LINK2"/>
-      <w:r>
-        <w:t xml:space="preserve">possible biomass </w:t>
-      </w:r>
       <w:bookmarkEnd w:id="21"/>
-      <w:bookmarkEnd w:id="22"/>
       <w:r>
         <w:t>for an ecoregion</w:t>
       </w:r>
@@ -10295,11 +10293,11 @@
       <w:pPr>
         <w:pStyle w:val="Heading3"/>
       </w:pPr>
-      <w:bookmarkStart w:id="23" w:name="_Toc2585738"/>
+      <w:bookmarkStart w:id="22" w:name="_Toc2585738"/>
       <w:r>
         <w:t>Interactions with age-only disturbances</w:t>
       </w:r>
-      <w:bookmarkEnd w:id="23"/>
+      <w:bookmarkEnd w:id="22"/>
     </w:p>
     <w:p>
       <w:pPr>
@@ -10363,11 +10361,11 @@
       <w:pPr>
         <w:pStyle w:val="Heading3"/>
       </w:pPr>
-      <w:bookmarkStart w:id="24" w:name="_Toc2585739"/>
+      <w:bookmarkStart w:id="23" w:name="_Toc2585739"/>
       <w:r>
         <w:t>Dynamic inputs for climate change or others</w:t>
       </w:r>
-      <w:bookmarkEnd w:id="24"/>
+      <w:bookmarkEnd w:id="23"/>
     </w:p>
     <w:p>
       <w:pPr>
@@ -10394,7 +10392,7 @@
         <w:spacing w:line="276" w:lineRule="auto"/>
         <w:ind w:right="945"/>
       </w:pPr>
-      <w:bookmarkStart w:id="25" w:name="_Toc2585740"/>
+      <w:bookmarkStart w:id="24" w:name="_Toc2585740"/>
       <w:r>
         <w:lastRenderedPageBreak/>
         <w:t xml:space="preserve">Major </w:t>
@@ -10402,16 +10400,43 @@
       <w:r>
         <w:t>Releases</w:t>
       </w:r>
+      <w:bookmarkEnd w:id="24"/>
+    </w:p>
+    <w:p>
+      <w:pPr>
+        <w:pStyle w:val="Heading3"/>
+      </w:pPr>
+      <w:bookmarkStart w:id="25" w:name="_Toc2585741"/>
+      <w:bookmarkStart w:id="26" w:name="_Toc391464720"/>
+      <w:r>
+        <w:t>Version 5.0 (August 2018)</w:t>
+      </w:r>
       <w:bookmarkEnd w:id="25"/>
     </w:p>
     <w:p>
       <w:pPr>
+        <w:pStyle w:val="textbody"/>
+      </w:pPr>
+      <w:r>
+        <w:t>Biomass Succession was recompiled for Core v7.0.  In addition, the age-only-disturbance table was replaced with FireReducationTable and HarvestReductionTables.</w:t>
+      </w:r>
+    </w:p>
+    <w:p>
+      <w:pPr>
         <w:pStyle w:val="Heading3"/>
       </w:pPr>
-      <w:bookmarkStart w:id="26" w:name="_Toc391464720"/>
-      <w:bookmarkStart w:id="27" w:name="_Toc2585741"/>
-      <w:r>
-        <w:t>Version 5.0 (August 2018)</w:t>
+      <w:bookmarkStart w:id="27" w:name="_Toc2585742"/>
+      <w:r>
+        <w:t>Version 4</w:t>
+      </w:r>
+      <w:r>
+        <w:t>.</w:t>
+      </w:r>
+      <w:r>
+        <w:t>0</w:t>
+      </w:r>
+      <w:r>
+        <w:t xml:space="preserve"> (June 2017)</w:t>
       </w:r>
       <w:bookmarkEnd w:id="27"/>
     </w:p>
@@ -10420,25 +10445,87 @@
         <w:pStyle w:val="textbody"/>
       </w:pPr>
       <w:r>
-        <w:t>Biomass Succession was recompiled for Core v7.0.  In addition, the age-only-disturbance table was replaced with FireReducationTable and HarvestReductionTables.</w:t>
+        <w:t>Added PartialCohortMortality interface to fix error whereby partial cohort mortality (particularly from Biomass Harvest) was not properly allocating dead material.</w:t>
+      </w:r>
+    </w:p>
+    <w:p>
+      <w:pPr>
+        <w:pStyle w:val="textbody"/>
+      </w:pPr>
+      <w:r>
+        <w:t>Access to the C</w:t>
+      </w:r>
+      <w:r>
+        <w:t xml:space="preserve">limate </w:t>
+      </w:r>
+      <w:r>
+        <w:t>L</w:t>
+      </w:r>
+      <w:r>
+        <w:t xml:space="preserve">ibrary </w:t>
+      </w:r>
+      <w:r>
+        <w:t xml:space="preserve">was also added.  This </w:t>
+      </w:r>
+      <w:r>
+        <w:t>enable</w:t>
+      </w:r>
+      <w:r>
+        <w:t>s</w:t>
+      </w:r>
+      <w:r>
+        <w:t xml:space="preserve"> a suite of LANDIS-II model extensions to </w:t>
+      </w:r>
+      <w:r>
+        <w:t>use</w:t>
+      </w:r>
+      <w:r>
+        <w:t xml:space="preserve"> the same stream of climate data</w:t>
+      </w:r>
+      <w:r>
+        <w:t xml:space="preserve"> (see the climate library user’s manual (</w:t>
+      </w:r>
+      <w:r>
+        <w:t>LANDIS-II Climate Library v1.0 User Guide</w:t>
+      </w:r>
+      <w:r>
+        <w:t>)</w:t>
+      </w:r>
+      <w:r>
+        <w:t xml:space="preserve">.  By feeding in climate data </w:t>
+      </w:r>
+      <w:r>
+        <w:t xml:space="preserve">only </w:t>
+      </w:r>
+      <w:r>
+        <w:t xml:space="preserve">once, the climate </w:t>
+      </w:r>
+      <w:r>
+        <w:t>is</w:t>
+      </w:r>
+      <w:r>
+        <w:t xml:space="preserve"> seamlessly integrated across </w:t>
+      </w:r>
+      <w:r>
+        <w:t>all extensions specified in the scenario file.  As outlined in the Climate Library User’s Guide, the user can feed in daily or monthly data without having to calculate standard deviation.</w:t>
       </w:r>
     </w:p>
     <w:p>
       <w:pPr>
         <w:pStyle w:val="Heading3"/>
       </w:pPr>
-      <w:bookmarkStart w:id="28" w:name="_Toc2585742"/>
-      <w:r>
-        <w:t>Version 4</w:t>
-      </w:r>
-      <w:r>
-        <w:t>.</w:t>
-      </w:r>
-      <w:r>
-        <w:t>0</w:t>
-      </w:r>
-      <w:r>
-        <w:t xml:space="preserve"> (June 2017)</w:t>
+      <w:bookmarkStart w:id="28" w:name="_Toc2585743"/>
+      <w:r>
+        <w:t>Version 3.2</w:t>
+      </w:r>
+      <w:r>
+        <w:t xml:space="preserve"> (</w:t>
+      </w:r>
+      <w:r>
+        <w:t>May 2015</w:t>
+      </w:r>
+      <w:r>
+        <w:t>)</w:t>
       </w:r>
       <w:bookmarkEnd w:id="28"/>
     </w:p>
@@ -10447,7 +10534,7 @@
         <w:pStyle w:val="textbody"/>
       </w:pPr>
       <w:r>
-        <w:t>Added PartialCohortMortality interface to fix error whereby partial cohort mortality (particularly from Biomass Harvest) was not properly allocating dead material.</w:t>
+        <w:t>Added compatibility with other succession extensions that inherit their cohorts from Biomass Cohorts through the new dependency on the Biomass Library.  Any succession extension that uses a cohort structure that inherits from Biomass Cohorts should be able to be compatible with this version.</w:t>
       </w:r>
     </w:p>
     <w:p>
@@ -10455,79 +10542,43 @@
         <w:pStyle w:val="textbody"/>
       </w:pPr>
       <w:r>
-        <w:t>Access to the C</w:t>
-      </w:r>
-      <w:r>
-        <w:t xml:space="preserve">limate </w:t>
-      </w:r>
-      <w:r>
-        <w:t>L</w:t>
-      </w:r>
-      <w:r>
-        <w:t xml:space="preserve">ibrary </w:t>
-      </w:r>
-      <w:r>
-        <w:t xml:space="preserve">was also added.  This </w:t>
-      </w:r>
-      <w:r>
-        <w:t>enable</w:t>
-      </w:r>
-      <w:r>
-        <w:t>s</w:t>
-      </w:r>
-      <w:r>
-        <w:t xml:space="preserve"> a suite of LANDIS-II model extensions to </w:t>
-      </w:r>
-      <w:r>
-        <w:t>use</w:t>
-      </w:r>
-      <w:r>
-        <w:t xml:space="preserve"> the same stream of climate data</w:t>
-      </w:r>
-      <w:r>
-        <w:t xml:space="preserve"> (see the climate library user’s manual (</w:t>
-      </w:r>
-      <w:r>
-        <w:t>LANDIS-II Climate Library v1.0 User Guide</w:t>
-      </w:r>
-      <w:r>
-        <w:t>)</w:t>
-      </w:r>
-      <w:r>
-        <w:t xml:space="preserve">.  By feeding in climate data </w:t>
-      </w:r>
-      <w:r>
-        <w:t xml:space="preserve">only </w:t>
-      </w:r>
-      <w:r>
-        <w:t xml:space="preserve">once, the climate </w:t>
-      </w:r>
-      <w:r>
-        <w:t>is</w:t>
-      </w:r>
-      <w:r>
-        <w:t xml:space="preserve"> seamlessly integrated across </w:t>
-      </w:r>
-      <w:r>
-        <w:t>all extensions specified in the scenario file.  As outlined in the Climate Library User’s Guide, the user can feed in daily or monthly data without having to calculate standard deviation.</w:t>
+        <w:t>This User Guide has also been updated to reflect changes that were not well documented in earlier 3.x U</w:t>
+      </w:r>
+      <w:r>
+        <w:t>ser Guides.  These changes include the calculations of</w:t>
+      </w:r>
+      <w:r>
+        <w:t xml:space="preserve"> initial biomass (</w:t>
+      </w:r>
+      <w:r>
+        <w:fldChar w:fldCharType="begin"/>
+      </w:r>
+      <w:r>
+        <w:instrText xml:space="preserve"> REF _Ref421710107 \r \h </w:instrText>
+      </w:r>
+      <w:r>
+        <w:fldChar w:fldCharType="separate"/>
+      </w:r>
+      <w:r>
+        <w:t>1.1.2</w:t>
+      </w:r>
+      <w:r>
+        <w:fldChar w:fldCharType="end"/>
+      </w:r>
+      <w:r>
+        <w:t>),</w:t>
+      </w:r>
+      <w:r>
+        <w:t xml:space="preserve"> actual ANPP (equation 4), competition (equation 3) and growth mortality (equation 6).</w:t>
       </w:r>
     </w:p>
     <w:p>
       <w:pPr>
         <w:pStyle w:val="Heading3"/>
       </w:pPr>
-      <w:bookmarkStart w:id="29" w:name="_Toc2585743"/>
-      <w:r>
-        <w:t>Version 3.2</w:t>
-      </w:r>
-      <w:r>
-        <w:t xml:space="preserve"> (</w:t>
-      </w:r>
-      <w:r>
-        <w:t>May 2015</w:t>
-      </w:r>
-      <w:r>
-        <w:t>)</w:t>
+      <w:bookmarkStart w:id="29" w:name="_Toc2585744"/>
+      <w:r>
+        <w:t>Version 3.1</w:t>
       </w:r>
       <w:bookmarkEnd w:id="29"/>
     </w:p>
@@ -10536,77 +10587,34 @@
         <w:pStyle w:val="textbody"/>
       </w:pPr>
       <w:r>
-        <w:t>Added compatibility with other succession extensions that inherit their cohorts from Biomass Cohorts through the new dependency on the Biomass Library.  Any succession extension that uses a cohort structure that inherits from Biomass Cohorts should be able to be compatible with this version.</w:t>
-      </w:r>
-    </w:p>
-    <w:p>
-      <w:pPr>
-        <w:pStyle w:val="textbody"/>
-      </w:pPr>
-      <w:r>
-        <w:t>This User Guide has also been updated to reflect changes that were not well documented in earlier 3.x U</w:t>
-      </w:r>
-      <w:r>
-        <w:t>ser Guides.  These changes include the calculations of</w:t>
-      </w:r>
-      <w:r>
-        <w:t xml:space="preserve"> initial biomass (</w:t>
-      </w:r>
-      <w:r>
-        <w:fldChar w:fldCharType="begin"/>
-      </w:r>
-      <w:r>
-        <w:instrText xml:space="preserve"> REF _Ref421710107 \r \h </w:instrText>
-      </w:r>
-      <w:r>
-        <w:fldChar w:fldCharType="separate"/>
-      </w:r>
-      <w:r>
-        <w:t>1.1.2</w:t>
-      </w:r>
-      <w:r>
-        <w:fldChar w:fldCharType="end"/>
-      </w:r>
-      <w:r>
-        <w:t>),</w:t>
-      </w:r>
-      <w:r>
-        <w:t xml:space="preserve"> actual ANPP (equation 4), competition (equation 3) and growth mortality (equation 6).</w:t>
+        <w:t>This version applies the restriction that a species must have an establishment probability &gt; 0 for planting (within a Harvest prescription) to be successful.  This behavior is now consistent with the general Model Description.</w:t>
       </w:r>
     </w:p>
     <w:p>
       <w:pPr>
         <w:pStyle w:val="Heading3"/>
       </w:pPr>
-      <w:bookmarkStart w:id="30" w:name="_Toc2585744"/>
-      <w:r>
-        <w:t>Version 3.1</w:t>
-      </w:r>
-      <w:bookmarkEnd w:id="30"/>
-    </w:p>
-    <w:p>
-      <w:pPr>
-        <w:pStyle w:val="textbody"/>
-      </w:pPr>
-      <w:r>
-        <w:t>This version applies the restriction that a species must have an establishment probability &gt; 0 for planting (within a Harvest prescription) to be successful.  This behavior is now consistent with the general Model Description.</w:t>
-      </w:r>
-    </w:p>
-    <w:p>
-      <w:pPr>
-        <w:pStyle w:val="Heading3"/>
-      </w:pPr>
-      <w:bookmarkStart w:id="31" w:name="_Toc2585745"/>
+      <w:bookmarkStart w:id="30" w:name="_Toc2585745"/>
       <w:r>
         <w:lastRenderedPageBreak/>
         <w:t xml:space="preserve">Version </w:t>
       </w:r>
-      <w:fldSimple w:instr=" DOCPROPERTY  &quot;Extension Version&quot;  \* MERGEFORMAT ">
-        <w:r>
-          <w:t>3.0</w:t>
-        </w:r>
-        <w:bookmarkEnd w:id="31"/>
-      </w:fldSimple>
+      <w:r>
+        <w:fldChar w:fldCharType="begin"/>
+      </w:r>
+      <w:r>
+        <w:instrText xml:space="preserve"> DOCPROPERTY  "Extension Version"  \* MERGEFORMAT </w:instrText>
+      </w:r>
+      <w:r>
+        <w:fldChar w:fldCharType="separate"/>
+      </w:r>
+      <w:r>
+        <w:t>3.0</w:t>
+      </w:r>
+      <w:bookmarkEnd w:id="30"/>
+      <w:r>
+        <w:fldChar w:fldCharType="end"/>
+      </w:r>
     </w:p>
     <w:p>
       <w:pPr>
@@ -10665,12 +10673,12 @@
       <w:pPr>
         <w:pStyle w:val="Heading3"/>
       </w:pPr>
-      <w:bookmarkStart w:id="32" w:name="_Toc2585746"/>
+      <w:bookmarkStart w:id="31" w:name="_Toc2585746"/>
       <w:bookmarkEnd w:id="26"/>
       <w:r>
         <w:t>Version 2.2</w:t>
       </w:r>
-      <w:bookmarkEnd w:id="32"/>
+      <w:bookmarkEnd w:id="31"/>
     </w:p>
     <w:p>
       <w:pPr>
@@ -10723,46 +10731,46 @@
       <w:pPr>
         <w:pStyle w:val="Heading3"/>
       </w:pPr>
-      <w:bookmarkStart w:id="33" w:name="_Toc2585747"/>
+      <w:bookmarkStart w:id="32" w:name="_Toc2585747"/>
       <w:r>
         <w:t>Version 2.1</w:t>
       </w:r>
+      <w:bookmarkEnd w:id="32"/>
+    </w:p>
+    <w:p>
+      <w:pPr>
+        <w:pStyle w:val="textbody"/>
+      </w:pPr>
+      <w:r>
+        <w:t xml:space="preserve">The initial biomass equation has been changed such that initial biomass is now relative to the maximum possible biomass for each </w:t>
+      </w:r>
+      <w:r>
+        <w:rPr>
+          <w:i/>
+        </w:rPr>
+        <w:t>species</w:t>
+      </w:r>
+      <w:r>
+        <w:t>.  This change removes problems arising from very large disparities in maximum biomass among species.</w:t>
+      </w:r>
+    </w:p>
+    <w:p>
+      <w:pPr>
+        <w:pStyle w:val="textbody"/>
+      </w:pPr>
+      <w:r>
+        <w:t>In addition, the processing of dead biomass has been improved, eliminating a tendency to overestimate non-woody inputs to the litter layer.</w:t>
+      </w:r>
+    </w:p>
+    <w:p>
+      <w:pPr>
+        <w:pStyle w:val="Heading3"/>
+      </w:pPr>
+      <w:bookmarkStart w:id="33" w:name="_Toc2585748"/>
+      <w:r>
+        <w:t>Version 2.0</w:t>
+      </w:r>
       <w:bookmarkEnd w:id="33"/>
-    </w:p>
-    <w:p>
-      <w:pPr>
-        <w:pStyle w:val="textbody"/>
-      </w:pPr>
-      <w:r>
-        <w:t xml:space="preserve">The initial biomass equation has been changed such that initial biomass is now relative to the maximum possible biomass for each </w:t>
-      </w:r>
-      <w:r>
-        <w:rPr>
-          <w:i/>
-        </w:rPr>
-        <w:t>species</w:t>
-      </w:r>
-      <w:r>
-        <w:t>.  This change removes problems arising from very large disparities in maximum biomass among species.</w:t>
-      </w:r>
-    </w:p>
-    <w:p>
-      <w:pPr>
-        <w:pStyle w:val="textbody"/>
-      </w:pPr>
-      <w:r>
-        <w:t>In addition, the processing of dead biomass has been improved, eliminating a tendency to overestimate non-woody inputs to the litter layer.</w:t>
-      </w:r>
-    </w:p>
-    <w:p>
-      <w:pPr>
-        <w:pStyle w:val="Heading3"/>
-      </w:pPr>
-      <w:bookmarkStart w:id="34" w:name="_Toc2585748"/>
-      <w:r>
-        <w:t>Version 2.0</w:t>
-      </w:r>
-      <w:bookmarkEnd w:id="34"/>
     </w:p>
     <w:p>
       <w:pPr>
@@ -10831,42 +10839,60 @@
         <w:spacing w:line="276" w:lineRule="auto"/>
         <w:ind w:right="945"/>
       </w:pPr>
-      <w:bookmarkStart w:id="35" w:name="_Toc2585749"/>
+      <w:bookmarkStart w:id="34" w:name="_Toc2585749"/>
       <w:r>
         <w:t xml:space="preserve">Minor </w:t>
       </w:r>
       <w:r>
         <w:t>Releases</w:t>
       </w:r>
+      <w:bookmarkEnd w:id="34"/>
+    </w:p>
+    <w:p>
+      <w:pPr>
+        <w:pStyle w:val="Heading3"/>
+      </w:pPr>
+      <w:bookmarkStart w:id="35" w:name="_Toc2585750"/>
+      <w:r>
+        <w:t>Version 5.0.1 and 5.0.2 (March 2019)</w:t>
+      </w:r>
       <w:bookmarkEnd w:id="35"/>
     </w:p>
     <w:p>
       <w:pPr>
+        <w:pStyle w:val="textbody"/>
+      </w:pPr>
+      <w:r>
+        <w:t>Minor bug fixes and updates.</w:t>
+      </w:r>
+    </w:p>
+    <w:p>
+      <w:pPr>
         <w:pStyle w:val="Heading3"/>
       </w:pPr>
-      <w:bookmarkStart w:id="36" w:name="_Toc2585750"/>
-      <w:r>
-        <w:t>Version 5.0.1 and 5.0.2 (March 2019)</w:t>
-      </w:r>
-      <w:bookmarkEnd w:id="36"/>
-    </w:p>
-    <w:p>
-      <w:pPr>
-        <w:pStyle w:val="textbody"/>
-      </w:pPr>
-      <w:r>
-        <w:t>Minor bug fixes and updates.</w:t>
-      </w:r>
-    </w:p>
-    <w:p>
-      <w:pPr>
-        <w:pStyle w:val="Heading3"/>
-      </w:pPr>
-      <w:bookmarkStart w:id="37" w:name="_Toc2585751"/>
+      <w:bookmarkStart w:id="36" w:name="_Toc2585751"/>
       <w:r>
         <w:lastRenderedPageBreak/>
         <w:t>Version 4.0.7 (June 2018)</w:t>
       </w:r>
+      <w:bookmarkEnd w:id="36"/>
+    </w:p>
+    <w:p>
+      <w:pPr>
+        <w:pStyle w:val="textbody"/>
+      </w:pPr>
+      <w:r>
+        <w:t>Fixed bug with partial mortality addition to dead woody debris and litter.</w:t>
+      </w:r>
+    </w:p>
+    <w:p>
+      <w:pPr>
+        <w:pStyle w:val="Heading3"/>
+      </w:pPr>
+      <w:bookmarkStart w:id="37" w:name="_Toc2585752"/>
+      <w:r>
+        <w:t>Version 4.0.6 (April 2018)</w:t>
+      </w:r>
       <w:bookmarkEnd w:id="37"/>
     </w:p>
     <w:p>
@@ -10874,16 +10900,19 @@
         <w:pStyle w:val="textbody"/>
       </w:pPr>
       <w:r>
-        <w:t>Fixed bug with partial mortality addition to dead woody debris and litter.</w:t>
+        <w:t>Modest updates to supporting libraries and revision to mortality algorithm.</w:t>
       </w:r>
     </w:p>
     <w:p>
       <w:pPr>
         <w:pStyle w:val="Heading3"/>
       </w:pPr>
-      <w:bookmarkStart w:id="38" w:name="_Toc2585752"/>
-      <w:r>
-        <w:t>Version 4.0.6 (April 2018)</w:t>
+      <w:bookmarkStart w:id="38" w:name="_Toc2585753"/>
+      <w:r>
+        <w:t>Version 3.2.1</w:t>
+      </w:r>
+      <w:r>
+        <w:t xml:space="preserve"> (June 2015)</w:t>
       </w:r>
       <w:bookmarkEnd w:id="38"/>
     </w:p>
@@ -10892,19 +10921,16 @@
         <w:pStyle w:val="textbody"/>
       </w:pPr>
       <w:r>
-        <w:t>Modest updates to supporting libraries and revision to mortality algorithm.</w:t>
+        <w:t>This version restores features that were inadvertently lost in the upgrade to v3.2.</w:t>
       </w:r>
     </w:p>
     <w:p>
       <w:pPr>
         <w:pStyle w:val="Heading3"/>
       </w:pPr>
-      <w:bookmarkStart w:id="39" w:name="_Toc2585753"/>
-      <w:r>
-        <w:t>Version 3.2.1</w:t>
-      </w:r>
-      <w:r>
-        <w:t xml:space="preserve"> (June 2015)</w:t>
+      <w:bookmarkStart w:id="39" w:name="_Toc2585754"/>
+      <w:r>
+        <w:t>Version 3.1.1</w:t>
       </w:r>
       <w:bookmarkEnd w:id="39"/>
     </w:p>
@@ -10913,110 +10939,92 @@
         <w:pStyle w:val="textbody"/>
       </w:pPr>
       <w:r>
-        <w:t>This version restores features that were inadvertently lost in the upgrade to v3.2.</w:t>
-      </w:r>
-    </w:p>
-    <w:p>
-      <w:pPr>
-        <w:pStyle w:val="Heading3"/>
-      </w:pPr>
-      <w:bookmarkStart w:id="40" w:name="_Toc2585754"/>
-      <w:r>
-        <w:t>Version 3.1.1</w:t>
+        <w:t>Biomass succession outputs now include raster maps (.img ) of aboveground biomass ANPP (g m</w:t>
+      </w:r>
+      <w:r>
+        <w:rPr>
+          <w:vertAlign w:val="superscript"/>
+        </w:rPr>
+        <w:t>-2</w:t>
+      </w:r>
+      <w:r>
+        <w:t xml:space="preserve"> yr</w:t>
+      </w:r>
+      <w:r>
+        <w:rPr>
+          <w:vertAlign w:val="superscript"/>
+        </w:rPr>
+        <w:t>-1</w:t>
+      </w:r>
+      <w:r>
+        <w:t>)</w:t>
+      </w:r>
+      <w:r>
+        <w:t>.  The maps have a default name:  biomass\biomass-anpp-{timestep}.img.</w:t>
+      </w:r>
+    </w:p>
+    <w:p>
+      <w:pPr>
+        <w:pStyle w:val="textbody"/>
+      </w:pPr>
+      <w:r>
+        <w:t>Also added CAUTION note if AET is set to zero for an active ecoregion.</w:t>
+      </w:r>
+    </w:p>
+    <w:p>
+      <w:pPr>
+        <w:pStyle w:val="Heading2"/>
+      </w:pPr>
+      <w:bookmarkStart w:id="40" w:name="_Toc2585755"/>
+      <w:r>
+        <w:t>References</w:t>
       </w:r>
       <w:bookmarkEnd w:id="40"/>
     </w:p>
     <w:p>
       <w:pPr>
-        <w:pStyle w:val="textbody"/>
-      </w:pPr>
-      <w:r>
-        <w:t>Biomass succession outputs now include raster maps (.img ) of aboveground biomass ANPP (g m</w:t>
-      </w:r>
-      <w:r>
-        <w:rPr>
-          <w:vertAlign w:val="superscript"/>
-        </w:rPr>
-        <w:t>-2</w:t>
-      </w:r>
-      <w:r>
-        <w:t xml:space="preserve"> yr</w:t>
-      </w:r>
-      <w:r>
-        <w:rPr>
-          <w:vertAlign w:val="superscript"/>
-        </w:rPr>
-        <w:t>-1</w:t>
-      </w:r>
-      <w:r>
-        <w:t>)</w:t>
-      </w:r>
-      <w:r>
-        <w:t>.  The maps have a default name:  biomass\biomass-anpp-{timestep}.img.</w:t>
-      </w:r>
-    </w:p>
-    <w:p>
-      <w:pPr>
-        <w:pStyle w:val="textbody"/>
-      </w:pPr>
-      <w:r>
-        <w:t>Also added CAUTION note if AET is set to zero for an active ecoregion.</w:t>
+        <w:pStyle w:val="reference"/>
+        <w:rPr>
+          <w:rFonts w:cs="MS Sans Serif"/>
+        </w:rPr>
+      </w:pPr>
+      <w:r>
+        <w:rPr>
+          <w:rFonts w:cs="MS Sans Serif"/>
+        </w:rPr>
+        <w:t>Keeling, H. C. and Phillips, O. L. The global relationship between forest productivity and biomass. Global Ecology and Biogeography. 2007; 16:618-631.</w:t>
+      </w:r>
+    </w:p>
+    <w:p>
+      <w:pPr>
+        <w:pStyle w:val="reference"/>
+      </w:pPr>
+      <w:r>
+        <w:rPr>
+          <w:rFonts w:cs="MS Sans Serif"/>
+        </w:rPr>
+        <w:t>Meentemeyer, V. Macroclimate and lignin control rates of litter decomposition rates. Ecology. 1978; 59(3):465-472.</w:t>
+      </w:r>
+    </w:p>
+    <w:p>
+      <w:pPr>
+        <w:pStyle w:val="reference"/>
+      </w:pPr>
+      <w:r>
+        <w:t>Scheller, R. M. and Mladenoff, D. J. A forest growth and biomass module for a landscape simulation model, LANDIS:  Design, validation, and application. Ecological Modelling. 2004; 180(1):211-229.</w:t>
       </w:r>
     </w:p>
     <w:p>
       <w:pPr>
         <w:pStyle w:val="Heading2"/>
       </w:pPr>
-      <w:bookmarkStart w:id="41" w:name="_Toc2585755"/>
-      <w:r>
-        <w:t>References</w:t>
+      <w:bookmarkStart w:id="41" w:name="_Toc127846704"/>
+      <w:bookmarkStart w:id="42" w:name="_Toc2585756"/>
+      <w:r>
+        <w:t>Acknowledgments</w:t>
       </w:r>
       <w:bookmarkEnd w:id="41"/>
-    </w:p>
-    <w:p>
-      <w:pPr>
-        <w:pStyle w:val="reference"/>
-        <w:rPr>
-          <w:rFonts w:cs="MS Sans Serif"/>
-        </w:rPr>
-      </w:pPr>
-      <w:r>
-        <w:rPr>
-          <w:rFonts w:cs="MS Sans Serif"/>
-        </w:rPr>
-        <w:t>Keeling, H. C. and Phillips, O. L. The global relationship between forest productivity and biomass. Global Ecology and Biogeography. 2007; 16:618-631.</w:t>
-      </w:r>
-    </w:p>
-    <w:p>
-      <w:pPr>
-        <w:pStyle w:val="reference"/>
-      </w:pPr>
-      <w:r>
-        <w:rPr>
-          <w:rFonts w:cs="MS Sans Serif"/>
-        </w:rPr>
-        <w:t>Meentemeyer, V. Macroclimate and lignin control rates of litter decomposition rates. Ecology. 1978; 59(3):465-472.</w:t>
-      </w:r>
-    </w:p>
-    <w:p>
-      <w:pPr>
-        <w:pStyle w:val="reference"/>
-      </w:pPr>
-      <w:r>
-        <w:t>Scheller, R. M. and Mladenoff, D. J. A forest growth and biomass module for a landscape simulation model, LANDIS:  Design, validation, and application. Ecological Modelling. 2004; 180(1):211-229.</w:t>
-      </w:r>
-    </w:p>
-    <w:p>
-      <w:pPr>
-        <w:pStyle w:val="Heading2"/>
-      </w:pPr>
-      <w:bookmarkStart w:id="42" w:name="_Toc127846704"/>
-      <w:bookmarkStart w:id="43" w:name="_Toc2585756"/>
-      <w:r>
-        <w:t>Acknowledgments</w:t>
-      </w:r>
       <w:bookmarkEnd w:id="42"/>
-      <w:bookmarkEnd w:id="43"/>
     </w:p>
     <w:p>
       <w:pPr>
@@ -11051,7 +11059,7 @@
         </w:tabs>
         <w:ind w:left="1170" w:hanging="1170"/>
       </w:pPr>
-      <w:bookmarkStart w:id="44" w:name="_Toc2585757"/>
+      <w:bookmarkStart w:id="43" w:name="_Toc2585757"/>
       <w:r>
         <w:lastRenderedPageBreak/>
         <w:t xml:space="preserve">Succession </w:t>
@@ -11059,7 +11067,7 @@
       <w:r>
         <w:t>Input File</w:t>
       </w:r>
-      <w:bookmarkEnd w:id="44"/>
+      <w:bookmarkEnd w:id="43"/>
     </w:p>
     <w:p>
       <w:pPr>
@@ -11104,13 +11112,13 @@
       <w:pPr>
         <w:pStyle w:val="Heading2"/>
       </w:pPr>
-      <w:bookmarkStart w:id="45" w:name="_Toc112490865"/>
-      <w:bookmarkStart w:id="46" w:name="_Toc2585758"/>
+      <w:bookmarkStart w:id="44" w:name="_Toc112490865"/>
+      <w:bookmarkStart w:id="45" w:name="_Toc2585758"/>
       <w:r>
         <w:t>LandisData</w:t>
       </w:r>
+      <w:bookmarkEnd w:id="44"/>
       <w:bookmarkEnd w:id="45"/>
-      <w:bookmarkEnd w:id="46"/>
     </w:p>
     <w:p>
       <w:pPr>
@@ -11135,13 +11143,13 @@
       <w:pPr>
         <w:pStyle w:val="Heading2"/>
       </w:pPr>
-      <w:bookmarkStart w:id="47" w:name="_Toc112490866"/>
-      <w:bookmarkStart w:id="48" w:name="_Toc2585759"/>
+      <w:bookmarkStart w:id="46" w:name="_Toc112490866"/>
+      <w:bookmarkStart w:id="47" w:name="_Toc2585759"/>
       <w:r>
         <w:t>Timestep</w:t>
       </w:r>
+      <w:bookmarkEnd w:id="46"/>
       <w:bookmarkEnd w:id="47"/>
-      <w:bookmarkEnd w:id="48"/>
     </w:p>
     <w:p>
       <w:pPr>
@@ -11166,15 +11174,15 @@
         </w:tabs>
         <w:ind w:left="648" w:hanging="648"/>
       </w:pPr>
-      <w:bookmarkStart w:id="49" w:name="_Toc107735767"/>
-      <w:bookmarkStart w:id="50" w:name="_Toc112490867"/>
-      <w:bookmarkStart w:id="51" w:name="_Toc2585760"/>
+      <w:bookmarkStart w:id="48" w:name="_Toc107735767"/>
+      <w:bookmarkStart w:id="49" w:name="_Toc112490867"/>
+      <w:bookmarkStart w:id="50" w:name="_Toc2585760"/>
       <w:r>
         <w:t>SeedingAlgorithm</w:t>
       </w:r>
+      <w:bookmarkEnd w:id="48"/>
       <w:bookmarkEnd w:id="49"/>
       <w:bookmarkEnd w:id="50"/>
-      <w:bookmarkEnd w:id="51"/>
     </w:p>
     <w:p>
       <w:pPr>
@@ -11259,18 +11267,18 @@
           <w:numId w:val="5"/>
         </w:numPr>
       </w:pPr>
-      <w:bookmarkStart w:id="52" w:name="_Toc133339089"/>
-      <w:bookmarkStart w:id="53" w:name="_Toc282434150"/>
+      <w:bookmarkStart w:id="51" w:name="_Toc133339089"/>
+      <w:bookmarkStart w:id="52" w:name="_Toc282434150"/>
+      <w:bookmarkStart w:id="53" w:name="_Toc2585761"/>
       <w:bookmarkStart w:id="54" w:name="_Toc107735768"/>
       <w:bookmarkStart w:id="55" w:name="_Toc112490868"/>
       <w:bookmarkStart w:id="56" w:name="_Ref140207509"/>
-      <w:bookmarkStart w:id="57" w:name="_Toc2585761"/>
       <w:r>
         <w:t>InitialCommunities</w:t>
       </w:r>
+      <w:bookmarkEnd w:id="51"/>
       <w:bookmarkEnd w:id="52"/>
       <w:bookmarkEnd w:id="53"/>
-      <w:bookmarkEnd w:id="57"/>
     </w:p>
     <w:p>
       <w:pPr>
@@ -11288,17 +11296,17 @@
           <w:numId w:val="5"/>
         </w:numPr>
       </w:pPr>
-      <w:bookmarkStart w:id="58" w:name="_Ref109371856"/>
-      <w:bookmarkStart w:id="59" w:name="_Toc133339090"/>
-      <w:bookmarkStart w:id="60" w:name="_Toc282434151"/>
-      <w:bookmarkStart w:id="61" w:name="_Toc2585762"/>
+      <w:bookmarkStart w:id="57" w:name="_Ref109371856"/>
+      <w:bookmarkStart w:id="58" w:name="_Toc133339090"/>
+      <w:bookmarkStart w:id="59" w:name="_Toc282434151"/>
+      <w:bookmarkStart w:id="60" w:name="_Toc2585762"/>
       <w:r>
         <w:t>InitialCommunitiesMap</w:t>
       </w:r>
+      <w:bookmarkEnd w:id="57"/>
       <w:bookmarkEnd w:id="58"/>
       <w:bookmarkEnd w:id="59"/>
       <w:bookmarkEnd w:id="60"/>
-      <w:bookmarkEnd w:id="61"/>
     </w:p>
     <w:p>
       <w:pPr>
@@ -11316,13 +11324,13 @@
           <w:numId w:val="5"/>
         </w:numPr>
       </w:pPr>
-      <w:bookmarkStart w:id="62" w:name="_Toc463598773"/>
-      <w:bookmarkStart w:id="63" w:name="_Toc2585763"/>
+      <w:bookmarkStart w:id="61" w:name="_Toc463598773"/>
+      <w:bookmarkStart w:id="62" w:name="_Toc2585763"/>
       <w:r>
         <w:t>ClimateConfigFile</w:t>
       </w:r>
+      <w:bookmarkEnd w:id="61"/>
       <w:bookmarkEnd w:id="62"/>
-      <w:bookmarkEnd w:id="63"/>
     </w:p>
     <w:p>
       <w:pPr>
@@ -11371,12 +11379,12 @@
         </w:tabs>
         <w:ind w:left="648" w:hanging="648"/>
       </w:pPr>
-      <w:bookmarkStart w:id="64" w:name="_Toc2585764"/>
+      <w:bookmarkStart w:id="63" w:name="_Toc2585764"/>
       <w:r>
         <w:lastRenderedPageBreak/>
         <w:t>CalibrateMode</w:t>
       </w:r>
-      <w:bookmarkEnd w:id="64"/>
+      <w:bookmarkEnd w:id="63"/>
     </w:p>
     <w:p>
       <w:pPr>
@@ -11419,14 +11427,14 @@
         </w:tabs>
         <w:ind w:left="648" w:hanging="648"/>
       </w:pPr>
-      <w:bookmarkStart w:id="65" w:name="_Toc2585765"/>
+      <w:bookmarkStart w:id="64" w:name="_Toc2585765"/>
       <w:r>
         <w:t>Spinu</w:t>
       </w:r>
       <w:r>
         <w:t>pMortalityFraction</w:t>
       </w:r>
-      <w:bookmarkEnd w:id="65"/>
+      <w:bookmarkEnd w:id="64"/>
     </w:p>
     <w:p>
       <w:pPr>
@@ -11460,45 +11468,45 @@
         </w:tabs>
         <w:ind w:left="648" w:hanging="648"/>
       </w:pPr>
-      <w:bookmarkStart w:id="66" w:name="_Toc2585766"/>
+      <w:bookmarkStart w:id="65" w:name="_Toc2585766"/>
       <w:r>
         <w:t>MinRelativeBiomass Table</w:t>
       </w:r>
       <w:bookmarkEnd w:id="54"/>
       <w:bookmarkEnd w:id="55"/>
       <w:bookmarkEnd w:id="56"/>
+      <w:bookmarkEnd w:id="65"/>
+    </w:p>
+    <w:p>
+      <w:pPr>
+        <w:pStyle w:val="textbody"/>
+      </w:pPr>
+      <w:r>
+        <w:t>This table contains the min</w:t>
+      </w:r>
+      <w:r>
+        <w:t>imum relative biomass for shade classes</w:t>
+      </w:r>
+      <w:r>
+        <w:t xml:space="preserve"> 1 - 5</w:t>
+      </w:r>
+      <w:r>
+        <w:t>.</w:t>
+      </w:r>
+    </w:p>
+    <w:p>
+      <w:pPr>
+        <w:pStyle w:val="Heading3"/>
+      </w:pPr>
+      <w:bookmarkStart w:id="66" w:name="_Ref112227719"/>
+      <w:bookmarkStart w:id="67" w:name="_Toc112490869"/>
+      <w:bookmarkStart w:id="68" w:name="_Toc2585767"/>
+      <w:r>
+        <w:t>First Row – Ecoregions</w:t>
+      </w:r>
       <w:bookmarkEnd w:id="66"/>
-    </w:p>
-    <w:p>
-      <w:pPr>
-        <w:pStyle w:val="textbody"/>
-      </w:pPr>
-      <w:r>
-        <w:t>This table contains the min</w:t>
-      </w:r>
-      <w:r>
-        <w:t>imum relative biomass for shade classes</w:t>
-      </w:r>
-      <w:r>
-        <w:t xml:space="preserve"> 1 - 5</w:t>
-      </w:r>
-      <w:r>
-        <w:t>.</w:t>
-      </w:r>
-    </w:p>
-    <w:p>
-      <w:pPr>
-        <w:pStyle w:val="Heading3"/>
-      </w:pPr>
-      <w:bookmarkStart w:id="67" w:name="_Ref112227719"/>
-      <w:bookmarkStart w:id="68" w:name="_Toc112490869"/>
-      <w:bookmarkStart w:id="69" w:name="_Toc2585767"/>
-      <w:r>
-        <w:t>First Row – Ecoregions</w:t>
-      </w:r>
       <w:bookmarkEnd w:id="67"/>
       <w:bookmarkEnd w:id="68"/>
-      <w:bookmarkEnd w:id="69"/>
     </w:p>
     <w:p>
       <w:pPr>
@@ -11530,86 +11538,86 @@
       <w:pPr>
         <w:pStyle w:val="Heading3"/>
       </w:pPr>
-      <w:bookmarkStart w:id="70" w:name="_Toc112490870"/>
-      <w:bookmarkStart w:id="71" w:name="_Toc2585768"/>
+      <w:bookmarkStart w:id="69" w:name="_Toc112490870"/>
+      <w:bookmarkStart w:id="70" w:name="_Toc2585768"/>
       <w:r>
         <w:t>Other Rows</w:t>
       </w:r>
+      <w:bookmarkEnd w:id="69"/>
       <w:bookmarkEnd w:id="70"/>
+    </w:p>
+    <w:p>
+      <w:pPr>
+        <w:pStyle w:val="textbody"/>
+      </w:pPr>
+      <w:r>
+        <w:t>There are 5 other rows in the table, one row for each shade class.</w:t>
+      </w:r>
+    </w:p>
+    <w:p>
+      <w:pPr>
+        <w:pStyle w:val="Heading3"/>
+      </w:pPr>
+      <w:bookmarkStart w:id="71" w:name="_Toc112490871"/>
+      <w:bookmarkStart w:id="72" w:name="_Toc2585769"/>
+      <w:r>
+        <w:t>Shade Class</w:t>
+      </w:r>
       <w:bookmarkEnd w:id="71"/>
+      <w:bookmarkEnd w:id="72"/>
     </w:p>
     <w:p>
       <w:pPr>
         <w:pStyle w:val="textbody"/>
       </w:pPr>
       <w:r>
-        <w:t>There are 5 other rows in the table, one row for each shade class.</w:t>
+        <w:t xml:space="preserve">This column </w:t>
+      </w:r>
+      <w:r>
+        <w:t>contains</w:t>
+      </w:r>
+      <w:r>
+        <w:t xml:space="preserve"> shade </w:t>
+      </w:r>
+      <w:r>
+        <w:t xml:space="preserve">class </w:t>
+      </w:r>
+      <w:r>
+        <w:t>value</w:t>
+      </w:r>
+      <w:r>
+        <w:t>s</w:t>
+      </w:r>
+      <w:r>
+        <w:t>: 1 ≤ integer ≤ 5.  The shade classes must be in increasing order: class 1 first and ending with class 5.</w:t>
+      </w:r>
+      <w:r>
+        <w:t xml:space="preserve">  Shade class 5 represents the most shade.</w:t>
+      </w:r>
+      <w:r>
+        <w:t xml:space="preserve">  A site will be shade class 0 (no shade) until the minimum relative biomass for shade class 1 is reached.</w:t>
       </w:r>
     </w:p>
     <w:p>
       <w:pPr>
         <w:pStyle w:val="Heading3"/>
       </w:pPr>
-      <w:bookmarkStart w:id="72" w:name="_Toc112490871"/>
-      <w:bookmarkStart w:id="73" w:name="_Toc2585769"/>
-      <w:r>
-        <w:t>Shade Class</w:t>
-      </w:r>
-      <w:bookmarkEnd w:id="72"/>
+      <w:bookmarkStart w:id="73" w:name="_Toc112490872"/>
+      <w:bookmarkStart w:id="74" w:name="_Toc2585770"/>
+      <w:r>
+        <w:t xml:space="preserve">Minimum </w:t>
+      </w:r>
+      <w:r>
+        <w:t xml:space="preserve">Biomass </w:t>
+      </w:r>
+      <w:r>
+        <w:t xml:space="preserve">Percentage </w:t>
+      </w:r>
+      <w:r>
+        <w:t>per Ecoregion</w:t>
+      </w:r>
       <w:bookmarkEnd w:id="73"/>
-    </w:p>
-    <w:p>
-      <w:pPr>
-        <w:pStyle w:val="textbody"/>
-      </w:pPr>
-      <w:r>
-        <w:t xml:space="preserve">This column </w:t>
-      </w:r>
-      <w:r>
-        <w:t>contains</w:t>
-      </w:r>
-      <w:r>
-        <w:t xml:space="preserve"> shade </w:t>
-      </w:r>
-      <w:r>
-        <w:t xml:space="preserve">class </w:t>
-      </w:r>
-      <w:r>
-        <w:t>value</w:t>
-      </w:r>
-      <w:r>
-        <w:t>s</w:t>
-      </w:r>
-      <w:r>
-        <w:t>: 1 ≤ integer ≤ 5.  The shade classes must be in increasing order: class 1 first and ending with class 5.</w:t>
-      </w:r>
-      <w:r>
-        <w:t xml:space="preserve">  Shade class 5 represents the most shade.</w:t>
-      </w:r>
-      <w:r>
-        <w:t xml:space="preserve">  A site will be shade class 0 (no shade) until the minimum relative biomass for shade class 1 is reached.</w:t>
-      </w:r>
-    </w:p>
-    <w:p>
-      <w:pPr>
-        <w:pStyle w:val="Heading3"/>
-      </w:pPr>
-      <w:bookmarkStart w:id="74" w:name="_Toc112490872"/>
-      <w:bookmarkStart w:id="75" w:name="_Toc2585770"/>
-      <w:r>
-        <w:t xml:space="preserve">Minimum </w:t>
-      </w:r>
-      <w:r>
-        <w:t xml:space="preserve">Biomass </w:t>
-      </w:r>
-      <w:r>
-        <w:t xml:space="preserve">Percentage </w:t>
-      </w:r>
-      <w:r>
-        <w:t>per Ecoregion</w:t>
-      </w:r>
       <w:bookmarkEnd w:id="74"/>
-      <w:bookmarkEnd w:id="75"/>
     </w:p>
     <w:p>
       <w:pPr>
@@ -11697,10 +11705,10 @@
         </w:tabs>
         <w:ind w:left="1170" w:hanging="1170"/>
       </w:pPr>
+      <w:bookmarkStart w:id="75" w:name="_Toc2585771"/>
       <w:bookmarkStart w:id="76" w:name="_Toc107735769"/>
       <w:bookmarkStart w:id="77" w:name="_Toc112490873"/>
       <w:bookmarkStart w:id="78" w:name="_Ref140207562"/>
-      <w:bookmarkStart w:id="79" w:name="_Toc2585771"/>
       <w:r>
         <w:t>SufficientLight</w:t>
       </w:r>
@@ -11710,7 +11718,7 @@
       <w:r>
         <w:t>Table</w:t>
       </w:r>
-      <w:bookmarkEnd w:id="79"/>
+      <w:bookmarkEnd w:id="75"/>
     </w:p>
     <w:p>
       <w:pPr>
@@ -11721,7 +11729,7 @@
         </w:tabs>
         <w:ind w:left="1170" w:hanging="1170"/>
       </w:pPr>
-      <w:bookmarkStart w:id="80" w:name="_Toc2585772"/>
+      <w:bookmarkStart w:id="79" w:name="_Toc2585772"/>
       <w:r>
         <w:t xml:space="preserve">Species </w:t>
       </w:r>
@@ -11734,7 +11742,7 @@
       <w:r>
         <w:t>Class</w:t>
       </w:r>
-      <w:bookmarkEnd w:id="80"/>
+      <w:bookmarkEnd w:id="79"/>
     </w:p>
     <w:p>
       <w:pPr>
@@ -11759,11 +11767,11 @@
         </w:tabs>
         <w:ind w:left="1170" w:hanging="1170"/>
       </w:pPr>
-      <w:bookmarkStart w:id="81" w:name="_Toc2585773"/>
+      <w:bookmarkStart w:id="80" w:name="_Toc2585773"/>
       <w:r>
         <w:t>Probability of Establishment, given light conditions</w:t>
       </w:r>
-      <w:bookmarkEnd w:id="81"/>
+      <w:bookmarkEnd w:id="80"/>
     </w:p>
     <w:p>
       <w:pPr>
@@ -11810,7 +11818,7 @@
         </w:tabs>
         <w:ind w:left="1170" w:hanging="1170"/>
       </w:pPr>
-      <w:bookmarkStart w:id="82" w:name="_Toc2585774"/>
+      <w:bookmarkStart w:id="81" w:name="_Toc2585774"/>
       <w:r>
         <w:t>Species</w:t>
       </w:r>
@@ -11823,7 +11831,7 @@
       </w:r>
       <w:bookmarkEnd w:id="77"/>
       <w:bookmarkEnd w:id="78"/>
-      <w:bookmarkEnd w:id="82"/>
+      <w:bookmarkEnd w:id="81"/>
     </w:p>
     <w:p>
       <w:pPr>
@@ -11842,13 +11850,13 @@
         </w:tabs>
         <w:ind w:left="1170" w:hanging="1170"/>
       </w:pPr>
-      <w:bookmarkStart w:id="83" w:name="_Toc112490874"/>
-      <w:bookmarkStart w:id="84" w:name="_Toc2585775"/>
+      <w:bookmarkStart w:id="82" w:name="_Toc112490874"/>
+      <w:bookmarkStart w:id="83" w:name="_Toc2585775"/>
       <w:r>
         <w:t>Species</w:t>
       </w:r>
+      <w:bookmarkEnd w:id="82"/>
       <w:bookmarkEnd w:id="83"/>
-      <w:bookmarkEnd w:id="84"/>
     </w:p>
     <w:p>
       <w:pPr>
@@ -11885,13 +11893,13 @@
         </w:tabs>
         <w:ind w:left="1170" w:hanging="1170"/>
       </w:pPr>
-      <w:bookmarkStart w:id="85" w:name="_Toc112490875"/>
-      <w:bookmarkStart w:id="86" w:name="_Toc2585776"/>
+      <w:bookmarkStart w:id="84" w:name="_Toc112490875"/>
+      <w:bookmarkStart w:id="85" w:name="_Toc2585776"/>
       <w:r>
         <w:t>Leaf Longevity</w:t>
       </w:r>
+      <w:bookmarkEnd w:id="84"/>
       <w:bookmarkEnd w:id="85"/>
-      <w:bookmarkEnd w:id="86"/>
     </w:p>
     <w:p>
       <w:pPr>
@@ -11922,16 +11930,16 @@
         </w:tabs>
         <w:ind w:left="1170" w:hanging="1170"/>
       </w:pPr>
-      <w:bookmarkStart w:id="87" w:name="_Toc112490876"/>
-      <w:bookmarkStart w:id="88" w:name="_Toc2585777"/>
+      <w:bookmarkStart w:id="86" w:name="_Toc112490876"/>
+      <w:bookmarkStart w:id="87" w:name="_Toc2585777"/>
       <w:r>
         <w:t>Woody</w:t>
       </w:r>
       <w:r>
         <w:t xml:space="preserve"> Decay Rate</w:t>
       </w:r>
+      <w:bookmarkEnd w:id="86"/>
       <w:bookmarkEnd w:id="87"/>
-      <w:bookmarkEnd w:id="88"/>
     </w:p>
     <w:p>
       <w:pPr>
@@ -11996,14 +12004,14 @@
         </w:tabs>
         <w:ind w:left="1170" w:hanging="1170"/>
       </w:pPr>
-      <w:bookmarkStart w:id="89" w:name="_Toc112490877"/>
-      <w:bookmarkStart w:id="90" w:name="_Toc2585778"/>
+      <w:bookmarkStart w:id="88" w:name="_Toc112490877"/>
+      <w:bookmarkStart w:id="89" w:name="_Toc2585778"/>
       <w:r>
         <w:lastRenderedPageBreak/>
         <w:t>Mortality Curve – Shape Parameter</w:t>
       </w:r>
+      <w:bookmarkEnd w:id="88"/>
       <w:bookmarkEnd w:id="89"/>
-      <w:bookmarkEnd w:id="90"/>
     </w:p>
     <w:p>
       <w:pPr>
@@ -12034,13 +12042,13 @@
         </w:tabs>
         <w:ind w:left="1170" w:hanging="1170"/>
       </w:pPr>
+      <w:bookmarkStart w:id="90" w:name="_Toc2585779"/>
       <w:bookmarkStart w:id="91" w:name="_Toc112490878"/>
       <w:bookmarkStart w:id="92" w:name="_Toc107735770"/>
-      <w:bookmarkStart w:id="93" w:name="_Toc2585779"/>
       <w:r>
         <w:t>Growth Curve – Shape Parameter</w:t>
       </w:r>
-      <w:bookmarkEnd w:id="93"/>
+      <w:bookmarkEnd w:id="90"/>
     </w:p>
     <w:p>
       <w:pPr>
@@ -12065,11 +12073,11 @@
         </w:tabs>
         <w:ind w:left="1170" w:hanging="1170"/>
       </w:pPr>
-      <w:bookmarkStart w:id="94" w:name="_Toc2585780"/>
+      <w:bookmarkStart w:id="93" w:name="_Toc2585780"/>
       <w:r>
         <w:t>Leaf Lignin</w:t>
       </w:r>
-      <w:bookmarkEnd w:id="94"/>
+      <w:bookmarkEnd w:id="93"/>
     </w:p>
     <w:p>
       <w:pPr>
@@ -12100,14 +12108,14 @@
         </w:tabs>
         <w:ind w:left="1170" w:hanging="1170"/>
       </w:pPr>
-      <w:bookmarkStart w:id="95" w:name="_Toc2585781"/>
+      <w:bookmarkStart w:id="94" w:name="_Toc2585781"/>
       <w:r>
         <w:t>EcoregionParameters</w:t>
       </w:r>
       <w:r>
         <w:t xml:space="preserve"> Table</w:t>
       </w:r>
-      <w:bookmarkEnd w:id="95"/>
+      <w:bookmarkEnd w:id="94"/>
     </w:p>
     <w:p>
       <w:pPr>
@@ -12118,11 +12126,11 @@
         </w:tabs>
         <w:ind w:left="1170" w:hanging="1170"/>
       </w:pPr>
-      <w:bookmarkStart w:id="96" w:name="_Toc2585782"/>
+      <w:bookmarkStart w:id="95" w:name="_Toc2585782"/>
       <w:r>
         <w:t>First Column – Ecoregions</w:t>
       </w:r>
-      <w:bookmarkEnd w:id="96"/>
+      <w:bookmarkEnd w:id="95"/>
     </w:p>
     <w:p>
       <w:pPr>
@@ -12159,11 +12167,11 @@
         </w:tabs>
         <w:ind w:left="1170" w:hanging="1170"/>
       </w:pPr>
-      <w:bookmarkStart w:id="97" w:name="_Toc2585783"/>
+      <w:bookmarkStart w:id="96" w:name="_Toc2585783"/>
       <w:r>
         <w:t>Actual Evapotranspiration (AET)</w:t>
       </w:r>
-      <w:bookmarkEnd w:id="97"/>
+      <w:bookmarkEnd w:id="96"/>
     </w:p>
     <w:p>
       <w:pPr>
@@ -12193,14 +12201,14 @@
           <w:tab w:val="num" w:pos="1170"/>
         </w:tabs>
       </w:pPr>
+      <w:bookmarkStart w:id="97" w:name="_Toc2585784"/>
       <w:bookmarkStart w:id="98" w:name="_Ref140060996"/>
-      <w:bookmarkStart w:id="99" w:name="_Toc2585784"/>
       <w:bookmarkEnd w:id="91"/>
       <w:bookmarkEnd w:id="92"/>
       <w:r>
         <w:t>DynamicInputFile</w:t>
       </w:r>
-      <w:bookmarkEnd w:id="99"/>
+      <w:bookmarkEnd w:id="97"/>
     </w:p>
     <w:p>
       <w:pPr>
@@ -12218,15 +12226,15 @@
         <w:pStyle w:val="Heading2"/>
         <w:ind w:left="1170" w:hanging="1170"/>
       </w:pPr>
-      <w:bookmarkStart w:id="100" w:name="_Toc510171792"/>
+      <w:bookmarkStart w:id="99" w:name="_Toc510171792"/>
+      <w:bookmarkStart w:id="100" w:name="_Toc2585785"/>
       <w:bookmarkStart w:id="101" w:name="_Ref140059391"/>
-      <w:bookmarkStart w:id="102" w:name="_Toc2585785"/>
       <w:bookmarkEnd w:id="98"/>
       <w:r>
         <w:t>Fire Reduction Parameters</w:t>
       </w:r>
+      <w:bookmarkEnd w:id="99"/>
       <w:bookmarkEnd w:id="100"/>
-      <w:bookmarkEnd w:id="102"/>
     </w:p>
     <w:p>
       <w:pPr>
@@ -12281,13 +12289,13 @@
         </w:tabs>
         <w:ind w:left="1170" w:hanging="1170"/>
       </w:pPr>
-      <w:bookmarkStart w:id="103" w:name="_Toc510171793"/>
-      <w:bookmarkStart w:id="104" w:name="_Toc2585786"/>
+      <w:bookmarkStart w:id="102" w:name="_Toc510171793"/>
+      <w:bookmarkStart w:id="103" w:name="_Toc2585786"/>
       <w:r>
         <w:t>Fire Severity</w:t>
       </w:r>
+      <w:bookmarkEnd w:id="102"/>
       <w:bookmarkEnd w:id="103"/>
-      <w:bookmarkEnd w:id="104"/>
     </w:p>
     <w:p>
       <w:pPr>
@@ -12306,13 +12314,13 @@
         </w:tabs>
         <w:ind w:left="1170" w:hanging="1170"/>
       </w:pPr>
-      <w:bookmarkStart w:id="105" w:name="_Toc510171794"/>
-      <w:bookmarkStart w:id="106" w:name="_Toc2585787"/>
+      <w:bookmarkStart w:id="104" w:name="_Toc510171794"/>
+      <w:bookmarkStart w:id="105" w:name="_Toc2585787"/>
       <w:r>
         <w:t>Wood Reduction</w:t>
       </w:r>
+      <w:bookmarkEnd w:id="104"/>
       <w:bookmarkEnd w:id="105"/>
-      <w:bookmarkEnd w:id="106"/>
     </w:p>
     <w:p>
       <w:pPr>
@@ -12331,13 +12339,13 @@
         </w:tabs>
         <w:ind w:left="1170" w:hanging="1170"/>
       </w:pPr>
-      <w:bookmarkStart w:id="107" w:name="_Toc510171795"/>
-      <w:bookmarkStart w:id="108" w:name="_Toc2585788"/>
+      <w:bookmarkStart w:id="106" w:name="_Toc510171795"/>
+      <w:bookmarkStart w:id="107" w:name="_Toc2585788"/>
       <w:r>
         <w:t>Litter Reduction</w:t>
       </w:r>
+      <w:bookmarkEnd w:id="106"/>
       <w:bookmarkEnd w:id="107"/>
-      <w:bookmarkEnd w:id="108"/>
     </w:p>
     <w:p>
       <w:pPr>
@@ -12352,13 +12360,13 @@
         <w:pStyle w:val="Heading2"/>
         <w:ind w:left="1170" w:hanging="1170"/>
       </w:pPr>
-      <w:bookmarkStart w:id="109" w:name="_Toc510171796"/>
-      <w:bookmarkStart w:id="110" w:name="_Toc2585789"/>
+      <w:bookmarkStart w:id="108" w:name="_Toc510171796"/>
+      <w:bookmarkStart w:id="109" w:name="_Toc2585789"/>
       <w:r>
         <w:t>Harvest Reduction Parameters</w:t>
       </w:r>
+      <w:bookmarkEnd w:id="108"/>
       <w:bookmarkEnd w:id="109"/>
-      <w:bookmarkEnd w:id="110"/>
     </w:p>
     <w:p>
       <w:pPr>
@@ -12411,13 +12419,13 @@
         </w:tabs>
         <w:ind w:left="1170" w:hanging="1170"/>
       </w:pPr>
-      <w:bookmarkStart w:id="111" w:name="_Toc510171797"/>
-      <w:bookmarkStart w:id="112" w:name="_Toc2585790"/>
+      <w:bookmarkStart w:id="110" w:name="_Toc510171797"/>
+      <w:bookmarkStart w:id="111" w:name="_Toc2585790"/>
       <w:r>
         <w:t>Prescription Name</w:t>
       </w:r>
+      <w:bookmarkEnd w:id="110"/>
       <w:bookmarkEnd w:id="111"/>
-      <w:bookmarkEnd w:id="112"/>
     </w:p>
     <w:p>
       <w:pPr>
@@ -12451,13 +12459,13 @@
         </w:tabs>
         <w:ind w:left="1170" w:hanging="1170"/>
       </w:pPr>
-      <w:bookmarkStart w:id="113" w:name="_Toc510171798"/>
-      <w:bookmarkStart w:id="114" w:name="_Toc2585791"/>
+      <w:bookmarkStart w:id="112" w:name="_Toc510171798"/>
+      <w:bookmarkStart w:id="113" w:name="_Toc2585791"/>
       <w:r>
         <w:t>Dead Wood Reduction</w:t>
       </w:r>
+      <w:bookmarkEnd w:id="112"/>
       <w:bookmarkEnd w:id="113"/>
-      <w:bookmarkEnd w:id="114"/>
     </w:p>
     <w:p>
       <w:pPr>
@@ -12476,14 +12484,14 @@
         </w:tabs>
         <w:ind w:left="1170" w:hanging="1170"/>
       </w:pPr>
-      <w:bookmarkStart w:id="115" w:name="_Toc510171799"/>
-      <w:bookmarkStart w:id="116" w:name="_Toc2585792"/>
+      <w:bookmarkStart w:id="114" w:name="_Toc510171799"/>
+      <w:bookmarkStart w:id="115" w:name="_Toc2585792"/>
       <w:r>
         <w:lastRenderedPageBreak/>
         <w:t>Dead Litter Reduction</w:t>
       </w:r>
+      <w:bookmarkEnd w:id="114"/>
       <w:bookmarkEnd w:id="115"/>
-      <w:bookmarkEnd w:id="116"/>
     </w:p>
     <w:p>
       <w:pPr>
@@ -12502,36 +12510,125 @@
         </w:tabs>
         <w:ind w:left="1170" w:hanging="1170"/>
       </w:pPr>
-      <w:bookmarkStart w:id="117" w:name="_Toc510171800"/>
-      <w:bookmarkStart w:id="118" w:name="_Toc2585793"/>
-      <w:r>
-        <w:t>Cohort Removal</w:t>
-      </w:r>
+      <w:bookmarkStart w:id="116" w:name="_Toc510171800"/>
+      <w:bookmarkStart w:id="117" w:name="_Toc2585793"/>
+      <w:r>
+        <w:t>Cohort Wood Removal</w:t>
+      </w:r>
+    </w:p>
+    <w:p>
+      <w:pPr>
+        <w:pStyle w:val="textbody"/>
+      </w:pPr>
+      <w:r>
+        <w:t xml:space="preserve">The fourth column is the proportion (0.0 – 1.0) of </w:t>
+      </w:r>
+      <w:r>
+        <w:t xml:space="preserve">harvested </w:t>
+      </w:r>
+      <w:r>
+        <w:t xml:space="preserve">cohort </w:t>
+      </w:r>
+      <w:r>
+        <w:rPr>
+          <w:i/>
+        </w:rPr>
+        <w:t xml:space="preserve">live wood </w:t>
+      </w:r>
+      <w:r>
+        <w:t xml:space="preserve">biomass that is removed from the site.  </w:t>
+      </w:r>
+      <w:r>
+        <w:rPr>
+          <w:i/>
+        </w:rPr>
+        <w:t>The remainder is typically regarded as slash</w:t>
+      </w:r>
+      <w:r>
+        <w:rPr>
+          <w:i/>
+        </w:rPr>
+        <w:t>, e.g., branches or other non-economically valuable wood</w:t>
+      </w:r>
+      <w:r>
+        <w:rPr>
+          <w:i/>
+        </w:rPr>
+        <w:t>.</w:t>
+      </w:r>
+      <w:r>
+        <w:t xml:space="preserve">  </w:t>
+      </w:r>
+    </w:p>
+    <w:p>
+      <w:pPr>
+        <w:pStyle w:val="Heading3"/>
+        <w:tabs>
+          <w:tab w:val="clear" w:pos="720"/>
+          <w:tab w:val="clear" w:pos="864"/>
+        </w:tabs>
+        <w:ind w:left="1170" w:hanging="1170"/>
+      </w:pPr>
+      <w:r>
+        <w:t xml:space="preserve">Cohort </w:t>
+      </w:r>
+      <w:r>
+        <w:t xml:space="preserve">Leaf </w:t>
+      </w:r>
+      <w:r>
+        <w:t>Removal</w:t>
+      </w:r>
+      <w:bookmarkEnd w:id="116"/>
       <w:bookmarkEnd w:id="117"/>
+    </w:p>
+    <w:p>
+      <w:pPr>
+        <w:pStyle w:val="textbody"/>
+      </w:pPr>
+      <w:r>
+        <w:t xml:space="preserve">The </w:t>
+      </w:r>
+      <w:r>
+        <w:t xml:space="preserve">last </w:t>
+      </w:r>
+      <w:r>
+        <w:t xml:space="preserve">column is the proportion (0.0 – 1.0) of </w:t>
+      </w:r>
+      <w:r>
+        <w:t xml:space="preserve">harvested </w:t>
+      </w:r>
+      <w:r>
+        <w:t xml:space="preserve">cohort </w:t>
+      </w:r>
+      <w:r>
+        <w:rPr>
+          <w:i/>
+        </w:rPr>
+        <w:t>liv</w:t>
+      </w:r>
+      <w:r>
+        <w:rPr>
+          <w:i/>
+        </w:rPr>
+        <w:t xml:space="preserve">e leaf </w:t>
+      </w:r>
+      <w:r>
+        <w:t xml:space="preserve">biomass that is removed from the site.  </w:t>
+      </w:r>
+      <w:r>
+        <w:rPr>
+          <w:i/>
+        </w:rPr>
+        <w:t>The remainder is typically regarded as slash.</w:t>
+      </w:r>
+      <w:r>
+        <w:rPr>
+          <w:i/>
+        </w:rPr>
+        <w:t xml:space="preserve">  In a typical harvest situation, 0.0 is removed from the site.  The exception would be some form of biomass harvest.</w:t>
+      </w:r>
+      <w:bookmarkStart w:id="118" w:name="_GoBack"/>
       <w:bookmarkEnd w:id="118"/>
-    </w:p>
-    <w:p>
-      <w:pPr>
-        <w:pStyle w:val="textbody"/>
-      </w:pPr>
-      <w:r>
-        <w:t xml:space="preserve">The fourth column is the proportion (0.0 – 1.0) of cohort </w:t>
-      </w:r>
-      <w:r>
-        <w:rPr>
-          <w:i/>
-        </w:rPr>
-        <w:t>living</w:t>
-      </w:r>
-      <w:r>
-        <w:t xml:space="preserve"> biomass that is removed from the site.  </w:t>
-      </w:r>
-      <w:r>
-        <w:rPr>
-          <w:i/>
-        </w:rPr>
-        <w:t>The remainder is typically regarded as slash.</w:t>
-      </w:r>
       <w:r>
         <w:t xml:space="preserve">  </w:t>
       </w:r>
@@ -12747,16 +12844,16 @@
       <w:pPr>
         <w:pStyle w:val="Heading3"/>
       </w:pPr>
-      <w:bookmarkStart w:id="125" w:name="_Toc112490880"/>
-      <w:bookmarkStart w:id="126" w:name="_Toc2585799"/>
+      <w:bookmarkStart w:id="125" w:name="_Toc2585799"/>
+      <w:bookmarkStart w:id="126" w:name="_Toc112490880"/>
       <w:r>
         <w:t>Column 3:  Species</w:t>
       </w:r>
+      <w:bookmarkEnd w:id="125"/>
+      <w:r>
+        <w:t xml:space="preserve"> </w:t>
+      </w:r>
       <w:bookmarkEnd w:id="126"/>
-      <w:r>
-        <w:t xml:space="preserve"> </w:t>
-      </w:r>
-      <w:bookmarkEnd w:id="125"/>
     </w:p>
     <w:p>
       <w:pPr>
@@ -12901,9 +12998,9 @@
       <w:pPr>
         <w:pStyle w:val="Heading3"/>
       </w:pPr>
-      <w:bookmarkStart w:id="134" w:name="_Toc112490883"/>
-      <w:bookmarkStart w:id="135" w:name="_Ref140207868"/>
-      <w:bookmarkStart w:id="136" w:name="_Toc2585802"/>
+      <w:bookmarkStart w:id="134" w:name="_Toc2585802"/>
+      <w:bookmarkStart w:id="135" w:name="_Toc112490883"/>
+      <w:bookmarkStart w:id="136" w:name="_Ref140207868"/>
       <w:r>
         <w:t xml:space="preserve">Column 6:  </w:t>
       </w:r>
@@ -12916,12 +13013,12 @@
       <w:r>
         <w:t>Biomass</w:t>
       </w:r>
+      <w:bookmarkEnd w:id="134"/>
+      <w:r>
+        <w:t xml:space="preserve"> </w:t>
+      </w:r>
+      <w:bookmarkEnd w:id="135"/>
       <w:bookmarkEnd w:id="136"/>
-      <w:r>
-        <w:t xml:space="preserve"> </w:t>
-      </w:r>
-      <w:bookmarkEnd w:id="134"/>
-      <w:bookmarkEnd w:id="135"/>
     </w:p>
     <w:p>
       <w:pPr>
@@ -13398,21 +13495,11 @@
       <w:r>
         <w:t xml:space="preserve">This parameter is the code used for the class in the input map (see section </w:t>
       </w:r>
-      <w:r>
-        <w:fldChar w:fldCharType="begin"/>
-      </w:r>
-      <w:r>
-        <w:instrText xml:space="preserve"> REF _Ref109371856 \r </w:instrText>
-      </w:r>
-      <w:r>
-        <w:fldChar w:fldCharType="separate"/>
-      </w:r>
-      <w:r>
-        <w:t>2.5</w:t>
-      </w:r>
-      <w:r>
-        <w:fldChar w:fldCharType="end"/>
-      </w:r>
+      <w:fldSimple w:instr=" REF _Ref109371856 \r ">
+        <w:r>
+          <w:t>2.5</w:t>
+        </w:r>
+      </w:fldSimple>
       <w:r>
         <w:t>).  Value: 0 ≤ integer ≤ 65,535.  Each class’ map code must be unique.  Map codes do not have to appear in any order, and do not need to be consecutive.</w:t>
       </w:r>
@@ -13591,8 +13678,8 @@
       <w:pPr>
         <w:pStyle w:val="Heading1"/>
       </w:pPr>
-      <w:bookmarkStart w:id="159" w:name="_Toc112490864"/>
-      <w:bookmarkStart w:id="160" w:name="_Toc2585810"/>
+      <w:bookmarkStart w:id="159" w:name="_Toc2585810"/>
+      <w:bookmarkStart w:id="160" w:name="_Toc112490864"/>
       <w:r>
         <w:lastRenderedPageBreak/>
         <w:t>Output</w:t>
@@ -13600,7 +13687,7 @@
       <w:r>
         <w:t>s</w:t>
       </w:r>
-      <w:bookmarkEnd w:id="160"/>
+      <w:bookmarkEnd w:id="159"/>
     </w:p>
     <w:p>
       <w:pPr>
@@ -13835,7 +13922,7 @@
         <w:lastRenderedPageBreak/>
         <w:t xml:space="preserve">Example </w:t>
       </w:r>
-      <w:bookmarkEnd w:id="159"/>
+      <w:bookmarkEnd w:id="160"/>
       <w:r>
         <w:t>Inputs</w:t>
       </w:r>
@@ -16369,7 +16456,7 @@
         <w:rFonts w:ascii="Arial" w:hAnsi="Arial" w:cs="Arial"/>
         <w:noProof/>
       </w:rPr>
-      <w:t>1</w:t>
+      <w:t>18</w:t>
     </w:r>
     <w:r>
       <w:rPr>
@@ -16438,19 +16525,39 @@
         <w:tab w:val="right" w:pos="8976"/>
       </w:tabs>
     </w:pPr>
-    <w:fldSimple w:instr=" DOCPROPERTY  &quot;Extension Name&quot;  \* MERGEFORMAT ">
-      <w:r>
-        <w:t>Biomass Succession</w:t>
-      </w:r>
-    </w:fldSimple>
+    <w:r>
+      <w:fldChar w:fldCharType="begin"/>
+    </w:r>
+    <w:r>
+      <w:instrText xml:space="preserve"> DOCPROPERTY  "Extension Name"  \* MERGEFORMAT </w:instrText>
+    </w:r>
+    <w:r>
+      <w:fldChar w:fldCharType="separate"/>
+    </w:r>
+    <w:r>
+      <w:t>Biomass Succession</w:t>
+    </w:r>
+    <w:r>
+      <w:fldChar w:fldCharType="end"/>
+    </w:r>
     <w:r>
       <w:t xml:space="preserve"> v</w:t>
     </w:r>
-    <w:fldSimple w:instr=" DOCPROPERTY  &quot;Extension Version&quot;  \* MERGEFORMAT ">
-      <w:r>
-        <w:t>5.0</w:t>
-      </w:r>
-    </w:fldSimple>
+    <w:r>
+      <w:fldChar w:fldCharType="begin"/>
+    </w:r>
+    <w:r>
+      <w:instrText xml:space="preserve"> DOCPROPERTY  "Extension Version"  \* MERGEFORMAT </w:instrText>
+    </w:r>
+    <w:r>
+      <w:fldChar w:fldCharType="separate"/>
+    </w:r>
+    <w:r>
+      <w:t>5.0</w:t>
+    </w:r>
+    <w:r>
+      <w:fldChar w:fldCharType="end"/>
+    </w:r>
     <w:r>
       <w:t xml:space="preserve"> – User Guide</w:t>
     </w:r>
@@ -19113,7 +19220,7 @@
 </file>
 
 <file path=customXml/itemProps1.xml><?xml version="1.0" encoding="utf-8"?>
-<ds:datastoreItem xmlns:ds="http://schemas.openxmlformats.org/officeDocument/2006/customXml" ds:itemID="{BE04F3F0-1D31-4DEA-95B5-EBACE93FCE45}">
+<ds:datastoreItem xmlns:ds="http://schemas.openxmlformats.org/officeDocument/2006/customXml" ds:itemID="{0564CBB3-822C-41D7-9156-CA0422A9B200}">
   <ds:schemaRefs>
     <ds:schemaRef ds:uri="http://schemas.openxmlformats.org/officeDocument/2006/bibliography"/>
   </ds:schemaRefs>

</xml_diff>

<commit_message>
Updated documentation based on feedback from U Michigan.
</commit_message>
<xml_diff>
--- a/docs/LANDIS-II Biomass Succession v5.0 User Guide.docx
+++ b/docs/LANDIS-II Biomass Succession v5.0 User Guide.docx
@@ -143,7 +143,7 @@
         <w:rPr>
           <w:noProof/>
         </w:rPr>
-        <w:t>March 25, 2019</w:t>
+        <w:t>July 22, 2019</w:t>
       </w:r>
       <w:r>
         <w:rPr>
@@ -226,7 +226,7 @@
       <w:r>
         <w:fldChar w:fldCharType="separate"/>
       </w:r>
-      <w:hyperlink w:anchor="_Toc4403556" w:history="1">
+      <w:hyperlink w:anchor="_Toc14686792" w:history="1">
         <w:r>
           <w:rPr>
             <w:rStyle w:val="Hyperlink"/>
@@ -272,7 +272,7 @@
             <w:noProof/>
             <w:webHidden/>
           </w:rPr>
-          <w:instrText xml:space="preserve"> PAGEREF _Toc4403556 \h </w:instrText>
+          <w:instrText xml:space="preserve"> PAGEREF _Toc14686792 \h </w:instrText>
         </w:r>
         <w:r>
           <w:rPr>
@@ -317,7 +317,7 @@
           <w:szCs w:val="22"/>
         </w:rPr>
       </w:pPr>
-      <w:hyperlink w:anchor="_Toc4403557" w:history="1">
+      <w:hyperlink w:anchor="_Toc14686793" w:history="1">
         <w:r>
           <w:rPr>
             <w:rStyle w:val="Hyperlink"/>
@@ -360,7 +360,7 @@
             <w:noProof/>
             <w:webHidden/>
           </w:rPr>
-          <w:instrText xml:space="preserve"> PAGEREF _Toc4403557 \h </w:instrText>
+          <w:instrText xml:space="preserve"> PAGEREF _Toc14686793 \h </w:instrText>
         </w:r>
         <w:r>
           <w:rPr>
@@ -407,7 +407,7 @@
           <w:szCs w:val="22"/>
         </w:rPr>
       </w:pPr>
-      <w:hyperlink w:anchor="_Toc4403558" w:history="1">
+      <w:hyperlink w:anchor="_Toc14686794" w:history="1">
         <w:r>
           <w:rPr>
             <w:rStyle w:val="Hyperlink"/>
@@ -452,7 +452,7 @@
             <w:noProof/>
             <w:webHidden/>
           </w:rPr>
-          <w:instrText xml:space="preserve"> PAGEREF _Toc4403558 \h </w:instrText>
+          <w:instrText xml:space="preserve"> PAGEREF _Toc14686794 \h </w:instrText>
         </w:r>
         <w:r>
           <w:rPr>
@@ -499,7 +499,7 @@
           <w:szCs w:val="22"/>
         </w:rPr>
       </w:pPr>
-      <w:hyperlink w:anchor="_Toc4403559" w:history="1">
+      <w:hyperlink w:anchor="_Toc14686795" w:history="1">
         <w:r>
           <w:rPr>
             <w:rStyle w:val="Hyperlink"/>
@@ -544,7 +544,7 @@
             <w:noProof/>
             <w:webHidden/>
           </w:rPr>
-          <w:instrText xml:space="preserve"> PAGEREF _Toc4403559 \h </w:instrText>
+          <w:instrText xml:space="preserve"> PAGEREF _Toc14686795 \h </w:instrText>
         </w:r>
         <w:r>
           <w:rPr>
@@ -591,7 +591,7 @@
           <w:szCs w:val="22"/>
         </w:rPr>
       </w:pPr>
-      <w:hyperlink w:anchor="_Toc4403560" w:history="1">
+      <w:hyperlink w:anchor="_Toc14686796" w:history="1">
         <w:r>
           <w:rPr>
             <w:rStyle w:val="Hyperlink"/>
@@ -636,7 +636,7 @@
             <w:noProof/>
             <w:webHidden/>
           </w:rPr>
-          <w:instrText xml:space="preserve"> PAGEREF _Toc4403560 \h </w:instrText>
+          <w:instrText xml:space="preserve"> PAGEREF _Toc14686796 \h </w:instrText>
         </w:r>
         <w:r>
           <w:rPr>
@@ -683,7 +683,7 @@
           <w:szCs w:val="22"/>
         </w:rPr>
       </w:pPr>
-      <w:hyperlink w:anchor="_Toc4403561" w:history="1">
+      <w:hyperlink w:anchor="_Toc14686797" w:history="1">
         <w:r>
           <w:rPr>
             <w:rStyle w:val="Hyperlink"/>
@@ -728,7 +728,7 @@
             <w:noProof/>
             <w:webHidden/>
           </w:rPr>
-          <w:instrText xml:space="preserve"> PAGEREF _Toc4403561 \h </w:instrText>
+          <w:instrText xml:space="preserve"> PAGEREF _Toc14686797 \h </w:instrText>
         </w:r>
         <w:r>
           <w:rPr>
@@ -775,7 +775,7 @@
           <w:szCs w:val="22"/>
         </w:rPr>
       </w:pPr>
-      <w:hyperlink w:anchor="_Toc4403562" w:history="1">
+      <w:hyperlink w:anchor="_Toc14686798" w:history="1">
         <w:r>
           <w:rPr>
             <w:rStyle w:val="Hyperlink"/>
@@ -820,7 +820,7 @@
             <w:noProof/>
             <w:webHidden/>
           </w:rPr>
-          <w:instrText xml:space="preserve"> PAGEREF _Toc4403562 \h </w:instrText>
+          <w:instrText xml:space="preserve"> PAGEREF _Toc14686798 \h </w:instrText>
         </w:r>
         <w:r>
           <w:rPr>
@@ -867,7 +867,7 @@
           <w:szCs w:val="22"/>
         </w:rPr>
       </w:pPr>
-      <w:hyperlink w:anchor="_Toc4403563" w:history="1">
+      <w:hyperlink w:anchor="_Toc14686799" w:history="1">
         <w:r>
           <w:rPr>
             <w:rStyle w:val="Hyperlink"/>
@@ -912,7 +912,7 @@
             <w:noProof/>
             <w:webHidden/>
           </w:rPr>
-          <w:instrText xml:space="preserve"> PAGEREF _Toc4403563 \h </w:instrText>
+          <w:instrText xml:space="preserve"> PAGEREF _Toc14686799 \h </w:instrText>
         </w:r>
         <w:r>
           <w:rPr>
@@ -959,7 +959,7 @@
           <w:szCs w:val="22"/>
         </w:rPr>
       </w:pPr>
-      <w:hyperlink w:anchor="_Toc4403564" w:history="1">
+      <w:hyperlink w:anchor="_Toc14686800" w:history="1">
         <w:r>
           <w:rPr>
             <w:rStyle w:val="Hyperlink"/>
@@ -1004,7 +1004,7 @@
             <w:noProof/>
             <w:webHidden/>
           </w:rPr>
-          <w:instrText xml:space="preserve"> PAGEREF _Toc4403564 \h </w:instrText>
+          <w:instrText xml:space="preserve"> PAGEREF _Toc14686800 \h </w:instrText>
         </w:r>
         <w:r>
           <w:rPr>
@@ -1051,7 +1051,7 @@
           <w:szCs w:val="22"/>
         </w:rPr>
       </w:pPr>
-      <w:hyperlink w:anchor="_Toc4403565" w:history="1">
+      <w:hyperlink w:anchor="_Toc14686801" w:history="1">
         <w:r>
           <w:rPr>
             <w:rStyle w:val="Hyperlink"/>
@@ -1096,7 +1096,7 @@
             <w:noProof/>
             <w:webHidden/>
           </w:rPr>
-          <w:instrText xml:space="preserve"> PAGEREF _Toc4403565 \h </w:instrText>
+          <w:instrText xml:space="preserve"> PAGEREF _Toc14686801 \h </w:instrText>
         </w:r>
         <w:r>
           <w:rPr>
@@ -1143,7 +1143,7 @@
           <w:szCs w:val="22"/>
         </w:rPr>
       </w:pPr>
-      <w:hyperlink w:anchor="_Toc4403566" w:history="1">
+      <w:hyperlink w:anchor="_Toc14686802" w:history="1">
         <w:r>
           <w:rPr>
             <w:rStyle w:val="Hyperlink"/>
@@ -1188,7 +1188,7 @@
             <w:noProof/>
             <w:webHidden/>
           </w:rPr>
-          <w:instrText xml:space="preserve"> PAGEREF _Toc4403566 \h </w:instrText>
+          <w:instrText xml:space="preserve"> PAGEREF _Toc14686802 \h </w:instrText>
         </w:r>
         <w:r>
           <w:rPr>
@@ -1208,7 +1208,7 @@
             <w:noProof/>
             <w:webHidden/>
           </w:rPr>
-          <w:t>9</w:t>
+          <w:t>10</w:t>
         </w:r>
         <w:r>
           <w:rPr>
@@ -1233,7 +1233,7 @@
           <w:szCs w:val="22"/>
         </w:rPr>
       </w:pPr>
-      <w:hyperlink w:anchor="_Toc4403567" w:history="1">
+      <w:hyperlink w:anchor="_Toc14686803" w:history="1">
         <w:r>
           <w:rPr>
             <w:rStyle w:val="Hyperlink"/>
@@ -1276,7 +1276,7 @@
             <w:noProof/>
             <w:webHidden/>
           </w:rPr>
-          <w:instrText xml:space="preserve"> PAGEREF _Toc4403567 \h </w:instrText>
+          <w:instrText xml:space="preserve"> PAGEREF _Toc14686803 \h </w:instrText>
         </w:r>
         <w:r>
           <w:rPr>
@@ -1296,7 +1296,7 @@
             <w:noProof/>
             <w:webHidden/>
           </w:rPr>
-          <w:t>9</w:t>
+          <w:t>10</w:t>
         </w:r>
         <w:r>
           <w:rPr>
@@ -1323,7 +1323,7 @@
           <w:szCs w:val="22"/>
         </w:rPr>
       </w:pPr>
-      <w:hyperlink w:anchor="_Toc4403568" w:history="1">
+      <w:hyperlink w:anchor="_Toc14686804" w:history="1">
         <w:r>
           <w:rPr>
             <w:rStyle w:val="Hyperlink"/>
@@ -1368,7 +1368,7 @@
             <w:noProof/>
             <w:webHidden/>
           </w:rPr>
-          <w:instrText xml:space="preserve"> PAGEREF _Toc4403568 \h </w:instrText>
+          <w:instrText xml:space="preserve"> PAGEREF _Toc14686804 \h </w:instrText>
         </w:r>
         <w:r>
           <w:rPr>
@@ -1388,7 +1388,7 @@
             <w:noProof/>
             <w:webHidden/>
           </w:rPr>
-          <w:t>9</w:t>
+          <w:t>10</w:t>
         </w:r>
         <w:r>
           <w:rPr>
@@ -1415,7 +1415,7 @@
           <w:szCs w:val="22"/>
         </w:rPr>
       </w:pPr>
-      <w:hyperlink w:anchor="_Toc4403569" w:history="1">
+      <w:hyperlink w:anchor="_Toc14686805" w:history="1">
         <w:r>
           <w:rPr>
             <w:rStyle w:val="Hyperlink"/>
@@ -1460,7 +1460,7 @@
             <w:noProof/>
             <w:webHidden/>
           </w:rPr>
-          <w:instrText xml:space="preserve"> PAGEREF _Toc4403569 \h </w:instrText>
+          <w:instrText xml:space="preserve"> PAGEREF _Toc14686805 \h </w:instrText>
         </w:r>
         <w:r>
           <w:rPr>
@@ -1507,7 +1507,7 @@
           <w:szCs w:val="22"/>
         </w:rPr>
       </w:pPr>
-      <w:hyperlink w:anchor="_Toc4403570" w:history="1">
+      <w:hyperlink w:anchor="_Toc14686806" w:history="1">
         <w:r>
           <w:rPr>
             <w:rStyle w:val="Hyperlink"/>
@@ -1552,7 +1552,7 @@
             <w:noProof/>
             <w:webHidden/>
           </w:rPr>
-          <w:instrText xml:space="preserve"> PAGEREF _Toc4403570 \h </w:instrText>
+          <w:instrText xml:space="preserve"> PAGEREF _Toc14686806 \h </w:instrText>
         </w:r>
         <w:r>
           <w:rPr>
@@ -1599,7 +1599,7 @@
           <w:szCs w:val="22"/>
         </w:rPr>
       </w:pPr>
-      <w:hyperlink w:anchor="_Toc4403571" w:history="1">
+      <w:hyperlink w:anchor="_Toc14686807" w:history="1">
         <w:r>
           <w:rPr>
             <w:rStyle w:val="Hyperlink"/>
@@ -1644,7 +1644,7 @@
             <w:noProof/>
             <w:webHidden/>
           </w:rPr>
-          <w:instrText xml:space="preserve"> PAGEREF _Toc4403571 \h </w:instrText>
+          <w:instrText xml:space="preserve"> PAGEREF _Toc14686807 \h </w:instrText>
         </w:r>
         <w:r>
           <w:rPr>
@@ -1691,7 +1691,7 @@
           <w:szCs w:val="22"/>
         </w:rPr>
       </w:pPr>
-      <w:hyperlink w:anchor="_Toc4403572" w:history="1">
+      <w:hyperlink w:anchor="_Toc14686808" w:history="1">
         <w:r>
           <w:rPr>
             <w:rStyle w:val="Hyperlink"/>
@@ -1736,7 +1736,7 @@
             <w:noProof/>
             <w:webHidden/>
           </w:rPr>
-          <w:instrText xml:space="preserve"> PAGEREF _Toc4403572 \h </w:instrText>
+          <w:instrText xml:space="preserve"> PAGEREF _Toc14686808 \h </w:instrText>
         </w:r>
         <w:r>
           <w:rPr>
@@ -1756,7 +1756,7 @@
             <w:noProof/>
             <w:webHidden/>
           </w:rPr>
-          <w:t>10</w:t>
+          <w:t>11</w:t>
         </w:r>
         <w:r>
           <w:rPr>
@@ -1783,7 +1783,7 @@
           <w:szCs w:val="22"/>
         </w:rPr>
       </w:pPr>
-      <w:hyperlink w:anchor="_Toc4403573" w:history="1">
+      <w:hyperlink w:anchor="_Toc14686809" w:history="1">
         <w:r>
           <w:rPr>
             <w:rStyle w:val="Hyperlink"/>
@@ -1828,7 +1828,7 @@
             <w:noProof/>
             <w:webHidden/>
           </w:rPr>
-          <w:instrText xml:space="preserve"> PAGEREF _Toc4403573 \h </w:instrText>
+          <w:instrText xml:space="preserve"> PAGEREF _Toc14686809 \h </w:instrText>
         </w:r>
         <w:r>
           <w:rPr>
@@ -1848,7 +1848,7 @@
             <w:noProof/>
             <w:webHidden/>
           </w:rPr>
-          <w:t>10</w:t>
+          <w:t>11</w:t>
         </w:r>
         <w:r>
           <w:rPr>
@@ -1875,7 +1875,7 @@
           <w:szCs w:val="22"/>
         </w:rPr>
       </w:pPr>
-      <w:hyperlink w:anchor="_Toc4403574" w:history="1">
+      <w:hyperlink w:anchor="_Toc14686810" w:history="1">
         <w:r>
           <w:rPr>
             <w:rStyle w:val="Hyperlink"/>
@@ -1920,7 +1920,7 @@
             <w:noProof/>
             <w:webHidden/>
           </w:rPr>
-          <w:instrText xml:space="preserve"> PAGEREF _Toc4403574 \h </w:instrText>
+          <w:instrText xml:space="preserve"> PAGEREF _Toc14686810 \h </w:instrText>
         </w:r>
         <w:r>
           <w:rPr>
@@ -1967,7 +1967,7 @@
           <w:szCs w:val="22"/>
         </w:rPr>
       </w:pPr>
-      <w:hyperlink w:anchor="_Toc4403575" w:history="1">
+      <w:hyperlink w:anchor="_Toc14686811" w:history="1">
         <w:r>
           <w:rPr>
             <w:rStyle w:val="Hyperlink"/>
@@ -2012,7 +2012,7 @@
             <w:noProof/>
             <w:webHidden/>
           </w:rPr>
-          <w:instrText xml:space="preserve"> PAGEREF _Toc4403575 \h </w:instrText>
+          <w:instrText xml:space="preserve"> PAGEREF _Toc14686811 \h </w:instrText>
         </w:r>
         <w:r>
           <w:rPr>
@@ -2059,7 +2059,7 @@
           <w:szCs w:val="22"/>
         </w:rPr>
       </w:pPr>
-      <w:hyperlink w:anchor="_Toc4403576" w:history="1">
+      <w:hyperlink w:anchor="_Toc14686812" w:history="1">
         <w:r>
           <w:rPr>
             <w:rStyle w:val="Hyperlink"/>
@@ -2104,7 +2104,7 @@
             <w:noProof/>
             <w:webHidden/>
           </w:rPr>
-          <w:instrText xml:space="preserve"> PAGEREF _Toc4403576 \h </w:instrText>
+          <w:instrText xml:space="preserve"> PAGEREF _Toc14686812 \h </w:instrText>
         </w:r>
         <w:r>
           <w:rPr>
@@ -2149,7 +2149,7 @@
           <w:szCs w:val="22"/>
         </w:rPr>
       </w:pPr>
-      <w:hyperlink w:anchor="_Toc4403577" w:history="1">
+      <w:hyperlink w:anchor="_Toc14686813" w:history="1">
         <w:r>
           <w:rPr>
             <w:rStyle w:val="Hyperlink"/>
@@ -2192,7 +2192,7 @@
             <w:noProof/>
             <w:webHidden/>
           </w:rPr>
-          <w:instrText xml:space="preserve"> PAGEREF _Toc4403577 \h </w:instrText>
+          <w:instrText xml:space="preserve"> PAGEREF _Toc14686813 \h </w:instrText>
         </w:r>
         <w:r>
           <w:rPr>
@@ -2212,7 +2212,7 @@
             <w:noProof/>
             <w:webHidden/>
           </w:rPr>
-          <w:t>12</w:t>
+          <w:t>13</w:t>
         </w:r>
         <w:r>
           <w:rPr>
@@ -2239,7 +2239,7 @@
           <w:szCs w:val="22"/>
         </w:rPr>
       </w:pPr>
-      <w:hyperlink w:anchor="_Toc4403578" w:history="1">
+      <w:hyperlink w:anchor="_Toc14686814" w:history="1">
         <w:r>
           <w:rPr>
             <w:rStyle w:val="Hyperlink"/>
@@ -2284,7 +2284,7 @@
             <w:noProof/>
             <w:webHidden/>
           </w:rPr>
-          <w:instrText xml:space="preserve"> PAGEREF _Toc4403578 \h </w:instrText>
+          <w:instrText xml:space="preserve"> PAGEREF _Toc14686814 \h </w:instrText>
         </w:r>
         <w:r>
           <w:rPr>
@@ -2304,7 +2304,7 @@
             <w:noProof/>
             <w:webHidden/>
           </w:rPr>
-          <w:t>12</w:t>
+          <w:t>13</w:t>
         </w:r>
         <w:r>
           <w:rPr>
@@ -2331,7 +2331,7 @@
           <w:szCs w:val="22"/>
         </w:rPr>
       </w:pPr>
-      <w:hyperlink w:anchor="_Toc4403579" w:history="1">
+      <w:hyperlink w:anchor="_Toc14686815" w:history="1">
         <w:r>
           <w:rPr>
             <w:rStyle w:val="Hyperlink"/>
@@ -2376,7 +2376,7 @@
             <w:noProof/>
             <w:webHidden/>
           </w:rPr>
-          <w:instrText xml:space="preserve"> PAGEREF _Toc4403579 \h </w:instrText>
+          <w:instrText xml:space="preserve"> PAGEREF _Toc14686815 \h </w:instrText>
         </w:r>
         <w:r>
           <w:rPr>
@@ -2396,7 +2396,7 @@
             <w:noProof/>
             <w:webHidden/>
           </w:rPr>
-          <w:t>12</w:t>
+          <w:t>13</w:t>
         </w:r>
         <w:r>
           <w:rPr>
@@ -2423,7 +2423,7 @@
           <w:szCs w:val="22"/>
         </w:rPr>
       </w:pPr>
-      <w:hyperlink w:anchor="_Toc4403580" w:history="1">
+      <w:hyperlink w:anchor="_Toc14686816" w:history="1">
         <w:r>
           <w:rPr>
             <w:rStyle w:val="Hyperlink"/>
@@ -2468,7 +2468,7 @@
             <w:noProof/>
             <w:webHidden/>
           </w:rPr>
-          <w:instrText xml:space="preserve"> PAGEREF _Toc4403580 \h </w:instrText>
+          <w:instrText xml:space="preserve"> PAGEREF _Toc14686816 \h </w:instrText>
         </w:r>
         <w:r>
           <w:rPr>
@@ -2515,7 +2515,7 @@
           <w:szCs w:val="22"/>
         </w:rPr>
       </w:pPr>
-      <w:hyperlink w:anchor="_Toc4403581" w:history="1">
+      <w:hyperlink w:anchor="_Toc14686817" w:history="1">
         <w:r>
           <w:rPr>
             <w:rStyle w:val="Hyperlink"/>
@@ -2560,7 +2560,7 @@
             <w:noProof/>
             <w:webHidden/>
           </w:rPr>
-          <w:instrText xml:space="preserve"> PAGEREF _Toc4403581 \h </w:instrText>
+          <w:instrText xml:space="preserve"> PAGEREF _Toc14686817 \h </w:instrText>
         </w:r>
         <w:r>
           <w:rPr>
@@ -2607,7 +2607,7 @@
           <w:szCs w:val="22"/>
         </w:rPr>
       </w:pPr>
-      <w:hyperlink w:anchor="_Toc4403582" w:history="1">
+      <w:hyperlink w:anchor="_Toc14686818" w:history="1">
         <w:r>
           <w:rPr>
             <w:rStyle w:val="Hyperlink"/>
@@ -2652,7 +2652,7 @@
             <w:noProof/>
             <w:webHidden/>
           </w:rPr>
-          <w:instrText xml:space="preserve"> PAGEREF _Toc4403582 \h </w:instrText>
+          <w:instrText xml:space="preserve"> PAGEREF _Toc14686818 \h </w:instrText>
         </w:r>
         <w:r>
           <w:rPr>
@@ -2697,7 +2697,7 @@
           <w:szCs w:val="22"/>
         </w:rPr>
       </w:pPr>
-      <w:hyperlink w:anchor="_Toc4403583" w:history="1">
+      <w:hyperlink w:anchor="_Toc14686819" w:history="1">
         <w:r>
           <w:rPr>
             <w:rStyle w:val="Hyperlink"/>
@@ -2740,7 +2740,7 @@
             <w:noProof/>
             <w:webHidden/>
           </w:rPr>
-          <w:instrText xml:space="preserve"> PAGEREF _Toc4403583 \h </w:instrText>
+          <w:instrText xml:space="preserve"> PAGEREF _Toc14686819 \h </w:instrText>
         </w:r>
         <w:r>
           <w:rPr>
@@ -2785,7 +2785,7 @@
           <w:szCs w:val="22"/>
         </w:rPr>
       </w:pPr>
-      <w:hyperlink w:anchor="_Toc4403584" w:history="1">
+      <w:hyperlink w:anchor="_Toc14686820" w:history="1">
         <w:r>
           <w:rPr>
             <w:rStyle w:val="Hyperlink"/>
@@ -2828,7 +2828,7 @@
             <w:noProof/>
             <w:webHidden/>
           </w:rPr>
-          <w:instrText xml:space="preserve"> PAGEREF _Toc4403584 \h </w:instrText>
+          <w:instrText xml:space="preserve"> PAGEREF _Toc14686820 \h </w:instrText>
         </w:r>
         <w:r>
           <w:rPr>
@@ -2848,7 +2848,7 @@
             <w:noProof/>
             <w:webHidden/>
           </w:rPr>
-          <w:t>13</w:t>
+          <w:t>14</w:t>
         </w:r>
         <w:r>
           <w:rPr>
@@ -2876,7 +2876,7 @@
           <w:szCs w:val="22"/>
         </w:rPr>
       </w:pPr>
-      <w:hyperlink w:anchor="_Toc4403585" w:history="1">
+      <w:hyperlink w:anchor="_Toc14686821" w:history="1">
         <w:r>
           <w:rPr>
             <w:rStyle w:val="Hyperlink"/>
@@ -2922,7 +2922,7 @@
             <w:noProof/>
             <w:webHidden/>
           </w:rPr>
-          <w:instrText xml:space="preserve"> PAGEREF _Toc4403585 \h </w:instrText>
+          <w:instrText xml:space="preserve"> PAGEREF _Toc14686821 \h </w:instrText>
         </w:r>
         <w:r>
           <w:rPr>
@@ -2942,7 +2942,7 @@
             <w:noProof/>
             <w:webHidden/>
           </w:rPr>
-          <w:t>14</w:t>
+          <w:t>15</w:t>
         </w:r>
         <w:r>
           <w:rPr>
@@ -2967,7 +2967,7 @@
           <w:szCs w:val="22"/>
         </w:rPr>
       </w:pPr>
-      <w:hyperlink w:anchor="_Toc4403586" w:history="1">
+      <w:hyperlink w:anchor="_Toc14686822" w:history="1">
         <w:r>
           <w:rPr>
             <w:rStyle w:val="Hyperlink"/>
@@ -3010,7 +3010,7 @@
             <w:noProof/>
             <w:webHidden/>
           </w:rPr>
-          <w:instrText xml:space="preserve"> PAGEREF _Toc4403586 \h </w:instrText>
+          <w:instrText xml:space="preserve"> PAGEREF _Toc14686822 \h </w:instrText>
         </w:r>
         <w:r>
           <w:rPr>
@@ -3030,7 +3030,7 @@
             <w:noProof/>
             <w:webHidden/>
           </w:rPr>
-          <w:t>14</w:t>
+          <w:t>15</w:t>
         </w:r>
         <w:r>
           <w:rPr>
@@ -3055,7 +3055,7 @@
           <w:szCs w:val="22"/>
         </w:rPr>
       </w:pPr>
-      <w:hyperlink w:anchor="_Toc4403587" w:history="1">
+      <w:hyperlink w:anchor="_Toc14686823" w:history="1">
         <w:r>
           <w:rPr>
             <w:rStyle w:val="Hyperlink"/>
@@ -3098,7 +3098,7 @@
             <w:noProof/>
             <w:webHidden/>
           </w:rPr>
-          <w:instrText xml:space="preserve"> PAGEREF _Toc4403587 \h </w:instrText>
+          <w:instrText xml:space="preserve"> PAGEREF _Toc14686823 \h </w:instrText>
         </w:r>
         <w:r>
           <w:rPr>
@@ -3118,7 +3118,7 @@
             <w:noProof/>
             <w:webHidden/>
           </w:rPr>
-          <w:t>14</w:t>
+          <w:t>15</w:t>
         </w:r>
         <w:r>
           <w:rPr>
@@ -3143,7 +3143,7 @@
           <w:szCs w:val="22"/>
         </w:rPr>
       </w:pPr>
-      <w:hyperlink w:anchor="_Toc4403588" w:history="1">
+      <w:hyperlink w:anchor="_Toc14686824" w:history="1">
         <w:r>
           <w:rPr>
             <w:rStyle w:val="Hyperlink"/>
@@ -3186,7 +3186,7 @@
             <w:noProof/>
             <w:webHidden/>
           </w:rPr>
-          <w:instrText xml:space="preserve"> PAGEREF _Toc4403588 \h </w:instrText>
+          <w:instrText xml:space="preserve"> PAGEREF _Toc14686824 \h </w:instrText>
         </w:r>
         <w:r>
           <w:rPr>
@@ -3206,7 +3206,7 @@
             <w:noProof/>
             <w:webHidden/>
           </w:rPr>
-          <w:t>14</w:t>
+          <w:t>15</w:t>
         </w:r>
         <w:r>
           <w:rPr>
@@ -3231,7 +3231,7 @@
           <w:szCs w:val="22"/>
         </w:rPr>
       </w:pPr>
-      <w:hyperlink w:anchor="_Toc4403589" w:history="1">
+      <w:hyperlink w:anchor="_Toc14686825" w:history="1">
         <w:r>
           <w:rPr>
             <w:rStyle w:val="Hyperlink"/>
@@ -3274,7 +3274,7 @@
             <w:noProof/>
             <w:webHidden/>
           </w:rPr>
-          <w:instrText xml:space="preserve"> PAGEREF _Toc4403589 \h </w:instrText>
+          <w:instrText xml:space="preserve"> PAGEREF _Toc14686825 \h </w:instrText>
         </w:r>
         <w:r>
           <w:rPr>
@@ -3294,7 +3294,7 @@
             <w:noProof/>
             <w:webHidden/>
           </w:rPr>
-          <w:t>14</w:t>
+          <w:t>15</w:t>
         </w:r>
         <w:r>
           <w:rPr>
@@ -3319,7 +3319,7 @@
           <w:szCs w:val="22"/>
         </w:rPr>
       </w:pPr>
-      <w:hyperlink w:anchor="_Toc4403590" w:history="1">
+      <w:hyperlink w:anchor="_Toc14686826" w:history="1">
         <w:r>
           <w:rPr>
             <w:rStyle w:val="Hyperlink"/>
@@ -3362,7 +3362,7 @@
             <w:noProof/>
             <w:webHidden/>
           </w:rPr>
-          <w:instrText xml:space="preserve"> PAGEREF _Toc4403590 \h </w:instrText>
+          <w:instrText xml:space="preserve"> PAGEREF _Toc14686826 \h </w:instrText>
         </w:r>
         <w:r>
           <w:rPr>
@@ -3382,7 +3382,7 @@
             <w:noProof/>
             <w:webHidden/>
           </w:rPr>
-          <w:t>14</w:t>
+          <w:t>15</w:t>
         </w:r>
         <w:r>
           <w:rPr>
@@ -3407,7 +3407,7 @@
           <w:szCs w:val="22"/>
         </w:rPr>
       </w:pPr>
-      <w:hyperlink w:anchor="_Toc4403591" w:history="1">
+      <w:hyperlink w:anchor="_Toc14686827" w:history="1">
         <w:r>
           <w:rPr>
             <w:rStyle w:val="Hyperlink"/>
@@ -3450,7 +3450,7 @@
             <w:noProof/>
             <w:webHidden/>
           </w:rPr>
-          <w:instrText xml:space="preserve"> PAGEREF _Toc4403591 \h </w:instrText>
+          <w:instrText xml:space="preserve"> PAGEREF _Toc14686827 \h </w:instrText>
         </w:r>
         <w:r>
           <w:rPr>
@@ -3470,7 +3470,7 @@
             <w:noProof/>
             <w:webHidden/>
           </w:rPr>
-          <w:t>14</w:t>
+          <w:t>15</w:t>
         </w:r>
         <w:r>
           <w:rPr>
@@ -3495,7 +3495,7 @@
           <w:szCs w:val="22"/>
         </w:rPr>
       </w:pPr>
-      <w:hyperlink w:anchor="_Toc4403592" w:history="1">
+      <w:hyperlink w:anchor="_Toc14686828" w:history="1">
         <w:r>
           <w:rPr>
             <w:rStyle w:val="Hyperlink"/>
@@ -3538,7 +3538,7 @@
             <w:noProof/>
             <w:webHidden/>
           </w:rPr>
-          <w:instrText xml:space="preserve"> PAGEREF _Toc4403592 \h </w:instrText>
+          <w:instrText xml:space="preserve"> PAGEREF _Toc14686828 \h </w:instrText>
         </w:r>
         <w:r>
           <w:rPr>
@@ -3558,7 +3558,7 @@
             <w:noProof/>
             <w:webHidden/>
           </w:rPr>
-          <w:t>15</w:t>
+          <w:t>16</w:t>
         </w:r>
         <w:r>
           <w:rPr>
@@ -3583,7 +3583,7 @@
           <w:szCs w:val="22"/>
         </w:rPr>
       </w:pPr>
-      <w:hyperlink w:anchor="_Toc4403593" w:history="1">
+      <w:hyperlink w:anchor="_Toc14686829" w:history="1">
         <w:r>
           <w:rPr>
             <w:rStyle w:val="Hyperlink"/>
@@ -3626,7 +3626,7 @@
             <w:noProof/>
             <w:webHidden/>
           </w:rPr>
-          <w:instrText xml:space="preserve"> PAGEREF _Toc4403593 \h </w:instrText>
+          <w:instrText xml:space="preserve"> PAGEREF _Toc14686829 \h </w:instrText>
         </w:r>
         <w:r>
           <w:rPr>
@@ -3646,7 +3646,7 @@
             <w:noProof/>
             <w:webHidden/>
           </w:rPr>
-          <w:t>15</w:t>
+          <w:t>16</w:t>
         </w:r>
         <w:r>
           <w:rPr>
@@ -3671,7 +3671,7 @@
           <w:szCs w:val="22"/>
         </w:rPr>
       </w:pPr>
-      <w:hyperlink w:anchor="_Toc4403594" w:history="1">
+      <w:hyperlink w:anchor="_Toc14686830" w:history="1">
         <w:r>
           <w:rPr>
             <w:rStyle w:val="Hyperlink"/>
@@ -3714,7 +3714,7 @@
             <w:noProof/>
             <w:webHidden/>
           </w:rPr>
-          <w:instrText xml:space="preserve"> PAGEREF _Toc4403594 \h </w:instrText>
+          <w:instrText xml:space="preserve"> PAGEREF _Toc14686830 \h </w:instrText>
         </w:r>
         <w:r>
           <w:rPr>
@@ -3734,7 +3734,7 @@
             <w:noProof/>
             <w:webHidden/>
           </w:rPr>
-          <w:t>15</w:t>
+          <w:t>16</w:t>
         </w:r>
         <w:r>
           <w:rPr>
@@ -3761,7 +3761,7 @@
           <w:szCs w:val="22"/>
         </w:rPr>
       </w:pPr>
-      <w:hyperlink w:anchor="_Toc4403595" w:history="1">
+      <w:hyperlink w:anchor="_Toc14686831" w:history="1">
         <w:r>
           <w:rPr>
             <w:rStyle w:val="Hyperlink"/>
@@ -3806,7 +3806,7 @@
             <w:noProof/>
             <w:webHidden/>
           </w:rPr>
-          <w:instrText xml:space="preserve"> PAGEREF _Toc4403595 \h </w:instrText>
+          <w:instrText xml:space="preserve"> PAGEREF _Toc14686831 \h </w:instrText>
         </w:r>
         <w:r>
           <w:rPr>
@@ -3826,7 +3826,7 @@
             <w:noProof/>
             <w:webHidden/>
           </w:rPr>
-          <w:t>15</w:t>
+          <w:t>16</w:t>
         </w:r>
         <w:r>
           <w:rPr>
@@ -3853,7 +3853,7 @@
           <w:szCs w:val="22"/>
         </w:rPr>
       </w:pPr>
-      <w:hyperlink w:anchor="_Toc4403596" w:history="1">
+      <w:hyperlink w:anchor="_Toc14686832" w:history="1">
         <w:r>
           <w:rPr>
             <w:rStyle w:val="Hyperlink"/>
@@ -3898,7 +3898,7 @@
             <w:noProof/>
             <w:webHidden/>
           </w:rPr>
-          <w:instrText xml:space="preserve"> PAGEREF _Toc4403596 \h </w:instrText>
+          <w:instrText xml:space="preserve"> PAGEREF _Toc14686832 \h </w:instrText>
         </w:r>
         <w:r>
           <w:rPr>
@@ -3918,7 +3918,7 @@
             <w:noProof/>
             <w:webHidden/>
           </w:rPr>
-          <w:t>15</w:t>
+          <w:t>16</w:t>
         </w:r>
         <w:r>
           <w:rPr>
@@ -3945,7 +3945,7 @@
           <w:szCs w:val="22"/>
         </w:rPr>
       </w:pPr>
-      <w:hyperlink w:anchor="_Toc4403597" w:history="1">
+      <w:hyperlink w:anchor="_Toc14686833" w:history="1">
         <w:r>
           <w:rPr>
             <w:rStyle w:val="Hyperlink"/>
@@ -3990,7 +3990,7 @@
             <w:noProof/>
             <w:webHidden/>
           </w:rPr>
-          <w:instrText xml:space="preserve"> PAGEREF _Toc4403597 \h </w:instrText>
+          <w:instrText xml:space="preserve"> PAGEREF _Toc14686833 \h </w:instrText>
         </w:r>
         <w:r>
           <w:rPr>
@@ -4010,7 +4010,7 @@
             <w:noProof/>
             <w:webHidden/>
           </w:rPr>
-          <w:t>15</w:t>
+          <w:t>16</w:t>
         </w:r>
         <w:r>
           <w:rPr>
@@ -4037,7 +4037,7 @@
           <w:szCs w:val="22"/>
         </w:rPr>
       </w:pPr>
-      <w:hyperlink w:anchor="_Toc4403598" w:history="1">
+      <w:hyperlink w:anchor="_Toc14686834" w:history="1">
         <w:r>
           <w:rPr>
             <w:rStyle w:val="Hyperlink"/>
@@ -4082,7 +4082,7 @@
             <w:noProof/>
             <w:webHidden/>
           </w:rPr>
-          <w:instrText xml:space="preserve"> PAGEREF _Toc4403598 \h </w:instrText>
+          <w:instrText xml:space="preserve"> PAGEREF _Toc14686834 \h </w:instrText>
         </w:r>
         <w:r>
           <w:rPr>
@@ -4102,7 +4102,7 @@
             <w:noProof/>
             <w:webHidden/>
           </w:rPr>
-          <w:t>15</w:t>
+          <w:t>16</w:t>
         </w:r>
         <w:r>
           <w:rPr>
@@ -4127,7 +4127,7 @@
           <w:szCs w:val="22"/>
         </w:rPr>
       </w:pPr>
-      <w:hyperlink w:anchor="_Toc4403599" w:history="1">
+      <w:hyperlink w:anchor="_Toc14686835" w:history="1">
         <w:r>
           <w:rPr>
             <w:rStyle w:val="Hyperlink"/>
@@ -4170,7 +4170,7 @@
             <w:noProof/>
             <w:webHidden/>
           </w:rPr>
-          <w:instrText xml:space="preserve"> PAGEREF _Toc4403599 \h </w:instrText>
+          <w:instrText xml:space="preserve"> PAGEREF _Toc14686835 \h </w:instrText>
         </w:r>
         <w:r>
           <w:rPr>
@@ -4190,7 +4190,7 @@
             <w:noProof/>
             <w:webHidden/>
           </w:rPr>
-          <w:t>16</w:t>
+          <w:t>17</w:t>
         </w:r>
         <w:r>
           <w:rPr>
@@ -4217,7 +4217,7 @@
           <w:szCs w:val="22"/>
         </w:rPr>
       </w:pPr>
-      <w:hyperlink w:anchor="_Toc4403600" w:history="1">
+      <w:hyperlink w:anchor="_Toc14686836" w:history="1">
         <w:r>
           <w:rPr>
             <w:rStyle w:val="Hyperlink"/>
@@ -4262,7 +4262,7 @@
             <w:noProof/>
             <w:webHidden/>
           </w:rPr>
-          <w:instrText xml:space="preserve"> PAGEREF _Toc4403600 \h </w:instrText>
+          <w:instrText xml:space="preserve"> PAGEREF _Toc14686836 \h </w:instrText>
         </w:r>
         <w:r>
           <w:rPr>
@@ -4282,7 +4282,7 @@
             <w:noProof/>
             <w:webHidden/>
           </w:rPr>
-          <w:t>16</w:t>
+          <w:t>17</w:t>
         </w:r>
         <w:r>
           <w:rPr>
@@ -4309,7 +4309,7 @@
           <w:szCs w:val="22"/>
         </w:rPr>
       </w:pPr>
-      <w:hyperlink w:anchor="_Toc4403601" w:history="1">
+      <w:hyperlink w:anchor="_Toc14686837" w:history="1">
         <w:r>
           <w:rPr>
             <w:rStyle w:val="Hyperlink"/>
@@ -4354,7 +4354,7 @@
             <w:noProof/>
             <w:webHidden/>
           </w:rPr>
-          <w:instrText xml:space="preserve"> PAGEREF _Toc4403601 \h </w:instrText>
+          <w:instrText xml:space="preserve"> PAGEREF _Toc14686837 \h </w:instrText>
         </w:r>
         <w:r>
           <w:rPr>
@@ -4374,7 +4374,7 @@
             <w:noProof/>
             <w:webHidden/>
           </w:rPr>
-          <w:t>16</w:t>
+          <w:t>17</w:t>
         </w:r>
         <w:r>
           <w:rPr>
@@ -4399,7 +4399,7 @@
           <w:szCs w:val="22"/>
         </w:rPr>
       </w:pPr>
-      <w:hyperlink w:anchor="_Toc4403602" w:history="1">
+      <w:hyperlink w:anchor="_Toc14686838" w:history="1">
         <w:r>
           <w:rPr>
             <w:rStyle w:val="Hyperlink"/>
@@ -4442,7 +4442,7 @@
             <w:noProof/>
             <w:webHidden/>
           </w:rPr>
-          <w:instrText xml:space="preserve"> PAGEREF _Toc4403602 \h </w:instrText>
+          <w:instrText xml:space="preserve"> PAGEREF _Toc14686838 \h </w:instrText>
         </w:r>
         <w:r>
           <w:rPr>
@@ -4462,7 +4462,7 @@
             <w:noProof/>
             <w:webHidden/>
           </w:rPr>
-          <w:t>16</w:t>
+          <w:t>17</w:t>
         </w:r>
         <w:r>
           <w:rPr>
@@ -4489,7 +4489,7 @@
           <w:szCs w:val="22"/>
         </w:rPr>
       </w:pPr>
-      <w:hyperlink w:anchor="_Toc4403603" w:history="1">
+      <w:hyperlink w:anchor="_Toc14686839" w:history="1">
         <w:r>
           <w:rPr>
             <w:rStyle w:val="Hyperlink"/>
@@ -4534,7 +4534,7 @@
             <w:noProof/>
             <w:webHidden/>
           </w:rPr>
-          <w:instrText xml:space="preserve"> PAGEREF _Toc4403603 \h </w:instrText>
+          <w:instrText xml:space="preserve"> PAGEREF _Toc14686839 \h </w:instrText>
         </w:r>
         <w:r>
           <w:rPr>
@@ -4554,7 +4554,7 @@
             <w:noProof/>
             <w:webHidden/>
           </w:rPr>
-          <w:t>16</w:t>
+          <w:t>17</w:t>
         </w:r>
         <w:r>
           <w:rPr>
@@ -4581,7 +4581,7 @@
           <w:szCs w:val="22"/>
         </w:rPr>
       </w:pPr>
-      <w:hyperlink w:anchor="_Toc4403604" w:history="1">
+      <w:hyperlink w:anchor="_Toc14686840" w:history="1">
         <w:r>
           <w:rPr>
             <w:rStyle w:val="Hyperlink"/>
@@ -4626,7 +4626,7 @@
             <w:noProof/>
             <w:webHidden/>
           </w:rPr>
-          <w:instrText xml:space="preserve"> PAGEREF _Toc4403604 \h </w:instrText>
+          <w:instrText xml:space="preserve"> PAGEREF _Toc14686840 \h </w:instrText>
         </w:r>
         <w:r>
           <w:rPr>
@@ -4646,7 +4646,7 @@
             <w:noProof/>
             <w:webHidden/>
           </w:rPr>
-          <w:t>16</w:t>
+          <w:t>17</w:t>
         </w:r>
         <w:r>
           <w:rPr>
@@ -4673,7 +4673,7 @@
           <w:szCs w:val="22"/>
         </w:rPr>
       </w:pPr>
-      <w:hyperlink w:anchor="_Toc4403605" w:history="1">
+      <w:hyperlink w:anchor="_Toc14686841" w:history="1">
         <w:r>
           <w:rPr>
             <w:rStyle w:val="Hyperlink"/>
@@ -4718,7 +4718,7 @@
             <w:noProof/>
             <w:webHidden/>
           </w:rPr>
-          <w:instrText xml:space="preserve"> PAGEREF _Toc4403605 \h </w:instrText>
+          <w:instrText xml:space="preserve"> PAGEREF _Toc14686841 \h </w:instrText>
         </w:r>
         <w:r>
           <w:rPr>
@@ -4738,7 +4738,7 @@
             <w:noProof/>
             <w:webHidden/>
           </w:rPr>
-          <w:t>16</w:t>
+          <w:t>17</w:t>
         </w:r>
         <w:r>
           <w:rPr>
@@ -4765,7 +4765,7 @@
           <w:szCs w:val="22"/>
         </w:rPr>
       </w:pPr>
-      <w:hyperlink w:anchor="_Toc4403606" w:history="1">
+      <w:hyperlink w:anchor="_Toc14686842" w:history="1">
         <w:r>
           <w:rPr>
             <w:rStyle w:val="Hyperlink"/>
@@ -4810,7 +4810,7 @@
             <w:noProof/>
             <w:webHidden/>
           </w:rPr>
-          <w:instrText xml:space="preserve"> PAGEREF _Toc4403606 \h </w:instrText>
+          <w:instrText xml:space="preserve"> PAGEREF _Toc14686842 \h </w:instrText>
         </w:r>
         <w:r>
           <w:rPr>
@@ -4830,7 +4830,7 @@
             <w:noProof/>
             <w:webHidden/>
           </w:rPr>
-          <w:t>17</w:t>
+          <w:t>18</w:t>
         </w:r>
         <w:r>
           <w:rPr>
@@ -4857,7 +4857,7 @@
           <w:szCs w:val="22"/>
         </w:rPr>
       </w:pPr>
-      <w:hyperlink w:anchor="_Toc4403607" w:history="1">
+      <w:hyperlink w:anchor="_Toc14686843" w:history="1">
         <w:r>
           <w:rPr>
             <w:rStyle w:val="Hyperlink"/>
@@ -4902,7 +4902,7 @@
             <w:noProof/>
             <w:webHidden/>
           </w:rPr>
-          <w:instrText xml:space="preserve"> PAGEREF _Toc4403607 \h </w:instrText>
+          <w:instrText xml:space="preserve"> PAGEREF _Toc14686843 \h </w:instrText>
         </w:r>
         <w:r>
           <w:rPr>
@@ -4922,7 +4922,7 @@
             <w:noProof/>
             <w:webHidden/>
           </w:rPr>
-          <w:t>17</w:t>
+          <w:t>18</w:t>
         </w:r>
         <w:r>
           <w:rPr>
@@ -4949,7 +4949,7 @@
           <w:szCs w:val="22"/>
         </w:rPr>
       </w:pPr>
-      <w:hyperlink w:anchor="_Toc4403608" w:history="1">
+      <w:hyperlink w:anchor="_Toc14686844" w:history="1">
         <w:r>
           <w:rPr>
             <w:rStyle w:val="Hyperlink"/>
@@ -4994,7 +4994,7 @@
             <w:noProof/>
             <w:webHidden/>
           </w:rPr>
-          <w:instrText xml:space="preserve"> PAGEREF _Toc4403608 \h </w:instrText>
+          <w:instrText xml:space="preserve"> PAGEREF _Toc14686844 \h </w:instrText>
         </w:r>
         <w:r>
           <w:rPr>
@@ -5014,7 +5014,7 @@
             <w:noProof/>
             <w:webHidden/>
           </w:rPr>
-          <w:t>17</w:t>
+          <w:t>18</w:t>
         </w:r>
         <w:r>
           <w:rPr>
@@ -5039,7 +5039,7 @@
           <w:szCs w:val="22"/>
         </w:rPr>
       </w:pPr>
-      <w:hyperlink w:anchor="_Toc4403609" w:history="1">
+      <w:hyperlink w:anchor="_Toc14686845" w:history="1">
         <w:r>
           <w:rPr>
             <w:rStyle w:val="Hyperlink"/>
@@ -5082,7 +5082,7 @@
             <w:noProof/>
             <w:webHidden/>
           </w:rPr>
-          <w:instrText xml:space="preserve"> PAGEREF _Toc4403609 \h </w:instrText>
+          <w:instrText xml:space="preserve"> PAGEREF _Toc14686845 \h </w:instrText>
         </w:r>
         <w:r>
           <w:rPr>
@@ -5102,7 +5102,7 @@
             <w:noProof/>
             <w:webHidden/>
           </w:rPr>
-          <w:t>17</w:t>
+          <w:t>18</w:t>
         </w:r>
         <w:r>
           <w:rPr>
@@ -5129,7 +5129,7 @@
           <w:szCs w:val="22"/>
         </w:rPr>
       </w:pPr>
-      <w:hyperlink w:anchor="_Toc4403610" w:history="1">
+      <w:hyperlink w:anchor="_Toc14686846" w:history="1">
         <w:r>
           <w:rPr>
             <w:rStyle w:val="Hyperlink"/>
@@ -5174,7 +5174,7 @@
             <w:noProof/>
             <w:webHidden/>
           </w:rPr>
-          <w:instrText xml:space="preserve"> PAGEREF _Toc4403610 \h </w:instrText>
+          <w:instrText xml:space="preserve"> PAGEREF _Toc14686846 \h </w:instrText>
         </w:r>
         <w:r>
           <w:rPr>
@@ -5194,7 +5194,7 @@
             <w:noProof/>
             <w:webHidden/>
           </w:rPr>
-          <w:t>17</w:t>
+          <w:t>18</w:t>
         </w:r>
         <w:r>
           <w:rPr>
@@ -5221,7 +5221,7 @@
           <w:szCs w:val="22"/>
         </w:rPr>
       </w:pPr>
-      <w:hyperlink w:anchor="_Toc4403611" w:history="1">
+      <w:hyperlink w:anchor="_Toc14686847" w:history="1">
         <w:r>
           <w:rPr>
             <w:rStyle w:val="Hyperlink"/>
@@ -5266,7 +5266,7 @@
             <w:noProof/>
             <w:webHidden/>
           </w:rPr>
-          <w:instrText xml:space="preserve"> PAGEREF _Toc4403611 \h </w:instrText>
+          <w:instrText xml:space="preserve"> PAGEREF _Toc14686847 \h </w:instrText>
         </w:r>
         <w:r>
           <w:rPr>
@@ -5286,7 +5286,7 @@
             <w:noProof/>
             <w:webHidden/>
           </w:rPr>
-          <w:t>17</w:t>
+          <w:t>18</w:t>
         </w:r>
         <w:r>
           <w:rPr>
@@ -5311,7 +5311,7 @@
           <w:szCs w:val="22"/>
         </w:rPr>
       </w:pPr>
-      <w:hyperlink w:anchor="_Toc4403612" w:history="1">
+      <w:hyperlink w:anchor="_Toc14686848" w:history="1">
         <w:r>
           <w:rPr>
             <w:rStyle w:val="Hyperlink"/>
@@ -5354,7 +5354,7 @@
             <w:noProof/>
             <w:webHidden/>
           </w:rPr>
-          <w:instrText xml:space="preserve"> PAGEREF _Toc4403612 \h </w:instrText>
+          <w:instrText xml:space="preserve"> PAGEREF _Toc14686848 \h </w:instrText>
         </w:r>
         <w:r>
           <w:rPr>
@@ -5374,7 +5374,7 @@
             <w:noProof/>
             <w:webHidden/>
           </w:rPr>
-          <w:t>17</w:t>
+          <w:t>18</w:t>
         </w:r>
         <w:r>
           <w:rPr>
@@ -5399,7 +5399,7 @@
           <w:szCs w:val="22"/>
         </w:rPr>
       </w:pPr>
-      <w:hyperlink w:anchor="_Toc4403613" w:history="1">
+      <w:hyperlink w:anchor="_Toc14686849" w:history="1">
         <w:r>
           <w:rPr>
             <w:rStyle w:val="Hyperlink"/>
@@ -5442,7 +5442,7 @@
             <w:noProof/>
             <w:webHidden/>
           </w:rPr>
-          <w:instrText xml:space="preserve"> PAGEREF _Toc4403613 \h </w:instrText>
+          <w:instrText xml:space="preserve"> PAGEREF _Toc14686849 \h </w:instrText>
         </w:r>
         <w:r>
           <w:rPr>
@@ -5462,7 +5462,7 @@
             <w:noProof/>
             <w:webHidden/>
           </w:rPr>
-          <w:t>17</w:t>
+          <w:t>18</w:t>
         </w:r>
         <w:r>
           <w:rPr>
@@ -5489,7 +5489,7 @@
           <w:szCs w:val="22"/>
         </w:rPr>
       </w:pPr>
-      <w:hyperlink w:anchor="_Toc4403614" w:history="1">
+      <w:hyperlink w:anchor="_Toc14686850" w:history="1">
         <w:r>
           <w:rPr>
             <w:rStyle w:val="Hyperlink"/>
@@ -5534,7 +5534,7 @@
             <w:noProof/>
             <w:webHidden/>
           </w:rPr>
-          <w:instrText xml:space="preserve"> PAGEREF _Toc4403614 \h </w:instrText>
+          <w:instrText xml:space="preserve"> PAGEREF _Toc14686850 \h </w:instrText>
         </w:r>
         <w:r>
           <w:rPr>
@@ -5554,7 +5554,7 @@
             <w:noProof/>
             <w:webHidden/>
           </w:rPr>
-          <w:t>18</w:t>
+          <w:t>19</w:t>
         </w:r>
         <w:r>
           <w:rPr>
@@ -5581,7 +5581,7 @@
           <w:szCs w:val="22"/>
         </w:rPr>
       </w:pPr>
-      <w:hyperlink w:anchor="_Toc4403615" w:history="1">
+      <w:hyperlink w:anchor="_Toc14686851" w:history="1">
         <w:r>
           <w:rPr>
             <w:rStyle w:val="Hyperlink"/>
@@ -5626,7 +5626,7 @@
             <w:noProof/>
             <w:webHidden/>
           </w:rPr>
-          <w:instrText xml:space="preserve"> PAGEREF _Toc4403615 \h </w:instrText>
+          <w:instrText xml:space="preserve"> PAGEREF _Toc14686851 \h </w:instrText>
         </w:r>
         <w:r>
           <w:rPr>
@@ -5646,7 +5646,7 @@
             <w:noProof/>
             <w:webHidden/>
           </w:rPr>
-          <w:t>18</w:t>
+          <w:t>19</w:t>
         </w:r>
         <w:r>
           <w:rPr>
@@ -5673,7 +5673,7 @@
           <w:szCs w:val="22"/>
         </w:rPr>
       </w:pPr>
-      <w:hyperlink w:anchor="_Toc4403616" w:history="1">
+      <w:hyperlink w:anchor="_Toc14686852" w:history="1">
         <w:r>
           <w:rPr>
             <w:rStyle w:val="Hyperlink"/>
@@ -5718,7 +5718,7 @@
             <w:noProof/>
             <w:webHidden/>
           </w:rPr>
-          <w:instrText xml:space="preserve"> PAGEREF _Toc4403616 \h </w:instrText>
+          <w:instrText xml:space="preserve"> PAGEREF _Toc14686852 \h </w:instrText>
         </w:r>
         <w:r>
           <w:rPr>
@@ -5738,7 +5738,7 @@
             <w:noProof/>
             <w:webHidden/>
           </w:rPr>
-          <w:t>18</w:t>
+          <w:t>19</w:t>
         </w:r>
         <w:r>
           <w:rPr>
@@ -5763,7 +5763,7 @@
           <w:szCs w:val="22"/>
         </w:rPr>
       </w:pPr>
-      <w:hyperlink w:anchor="_Toc4403617" w:history="1">
+      <w:hyperlink w:anchor="_Toc14686853" w:history="1">
         <w:r>
           <w:rPr>
             <w:rStyle w:val="Hyperlink"/>
@@ -5806,7 +5806,7 @@
             <w:noProof/>
             <w:webHidden/>
           </w:rPr>
-          <w:instrText xml:space="preserve"> PAGEREF _Toc4403617 \h </w:instrText>
+          <w:instrText xml:space="preserve"> PAGEREF _Toc14686853 \h </w:instrText>
         </w:r>
         <w:r>
           <w:rPr>
@@ -5826,7 +5826,7 @@
             <w:noProof/>
             <w:webHidden/>
           </w:rPr>
-          <w:t>18</w:t>
+          <w:t>19</w:t>
         </w:r>
         <w:r>
           <w:rPr>
@@ -5853,7 +5853,7 @@
           <w:szCs w:val="22"/>
         </w:rPr>
       </w:pPr>
-      <w:hyperlink w:anchor="_Toc4403618" w:history="1">
+      <w:hyperlink w:anchor="_Toc14686854" w:history="1">
         <w:r>
           <w:rPr>
             <w:rStyle w:val="Hyperlink"/>
@@ -5898,7 +5898,7 @@
             <w:noProof/>
             <w:webHidden/>
           </w:rPr>
-          <w:instrText xml:space="preserve"> PAGEREF _Toc4403618 \h </w:instrText>
+          <w:instrText xml:space="preserve"> PAGEREF _Toc14686854 \h </w:instrText>
         </w:r>
         <w:r>
           <w:rPr>
@@ -5918,7 +5918,7 @@
             <w:noProof/>
             <w:webHidden/>
           </w:rPr>
-          <w:t>18</w:t>
+          <w:t>19</w:t>
         </w:r>
         <w:r>
           <w:rPr>
@@ -5945,7 +5945,7 @@
           <w:szCs w:val="22"/>
         </w:rPr>
       </w:pPr>
-      <w:hyperlink w:anchor="_Toc4403619" w:history="1">
+      <w:hyperlink w:anchor="_Toc14686855" w:history="1">
         <w:r>
           <w:rPr>
             <w:rStyle w:val="Hyperlink"/>
@@ -5990,7 +5990,7 @@
             <w:noProof/>
             <w:webHidden/>
           </w:rPr>
-          <w:instrText xml:space="preserve"> PAGEREF _Toc4403619 \h </w:instrText>
+          <w:instrText xml:space="preserve"> PAGEREF _Toc14686855 \h </w:instrText>
         </w:r>
         <w:r>
           <w:rPr>
@@ -6010,7 +6010,7 @@
             <w:noProof/>
             <w:webHidden/>
           </w:rPr>
-          <w:t>18</w:t>
+          <w:t>19</w:t>
         </w:r>
         <w:r>
           <w:rPr>
@@ -6037,7 +6037,7 @@
           <w:szCs w:val="22"/>
         </w:rPr>
       </w:pPr>
-      <w:hyperlink w:anchor="_Toc4403620" w:history="1">
+      <w:hyperlink w:anchor="_Toc14686856" w:history="1">
         <w:r>
           <w:rPr>
             <w:rStyle w:val="Hyperlink"/>
@@ -6082,7 +6082,7 @@
             <w:noProof/>
             <w:webHidden/>
           </w:rPr>
-          <w:instrText xml:space="preserve"> PAGEREF _Toc4403620 \h </w:instrText>
+          <w:instrText xml:space="preserve"> PAGEREF _Toc14686856 \h </w:instrText>
         </w:r>
         <w:r>
           <w:rPr>
@@ -6102,7 +6102,7 @@
             <w:noProof/>
             <w:webHidden/>
           </w:rPr>
-          <w:t>19</w:t>
+          <w:t>20</w:t>
         </w:r>
         <w:r>
           <w:rPr>
@@ -6129,7 +6129,7 @@
           <w:szCs w:val="22"/>
         </w:rPr>
       </w:pPr>
-      <w:hyperlink w:anchor="_Toc4403621" w:history="1">
+      <w:hyperlink w:anchor="_Toc14686857" w:history="1">
         <w:r>
           <w:rPr>
             <w:rStyle w:val="Hyperlink"/>
@@ -6174,7 +6174,7 @@
             <w:noProof/>
             <w:webHidden/>
           </w:rPr>
-          <w:instrText xml:space="preserve"> PAGEREF _Toc4403621 \h </w:instrText>
+          <w:instrText xml:space="preserve"> PAGEREF _Toc14686857 \h </w:instrText>
         </w:r>
         <w:r>
           <w:rPr>
@@ -6194,7 +6194,7 @@
             <w:noProof/>
             <w:webHidden/>
           </w:rPr>
-          <w:t>19</w:t>
+          <w:t>20</w:t>
         </w:r>
         <w:r>
           <w:rPr>
@@ -6221,7 +6221,7 @@
           <w:szCs w:val="22"/>
         </w:rPr>
       </w:pPr>
-      <w:hyperlink w:anchor="_Toc4403622" w:history="1">
+      <w:hyperlink w:anchor="_Toc14686858" w:history="1">
         <w:r>
           <w:rPr>
             <w:rStyle w:val="Hyperlink"/>
@@ -6266,7 +6266,7 @@
             <w:noProof/>
             <w:webHidden/>
           </w:rPr>
-          <w:instrText xml:space="preserve"> PAGEREF _Toc4403622 \h </w:instrText>
+          <w:instrText xml:space="preserve"> PAGEREF _Toc14686858 \h </w:instrText>
         </w:r>
         <w:r>
           <w:rPr>
@@ -6286,7 +6286,7 @@
             <w:noProof/>
             <w:webHidden/>
           </w:rPr>
-          <w:t>19</w:t>
+          <w:t>20</w:t>
         </w:r>
         <w:r>
           <w:rPr>
@@ -6314,7 +6314,7 @@
           <w:szCs w:val="22"/>
         </w:rPr>
       </w:pPr>
-      <w:hyperlink w:anchor="_Toc4403623" w:history="1">
+      <w:hyperlink w:anchor="_Toc14686859" w:history="1">
         <w:r>
           <w:rPr>
             <w:rStyle w:val="Hyperlink"/>
@@ -6360,7 +6360,7 @@
             <w:noProof/>
             <w:webHidden/>
           </w:rPr>
-          <w:instrText xml:space="preserve"> PAGEREF _Toc4403623 \h </w:instrText>
+          <w:instrText xml:space="preserve"> PAGEREF _Toc14686859 \h </w:instrText>
         </w:r>
         <w:r>
           <w:rPr>
@@ -6380,7 +6380,7 @@
             <w:noProof/>
             <w:webHidden/>
           </w:rPr>
-          <w:t>20</w:t>
+          <w:t>21</w:t>
         </w:r>
         <w:r>
           <w:rPr>
@@ -6405,7 +6405,7 @@
           <w:szCs w:val="22"/>
         </w:rPr>
       </w:pPr>
-      <w:hyperlink w:anchor="_Toc4403624" w:history="1">
+      <w:hyperlink w:anchor="_Toc14686860" w:history="1">
         <w:r>
           <w:rPr>
             <w:rStyle w:val="Hyperlink"/>
@@ -6448,7 +6448,7 @@
             <w:noProof/>
             <w:webHidden/>
           </w:rPr>
-          <w:instrText xml:space="preserve"> PAGEREF _Toc4403624 \h </w:instrText>
+          <w:instrText xml:space="preserve"> PAGEREF _Toc14686860 \h </w:instrText>
         </w:r>
         <w:r>
           <w:rPr>
@@ -6468,7 +6468,7 @@
             <w:noProof/>
             <w:webHidden/>
           </w:rPr>
-          <w:t>20</w:t>
+          <w:t>21</w:t>
         </w:r>
         <w:r>
           <w:rPr>
@@ -6493,7 +6493,7 @@
           <w:szCs w:val="22"/>
         </w:rPr>
       </w:pPr>
-      <w:hyperlink w:anchor="_Toc4403625" w:history="1">
+      <w:hyperlink w:anchor="_Toc14686861" w:history="1">
         <w:r>
           <w:rPr>
             <w:rStyle w:val="Hyperlink"/>
@@ -6536,7 +6536,7 @@
             <w:noProof/>
             <w:webHidden/>
           </w:rPr>
-          <w:instrText xml:space="preserve"> PAGEREF _Toc4403625 \h </w:instrText>
+          <w:instrText xml:space="preserve"> PAGEREF _Toc14686861 \h </w:instrText>
         </w:r>
         <w:r>
           <w:rPr>
@@ -6556,7 +6556,7 @@
             <w:noProof/>
             <w:webHidden/>
           </w:rPr>
-          <w:t>20</w:t>
+          <w:t>21</w:t>
         </w:r>
         <w:r>
           <w:rPr>
@@ -6583,7 +6583,7 @@
           <w:szCs w:val="22"/>
         </w:rPr>
       </w:pPr>
-      <w:hyperlink w:anchor="_Toc4403626" w:history="1">
+      <w:hyperlink w:anchor="_Toc14686862" w:history="1">
         <w:r>
           <w:rPr>
             <w:rStyle w:val="Hyperlink"/>
@@ -6628,7 +6628,7 @@
             <w:noProof/>
             <w:webHidden/>
           </w:rPr>
-          <w:instrText xml:space="preserve"> PAGEREF _Toc4403626 \h </w:instrText>
+          <w:instrText xml:space="preserve"> PAGEREF _Toc14686862 \h </w:instrText>
         </w:r>
         <w:r>
           <w:rPr>
@@ -6648,7 +6648,7 @@
             <w:noProof/>
             <w:webHidden/>
           </w:rPr>
-          <w:t>20</w:t>
+          <w:t>21</w:t>
         </w:r>
         <w:r>
           <w:rPr>
@@ -6675,7 +6675,7 @@
           <w:szCs w:val="22"/>
         </w:rPr>
       </w:pPr>
-      <w:hyperlink w:anchor="_Toc4403627" w:history="1">
+      <w:hyperlink w:anchor="_Toc14686863" w:history="1">
         <w:r>
           <w:rPr>
             <w:rStyle w:val="Hyperlink"/>
@@ -6720,7 +6720,7 @@
             <w:noProof/>
             <w:webHidden/>
           </w:rPr>
-          <w:instrText xml:space="preserve"> PAGEREF _Toc4403627 \h </w:instrText>
+          <w:instrText xml:space="preserve"> PAGEREF _Toc14686863 \h </w:instrText>
         </w:r>
         <w:r>
           <w:rPr>
@@ -6740,7 +6740,7 @@
             <w:noProof/>
             <w:webHidden/>
           </w:rPr>
-          <w:t>20</w:t>
+          <w:t>21</w:t>
         </w:r>
         <w:r>
           <w:rPr>
@@ -6767,7 +6767,7 @@
           <w:szCs w:val="22"/>
         </w:rPr>
       </w:pPr>
-      <w:hyperlink w:anchor="_Toc4403628" w:history="1">
+      <w:hyperlink w:anchor="_Toc14686864" w:history="1">
         <w:r>
           <w:rPr>
             <w:rStyle w:val="Hyperlink"/>
@@ -6812,7 +6812,7 @@
             <w:noProof/>
             <w:webHidden/>
           </w:rPr>
-          <w:instrText xml:space="preserve"> PAGEREF _Toc4403628 \h </w:instrText>
+          <w:instrText xml:space="preserve"> PAGEREF _Toc14686864 \h </w:instrText>
         </w:r>
         <w:r>
           <w:rPr>
@@ -6832,7 +6832,7 @@
             <w:noProof/>
             <w:webHidden/>
           </w:rPr>
-          <w:t>20</w:t>
+          <w:t>21</w:t>
         </w:r>
         <w:r>
           <w:rPr>
@@ -6859,7 +6859,7 @@
           <w:szCs w:val="22"/>
         </w:rPr>
       </w:pPr>
-      <w:hyperlink w:anchor="_Toc4403629" w:history="1">
+      <w:hyperlink w:anchor="_Toc14686865" w:history="1">
         <w:r>
           <w:rPr>
             <w:rStyle w:val="Hyperlink"/>
@@ -6904,7 +6904,7 @@
             <w:noProof/>
             <w:webHidden/>
           </w:rPr>
-          <w:instrText xml:space="preserve"> PAGEREF _Toc4403629 \h </w:instrText>
+          <w:instrText xml:space="preserve"> PAGEREF _Toc14686865 \h </w:instrText>
         </w:r>
         <w:r>
           <w:rPr>
@@ -6924,7 +6924,7 @@
             <w:noProof/>
             <w:webHidden/>
           </w:rPr>
-          <w:t>21</w:t>
+          <w:t>22</w:t>
         </w:r>
         <w:r>
           <w:rPr>
@@ -6951,7 +6951,7 @@
           <w:szCs w:val="22"/>
         </w:rPr>
       </w:pPr>
-      <w:hyperlink w:anchor="_Toc4403630" w:history="1">
+      <w:hyperlink w:anchor="_Toc14686866" w:history="1">
         <w:r>
           <w:rPr>
             <w:rStyle w:val="Hyperlink"/>
@@ -6996,7 +6996,7 @@
             <w:noProof/>
             <w:webHidden/>
           </w:rPr>
-          <w:instrText xml:space="preserve"> PAGEREF _Toc4403630 \h </w:instrText>
+          <w:instrText xml:space="preserve"> PAGEREF _Toc14686866 \h </w:instrText>
         </w:r>
         <w:r>
           <w:rPr>
@@ -7016,7 +7016,7 @@
             <w:noProof/>
             <w:webHidden/>
           </w:rPr>
-          <w:t>21</w:t>
+          <w:t>22</w:t>
         </w:r>
         <w:r>
           <w:rPr>
@@ -7043,7 +7043,7 @@
           <w:szCs w:val="22"/>
         </w:rPr>
       </w:pPr>
-      <w:hyperlink w:anchor="_Toc4403631" w:history="1">
+      <w:hyperlink w:anchor="_Toc14686867" w:history="1">
         <w:r>
           <w:rPr>
             <w:rStyle w:val="Hyperlink"/>
@@ -7088,7 +7088,7 @@
             <w:noProof/>
             <w:webHidden/>
           </w:rPr>
-          <w:instrText xml:space="preserve"> PAGEREF _Toc4403631 \h </w:instrText>
+          <w:instrText xml:space="preserve"> PAGEREF _Toc14686867 \h </w:instrText>
         </w:r>
         <w:r>
           <w:rPr>
@@ -7108,7 +7108,7 @@
             <w:noProof/>
             <w:webHidden/>
           </w:rPr>
-          <w:t>21</w:t>
+          <w:t>22</w:t>
         </w:r>
         <w:r>
           <w:rPr>
@@ -7136,7 +7136,7 @@
           <w:szCs w:val="22"/>
         </w:rPr>
       </w:pPr>
-      <w:hyperlink w:anchor="_Toc4403632" w:history="1">
+      <w:hyperlink w:anchor="_Toc14686868" w:history="1">
         <w:r>
           <w:rPr>
             <w:rStyle w:val="Hyperlink"/>
@@ -7182,7 +7182,7 @@
             <w:noProof/>
             <w:webHidden/>
           </w:rPr>
-          <w:instrText xml:space="preserve"> PAGEREF _Toc4403632 \h </w:instrText>
+          <w:instrText xml:space="preserve"> PAGEREF _Toc14686868 \h </w:instrText>
         </w:r>
         <w:r>
           <w:rPr>
@@ -7202,7 +7202,7 @@
             <w:noProof/>
             <w:webHidden/>
           </w:rPr>
-          <w:t>22</w:t>
+          <w:t>23</w:t>
         </w:r>
         <w:r>
           <w:rPr>
@@ -7227,7 +7227,7 @@
           <w:szCs w:val="22"/>
         </w:rPr>
       </w:pPr>
-      <w:hyperlink w:anchor="_Toc4403633" w:history="1">
+      <w:hyperlink w:anchor="_Toc14686869" w:history="1">
         <w:r>
           <w:rPr>
             <w:rStyle w:val="Hyperlink"/>
@@ -7270,7 +7270,7 @@
             <w:noProof/>
             <w:webHidden/>
           </w:rPr>
-          <w:instrText xml:space="preserve"> PAGEREF _Toc4403633 \h </w:instrText>
+          <w:instrText xml:space="preserve"> PAGEREF _Toc14686869 \h </w:instrText>
         </w:r>
         <w:r>
           <w:rPr>
@@ -7290,7 +7290,7 @@
             <w:noProof/>
             <w:webHidden/>
           </w:rPr>
-          <w:t>22</w:t>
+          <w:t>23</w:t>
         </w:r>
         <w:r>
           <w:rPr>
@@ -7315,7 +7315,7 @@
           <w:szCs w:val="22"/>
         </w:rPr>
       </w:pPr>
-      <w:hyperlink w:anchor="_Toc4403634" w:history="1">
+      <w:hyperlink w:anchor="_Toc14686870" w:history="1">
         <w:r>
           <w:rPr>
             <w:rStyle w:val="Hyperlink"/>
@@ -7358,7 +7358,7 @@
             <w:noProof/>
             <w:webHidden/>
           </w:rPr>
-          <w:instrText xml:space="preserve"> PAGEREF _Toc4403634 \h </w:instrText>
+          <w:instrText xml:space="preserve"> PAGEREF _Toc14686870 \h </w:instrText>
         </w:r>
         <w:r>
           <w:rPr>
@@ -7378,7 +7378,7 @@
             <w:noProof/>
             <w:webHidden/>
           </w:rPr>
-          <w:t>22</w:t>
+          <w:t>23</w:t>
         </w:r>
         <w:r>
           <w:rPr>
@@ -7403,7 +7403,7 @@
           <w:szCs w:val="22"/>
         </w:rPr>
       </w:pPr>
-      <w:hyperlink w:anchor="_Toc4403635" w:history="1">
+      <w:hyperlink w:anchor="_Toc14686871" w:history="1">
         <w:r>
           <w:rPr>
             <w:rStyle w:val="Hyperlink"/>
@@ -7446,7 +7446,7 @@
             <w:noProof/>
             <w:webHidden/>
           </w:rPr>
-          <w:instrText xml:space="preserve"> PAGEREF _Toc4403635 \h </w:instrText>
+          <w:instrText xml:space="preserve"> PAGEREF _Toc14686871 \h </w:instrText>
         </w:r>
         <w:r>
           <w:rPr>
@@ -7466,7 +7466,7 @@
             <w:noProof/>
             <w:webHidden/>
           </w:rPr>
-          <w:t>23</w:t>
+          <w:t>24</w:t>
         </w:r>
         <w:r>
           <w:rPr>
@@ -7493,7 +7493,7 @@
           <w:szCs w:val="22"/>
         </w:rPr>
       </w:pPr>
-      <w:hyperlink w:anchor="_Toc4403636" w:history="1">
+      <w:hyperlink w:anchor="_Toc14686872" w:history="1">
         <w:r>
           <w:rPr>
             <w:rStyle w:val="Hyperlink"/>
@@ -7538,7 +7538,7 @@
             <w:noProof/>
             <w:webHidden/>
           </w:rPr>
-          <w:instrText xml:space="preserve"> PAGEREF _Toc4403636 \h </w:instrText>
+          <w:instrText xml:space="preserve"> PAGEREF _Toc14686872 \h </w:instrText>
         </w:r>
         <w:r>
           <w:rPr>
@@ -7558,7 +7558,7 @@
             <w:noProof/>
             <w:webHidden/>
           </w:rPr>
-          <w:t>23</w:t>
+          <w:t>24</w:t>
         </w:r>
         <w:r>
           <w:rPr>
@@ -7585,7 +7585,7 @@
           <w:szCs w:val="22"/>
         </w:rPr>
       </w:pPr>
-      <w:hyperlink w:anchor="_Toc4403637" w:history="1">
+      <w:hyperlink w:anchor="_Toc14686873" w:history="1">
         <w:r>
           <w:rPr>
             <w:rStyle w:val="Hyperlink"/>
@@ -7630,7 +7630,7 @@
             <w:noProof/>
             <w:webHidden/>
           </w:rPr>
-          <w:instrText xml:space="preserve"> PAGEREF _Toc4403637 \h </w:instrText>
+          <w:instrText xml:space="preserve"> PAGEREF _Toc14686873 \h </w:instrText>
         </w:r>
         <w:r>
           <w:rPr>
@@ -7650,7 +7650,7 @@
             <w:noProof/>
             <w:webHidden/>
           </w:rPr>
-          <w:t>23</w:t>
+          <w:t>24</w:t>
         </w:r>
         <w:r>
           <w:rPr>
@@ -7677,7 +7677,7 @@
           <w:szCs w:val="22"/>
         </w:rPr>
       </w:pPr>
-      <w:hyperlink w:anchor="_Toc4403638" w:history="1">
+      <w:hyperlink w:anchor="_Toc14686874" w:history="1">
         <w:r>
           <w:rPr>
             <w:rStyle w:val="Hyperlink"/>
@@ -7722,7 +7722,7 @@
             <w:noProof/>
             <w:webHidden/>
           </w:rPr>
-          <w:instrText xml:space="preserve"> PAGEREF _Toc4403638 \h </w:instrText>
+          <w:instrText xml:space="preserve"> PAGEREF _Toc14686874 \h </w:instrText>
         </w:r>
         <w:r>
           <w:rPr>
@@ -7742,7 +7742,7 @@
             <w:noProof/>
             <w:webHidden/>
           </w:rPr>
-          <w:t>23</w:t>
+          <w:t>24</w:t>
         </w:r>
         <w:r>
           <w:rPr>
@@ -7770,7 +7770,7 @@
           <w:szCs w:val="22"/>
         </w:rPr>
       </w:pPr>
-      <w:hyperlink w:anchor="_Toc4403639" w:history="1">
+      <w:hyperlink w:anchor="_Toc14686875" w:history="1">
         <w:r>
           <w:rPr>
             <w:rStyle w:val="Hyperlink"/>
@@ -7816,7 +7816,7 @@
             <w:noProof/>
             <w:webHidden/>
           </w:rPr>
-          <w:instrText xml:space="preserve"> PAGEREF _Toc4403639 \h </w:instrText>
+          <w:instrText xml:space="preserve"> PAGEREF _Toc14686875 \h </w:instrText>
         </w:r>
         <w:r>
           <w:rPr>
@@ -7836,7 +7836,7 @@
             <w:noProof/>
             <w:webHidden/>
           </w:rPr>
-          <w:t>24</w:t>
+          <w:t>25</w:t>
         </w:r>
         <w:r>
           <w:rPr>
@@ -7863,7 +7863,7 @@
           <w:szCs w:val="22"/>
         </w:rPr>
       </w:pPr>
-      <w:hyperlink w:anchor="_Toc4403640" w:history="1">
+      <w:hyperlink w:anchor="_Toc14686876" w:history="1">
         <w:r>
           <w:rPr>
             <w:rStyle w:val="Hyperlink"/>
@@ -7908,7 +7908,7 @@
             <w:noProof/>
             <w:webHidden/>
           </w:rPr>
-          <w:instrText xml:space="preserve"> PAGEREF _Toc4403640 \h </w:instrText>
+          <w:instrText xml:space="preserve"> PAGEREF _Toc14686876 \h </w:instrText>
         </w:r>
         <w:r>
           <w:rPr>
@@ -7928,7 +7928,7 @@
             <w:noProof/>
             <w:webHidden/>
           </w:rPr>
-          <w:t>24</w:t>
+          <w:t>25</w:t>
         </w:r>
         <w:r>
           <w:rPr>
@@ -7955,7 +7955,7 @@
           <w:szCs w:val="22"/>
         </w:rPr>
       </w:pPr>
-      <w:hyperlink w:anchor="_Toc4403641" w:history="1">
+      <w:hyperlink w:anchor="_Toc14686877" w:history="1">
         <w:r>
           <w:rPr>
             <w:rStyle w:val="Hyperlink"/>
@@ -8000,7 +8000,7 @@
             <w:noProof/>
             <w:webHidden/>
           </w:rPr>
-          <w:instrText xml:space="preserve"> PAGEREF _Toc4403641 \h </w:instrText>
+          <w:instrText xml:space="preserve"> PAGEREF _Toc14686877 \h </w:instrText>
         </w:r>
         <w:r>
           <w:rPr>
@@ -8020,7 +8020,7 @@
             <w:noProof/>
             <w:webHidden/>
           </w:rPr>
-          <w:t>24</w:t>
+          <w:t>25</w:t>
         </w:r>
         <w:r>
           <w:rPr>
@@ -8047,7 +8047,7 @@
           <w:szCs w:val="22"/>
         </w:rPr>
       </w:pPr>
-      <w:hyperlink w:anchor="_Toc4403642" w:history="1">
+      <w:hyperlink w:anchor="_Toc14686878" w:history="1">
         <w:r>
           <w:rPr>
             <w:rStyle w:val="Hyperlink"/>
@@ -8092,7 +8092,7 @@
             <w:noProof/>
             <w:webHidden/>
           </w:rPr>
-          <w:instrText xml:space="preserve"> PAGEREF _Toc4403642 \h </w:instrText>
+          <w:instrText xml:space="preserve"> PAGEREF _Toc14686878 \h </w:instrText>
         </w:r>
         <w:r>
           <w:rPr>
@@ -8112,7 +8112,7 @@
             <w:noProof/>
             <w:webHidden/>
           </w:rPr>
-          <w:t>24</w:t>
+          <w:t>25</w:t>
         </w:r>
         <w:r>
           <w:rPr>
@@ -8139,7 +8139,7 @@
           <w:szCs w:val="22"/>
         </w:rPr>
       </w:pPr>
-      <w:hyperlink w:anchor="_Toc4403643" w:history="1">
+      <w:hyperlink w:anchor="_Toc14686879" w:history="1">
         <w:r>
           <w:rPr>
             <w:rStyle w:val="Hyperlink"/>
@@ -8184,7 +8184,7 @@
             <w:noProof/>
             <w:webHidden/>
           </w:rPr>
-          <w:instrText xml:space="preserve"> PAGEREF _Toc4403643 \h </w:instrText>
+          <w:instrText xml:space="preserve"> PAGEREF _Toc14686879 \h </w:instrText>
         </w:r>
         <w:r>
           <w:rPr>
@@ -8204,7 +8204,7 @@
             <w:noProof/>
             <w:webHidden/>
           </w:rPr>
-          <w:t>24</w:t>
+          <w:t>25</w:t>
         </w:r>
         <w:r>
           <w:rPr>
@@ -8231,7 +8231,7 @@
           <w:szCs w:val="22"/>
         </w:rPr>
       </w:pPr>
-      <w:hyperlink w:anchor="_Toc4403644" w:history="1">
+      <w:hyperlink w:anchor="_Toc14686880" w:history="1">
         <w:r>
           <w:rPr>
             <w:rStyle w:val="Hyperlink"/>
@@ -8276,7 +8276,7 @@
             <w:noProof/>
             <w:webHidden/>
           </w:rPr>
-          <w:instrText xml:space="preserve"> PAGEREF _Toc4403644 \h </w:instrText>
+          <w:instrText xml:space="preserve"> PAGEREF _Toc14686880 \h </w:instrText>
         </w:r>
         <w:r>
           <w:rPr>
@@ -8296,7 +8296,7 @@
             <w:noProof/>
             <w:webHidden/>
           </w:rPr>
-          <w:t>24</w:t>
+          <w:t>25</w:t>
         </w:r>
         <w:r>
           <w:rPr>
@@ -8323,7 +8323,7 @@
           <w:szCs w:val="22"/>
         </w:rPr>
       </w:pPr>
-      <w:hyperlink w:anchor="_Toc4403645" w:history="1">
+      <w:hyperlink w:anchor="_Toc14686881" w:history="1">
         <w:r>
           <w:rPr>
             <w:rStyle w:val="Hyperlink"/>
@@ -8368,7 +8368,7 @@
             <w:noProof/>
             <w:webHidden/>
           </w:rPr>
-          <w:instrText xml:space="preserve"> PAGEREF _Toc4403645 \h </w:instrText>
+          <w:instrText xml:space="preserve"> PAGEREF _Toc14686881 \h </w:instrText>
         </w:r>
         <w:r>
           <w:rPr>
@@ -8388,7 +8388,7 @@
             <w:noProof/>
             <w:webHidden/>
           </w:rPr>
-          <w:t>24</w:t>
+          <w:t>25</w:t>
         </w:r>
         <w:r>
           <w:rPr>
@@ -8416,7 +8416,7 @@
           <w:szCs w:val="22"/>
         </w:rPr>
       </w:pPr>
-      <w:hyperlink w:anchor="_Toc4403646" w:history="1">
+      <w:hyperlink w:anchor="_Toc14686882" w:history="1">
         <w:r>
           <w:rPr>
             <w:rStyle w:val="Hyperlink"/>
@@ -8462,7 +8462,7 @@
             <w:noProof/>
             <w:webHidden/>
           </w:rPr>
-          <w:instrText xml:space="preserve"> PAGEREF _Toc4403646 \h </w:instrText>
+          <w:instrText xml:space="preserve"> PAGEREF _Toc14686882 \h </w:instrText>
         </w:r>
         <w:r>
           <w:rPr>
@@ -8482,7 +8482,7 @@
             <w:noProof/>
             <w:webHidden/>
           </w:rPr>
-          <w:t>25</w:t>
+          <w:t>26</w:t>
         </w:r>
         <w:r>
           <w:rPr>
@@ -8507,7 +8507,7 @@
           <w:szCs w:val="22"/>
         </w:rPr>
       </w:pPr>
-      <w:hyperlink w:anchor="_Toc4403647" w:history="1">
+      <w:hyperlink w:anchor="_Toc14686883" w:history="1">
         <w:r>
           <w:rPr>
             <w:rStyle w:val="Hyperlink"/>
@@ -8550,7 +8550,7 @@
             <w:noProof/>
             <w:webHidden/>
           </w:rPr>
-          <w:instrText xml:space="preserve"> PAGEREF _Toc4403647 \h </w:instrText>
+          <w:instrText xml:space="preserve"> PAGEREF _Toc14686883 \h </w:instrText>
         </w:r>
         <w:r>
           <w:rPr>
@@ -8570,7 +8570,7 @@
             <w:noProof/>
             <w:webHidden/>
           </w:rPr>
-          <w:t>25</w:t>
+          <w:t>26</w:t>
         </w:r>
         <w:r>
           <w:rPr>
@@ -8595,7 +8595,7 @@
           <w:szCs w:val="22"/>
         </w:rPr>
       </w:pPr>
-      <w:hyperlink w:anchor="_Toc4403648" w:history="1">
+      <w:hyperlink w:anchor="_Toc14686884" w:history="1">
         <w:r>
           <w:rPr>
             <w:rStyle w:val="Hyperlink"/>
@@ -8638,7 +8638,7 @@
             <w:noProof/>
             <w:webHidden/>
           </w:rPr>
-          <w:instrText xml:space="preserve"> PAGEREF _Toc4403648 \h </w:instrText>
+          <w:instrText xml:space="preserve"> PAGEREF _Toc14686884 \h </w:instrText>
         </w:r>
         <w:r>
           <w:rPr>
@@ -8658,7 +8658,7 @@
             <w:noProof/>
             <w:webHidden/>
           </w:rPr>
-          <w:t>26</w:t>
+          <w:t>27</w:t>
         </w:r>
         <w:r>
           <w:rPr>
@@ -8683,7 +8683,7 @@
           <w:szCs w:val="22"/>
         </w:rPr>
       </w:pPr>
-      <w:hyperlink w:anchor="_Toc4403649" w:history="1">
+      <w:hyperlink w:anchor="_Toc14686885" w:history="1">
         <w:r>
           <w:rPr>
             <w:rStyle w:val="Hyperlink"/>
@@ -8726,7 +8726,7 @@
             <w:noProof/>
             <w:webHidden/>
           </w:rPr>
-          <w:instrText xml:space="preserve"> PAGEREF _Toc4403649 \h </w:instrText>
+          <w:instrText xml:space="preserve"> PAGEREF _Toc14686885 \h </w:instrText>
         </w:r>
         <w:r>
           <w:rPr>
@@ -8746,7 +8746,7 @@
             <w:noProof/>
             <w:webHidden/>
           </w:rPr>
-          <w:t>26</w:t>
+          <w:t>27</w:t>
         </w:r>
         <w:r>
           <w:rPr>
@@ -8765,7 +8765,7 @@
         <w:lastRenderedPageBreak/>
         <w:fldChar w:fldCharType="end"/>
       </w:r>
-      <w:bookmarkStart w:id="4" w:name="_Toc4403556"/>
+      <w:bookmarkStart w:id="4" w:name="_Toc14686792"/>
       <w:r>
         <w:t>Introduction</w:t>
       </w:r>
@@ -8921,11 +8921,28 @@
     </w:p>
     <w:p>
       <w:pPr>
+        <w:pStyle w:val="textbody"/>
+      </w:pPr>
+      <w:r>
+        <w:t xml:space="preserve">The Biomass Succession extension was designed to use a temporarily dynamic input file for </w:t>
+      </w:r>
+      <w:r>
+        <w:rPr>
+          <w:b/>
+        </w:rPr>
+        <w:t>three</w:t>
+      </w:r>
+      <w:r>
+        <w:t xml:space="preserve"> critical parameters (maximum biomass, maximum growth rate, and probability of establishment).  These inputs are by species and by ecoregion.  These data can be updated at any time step (see Chapter 3 below).  For example, loblolly pine establishment could vary spatially (by ecoregion) and these data could be updated every 5 years into the future corresponding to climate change.  The user is responsible for supplying these data.  Other extensions (e.g., PnET and NECN) calculate many of these variables internally (for each species, ecoregion, and time step).</w:t>
+      </w:r>
+    </w:p>
+    <w:p>
+      <w:pPr>
         <w:pStyle w:val="Heading2"/>
       </w:pPr>
       <w:bookmarkStart w:id="10" w:name="_Toc342047012"/>
       <w:bookmarkStart w:id="11" w:name="_Toc391464724"/>
-      <w:bookmarkStart w:id="12" w:name="_Toc4403557"/>
+      <w:bookmarkStart w:id="12" w:name="_Toc14686793"/>
       <w:bookmarkEnd w:id="5"/>
       <w:bookmarkEnd w:id="6"/>
       <w:bookmarkEnd w:id="7"/>
@@ -8942,7 +8959,7 @@
       <w:pPr>
         <w:pStyle w:val="Heading3"/>
       </w:pPr>
-      <w:bookmarkStart w:id="13" w:name="_Toc4403558"/>
+      <w:bookmarkStart w:id="13" w:name="_Toc14686794"/>
       <w:r>
         <w:t>Cohort reproduction – disturbance interactions</w:t>
       </w:r>
@@ -8993,7 +9010,11 @@
         <w:t>)</w:t>
       </w:r>
       <w:r>
-        <w:t xml:space="preserve"> is triggered for one or more species, then neither resprouting nor seeding will occur.  Serotiny is given precedence over resprouting as it typically has a higher threshold for success than resprouting.  This slightly favors serotinous species when mixed with species able to resprout following a fire.</w:t>
+        <w:t xml:space="preserve"> is triggered for one or more species, then neither resprouting nor seeding will occur.  Serotiny is given precedence over resprouting as it typically has a higher threshold for success than resprouting.  This slightly favors </w:t>
+      </w:r>
+      <w:r>
+        <w:lastRenderedPageBreak/>
+        <w:t>serotinous species when mixed with species able to resprout following a fire.</w:t>
       </w:r>
     </w:p>
     <w:p>
@@ -9017,9 +9038,8 @@
         <w:pStyle w:val="Heading3"/>
       </w:pPr>
       <w:bookmarkStart w:id="14" w:name="_Ref421710107"/>
-      <w:bookmarkStart w:id="15" w:name="_Toc4403559"/>
-      <w:r>
-        <w:lastRenderedPageBreak/>
+      <w:bookmarkStart w:id="15" w:name="_Toc14686795"/>
+      <w:r>
         <w:t>Cohort reproduction – Initial biomass</w:t>
       </w:r>
       <w:bookmarkEnd w:id="14"/>
@@ -9073,10 +9093,10 @@
             <v:path o:extrusionok="f" gradientshapeok="t" o:connecttype="rect"/>
             <o:lock v:ext="edit" aspectratio="t"/>
           </v:shapetype>
-          <v:shape id="_x0000_i1025" type="#_x0000_t75" style="width:307.45pt;height:17.85pt" o:ole="">
+          <v:shape id="_x0000_i1025" type="#_x0000_t75" style="width:307.2pt;height:18pt" o:ole="">
             <v:imagedata r:id="rId9" o:title=""/>
           </v:shape>
-          <o:OLEObject Type="Embed" ProgID="Equation.3" ShapeID="_x0000_i1025" DrawAspect="Content" ObjectID="_1615016313" r:id="rId10"/>
+          <o:OLEObject Type="Embed" ProgID="Equation.3" ShapeID="_x0000_i1025" DrawAspect="Content" ObjectID="_1625299553" r:id="rId10"/>
         </w:object>
       </w:r>
     </w:p>
@@ -9231,7 +9251,7 @@
       <w:pPr>
         <w:pStyle w:val="Heading3"/>
       </w:pPr>
-      <w:bookmarkStart w:id="16" w:name="_Toc4403560"/>
+      <w:bookmarkStart w:id="16" w:name="_Toc14686796"/>
       <w:r>
         <w:t>Cohort growth and ageing</w:t>
       </w:r>
@@ -9304,10 +9324,10 @@
           <w:position w:val="-32"/>
         </w:rPr>
         <w:object w:dxaOrig="3300" w:dyaOrig="760">
-          <v:shape id="_x0000_i1026" type="#_x0000_t75" style="width:164.5pt;height:39.4pt" o:ole="">
+          <v:shape id="_x0000_i1026" type="#_x0000_t75" style="width:164.4pt;height:39.6pt" o:ole="">
             <v:imagedata r:id="rId11" o:title=""/>
           </v:shape>
-          <o:OLEObject Type="Embed" ProgID="Equation.3" ShapeID="_x0000_i1026" DrawAspect="Content" ObjectID="_1615016314" r:id="rId12"/>
+          <o:OLEObject Type="Embed" ProgID="Equation.3" ShapeID="_x0000_i1026" DrawAspect="Content" ObjectID="_1625299554" r:id="rId12"/>
         </w:object>
       </w:r>
       <w:r>
@@ -9326,6 +9346,7 @@
         <w:ind w:left="1122" w:right="758"/>
       </w:pPr>
       <w:r>
+        <w:lastRenderedPageBreak/>
         <w:t xml:space="preserve">where </w:t>
       </w:r>
       <w:r>
@@ -9389,10 +9410,10 @@
           <w:position w:val="-14"/>
         </w:rPr>
         <w:object w:dxaOrig="2700" w:dyaOrig="380">
-          <v:shape id="_x0000_i1027" type="#_x0000_t75" style="width:134.55pt;height:18.4pt" o:ole="">
+          <v:shape id="_x0000_i1027" type="#_x0000_t75" style="width:134.4pt;height:18.6pt" o:ole="">
             <v:imagedata r:id="rId13" o:title=""/>
           </v:shape>
-          <o:OLEObject Type="Embed" ProgID="Equation.3" ShapeID="_x0000_i1027" DrawAspect="Content" ObjectID="_1615016315" r:id="rId14"/>
+          <o:OLEObject Type="Embed" ProgID="Equation.3" ShapeID="_x0000_i1027" DrawAspect="Content" ObjectID="_1625299555" r:id="rId14"/>
         </w:object>
       </w:r>
       <w:r>
@@ -9757,10 +9778,10 @@
           <w:position w:val="-14"/>
         </w:rPr>
         <w:object w:dxaOrig="3540" w:dyaOrig="460">
-          <v:shape id="_x0000_i1028" type="#_x0000_t75" style="width:176.6pt;height:22.05pt" o:ole="">
+          <v:shape id="_x0000_i1028" type="#_x0000_t75" style="width:176.4pt;height:22.2pt" o:ole="">
             <v:imagedata r:id="rId15" o:title=""/>
           </v:shape>
-          <o:OLEObject Type="Embed" ProgID="Equation.3" ShapeID="_x0000_i1028" DrawAspect="Content" ObjectID="_1615016316" r:id="rId16"/>
+          <o:OLEObject Type="Embed" ProgID="Equation.3" ShapeID="_x0000_i1028" DrawAspect="Content" ObjectID="_1625299556" r:id="rId16"/>
         </w:object>
       </w:r>
       <w:r>
@@ -9859,10 +9880,10 @@
           <w:position w:val="-14"/>
         </w:rPr>
         <w:object w:dxaOrig="4720" w:dyaOrig="380">
-          <v:shape id="_x0000_i1029" type="#_x0000_t75" style="width:236.5pt;height:18.4pt" o:ole="">
+          <v:shape id="_x0000_i1029" type="#_x0000_t75" style="width:236.4pt;height:18.6pt" o:ole="">
             <v:imagedata r:id="rId17" o:title=""/>
           </v:shape>
-          <o:OLEObject Type="Embed" ProgID="Equation.3" ShapeID="_x0000_i1029" DrawAspect="Content" ObjectID="_1615016317" r:id="rId18"/>
+          <o:OLEObject Type="Embed" ProgID="Equation.3" ShapeID="_x0000_i1029" DrawAspect="Content" ObjectID="_1625299557" r:id="rId18"/>
         </w:object>
       </w:r>
       <w:r>
@@ -9875,6 +9896,7 @@
         <w:pStyle w:val="textbody"/>
       </w:pPr>
       <w:r>
+        <w:lastRenderedPageBreak/>
         <w:t xml:space="preserve">Cohort net </w:t>
       </w:r>
       <w:r>
@@ -10045,10 +10067,10 @@
           <w:position w:val="-32"/>
         </w:rPr>
         <w:object w:dxaOrig="3700" w:dyaOrig="740">
-          <v:shape id="_x0000_i1030" type="#_x0000_t75" style="width:183.95pt;height:36.25pt" o:ole="">
+          <v:shape id="_x0000_i1030" type="#_x0000_t75" style="width:183.6pt;height:36pt" o:ole="">
             <v:imagedata r:id="rId19" o:title=""/>
           </v:shape>
-          <o:OLEObject Type="Embed" ProgID="Equation.3" ShapeID="_x0000_i1030" DrawAspect="Content" ObjectID="_1615016318" r:id="rId20"/>
+          <o:OLEObject Type="Embed" ProgID="Equation.3" ShapeID="_x0000_i1030" DrawAspect="Content" ObjectID="_1625299558" r:id="rId20"/>
         </w:object>
       </w:r>
       <w:r>
@@ -10074,7 +10096,7 @@
       <w:pPr>
         <w:pStyle w:val="Heading3"/>
       </w:pPr>
-      <w:bookmarkStart w:id="17" w:name="_Toc4403561"/>
+      <w:bookmarkStart w:id="17" w:name="_Toc14686797"/>
       <w:r>
         <w:t>Cohort senescence and mortality</w:t>
       </w:r>
@@ -10141,7 +10163,7 @@
       <w:pPr>
         <w:pStyle w:val="Heading3"/>
       </w:pPr>
-      <w:bookmarkStart w:id="18" w:name="_Toc4403562"/>
+      <w:bookmarkStart w:id="18" w:name="_Toc14686798"/>
       <w:r>
         <w:t>Dead biomass decay</w:t>
       </w:r>
@@ -10207,7 +10229,7 @@
       <w:pPr>
         <w:pStyle w:val="Heading3"/>
       </w:pPr>
-      <w:bookmarkStart w:id="19" w:name="_Toc4403563"/>
+      <w:bookmarkStart w:id="19" w:name="_Toc14686799"/>
       <w:r>
         <w:t>Initializing biomass</w:t>
       </w:r>
@@ -10225,6 +10247,7 @@
           <w:b/>
           <w:bCs/>
         </w:rPr>
+        <w:lastRenderedPageBreak/>
         <w:t>However, the user does not supply the initial biomass estimates.</w:t>
       </w:r>
       <w:r>
@@ -10236,7 +10259,6 @@
         <w:pStyle w:val="textbody"/>
       </w:pPr>
       <w:r>
-        <w:lastRenderedPageBreak/>
         <w:t xml:space="preserve">This biomass initialization </w:t>
       </w:r>
       <w:r>
@@ -10317,7 +10339,7 @@
       <w:pPr>
         <w:pStyle w:val="Heading3"/>
       </w:pPr>
-      <w:bookmarkStart w:id="20" w:name="_Toc4403564"/>
+      <w:bookmarkStart w:id="20" w:name="_Toc14686800"/>
       <w:r>
         <w:t>Shade calculations</w:t>
       </w:r>
@@ -10425,7 +10447,11 @@
         <w:pStyle w:val="textbody"/>
       </w:pPr>
       <w:r>
-        <w:t xml:space="preserve">For example:  If the maximum possible biomass for a site is 1000 (units are arbitrary) and the actual total site biomass is 550, the resulting percentage is 55%.  The function for calculating shade progresses from lowest to highest shade class.  If the user lists shade class 3 = 45% and shade class 4 = 60%, then the shade class assigned to the site will be 3.  </w:t>
+        <w:t xml:space="preserve">For example:  If the maximum possible biomass for a site is 1000 (units are arbitrary) and the actual total site biomass is 550, the resulting percentage is 55%.  The function for calculating shade progresses from lowest to highest shade class.  If the user lists shade </w:t>
+      </w:r>
+      <w:r>
+        <w:lastRenderedPageBreak/>
+        <w:t xml:space="preserve">class 3 = 45% and shade class 4 = 60%, then the shade class assigned to the site will be 3.  </w:t>
       </w:r>
     </w:p>
     <w:p>
@@ -10459,7 +10485,6 @@
         <w:rPr>
           <w:b/>
         </w:rPr>
-        <w:lastRenderedPageBreak/>
         <w:t xml:space="preserve">Note:  </w:t>
       </w:r>
       <w:r>
@@ -10479,7 +10504,7 @@
       <w:pPr>
         <w:pStyle w:val="Heading3"/>
       </w:pPr>
-      <w:bookmarkStart w:id="23" w:name="_Toc4403565"/>
+      <w:bookmarkStart w:id="23" w:name="_Toc14686801"/>
       <w:r>
         <w:t>Interactions with age-only disturbances</w:t>
       </w:r>
@@ -10547,8 +10572,9 @@
       <w:pPr>
         <w:pStyle w:val="Heading3"/>
       </w:pPr>
-      <w:bookmarkStart w:id="24" w:name="_Toc4403566"/>
-      <w:r>
+      <w:bookmarkStart w:id="24" w:name="_Toc14686802"/>
+      <w:r>
+        <w:lastRenderedPageBreak/>
         <w:t>Dynamic inputs for climate change or others</w:t>
       </w:r>
       <w:bookmarkEnd w:id="24"/>
@@ -10578,7 +10604,7 @@
         <w:spacing w:line="276" w:lineRule="auto"/>
         <w:ind w:right="945"/>
       </w:pPr>
-      <w:bookmarkStart w:id="25" w:name="_Toc4403567"/>
+      <w:bookmarkStart w:id="25" w:name="_Toc14686803"/>
       <w:r>
         <w:t xml:space="preserve">Major </w:t>
       </w:r>
@@ -10592,7 +10618,7 @@
         <w:pStyle w:val="Heading3"/>
       </w:pPr>
       <w:bookmarkStart w:id="26" w:name="_Toc391464720"/>
-      <w:bookmarkStart w:id="27" w:name="_Toc4403568"/>
+      <w:bookmarkStart w:id="27" w:name="_Toc14686804"/>
       <w:r>
         <w:t>Version 5.1 (March 2019)</w:t>
       </w:r>
@@ -10610,46 +10636,233 @@
       <w:pPr>
         <w:pStyle w:val="Heading3"/>
       </w:pPr>
-      <w:bookmarkStart w:id="28" w:name="_Toc4403569"/>
+      <w:bookmarkStart w:id="28" w:name="_Toc14686805"/>
+      <w:r>
+        <w:t>Version 5.0 (August 2018)</w:t>
+      </w:r>
+      <w:bookmarkEnd w:id="28"/>
+    </w:p>
+    <w:p>
+      <w:pPr>
+        <w:pStyle w:val="textbody"/>
+      </w:pPr>
+      <w:r>
+        <w:t>Biomass Succession was recompiled for Core v7.0.  In addition, the age-only-disturbance table was replaced with FireReducationTable and HarvestReductionTables.</w:t>
+      </w:r>
+    </w:p>
+    <w:p>
+      <w:pPr>
+        <w:pStyle w:val="Heading3"/>
+      </w:pPr>
+      <w:bookmarkStart w:id="29" w:name="_Toc14686806"/>
+      <w:r>
+        <w:t>Version 4</w:t>
+      </w:r>
+      <w:r>
+        <w:t>.</w:t>
+      </w:r>
+      <w:r>
+        <w:t>0</w:t>
+      </w:r>
+      <w:r>
+        <w:t xml:space="preserve"> (June 2017)</w:t>
+      </w:r>
+      <w:bookmarkEnd w:id="29"/>
+    </w:p>
+    <w:p>
+      <w:pPr>
+        <w:pStyle w:val="textbody"/>
+      </w:pPr>
+      <w:r>
+        <w:t>Added PartialCohortMortality interface to fix error whereby partial cohort mortality (particularly from Biomass Harvest) was not properly allocating dead material.</w:t>
+      </w:r>
+    </w:p>
+    <w:p>
+      <w:pPr>
+        <w:pStyle w:val="textbody"/>
+      </w:pPr>
+      <w:r>
+        <w:t>Access to the C</w:t>
+      </w:r>
+      <w:r>
+        <w:t xml:space="preserve">limate </w:t>
+      </w:r>
+      <w:r>
+        <w:t>L</w:t>
+      </w:r>
+      <w:r>
+        <w:t xml:space="preserve">ibrary </w:t>
+      </w:r>
+      <w:r>
+        <w:t xml:space="preserve">was also added.  This </w:t>
+      </w:r>
+      <w:r>
+        <w:t>enable</w:t>
+      </w:r>
+      <w:r>
+        <w:t>s</w:t>
+      </w:r>
+      <w:r>
+        <w:t xml:space="preserve"> a suite of LANDIS-II model extensions to </w:t>
+      </w:r>
+      <w:r>
+        <w:t>use</w:t>
+      </w:r>
+      <w:r>
+        <w:t xml:space="preserve"> the same stream of climate data</w:t>
+      </w:r>
+      <w:r>
+        <w:t xml:space="preserve"> (see the climate library user’s manual (</w:t>
+      </w:r>
+      <w:r>
+        <w:t>LANDIS-II Climate Library v1.0 User Guide</w:t>
+      </w:r>
+      <w:r>
+        <w:t>)</w:t>
+      </w:r>
+      <w:r>
+        <w:t xml:space="preserve">.  By feeding in climate data </w:t>
+      </w:r>
+      <w:r>
+        <w:t xml:space="preserve">only </w:t>
+      </w:r>
+      <w:r>
+        <w:t xml:space="preserve">once, the climate </w:t>
+      </w:r>
+      <w:r>
+        <w:t>is</w:t>
+      </w:r>
+      <w:r>
+        <w:t xml:space="preserve"> seamlessly integrated across </w:t>
+      </w:r>
+      <w:r>
+        <w:t>all extensions specified in the scenario file.  As outlined in the Climate Library User’s Guide, the user can feed in daily or monthly data without having to calculate standard deviation.</w:t>
+      </w:r>
+    </w:p>
+    <w:p>
+      <w:pPr>
+        <w:pStyle w:val="Heading3"/>
+      </w:pPr>
+      <w:bookmarkStart w:id="30" w:name="_Toc14686807"/>
+      <w:r>
+        <w:t>Version 3.2</w:t>
+      </w:r>
+      <w:r>
+        <w:t xml:space="preserve"> (</w:t>
+      </w:r>
+      <w:r>
+        <w:t>May 2015</w:t>
+      </w:r>
+      <w:r>
+        <w:t>)</w:t>
+      </w:r>
+      <w:bookmarkEnd w:id="30"/>
+    </w:p>
+    <w:p>
+      <w:pPr>
+        <w:pStyle w:val="textbody"/>
+      </w:pPr>
+      <w:r>
+        <w:t>Added compatibility with other succession extensions that inherit their cohorts from Biomass Cohorts through the new dependency on the Biomass Library.  Any succession extension that uses a cohort structure that inherits from Biomass Cohorts should be able to be compatible with this version.</w:t>
+      </w:r>
+    </w:p>
+    <w:p>
+      <w:pPr>
+        <w:pStyle w:val="textbody"/>
+      </w:pPr>
+      <w:r>
+        <w:t>This User Guide has also been updated to reflect changes that were not well documented in earlier 3.x U</w:t>
+      </w:r>
+      <w:r>
+        <w:t xml:space="preserve">ser Guides.  These changes include </w:t>
+      </w:r>
       <w:r>
         <w:lastRenderedPageBreak/>
-        <w:t>Version 5.0 (August 2018)</w:t>
-      </w:r>
-      <w:bookmarkEnd w:id="28"/>
+        <w:t>the calculations of</w:t>
+      </w:r>
+      <w:r>
+        <w:t xml:space="preserve"> initial biomass (</w:t>
+      </w:r>
+      <w:r>
+        <w:fldChar w:fldCharType="begin"/>
+      </w:r>
+      <w:r>
+        <w:instrText xml:space="preserve"> REF _Ref421710107 \r \h </w:instrText>
+      </w:r>
+      <w:r>
+        <w:fldChar w:fldCharType="separate"/>
+      </w:r>
+      <w:r>
+        <w:t>1.1.2</w:t>
+      </w:r>
+      <w:r>
+        <w:fldChar w:fldCharType="end"/>
+      </w:r>
+      <w:r>
+        <w:t>),</w:t>
+      </w:r>
+      <w:r>
+        <w:t xml:space="preserve"> actual ANPP (equation 4), competition (equation 3) and growth mortality (equation 6).</w:t>
+      </w:r>
+    </w:p>
+    <w:p>
+      <w:pPr>
+        <w:pStyle w:val="Heading3"/>
+      </w:pPr>
+      <w:bookmarkStart w:id="31" w:name="_Toc14686808"/>
+      <w:r>
+        <w:t>Version 3.1</w:t>
+      </w:r>
+      <w:bookmarkEnd w:id="31"/>
     </w:p>
     <w:p>
       <w:pPr>
         <w:pStyle w:val="textbody"/>
       </w:pPr>
       <w:r>
-        <w:t>Biomass Succession was recompiled for Core v7.0.  In addition, the age-only-disturbance table was replaced with FireReducationTable and HarvestReductionTables.</w:t>
+        <w:t>This version applies the restriction that a species must have an establishment probability &gt; 0 for planting (within a Harvest prescription) to be successful.  This behavior is now consistent with the general Model Description.</w:t>
       </w:r>
     </w:p>
     <w:p>
       <w:pPr>
         <w:pStyle w:val="Heading3"/>
       </w:pPr>
-      <w:bookmarkStart w:id="29" w:name="_Toc4403570"/>
-      <w:r>
-        <w:t>Version 4</w:t>
-      </w:r>
-      <w:r>
-        <w:t>.</w:t>
-      </w:r>
-      <w:r>
-        <w:t>0</w:t>
-      </w:r>
-      <w:r>
-        <w:t xml:space="preserve"> (June 2017)</w:t>
-      </w:r>
-      <w:bookmarkEnd w:id="29"/>
+      <w:bookmarkStart w:id="32" w:name="_Toc14686809"/>
+      <w:r>
+        <w:t xml:space="preserve">Version </w:t>
+      </w:r>
+      <w:r>
+        <w:fldChar w:fldCharType="begin"/>
+      </w:r>
+      <w:r>
+        <w:instrText xml:space="preserve"> DOCPROPERTY  "Extension Version"  \* MERGEFORMAT </w:instrText>
+      </w:r>
+      <w:r>
+        <w:fldChar w:fldCharType="separate"/>
+      </w:r>
+      <w:r>
+        <w:t>3.0</w:t>
+      </w:r>
+      <w:bookmarkEnd w:id="32"/>
+      <w:r>
+        <w:fldChar w:fldCharType="end"/>
+      </w:r>
     </w:p>
     <w:p>
       <w:pPr>
         <w:pStyle w:val="textbody"/>
       </w:pPr>
       <w:r>
-        <w:t>Added PartialCohortMortality interface to fix error whereby partial cohort mortality (particularly from Biomass Harvest) was not properly allocating dead material.</w:t>
+        <w:t xml:space="preserve">The extension is compatible with LANDIS-II v6.0.  All succession extensions for v6.0 are required to include the initial communities text file and inputs map.  Previously these were input in the </w:t>
+      </w:r>
+      <w:r>
+        <w:rPr>
+          <w:b/>
+        </w:rPr>
+        <w:t>Scenario</w:t>
+      </w:r>
+      <w:r>
+        <w:t xml:space="preserve"> file.  These details are outlined in section 5.</w:t>
       </w:r>
     </w:p>
     <w:p>
@@ -10657,88 +10870,76 @@
         <w:pStyle w:val="textbody"/>
       </w:pPr>
       <w:r>
-        <w:t>Access to the C</w:t>
-      </w:r>
-      <w:r>
-        <w:t xml:space="preserve">limate </w:t>
-      </w:r>
-      <w:r>
-        <w:t>L</w:t>
-      </w:r>
-      <w:r>
-        <w:t xml:space="preserve">ibrary </w:t>
-      </w:r>
-      <w:r>
-        <w:t xml:space="preserve">was also added.  This </w:t>
-      </w:r>
-      <w:r>
-        <w:t>enable</w:t>
-      </w:r>
-      <w:r>
-        <w:t>s</w:t>
-      </w:r>
-      <w:r>
-        <w:t xml:space="preserve"> a suite of LANDIS-II model extensions to </w:t>
-      </w:r>
-      <w:r>
-        <w:t>use</w:t>
-      </w:r>
-      <w:r>
-        <w:t xml:space="preserve"> the same stream of climate data</w:t>
-      </w:r>
-      <w:r>
-        <w:t xml:space="preserve"> (see the climate library user’s manual (</w:t>
-      </w:r>
-      <w:r>
-        <w:t>LANDIS-II Climate Library v1.0 User Guide</w:t>
-      </w:r>
-      <w:r>
-        <w:t>)</w:t>
-      </w:r>
-      <w:r>
-        <w:t xml:space="preserve">.  By feeding in climate data </w:t>
-      </w:r>
-      <w:r>
-        <w:t xml:space="preserve">only </w:t>
-      </w:r>
-      <w:r>
-        <w:t xml:space="preserve">once, the climate </w:t>
-      </w:r>
-      <w:r>
-        <w:t>is</w:t>
-      </w:r>
-      <w:r>
-        <w:t xml:space="preserve"> seamlessly integrated across </w:t>
-      </w:r>
-      <w:r>
-        <w:t>all extensions specified in the scenario file.  As outlined in the Climate Library User’s Guide, the user can feed in daily or monthly data without having to calculate standard deviation.</w:t>
+        <w:t>v3.0 added a growth curve parameter, which determines how quickly ANPP reaches its maximum (see equation 4).</w:t>
+      </w:r>
+    </w:p>
+    <w:p>
+      <w:pPr>
+        <w:pStyle w:val="textbody"/>
+      </w:pPr>
+      <w:r>
+        <w:t>In addition, the three tables for maximum ANPP, maximum aboveground biomass (AGB), and the probability of establishment have been replaced by a single text file which allows temporal updates (as would be used for climate change research) to be defined within the file.  See section 3 for further details.</w:t>
+      </w:r>
+    </w:p>
+    <w:p>
+      <w:pPr>
+        <w:pStyle w:val="textbody"/>
+      </w:pPr>
+      <w:r>
+        <w:t xml:space="preserve">The extension carries an additional species-ecoregion establishment probability modifier that is accessible to other extensions.  The modifier resets to a value of 1.0 after each succession time step.  Between succession time steps, </w:t>
+      </w:r>
+      <w:r>
+        <w:rPr>
+          <w:b/>
+        </w:rPr>
+        <w:t>disturbance extensions can change the value of the establishment modifier for any species-ecoregion combination</w:t>
+      </w:r>
+      <w:r>
+        <w:t>.  At the successive succession time step, the regular probability of establishment for each species-ecoregion is multiplied by the corresponding establishment modifier, which (if the modifier does not equal 1.0) results in an altered establishment probability for that time step.  No additional inputs are required for this new functionality.</w:t>
+      </w:r>
+      <w:r>
+        <w:t xml:space="preserve">  This functionality can, however, be accessed by disturbance extensions.</w:t>
       </w:r>
     </w:p>
     <w:p>
       <w:pPr>
         <w:pStyle w:val="Heading3"/>
       </w:pPr>
-      <w:bookmarkStart w:id="30" w:name="_Toc4403571"/>
-      <w:r>
-        <w:t>Version 3.2</w:t>
-      </w:r>
-      <w:r>
-        <w:t xml:space="preserve"> (</w:t>
-      </w:r>
-      <w:r>
-        <w:t>May 2015</w:t>
-      </w:r>
-      <w:r>
-        <w:t>)</w:t>
-      </w:r>
-      <w:bookmarkEnd w:id="30"/>
+      <w:bookmarkStart w:id="33" w:name="_Toc14686810"/>
+      <w:bookmarkEnd w:id="26"/>
+      <w:r>
+        <w:t>Version 2.2</w:t>
+      </w:r>
+      <w:bookmarkEnd w:id="33"/>
     </w:p>
     <w:p>
       <w:pPr>
         <w:pStyle w:val="textbody"/>
       </w:pPr>
       <w:r>
-        <w:t>Added compatibility with other succession extensions that inherit their cohorts from Biomass Cohorts through the new dependency on the Biomass Library.  Any succession extension that uses a cohort structure that inherits from Biomass Cohorts should be able to be compatible with this version.</w:t>
+        <w:t xml:space="preserve">Two new optional keywords were added:  </w:t>
+      </w:r>
+      <w:r>
+        <w:rPr>
+          <w:b/>
+        </w:rPr>
+        <w:t>CalibrateMode</w:t>
+      </w:r>
+      <w:r>
+        <w:t xml:space="preserve"> and </w:t>
+      </w:r>
+      <w:r>
+        <w:rPr>
+          <w:b/>
+        </w:rPr>
+        <w:t>SpinupMortalityFraction</w:t>
+      </w:r>
+      <w:r>
+        <w:t xml:space="preserve">.  CalibrateMode simply outputs additional information to the Landis-log file.  This can create very large log files.  SpinupMortalityFraction adds background mortality during the </w:t>
+      </w:r>
+      <w:r>
+        <w:lastRenderedPageBreak/>
+        <w:t>biomass spin-up phase.  This allows a more realistic initial condition whereas previous versions often overestimated initial biomass and underestimated initial dead biomass because there is no disturbance during the spin-up phase.</w:t>
       </w:r>
     </w:p>
     <w:p>
@@ -10746,280 +10947,121 @@
         <w:pStyle w:val="textbody"/>
       </w:pPr>
       <w:r>
-        <w:t>This User Guide has also been updated to reflect changes that were not well documented in earlier 3.x U</w:t>
-      </w:r>
-      <w:r>
-        <w:t>ser Guides.  These changes include the calculations of</w:t>
-      </w:r>
-      <w:r>
-        <w:t xml:space="preserve"> initial biomass (</w:t>
-      </w:r>
-      <w:r>
-        <w:fldChar w:fldCharType="begin"/>
-      </w:r>
-      <w:r>
-        <w:instrText xml:space="preserve"> REF _Ref421710107 \r \h </w:instrText>
-      </w:r>
-      <w:r>
-        <w:fldChar w:fldCharType="separate"/>
-      </w:r>
-      <w:r>
-        <w:t>1.1.2</w:t>
-      </w:r>
-      <w:r>
-        <w:fldChar w:fldCharType="end"/>
-      </w:r>
-      <w:r>
-        <w:t>),</w:t>
-      </w:r>
-      <w:r>
-        <w:t xml:space="preserve"> actual ANPP (equation 4), competition (equation 3) and growth mortality (equation 6).</w:t>
+        <w:t xml:space="preserve">In addition, a capacity reduction was added to allow the simulation of land use change.  This feature is only enabled when Biomass Harvest is used in conjunction with the </w:t>
+      </w:r>
+      <w:r>
+        <w:rPr>
+          <w:b/>
+        </w:rPr>
+        <w:t>PreventEstablish</w:t>
+      </w:r>
+      <w:r>
+        <w:t xml:space="preserve"> parameter.  In this case, the mean biomass reduction (from Biomass Harvest) is applied to the species  x ecoregion maximum biomass.  No additional inputs to Biomass Succession v2 are required for this functionality.</w:t>
       </w:r>
     </w:p>
     <w:p>
       <w:pPr>
         <w:pStyle w:val="Heading3"/>
       </w:pPr>
-      <w:bookmarkStart w:id="31" w:name="_Toc4403572"/>
-      <w:r>
-        <w:t>Version 3.1</w:t>
-      </w:r>
-      <w:bookmarkEnd w:id="31"/>
+      <w:bookmarkStart w:id="34" w:name="_Toc14686811"/>
+      <w:r>
+        <w:t>Version 2.1</w:t>
+      </w:r>
+      <w:bookmarkEnd w:id="34"/>
     </w:p>
     <w:p>
       <w:pPr>
         <w:pStyle w:val="textbody"/>
       </w:pPr>
       <w:r>
-        <w:t>This version applies the restriction that a species must have an establishment probability &gt; 0 for planting (within a Harvest prescription) to be successful.  This behavior is now consistent with the general Model Description.</w:t>
+        <w:t xml:space="preserve">The initial biomass equation has been changed such that initial biomass is now relative to the maximum possible biomass for each </w:t>
+      </w:r>
+      <w:r>
+        <w:rPr>
+          <w:i/>
+        </w:rPr>
+        <w:t>species</w:t>
+      </w:r>
+      <w:r>
+        <w:t>.  This change removes problems arising from very large disparities in maximum biomass among species.</w:t>
+      </w:r>
+    </w:p>
+    <w:p>
+      <w:pPr>
+        <w:pStyle w:val="textbody"/>
+      </w:pPr>
+      <w:r>
+        <w:t>In addition, the processing of dead biomass has been improved, eliminating a tendency to overestimate non-woody inputs to the litter layer.</w:t>
       </w:r>
     </w:p>
     <w:p>
       <w:pPr>
         <w:pStyle w:val="Heading3"/>
       </w:pPr>
-      <w:bookmarkStart w:id="32" w:name="_Toc4403573"/>
-      <w:r>
-        <w:t xml:space="preserve">Version </w:t>
-      </w:r>
-      <w:fldSimple w:instr=" DOCPROPERTY  &quot;Extension Version&quot;  \* MERGEFORMAT ">
-        <w:r>
-          <w:t>3.0</w:t>
-        </w:r>
-        <w:bookmarkEnd w:id="32"/>
-      </w:fldSimple>
+      <w:bookmarkStart w:id="35" w:name="_Toc14686812"/>
+      <w:r>
+        <w:t>Version 2.0</w:t>
+      </w:r>
+      <w:bookmarkEnd w:id="35"/>
     </w:p>
     <w:p>
       <w:pPr>
         <w:pStyle w:val="textbody"/>
       </w:pPr>
       <w:r>
-        <w:t xml:space="preserve">The extension is compatible with LANDIS-II v6.0.  All succession extensions for v6.0 are required to include the initial communities text </w:t>
+        <w:t>First and foremost, maximum aboveground biomass (AGB) is now an input parameter.  This change was made to accommodate recent data from the literature (Keeling and Phillips 2007) that suggest that the relationship between above ground net primary productivity (ANPP) and AGB is not linear beyond ~10 Mg ha</w:t>
+      </w:r>
+      <w:r>
+        <w:rPr>
+          <w:vertAlign w:val="superscript"/>
+        </w:rPr>
+        <w:t>-1</w:t>
+      </w:r>
+      <w:r>
+        <w:t xml:space="preserve"> yr</w:t>
+      </w:r>
+      <w:r>
+        <w:rPr>
+          <w:vertAlign w:val="superscript"/>
+        </w:rPr>
+        <w:t>-1</w:t>
+      </w:r>
+      <w:r>
+        <w:t xml:space="preserve">.  In addition, separate input for maximum AGB better accommodates shrubs and grasses that have different relationships between ANPP and AGB.  </w:t>
+      </w:r>
+    </w:p>
+    <w:p>
+      <w:pPr>
+        <w:pStyle w:val="textbody"/>
+      </w:pPr>
+      <w:r>
+        <w:t>Second, the probability of establishment given light conditions (</w:t>
+      </w:r>
+      <w:smartTag w:uri="urn:schemas-microsoft-com:office:smarttags" w:element="place">
+        <w:r>
+          <w:t>P</w:t>
+        </w:r>
+        <w:r>
+          <w:rPr>
+            <w:vertAlign w:val="subscript"/>
+          </w:rPr>
+          <w:t>est</w:t>
+        </w:r>
+      </w:smartTag>
+      <w:r>
+        <w:t xml:space="preserve"> | L) can now range from 0.0 to 1.0.  In all previous versions of LANDIS, P|L was either only 0.0 or 1.0.  The original parameters are provided in the example input file given with this version.  These parameters are perhaps ‘hopeful monsters’ in that empirical or simulated data to estimate these parameters has not yet been gathered.</w:t>
+      </w:r>
+    </w:p>
+    <w:p>
+      <w:pPr>
+        <w:pStyle w:val="textbody"/>
+      </w:pPr>
+      <w:r>
+        <w:t xml:space="preserve">Finally, Meentemeyer’s decay function (Meentemeyer 1978) is now coded directly into the extension.  Percent leaf lignin by species and actual evapotranspiration by ecoregion are now separate input parameters.  The goal here was to simplify inputs as this is currently the most common method for calculating leaf decay parameters.  If </w:t>
       </w:r>
       <w:r>
         <w:lastRenderedPageBreak/>
-        <w:t xml:space="preserve">file and inputs map.  Previously these were input in the </w:t>
-      </w:r>
-      <w:r>
-        <w:rPr>
-          <w:b/>
-        </w:rPr>
-        <w:t>Scenario</w:t>
-      </w:r>
-      <w:r>
-        <w:t xml:space="preserve"> file.  These details are outlined in section 5.</w:t>
-      </w:r>
-    </w:p>
-    <w:p>
-      <w:pPr>
-        <w:pStyle w:val="textbody"/>
-      </w:pPr>
-      <w:r>
-        <w:t>v3.0 added a growth curve parameter, which determines how quickly ANPP reaches its maximum (see equation 4).</w:t>
-      </w:r>
-    </w:p>
-    <w:p>
-      <w:pPr>
-        <w:pStyle w:val="textbody"/>
-      </w:pPr>
-      <w:r>
-        <w:t>In addition, the three tables for maximum ANPP, maximum aboveground biomass (AGB), and the probability of establishment have been replaced by a single text file which allows temporal updates (as would be used for climate change research) to be defined within the file.  See section 3 for further details.</w:t>
-      </w:r>
-    </w:p>
-    <w:p>
-      <w:pPr>
-        <w:pStyle w:val="textbody"/>
-      </w:pPr>
-      <w:r>
-        <w:t xml:space="preserve">The extension carries an additional species-ecoregion establishment probability modifier that is accessible to other extensions.  The modifier resets to a value of 1.0 after each succession time step.  Between succession time steps, </w:t>
-      </w:r>
-      <w:r>
-        <w:rPr>
-          <w:b/>
-        </w:rPr>
-        <w:t>disturbance extensions can change the value of the establishment modifier for any species-ecoregion combination</w:t>
-      </w:r>
-      <w:r>
-        <w:t>.  At the successive succession time step, the regular probability of establishment for each species-ecoregion is multiplied by the corresponding establishment modifier, which (if the modifier does not equal 1.0) results in an altered establishment probability for that time step.  No additional inputs are required for this new functionality.</w:t>
-      </w:r>
-      <w:r>
-        <w:t xml:space="preserve">  This functionality can, however, be accessed by disturbance extensions.</w:t>
-      </w:r>
-    </w:p>
-    <w:p>
-      <w:pPr>
-        <w:pStyle w:val="Heading3"/>
-      </w:pPr>
-      <w:bookmarkStart w:id="33" w:name="_Toc4403574"/>
-      <w:bookmarkEnd w:id="26"/>
-      <w:r>
-        <w:t>Version 2.2</w:t>
-      </w:r>
-      <w:bookmarkEnd w:id="33"/>
-    </w:p>
-    <w:p>
-      <w:pPr>
-        <w:pStyle w:val="textbody"/>
-      </w:pPr>
-      <w:r>
-        <w:t xml:space="preserve">Two new optional keywords were added:  </w:t>
-      </w:r>
-      <w:r>
-        <w:rPr>
-          <w:b/>
-        </w:rPr>
-        <w:t>CalibrateMode</w:t>
-      </w:r>
-      <w:r>
-        <w:t xml:space="preserve"> and </w:t>
-      </w:r>
-      <w:r>
-        <w:rPr>
-          <w:b/>
-        </w:rPr>
-        <w:t>SpinupMortalityFraction</w:t>
-      </w:r>
-      <w:r>
-        <w:t>.  CalibrateMode simply outputs additional information to the Landis-log file.  This can create very large log files.  SpinupMortalityFraction adds background mortality during the biomass spin-up phase.  This allows a more realistic initial condition whereas previous versions often overestimated initial biomass and underestimated initial dead biomass because there is no disturbance during the spin-up phase.</w:t>
-      </w:r>
-    </w:p>
-    <w:p>
-      <w:pPr>
-        <w:pStyle w:val="textbody"/>
-      </w:pPr>
-      <w:r>
-        <w:t xml:space="preserve">In addition, a capacity reduction was added to allow the simulation of land use change.  This feature is only enabled when Biomass Harvest is used in conjunction with the </w:t>
-      </w:r>
-      <w:r>
-        <w:rPr>
-          <w:b/>
-        </w:rPr>
-        <w:t>PreventEstablish</w:t>
-      </w:r>
-      <w:r>
-        <w:t xml:space="preserve"> parameter.  In this case, the mean biomass reduction (from Biomass Harvest) is applied to the species  x ecoregion maximum biomass.  No additional inputs to Biomass Succession v2 are required for this functionality.</w:t>
-      </w:r>
-    </w:p>
-    <w:p>
-      <w:pPr>
-        <w:pStyle w:val="Heading3"/>
-      </w:pPr>
-      <w:bookmarkStart w:id="34" w:name="_Toc4403575"/>
-      <w:r>
-        <w:lastRenderedPageBreak/>
-        <w:t>Version 2.1</w:t>
-      </w:r>
-      <w:bookmarkEnd w:id="34"/>
-    </w:p>
-    <w:p>
-      <w:pPr>
-        <w:pStyle w:val="textbody"/>
-      </w:pPr>
-      <w:r>
-        <w:t xml:space="preserve">The initial biomass equation has been changed such that initial biomass is now relative to the maximum possible biomass for each </w:t>
-      </w:r>
-      <w:r>
-        <w:rPr>
-          <w:i/>
-        </w:rPr>
-        <w:t>species</w:t>
-      </w:r>
-      <w:r>
-        <w:t>.  This change removes problems arising from very large disparities in maximum biomass among species.</w:t>
-      </w:r>
-    </w:p>
-    <w:p>
-      <w:pPr>
-        <w:pStyle w:val="textbody"/>
-      </w:pPr>
-      <w:r>
-        <w:t>In addition, the processing of dead biomass has been improved, eliminating a tendency to overestimate non-woody inputs to the litter layer.</w:t>
-      </w:r>
-    </w:p>
-    <w:p>
-      <w:pPr>
-        <w:pStyle w:val="Heading3"/>
-      </w:pPr>
-      <w:bookmarkStart w:id="35" w:name="_Toc4403576"/>
-      <w:r>
-        <w:t>Version 2.0</w:t>
-      </w:r>
-      <w:bookmarkEnd w:id="35"/>
-    </w:p>
-    <w:p>
-      <w:pPr>
-        <w:pStyle w:val="textbody"/>
-      </w:pPr>
-      <w:r>
-        <w:t>First and foremost, maximum aboveground biomass (AGB) is now an input parameter.  This change was made to accommodate recent data from the literature (Keeling and Phillips 2007) that suggest that the relationship between above ground net primary productivity (ANPP) and AGB is not linear beyond ~10 Mg ha</w:t>
-      </w:r>
-      <w:r>
-        <w:rPr>
-          <w:vertAlign w:val="superscript"/>
-        </w:rPr>
-        <w:t>-1</w:t>
-      </w:r>
-      <w:r>
-        <w:t xml:space="preserve"> yr</w:t>
-      </w:r>
-      <w:r>
-        <w:rPr>
-          <w:vertAlign w:val="superscript"/>
-        </w:rPr>
-        <w:t>-1</w:t>
-      </w:r>
-      <w:r>
-        <w:t xml:space="preserve">.  In addition, separate input for maximum AGB better accommodates shrubs and grasses that have different relationships between ANPP and AGB.  </w:t>
-      </w:r>
-    </w:p>
-    <w:p>
-      <w:pPr>
-        <w:pStyle w:val="textbody"/>
-      </w:pPr>
-      <w:r>
-        <w:t>Second, the probability of establishment given light conditions (</w:t>
-      </w:r>
-      <w:smartTag w:uri="urn:schemas-microsoft-com:office:smarttags" w:element="place">
-        <w:r>
-          <w:t>P</w:t>
-        </w:r>
-        <w:r>
-          <w:rPr>
-            <w:vertAlign w:val="subscript"/>
-          </w:rPr>
-          <w:t>est</w:t>
-        </w:r>
-      </w:smartTag>
-      <w:r>
-        <w:t xml:space="preserve"> | L) can now range from 0.0 to 1.0.  In all previous versions of LANDIS, P|L was either only 0.0 or 1.0.  The original parameters are provided in the example input file given with this version.  These parameters are perhaps ‘hopeful monsters’ in that empirical or simulated data to estimate these parameters has not yet been gathered.</w:t>
-      </w:r>
-    </w:p>
-    <w:p>
-      <w:pPr>
-        <w:pStyle w:val="textbody"/>
-      </w:pPr>
-      <w:r>
-        <w:t>Finally, Meentemeyer’s decay function (Meentemeyer 1978) is now coded directly into the extension.  Percent leaf lignin by species and actual evapotranspiration by ecoregion are now separate input parameters.  The goal here was to simplify inputs as this is currently the most common method for calculating leaf decay parameters.  If leaf decay is unimportant, the user should provide high values for AET (e.g., 1000).</w:t>
+        <w:t>leaf decay is unimportant, the user should provide high values for AET (e.g., 1000).</w:t>
       </w:r>
     </w:p>
     <w:p>
@@ -11033,7 +11075,7 @@
         <w:spacing w:line="276" w:lineRule="auto"/>
         <w:ind w:right="945"/>
       </w:pPr>
-      <w:bookmarkStart w:id="36" w:name="_Toc4403577"/>
+      <w:bookmarkStart w:id="36" w:name="_Toc14686813"/>
       <w:r>
         <w:t xml:space="preserve">Minor </w:t>
       </w:r>
@@ -11046,7 +11088,7 @@
       <w:pPr>
         <w:pStyle w:val="Heading3"/>
       </w:pPr>
-      <w:bookmarkStart w:id="37" w:name="_Toc4403578"/>
+      <w:bookmarkStart w:id="37" w:name="_Toc14686814"/>
       <w:r>
         <w:t>Version 5.0.1 and 5.0.2 (March 2019)</w:t>
       </w:r>
@@ -11064,7 +11106,7 @@
       <w:pPr>
         <w:pStyle w:val="Heading3"/>
       </w:pPr>
-      <w:bookmarkStart w:id="38" w:name="_Toc4403579"/>
+      <w:bookmarkStart w:id="38" w:name="_Toc14686815"/>
       <w:r>
         <w:t>Version 4.0.7 (June 2018)</w:t>
       </w:r>
@@ -11082,139 +11124,139 @@
       <w:pPr>
         <w:pStyle w:val="Heading3"/>
       </w:pPr>
-      <w:bookmarkStart w:id="39" w:name="_Toc4403580"/>
+      <w:bookmarkStart w:id="39" w:name="_Toc14686816"/>
+      <w:r>
+        <w:t>Version 4.0.6 (April 2018)</w:t>
+      </w:r>
+      <w:bookmarkEnd w:id="39"/>
+    </w:p>
+    <w:p>
+      <w:pPr>
+        <w:pStyle w:val="textbody"/>
+      </w:pPr>
+      <w:r>
+        <w:t>Modest updates to supporting libraries and revision to mortality algorithm.</w:t>
+      </w:r>
+    </w:p>
+    <w:p>
+      <w:pPr>
+        <w:pStyle w:val="Heading3"/>
+      </w:pPr>
+      <w:bookmarkStart w:id="40" w:name="_Toc14686817"/>
+      <w:r>
+        <w:t>Version 3.2.1</w:t>
+      </w:r>
+      <w:r>
+        <w:t xml:space="preserve"> (June 2015)</w:t>
+      </w:r>
+      <w:bookmarkEnd w:id="40"/>
+    </w:p>
+    <w:p>
+      <w:pPr>
+        <w:pStyle w:val="textbody"/>
+      </w:pPr>
+      <w:r>
+        <w:t>This version restores features that were inadvertently lost in the upgrade to v3.2.</w:t>
+      </w:r>
+    </w:p>
+    <w:p>
+      <w:pPr>
+        <w:pStyle w:val="Heading3"/>
+      </w:pPr>
+      <w:bookmarkStart w:id="41" w:name="_Toc14686818"/>
+      <w:r>
+        <w:t>Version 3.1.1</w:t>
+      </w:r>
+      <w:bookmarkEnd w:id="41"/>
+    </w:p>
+    <w:p>
+      <w:pPr>
+        <w:pStyle w:val="textbody"/>
+      </w:pPr>
+      <w:r>
+        <w:t>Biomass succession outputs now include raster maps (.img ) of aboveground biomass ANPP (g m</w:t>
+      </w:r>
+      <w:r>
+        <w:rPr>
+          <w:vertAlign w:val="superscript"/>
+        </w:rPr>
+        <w:t>-2</w:t>
+      </w:r>
+      <w:r>
+        <w:t xml:space="preserve"> yr</w:t>
+      </w:r>
+      <w:r>
+        <w:rPr>
+          <w:vertAlign w:val="superscript"/>
+        </w:rPr>
+        <w:t>-1</w:t>
+      </w:r>
+      <w:r>
+        <w:t>)</w:t>
+      </w:r>
+      <w:r>
+        <w:t>.  The maps have a default name:  biomass\biomass-anpp-{timestep}.img.</w:t>
+      </w:r>
+    </w:p>
+    <w:p>
+      <w:pPr>
+        <w:pStyle w:val="textbody"/>
+      </w:pPr>
+      <w:r>
+        <w:t>Also added CAUTION note if AET is set to zero for an active ecoregion.</w:t>
+      </w:r>
+    </w:p>
+    <w:p>
+      <w:pPr>
+        <w:pStyle w:val="Heading2"/>
+      </w:pPr>
+      <w:bookmarkStart w:id="42" w:name="_Toc14686819"/>
+      <w:r>
+        <w:t>References</w:t>
+      </w:r>
+      <w:bookmarkEnd w:id="42"/>
+    </w:p>
+    <w:p>
+      <w:pPr>
+        <w:pStyle w:val="reference"/>
+        <w:rPr>
+          <w:rFonts w:cs="MS Sans Serif"/>
+        </w:rPr>
+      </w:pPr>
+      <w:r>
+        <w:rPr>
+          <w:rFonts w:cs="MS Sans Serif"/>
+        </w:rPr>
+        <w:t>Keeling, H. C. and Phillips, O. L. The global relationship between forest productivity and biomass. Global Ecology and Biogeography. 2007; 16:618-631.</w:t>
+      </w:r>
+    </w:p>
+    <w:p>
+      <w:pPr>
+        <w:pStyle w:val="reference"/>
+      </w:pPr>
+      <w:r>
+        <w:rPr>
+          <w:rFonts w:cs="MS Sans Serif"/>
+        </w:rPr>
+        <w:t>Meentemeyer, V. Macroclimate and lignin control rates of litter decomposition rates. Ecology. 1978; 59(3):465-472.</w:t>
+      </w:r>
+    </w:p>
+    <w:p>
+      <w:pPr>
+        <w:pStyle w:val="reference"/>
+      </w:pPr>
+      <w:r>
+        <w:t>Scheller, R. M. and Mladenoff, D. J. A forest growth and biomass module for a landscape simulation model, LANDIS:  Design, validation, and application. Ecological Modelling. 2004; 180(1):211-229.</w:t>
+      </w:r>
+    </w:p>
+    <w:p>
+      <w:pPr>
+        <w:pStyle w:val="Heading2"/>
+      </w:pPr>
+      <w:bookmarkStart w:id="43" w:name="_Toc127846704"/>
+      <w:bookmarkStart w:id="44" w:name="_Toc14686820"/>
       <w:r>
         <w:lastRenderedPageBreak/>
-        <w:t>Version 4.0.6 (April 2018)</w:t>
-      </w:r>
-      <w:bookmarkEnd w:id="39"/>
-    </w:p>
-    <w:p>
-      <w:pPr>
-        <w:pStyle w:val="textbody"/>
-      </w:pPr>
-      <w:r>
-        <w:t>Modest updates to supporting libraries and revision to mortality algorithm.</w:t>
-      </w:r>
-    </w:p>
-    <w:p>
-      <w:pPr>
-        <w:pStyle w:val="Heading3"/>
-      </w:pPr>
-      <w:bookmarkStart w:id="40" w:name="_Toc4403581"/>
-      <w:r>
-        <w:t>Version 3.2.1</w:t>
-      </w:r>
-      <w:r>
-        <w:t xml:space="preserve"> (June 2015)</w:t>
-      </w:r>
-      <w:bookmarkEnd w:id="40"/>
-    </w:p>
-    <w:p>
-      <w:pPr>
-        <w:pStyle w:val="textbody"/>
-      </w:pPr>
-      <w:r>
-        <w:t>This version restores features that were inadvertently lost in the upgrade to v3.2.</w:t>
-      </w:r>
-    </w:p>
-    <w:p>
-      <w:pPr>
-        <w:pStyle w:val="Heading3"/>
-      </w:pPr>
-      <w:bookmarkStart w:id="41" w:name="_Toc4403582"/>
-      <w:r>
-        <w:t>Version 3.1.1</w:t>
-      </w:r>
-      <w:bookmarkEnd w:id="41"/>
-    </w:p>
-    <w:p>
-      <w:pPr>
-        <w:pStyle w:val="textbody"/>
-      </w:pPr>
-      <w:r>
-        <w:t>Biomass succession outputs now include raster maps (.img ) of aboveground biomass ANPP (g m</w:t>
-      </w:r>
-      <w:r>
-        <w:rPr>
-          <w:vertAlign w:val="superscript"/>
-        </w:rPr>
-        <w:t>-2</w:t>
-      </w:r>
-      <w:r>
-        <w:t xml:space="preserve"> yr</w:t>
-      </w:r>
-      <w:r>
-        <w:rPr>
-          <w:vertAlign w:val="superscript"/>
-        </w:rPr>
-        <w:t>-1</w:t>
-      </w:r>
-      <w:r>
-        <w:t>)</w:t>
-      </w:r>
-      <w:r>
-        <w:t>.  The maps have a default name:  biomass\biomass-anpp-{timestep}.img.</w:t>
-      </w:r>
-    </w:p>
-    <w:p>
-      <w:pPr>
-        <w:pStyle w:val="textbody"/>
-      </w:pPr>
-      <w:r>
-        <w:t>Also added CAUTION note if AET is set to zero for an active ecoregion.</w:t>
-      </w:r>
-    </w:p>
-    <w:p>
-      <w:pPr>
-        <w:pStyle w:val="Heading2"/>
-      </w:pPr>
-      <w:bookmarkStart w:id="42" w:name="_Toc4403583"/>
-      <w:r>
-        <w:t>References</w:t>
-      </w:r>
-      <w:bookmarkEnd w:id="42"/>
-    </w:p>
-    <w:p>
-      <w:pPr>
-        <w:pStyle w:val="reference"/>
-        <w:rPr>
-          <w:rFonts w:cs="MS Sans Serif"/>
-        </w:rPr>
-      </w:pPr>
-      <w:r>
-        <w:rPr>
-          <w:rFonts w:cs="MS Sans Serif"/>
-        </w:rPr>
-        <w:t>Keeling, H. C. and Phillips, O. L. The global relationship between forest productivity and biomass. Global Ecology and Biogeography. 2007; 16:618-631.</w:t>
-      </w:r>
-    </w:p>
-    <w:p>
-      <w:pPr>
-        <w:pStyle w:val="reference"/>
-      </w:pPr>
-      <w:r>
-        <w:rPr>
-          <w:rFonts w:cs="MS Sans Serif"/>
-        </w:rPr>
-        <w:t>Meentemeyer, V. Macroclimate and lignin control rates of litter decomposition rates. Ecology. 1978; 59(3):465-472.</w:t>
-      </w:r>
-    </w:p>
-    <w:p>
-      <w:pPr>
-        <w:pStyle w:val="reference"/>
-      </w:pPr>
-      <w:r>
-        <w:t>Scheller, R. M. and Mladenoff, D. J. A forest growth and biomass module for a landscape simulation model, LANDIS:  Design, validation, and application. Ecological Modelling. 2004; 180(1):211-229.</w:t>
-      </w:r>
-    </w:p>
-    <w:p>
-      <w:pPr>
-        <w:pStyle w:val="Heading2"/>
-      </w:pPr>
-      <w:bookmarkStart w:id="43" w:name="_Toc127846704"/>
-      <w:bookmarkStart w:id="44" w:name="_Toc4403584"/>
-      <w:r>
         <w:t>Acknowledgments</w:t>
       </w:r>
       <w:bookmarkEnd w:id="43"/>
@@ -11253,7 +11295,7 @@
         </w:tabs>
         <w:ind w:left="1170" w:hanging="1170"/>
       </w:pPr>
-      <w:bookmarkStart w:id="45" w:name="_Toc4403585"/>
+      <w:bookmarkStart w:id="45" w:name="_Toc14686821"/>
       <w:r>
         <w:lastRenderedPageBreak/>
         <w:t xml:space="preserve">Succession </w:t>
@@ -11307,7 +11349,7 @@
         <w:pStyle w:val="Heading2"/>
       </w:pPr>
       <w:bookmarkStart w:id="46" w:name="_Toc112490865"/>
-      <w:bookmarkStart w:id="47" w:name="_Toc4403586"/>
+      <w:bookmarkStart w:id="47" w:name="_Toc14686822"/>
       <w:r>
         <w:t>LandisData</w:t>
       </w:r>
@@ -11338,7 +11380,7 @@
         <w:pStyle w:val="Heading2"/>
       </w:pPr>
       <w:bookmarkStart w:id="48" w:name="_Toc112490866"/>
-      <w:bookmarkStart w:id="49" w:name="_Toc4403587"/>
+      <w:bookmarkStart w:id="49" w:name="_Toc14686823"/>
       <w:r>
         <w:t>Timestep</w:t>
       </w:r>
@@ -11370,7 +11412,7 @@
       </w:pPr>
       <w:bookmarkStart w:id="50" w:name="_Toc107735767"/>
       <w:bookmarkStart w:id="51" w:name="_Toc112490867"/>
-      <w:bookmarkStart w:id="52" w:name="_Toc4403588"/>
+      <w:bookmarkStart w:id="52" w:name="_Toc14686824"/>
       <w:r>
         <w:t>SeedingAlgorithm</w:t>
       </w:r>
@@ -11466,7 +11508,7 @@
       <w:bookmarkStart w:id="55" w:name="_Toc107735768"/>
       <w:bookmarkStart w:id="56" w:name="_Toc112490868"/>
       <w:bookmarkStart w:id="57" w:name="_Ref140207509"/>
-      <w:bookmarkStart w:id="58" w:name="_Toc4403589"/>
+      <w:bookmarkStart w:id="58" w:name="_Toc14686825"/>
       <w:r>
         <w:t>InitialCommunities</w:t>
       </w:r>
@@ -11493,7 +11535,7 @@
       <w:bookmarkStart w:id="59" w:name="_Ref109371856"/>
       <w:bookmarkStart w:id="60" w:name="_Toc133339090"/>
       <w:bookmarkStart w:id="61" w:name="_Toc282434151"/>
-      <w:bookmarkStart w:id="62" w:name="_Toc4403590"/>
+      <w:bookmarkStart w:id="62" w:name="_Toc14686826"/>
       <w:r>
         <w:t>InitialCommunitiesMap</w:t>
       </w:r>
@@ -11519,7 +11561,7 @@
         </w:numPr>
       </w:pPr>
       <w:bookmarkStart w:id="63" w:name="_Toc463598773"/>
-      <w:bookmarkStart w:id="64" w:name="_Toc4403591"/>
+      <w:bookmarkStart w:id="64" w:name="_Toc14686827"/>
       <w:r>
         <w:t>ClimateConfigFile</w:t>
       </w:r>
@@ -11573,7 +11615,7 @@
         </w:tabs>
         <w:ind w:left="648" w:hanging="648"/>
       </w:pPr>
-      <w:bookmarkStart w:id="65" w:name="_Toc4403592"/>
+      <w:bookmarkStart w:id="65" w:name="_Toc14686828"/>
       <w:r>
         <w:lastRenderedPageBreak/>
         <w:t>CalibrateMode</w:t>
@@ -11621,7 +11663,7 @@
         </w:tabs>
         <w:ind w:left="648" w:hanging="648"/>
       </w:pPr>
-      <w:bookmarkStart w:id="66" w:name="_Toc4403593"/>
+      <w:bookmarkStart w:id="66" w:name="_Toc14686829"/>
       <w:r>
         <w:t>Spinu</w:t>
       </w:r>
@@ -11662,7 +11704,7 @@
         </w:tabs>
         <w:ind w:left="648" w:hanging="648"/>
       </w:pPr>
-      <w:bookmarkStart w:id="67" w:name="_Toc4403594"/>
+      <w:bookmarkStart w:id="67" w:name="_Toc14686830"/>
       <w:r>
         <w:t>MinRelativeBiomass Table</w:t>
       </w:r>
@@ -11694,7 +11736,7 @@
       </w:pPr>
       <w:bookmarkStart w:id="68" w:name="_Ref112227719"/>
       <w:bookmarkStart w:id="69" w:name="_Toc112490869"/>
-      <w:bookmarkStart w:id="70" w:name="_Toc4403595"/>
+      <w:bookmarkStart w:id="70" w:name="_Toc14686831"/>
       <w:r>
         <w:t>First Row – Ecoregions</w:t>
       </w:r>
@@ -11733,7 +11775,7 @@
         <w:pStyle w:val="Heading3"/>
       </w:pPr>
       <w:bookmarkStart w:id="71" w:name="_Toc112490870"/>
-      <w:bookmarkStart w:id="72" w:name="_Toc4403596"/>
+      <w:bookmarkStart w:id="72" w:name="_Toc14686832"/>
       <w:r>
         <w:t>Other Rows</w:t>
       </w:r>
@@ -11753,7 +11795,7 @@
         <w:pStyle w:val="Heading3"/>
       </w:pPr>
       <w:bookmarkStart w:id="73" w:name="_Toc112490871"/>
-      <w:bookmarkStart w:id="74" w:name="_Toc4403597"/>
+      <w:bookmarkStart w:id="74" w:name="_Toc14686833"/>
       <w:r>
         <w:t>Shade Class</w:t>
       </w:r>
@@ -11797,7 +11839,7 @@
         <w:pStyle w:val="Heading3"/>
       </w:pPr>
       <w:bookmarkStart w:id="75" w:name="_Toc112490872"/>
-      <w:bookmarkStart w:id="76" w:name="_Toc4403598"/>
+      <w:bookmarkStart w:id="76" w:name="_Toc14686834"/>
       <w:r>
         <w:t xml:space="preserve">Minimum </w:t>
       </w:r>
@@ -11902,7 +11944,7 @@
       <w:bookmarkStart w:id="77" w:name="_Toc107735769"/>
       <w:bookmarkStart w:id="78" w:name="_Toc112490873"/>
       <w:bookmarkStart w:id="79" w:name="_Ref140207562"/>
-      <w:bookmarkStart w:id="80" w:name="_Toc4403599"/>
+      <w:bookmarkStart w:id="80" w:name="_Toc14686835"/>
       <w:r>
         <w:t>SufficientLight</w:t>
       </w:r>
@@ -11923,7 +11965,7 @@
         </w:tabs>
         <w:ind w:left="1170" w:hanging="1170"/>
       </w:pPr>
-      <w:bookmarkStart w:id="81" w:name="_Toc4403600"/>
+      <w:bookmarkStart w:id="81" w:name="_Toc14686836"/>
       <w:r>
         <w:t xml:space="preserve">Species </w:t>
       </w:r>
@@ -11961,7 +12003,7 @@
         </w:tabs>
         <w:ind w:left="1170" w:hanging="1170"/>
       </w:pPr>
-      <w:bookmarkStart w:id="82" w:name="_Toc4403601"/>
+      <w:bookmarkStart w:id="82" w:name="_Toc14686837"/>
       <w:r>
         <w:t>Probability of Establishment, given light conditions</w:t>
       </w:r>
@@ -12012,7 +12054,7 @@
         </w:tabs>
         <w:ind w:left="1170" w:hanging="1170"/>
       </w:pPr>
-      <w:bookmarkStart w:id="83" w:name="_Toc4403602"/>
+      <w:bookmarkStart w:id="83" w:name="_Toc14686838"/>
       <w:r>
         <w:t>Species</w:t>
       </w:r>
@@ -12045,7 +12087,7 @@
         <w:ind w:left="1170" w:hanging="1170"/>
       </w:pPr>
       <w:bookmarkStart w:id="84" w:name="_Toc112490874"/>
-      <w:bookmarkStart w:id="85" w:name="_Toc4403603"/>
+      <w:bookmarkStart w:id="85" w:name="_Toc14686839"/>
       <w:r>
         <w:t>Species</w:t>
       </w:r>
@@ -12088,7 +12130,7 @@
         <w:ind w:left="1170" w:hanging="1170"/>
       </w:pPr>
       <w:bookmarkStart w:id="86" w:name="_Toc112490875"/>
-      <w:bookmarkStart w:id="87" w:name="_Toc4403604"/>
+      <w:bookmarkStart w:id="87" w:name="_Toc14686840"/>
       <w:r>
         <w:t>Leaf Longevity</w:t>
       </w:r>
@@ -12125,7 +12167,7 @@
         <w:ind w:left="1170" w:hanging="1170"/>
       </w:pPr>
       <w:bookmarkStart w:id="88" w:name="_Toc112490876"/>
-      <w:bookmarkStart w:id="89" w:name="_Toc4403605"/>
+      <w:bookmarkStart w:id="89" w:name="_Toc14686841"/>
       <w:r>
         <w:t>Woody</w:t>
       </w:r>
@@ -12199,7 +12241,7 @@
         <w:ind w:left="1170" w:hanging="1170"/>
       </w:pPr>
       <w:bookmarkStart w:id="90" w:name="_Toc112490877"/>
-      <w:bookmarkStart w:id="91" w:name="_Toc4403606"/>
+      <w:bookmarkStart w:id="91" w:name="_Toc14686842"/>
       <w:r>
         <w:lastRenderedPageBreak/>
         <w:t>Mortality Curve – Shape Parameter</w:t>
@@ -12238,7 +12280,7 @@
       </w:pPr>
       <w:bookmarkStart w:id="92" w:name="_Toc112490878"/>
       <w:bookmarkStart w:id="93" w:name="_Toc107735770"/>
-      <w:bookmarkStart w:id="94" w:name="_Toc4403607"/>
+      <w:bookmarkStart w:id="94" w:name="_Toc14686843"/>
       <w:r>
         <w:t>Growth Curve – Shape Parameter</w:t>
       </w:r>
@@ -12267,7 +12309,7 @@
         </w:tabs>
         <w:ind w:left="1170" w:hanging="1170"/>
       </w:pPr>
-      <w:bookmarkStart w:id="95" w:name="_Toc4403608"/>
+      <w:bookmarkStart w:id="95" w:name="_Toc14686844"/>
       <w:r>
         <w:t>Leaf Lignin</w:t>
       </w:r>
@@ -12302,7 +12344,7 @@
         </w:tabs>
         <w:ind w:left="1170" w:hanging="1170"/>
       </w:pPr>
-      <w:bookmarkStart w:id="96" w:name="_Toc4403609"/>
+      <w:bookmarkStart w:id="96" w:name="_Toc14686845"/>
       <w:r>
         <w:t>EcoregionParameters</w:t>
       </w:r>
@@ -12320,7 +12362,7 @@
         </w:tabs>
         <w:ind w:left="1170" w:hanging="1170"/>
       </w:pPr>
-      <w:bookmarkStart w:id="97" w:name="_Toc4403610"/>
+      <w:bookmarkStart w:id="97" w:name="_Toc14686846"/>
       <w:r>
         <w:t>First Column – Ecoregions</w:t>
       </w:r>
@@ -12361,7 +12403,7 @@
         </w:tabs>
         <w:ind w:left="1170" w:hanging="1170"/>
       </w:pPr>
-      <w:bookmarkStart w:id="98" w:name="_Toc4403611"/>
+      <w:bookmarkStart w:id="98" w:name="_Toc14686847"/>
       <w:r>
         <w:t>Actual Evapotranspiration (AET)</w:t>
       </w:r>
@@ -12396,7 +12438,7 @@
         </w:tabs>
       </w:pPr>
       <w:bookmarkStart w:id="99" w:name="_Ref140060996"/>
-      <w:bookmarkStart w:id="100" w:name="_Toc4403612"/>
+      <w:bookmarkStart w:id="100" w:name="_Toc14686848"/>
       <w:bookmarkEnd w:id="92"/>
       <w:bookmarkEnd w:id="93"/>
       <w:r>
@@ -12422,7 +12464,7 @@
       </w:pPr>
       <w:bookmarkStart w:id="101" w:name="_Toc510171792"/>
       <w:bookmarkStart w:id="102" w:name="_Ref140059391"/>
-      <w:bookmarkStart w:id="103" w:name="_Toc4403613"/>
+      <w:bookmarkStart w:id="103" w:name="_Toc14686849"/>
       <w:bookmarkEnd w:id="99"/>
       <w:r>
         <w:t>Fire Reduction Parameters</w:t>
@@ -12484,7 +12526,7 @@
         <w:ind w:left="1170" w:hanging="1170"/>
       </w:pPr>
       <w:bookmarkStart w:id="104" w:name="_Toc510171793"/>
-      <w:bookmarkStart w:id="105" w:name="_Toc4403614"/>
+      <w:bookmarkStart w:id="105" w:name="_Toc14686850"/>
       <w:r>
         <w:t>Fire Severity</w:t>
       </w:r>
@@ -12509,7 +12551,7 @@
         <w:ind w:left="1170" w:hanging="1170"/>
       </w:pPr>
       <w:bookmarkStart w:id="106" w:name="_Toc510171794"/>
-      <w:bookmarkStart w:id="107" w:name="_Toc4403615"/>
+      <w:bookmarkStart w:id="107" w:name="_Toc14686851"/>
       <w:r>
         <w:t>Wood Reduction</w:t>
       </w:r>
@@ -12534,7 +12576,7 @@
         <w:ind w:left="1170" w:hanging="1170"/>
       </w:pPr>
       <w:bookmarkStart w:id="108" w:name="_Toc510171795"/>
-      <w:bookmarkStart w:id="109" w:name="_Toc4403616"/>
+      <w:bookmarkStart w:id="109" w:name="_Toc14686852"/>
       <w:r>
         <w:t>Litter Reduction</w:t>
       </w:r>
@@ -12555,7 +12597,7 @@
         <w:ind w:left="1170" w:hanging="1170"/>
       </w:pPr>
       <w:bookmarkStart w:id="110" w:name="_Toc510171796"/>
-      <w:bookmarkStart w:id="111" w:name="_Toc4403617"/>
+      <w:bookmarkStart w:id="111" w:name="_Toc14686853"/>
       <w:r>
         <w:t>Harvest Reduction Parameters</w:t>
       </w:r>
@@ -12614,7 +12656,7 @@
         <w:ind w:left="1170" w:hanging="1170"/>
       </w:pPr>
       <w:bookmarkStart w:id="112" w:name="_Toc510171797"/>
-      <w:bookmarkStart w:id="113" w:name="_Toc4403618"/>
+      <w:bookmarkStart w:id="113" w:name="_Toc14686854"/>
       <w:r>
         <w:t>Prescription Name</w:t>
       </w:r>
@@ -12654,7 +12696,7 @@
         <w:ind w:left="1170" w:hanging="1170"/>
       </w:pPr>
       <w:bookmarkStart w:id="114" w:name="_Toc510171798"/>
-      <w:bookmarkStart w:id="115" w:name="_Toc4403619"/>
+      <w:bookmarkStart w:id="115" w:name="_Toc14686855"/>
       <w:r>
         <w:t>Dead Wood Reduction</w:t>
       </w:r>
@@ -12679,7 +12721,7 @@
         <w:ind w:left="1170" w:hanging="1170"/>
       </w:pPr>
       <w:bookmarkStart w:id="116" w:name="_Toc510171799"/>
-      <w:bookmarkStart w:id="117" w:name="_Toc4403620"/>
+      <w:bookmarkStart w:id="117" w:name="_Toc14686856"/>
       <w:r>
         <w:lastRenderedPageBreak/>
         <w:t>Dead Litter Reduction</w:t>
@@ -12705,7 +12747,7 @@
         <w:ind w:left="1170" w:hanging="1170"/>
       </w:pPr>
       <w:bookmarkStart w:id="118" w:name="_Toc510171800"/>
-      <w:bookmarkStart w:id="119" w:name="_Toc4403621"/>
+      <w:bookmarkStart w:id="119" w:name="_Toc14686857"/>
       <w:r>
         <w:t>Cohort Wood Removal</w:t>
       </w:r>
@@ -12758,7 +12800,7 @@
         </w:tabs>
         <w:ind w:left="1170" w:hanging="1170"/>
       </w:pPr>
-      <w:bookmarkStart w:id="120" w:name="_Toc4403622"/>
+      <w:bookmarkStart w:id="120" w:name="_Toc14686858"/>
       <w:r>
         <w:t xml:space="preserve">Cohort </w:t>
       </w:r>
@@ -12829,7 +12871,7 @@
         </w:tabs>
         <w:ind w:left="1170" w:hanging="1170"/>
       </w:pPr>
-      <w:bookmarkStart w:id="121" w:name="_Toc4403623"/>
+      <w:bookmarkStart w:id="121" w:name="_Toc14686859"/>
       <w:r>
         <w:lastRenderedPageBreak/>
         <w:t>Input File – Dynamic Inputs</w:t>
@@ -12897,7 +12939,7 @@
         </w:tabs>
         <w:ind w:left="1170" w:hanging="1170"/>
       </w:pPr>
-      <w:bookmarkStart w:id="122" w:name="_Toc4403624"/>
+      <w:bookmarkStart w:id="122" w:name="_Toc14686860"/>
       <w:r>
         <w:t>LandisData</w:t>
       </w:r>
@@ -12930,7 +12972,7 @@
         </w:tabs>
         <w:ind w:left="1170" w:hanging="1170"/>
       </w:pPr>
-      <w:bookmarkStart w:id="123" w:name="_Toc4403625"/>
+      <w:bookmarkStart w:id="123" w:name="_Toc14686861"/>
       <w:r>
         <w:t>Dynamic Input Data Table</w:t>
       </w:r>
@@ -12948,7 +12990,7 @@
       <w:pPr>
         <w:pStyle w:val="Heading3"/>
       </w:pPr>
-      <w:bookmarkStart w:id="124" w:name="_Toc4403626"/>
+      <w:bookmarkStart w:id="124" w:name="_Toc14686862"/>
       <w:r>
         <w:t>Column 1:  Year</w:t>
       </w:r>
@@ -12981,7 +13023,7 @@
         <w:pStyle w:val="Heading3"/>
       </w:pPr>
       <w:bookmarkStart w:id="125" w:name="_Toc112490879"/>
-      <w:bookmarkStart w:id="126" w:name="_Toc4403627"/>
+      <w:bookmarkStart w:id="126" w:name="_Toc14686863"/>
       <w:r>
         <w:t>Column 2:  Ecoregions</w:t>
       </w:r>
@@ -13033,7 +13075,7 @@
         <w:pStyle w:val="Heading3"/>
       </w:pPr>
       <w:bookmarkStart w:id="127" w:name="_Toc112490880"/>
-      <w:bookmarkStart w:id="128" w:name="_Toc4403628"/>
+      <w:bookmarkStart w:id="128" w:name="_Toc14686864"/>
       <w:r>
         <w:t>Column 3:  Species</w:t>
       </w:r>
@@ -13063,7 +13105,7 @@
       </w:pPr>
       <w:bookmarkStart w:id="129" w:name="_Toc112490881"/>
       <w:bookmarkStart w:id="130" w:name="_Ref140207863"/>
-      <w:bookmarkStart w:id="131" w:name="_Toc4403629"/>
+      <w:bookmarkStart w:id="131" w:name="_Toc14686865"/>
       <w:r>
         <w:lastRenderedPageBreak/>
         <w:t xml:space="preserve">Column 4:  </w:t>
@@ -13102,7 +13144,7 @@
       <w:bookmarkStart w:id="132" w:name="_Toc107735771"/>
       <w:bookmarkStart w:id="133" w:name="_Toc112490882"/>
       <w:bookmarkStart w:id="134" w:name="_Ref140207866"/>
-      <w:bookmarkStart w:id="135" w:name="_Toc4403630"/>
+      <w:bookmarkStart w:id="135" w:name="_Toc14686866"/>
       <w:r>
         <w:t xml:space="preserve">Column 5:  </w:t>
       </w:r>
@@ -13188,7 +13230,7 @@
       </w:pPr>
       <w:bookmarkStart w:id="136" w:name="_Toc112490883"/>
       <w:bookmarkStart w:id="137" w:name="_Ref140207868"/>
-      <w:bookmarkStart w:id="138" w:name="_Toc4403631"/>
+      <w:bookmarkStart w:id="138" w:name="_Toc14686867"/>
       <w:r>
         <w:t xml:space="preserve">Column 6:  </w:t>
       </w:r>
@@ -13266,7 +13308,7 @@
       <w:bookmarkStart w:id="139" w:name="_Ref109371329"/>
       <w:bookmarkStart w:id="140" w:name="_Toc133339122"/>
       <w:bookmarkStart w:id="141" w:name="_Toc282434158"/>
-      <w:bookmarkStart w:id="142" w:name="_Toc4403632"/>
+      <w:bookmarkStart w:id="142" w:name="_Toc14686868"/>
       <w:bookmarkEnd w:id="102"/>
       <w:r>
         <w:lastRenderedPageBreak/>
@@ -13298,7 +13340,7 @@
       </w:pPr>
       <w:bookmarkStart w:id="143" w:name="_Toc133339123"/>
       <w:bookmarkStart w:id="144" w:name="_Toc282434159"/>
-      <w:bookmarkStart w:id="145" w:name="_Toc4403633"/>
+      <w:bookmarkStart w:id="145" w:name="_Toc14686869"/>
       <w:r>
         <w:t>Example File</w:t>
       </w:r>
@@ -13603,7 +13645,7 @@
       </w:pPr>
       <w:bookmarkStart w:id="146" w:name="_Toc133339124"/>
       <w:bookmarkStart w:id="147" w:name="_Toc282434160"/>
-      <w:bookmarkStart w:id="148" w:name="_Toc4403634"/>
+      <w:bookmarkStart w:id="148" w:name="_Toc14686870"/>
       <w:r>
         <w:t>LandisData</w:t>
       </w:r>
@@ -13640,7 +13682,7 @@
       </w:pPr>
       <w:bookmarkStart w:id="149" w:name="_Toc133339125"/>
       <w:bookmarkStart w:id="150" w:name="_Toc282434161"/>
-      <w:bookmarkStart w:id="151" w:name="_Toc4403635"/>
+      <w:bookmarkStart w:id="151" w:name="_Toc14686871"/>
       <w:r>
         <w:lastRenderedPageBreak/>
         <w:t>Initial Community Class Definitions</w:t>
@@ -13668,7 +13710,7 @@
       </w:pPr>
       <w:bookmarkStart w:id="152" w:name="_Toc133339126"/>
       <w:bookmarkStart w:id="153" w:name="_Toc282434162"/>
-      <w:bookmarkStart w:id="154" w:name="_Toc4403636"/>
+      <w:bookmarkStart w:id="154" w:name="_Toc14686872"/>
       <w:r>
         <w:t>MapCode</w:t>
       </w:r>
@@ -13683,21 +13725,11 @@
       <w:r>
         <w:t xml:space="preserve">This parameter is the code used for the class in the input map (see section </w:t>
       </w:r>
-      <w:r>
-        <w:fldChar w:fldCharType="begin"/>
-      </w:r>
-      <w:r>
-        <w:instrText xml:space="preserve"> REF _Ref109371856 \r </w:instrText>
-      </w:r>
-      <w:r>
-        <w:fldChar w:fldCharType="separate"/>
-      </w:r>
-      <w:r>
-        <w:t>2.5</w:t>
-      </w:r>
-      <w:r>
-        <w:fldChar w:fldCharType="end"/>
-      </w:r>
+      <w:fldSimple w:instr=" REF _Ref109371856 \r ">
+        <w:r>
+          <w:t>2.5</w:t>
+        </w:r>
+      </w:fldSimple>
       <w:r>
         <w:t>).  Value: 0 ≤ integer ≤ 65,535.  Each class’ map code must be unique.  Map codes do not have to appear in any order, and do not need to be consecutive.</w:t>
       </w:r>
@@ -13713,7 +13745,7 @@
       </w:pPr>
       <w:bookmarkStart w:id="155" w:name="_Toc133339127"/>
       <w:bookmarkStart w:id="156" w:name="_Toc282434163"/>
-      <w:bookmarkStart w:id="157" w:name="_Toc4403637"/>
+      <w:bookmarkStart w:id="157" w:name="_Toc14686873"/>
       <w:r>
         <w:t>Species Present</w:t>
       </w:r>
@@ -13795,7 +13827,7 @@
       </w:pPr>
       <w:bookmarkStart w:id="158" w:name="_Toc133339128"/>
       <w:bookmarkStart w:id="159" w:name="_Toc282434164"/>
-      <w:bookmarkStart w:id="160" w:name="_Toc4403638"/>
+      <w:bookmarkStart w:id="160" w:name="_Toc14686874"/>
       <w:r>
         <w:t>Grouping Species Ages into Cohorts</w:t>
       </w:r>
@@ -13877,7 +13909,7 @@
         <w:pStyle w:val="Heading1"/>
       </w:pPr>
       <w:bookmarkStart w:id="161" w:name="_Toc112490864"/>
-      <w:bookmarkStart w:id="162" w:name="_Toc4403639"/>
+      <w:bookmarkStart w:id="162" w:name="_Toc14686875"/>
       <w:r>
         <w:lastRenderedPageBreak/>
         <w:t>Output</w:t>
@@ -13956,7 +13988,7 @@
       <w:pPr>
         <w:pStyle w:val="Heading3"/>
       </w:pPr>
-      <w:bookmarkStart w:id="163" w:name="_Toc4403640"/>
+      <w:bookmarkStart w:id="163" w:name="_Toc14686876"/>
       <w:r>
         <w:t>Time</w:t>
       </w:r>
@@ -13974,7 +14006,7 @@
       <w:pPr>
         <w:pStyle w:val="Heading3"/>
       </w:pPr>
-      <w:bookmarkStart w:id="164" w:name="_Toc4403641"/>
+      <w:bookmarkStart w:id="164" w:name="_Toc14686877"/>
       <w:r>
         <w:t>Ecoregion</w:t>
       </w:r>
@@ -13992,7 +14024,7 @@
       <w:pPr>
         <w:pStyle w:val="Heading3"/>
       </w:pPr>
-      <w:bookmarkStart w:id="165" w:name="_Toc4403642"/>
+      <w:bookmarkStart w:id="165" w:name="_Toc14686878"/>
       <w:r>
         <w:t>NumSites</w:t>
       </w:r>
@@ -14010,7 +14042,7 @@
       <w:pPr>
         <w:pStyle w:val="Heading3"/>
       </w:pPr>
-      <w:bookmarkStart w:id="166" w:name="_Toc4403643"/>
+      <w:bookmarkStart w:id="166" w:name="_Toc14686879"/>
       <w:r>
         <w:t>LiveB</w:t>
       </w:r>
@@ -14037,7 +14069,7 @@
       <w:pPr>
         <w:pStyle w:val="Heading3"/>
       </w:pPr>
-      <w:bookmarkStart w:id="167" w:name="_Toc4403644"/>
+      <w:bookmarkStart w:id="167" w:name="_Toc14686880"/>
       <w:r>
         <w:t>AG_NPP</w:t>
       </w:r>
@@ -14079,7 +14111,7 @@
       <w:pPr>
         <w:pStyle w:val="Heading3"/>
       </w:pPr>
-      <w:bookmarkStart w:id="168" w:name="_Toc4403645"/>
+      <w:bookmarkStart w:id="168" w:name="_Toc14686881"/>
       <w:r>
         <w:t>LitterB</w:t>
       </w:r>
@@ -14115,7 +14147,7 @@
       <w:pPr>
         <w:pStyle w:val="Heading1"/>
       </w:pPr>
-      <w:bookmarkStart w:id="169" w:name="_Toc4403646"/>
+      <w:bookmarkStart w:id="169" w:name="_Toc14686882"/>
       <w:r>
         <w:lastRenderedPageBreak/>
         <w:t xml:space="preserve">Example </w:t>
@@ -14130,7 +14162,7 @@
       <w:pPr>
         <w:pStyle w:val="Heading2"/>
       </w:pPr>
-      <w:bookmarkStart w:id="170" w:name="_Toc4403647"/>
+      <w:bookmarkStart w:id="170" w:name="_Toc14686883"/>
       <w:r>
         <w:t>Main Parameter File</w:t>
       </w:r>
@@ -14893,7 +14925,7 @@
       <w:pPr>
         <w:pStyle w:val="Heading2"/>
       </w:pPr>
-      <w:bookmarkStart w:id="171" w:name="_Toc4403648"/>
+      <w:bookmarkStart w:id="171" w:name="_Toc14686884"/>
       <w:r>
         <w:t>Age-only Disturbances</w:t>
       </w:r>
@@ -15177,7 +15209,7 @@
       <w:pPr>
         <w:pStyle w:val="Heading2"/>
       </w:pPr>
-      <w:bookmarkStart w:id="172" w:name="_Toc4403649"/>
+      <w:bookmarkStart w:id="172" w:name="_Toc14686885"/>
       <w:r>
         <w:t>Dynamic Inputs File</w:t>
       </w:r>
@@ -16723,19 +16755,39 @@
         <w:tab w:val="right" w:pos="8976"/>
       </w:tabs>
     </w:pPr>
-    <w:fldSimple w:instr=" DOCPROPERTY  &quot;Extension Name&quot;  \* MERGEFORMAT ">
-      <w:r>
-        <w:t>Biomass Succession</w:t>
-      </w:r>
-    </w:fldSimple>
+    <w:r>
+      <w:fldChar w:fldCharType="begin"/>
+    </w:r>
+    <w:r>
+      <w:instrText xml:space="preserve"> DOCPROPERTY  "Extension Name"  \* MERGEFORMAT </w:instrText>
+    </w:r>
+    <w:r>
+      <w:fldChar w:fldCharType="separate"/>
+    </w:r>
+    <w:r>
+      <w:t>Biomass Succession</w:t>
+    </w:r>
+    <w:r>
+      <w:fldChar w:fldCharType="end"/>
+    </w:r>
     <w:r>
       <w:t xml:space="preserve"> v</w:t>
     </w:r>
-    <w:fldSimple w:instr=" DOCPROPERTY  &quot;Extension Version&quot;  \* MERGEFORMAT ">
-      <w:r>
-        <w:t>5.0</w:t>
-      </w:r>
-    </w:fldSimple>
+    <w:r>
+      <w:fldChar w:fldCharType="begin"/>
+    </w:r>
+    <w:r>
+      <w:instrText xml:space="preserve"> DOCPROPERTY  "Extension Version"  \* MERGEFORMAT </w:instrText>
+    </w:r>
+    <w:r>
+      <w:fldChar w:fldCharType="separate"/>
+    </w:r>
+    <w:r>
+      <w:t>5.0</w:t>
+    </w:r>
+    <w:r>
+      <w:fldChar w:fldCharType="end"/>
+    </w:r>
     <w:r>
       <w:t xml:space="preserve"> – User Guide</w:t>
     </w:r>
@@ -19398,7 +19450,7 @@
 </file>
 
 <file path=customXml/itemProps1.xml><?xml version="1.0" encoding="utf-8"?>
-<ds:datastoreItem xmlns:ds="http://schemas.openxmlformats.org/officeDocument/2006/customXml" ds:itemID="{DE40040A-D591-44AF-B259-B34514BF2E7C}">
+<ds:datastoreItem xmlns:ds="http://schemas.openxmlformats.org/officeDocument/2006/customXml" ds:itemID="{894CCAB3-2D80-45A1-8D58-F1914F79E748}">
   <ds:schemaRefs>
     <ds:schemaRef ds:uri="http://schemas.openxmlformats.org/officeDocument/2006/bibliography"/>
   </ds:schemaRefs>

</xml_diff>

<commit_message>
Minor bug fixes to how the climate library is used (note: the climate library data is not used in Biomass Succession but is made available to other extensions.)
</commit_message>
<xml_diff>
--- a/docs/LANDIS-II Biomass Succession v5.0 User Guide.docx
+++ b/docs/LANDIS-II Biomass Succession v5.0 User Guide.docx
@@ -143,7 +143,7 @@
         <w:rPr>
           <w:noProof/>
         </w:rPr>
-        <w:t>September 13, 2019</w:t>
+        <w:t>October 24, 2019</w:t>
       </w:r>
       <w:r>
         <w:rPr>
@@ -197,9 +197,7 @@
       </w:r>
     </w:p>
     <w:bookmarkStart w:id="2" w:name="_Toc101616050"/>
-    <w:bookmarkStart w:id="3" w:name="_GoBack"/>
     <w:bookmarkEnd w:id="0"/>
-    <w:bookmarkEnd w:id="3"/>
     <w:p>
       <w:pPr>
         <w:pStyle w:val="TOC1"/>
@@ -8857,12 +8855,12 @@
         <w:lastRenderedPageBreak/>
         <w:fldChar w:fldCharType="end"/>
       </w:r>
-      <w:bookmarkStart w:id="4" w:name="_Toc19264176"/>
+      <w:bookmarkStart w:id="3" w:name="_Toc19264176"/>
       <w:r>
         <w:t>Introduction</w:t>
       </w:r>
       <w:bookmarkEnd w:id="2"/>
-      <w:bookmarkEnd w:id="4"/>
+      <w:bookmarkEnd w:id="3"/>
     </w:p>
     <w:p>
       <w:pPr>
@@ -9013,11 +9011,11 @@
       <w:r>
         <w:t xml:space="preserve"> pools:  woody and leaf litter.</w:t>
       </w:r>
-      <w:bookmarkStart w:id="5" w:name="_Toc282434134"/>
-      <w:bookmarkStart w:id="6" w:name="_Toc133386203"/>
-      <w:bookmarkStart w:id="7" w:name="_Toc133907137"/>
-      <w:bookmarkStart w:id="8" w:name="_Toc133934405"/>
-      <w:bookmarkStart w:id="9" w:name="_Toc133942259"/>
+      <w:bookmarkStart w:id="4" w:name="_Toc282434134"/>
+      <w:bookmarkStart w:id="5" w:name="_Toc133386203"/>
+      <w:bookmarkStart w:id="6" w:name="_Toc133907137"/>
+      <w:bookmarkStart w:id="7" w:name="_Toc133934405"/>
+      <w:bookmarkStart w:id="8" w:name="_Toc133942259"/>
     </w:p>
     <w:p>
       <w:pPr>
@@ -9072,30 +9070,30 @@
       <w:pPr>
         <w:pStyle w:val="Heading2"/>
       </w:pPr>
-      <w:bookmarkStart w:id="10" w:name="_Toc342047012"/>
-      <w:bookmarkStart w:id="11" w:name="_Toc391464724"/>
-      <w:bookmarkStart w:id="12" w:name="_Toc19264177"/>
+      <w:bookmarkStart w:id="9" w:name="_Toc342047012"/>
+      <w:bookmarkStart w:id="10" w:name="_Toc391464724"/>
+      <w:bookmarkStart w:id="11" w:name="_Toc19264177"/>
+      <w:bookmarkEnd w:id="4"/>
       <w:bookmarkEnd w:id="5"/>
       <w:bookmarkEnd w:id="6"/>
       <w:bookmarkEnd w:id="7"/>
       <w:bookmarkEnd w:id="8"/>
+      <w:r>
+        <w:t>Extension Description</w:t>
+      </w:r>
       <w:bookmarkEnd w:id="9"/>
-      <w:r>
-        <w:t>Extension Description</w:t>
-      </w:r>
       <w:bookmarkEnd w:id="10"/>
       <w:bookmarkEnd w:id="11"/>
+    </w:p>
+    <w:p>
+      <w:pPr>
+        <w:pStyle w:val="Heading3"/>
+      </w:pPr>
+      <w:bookmarkStart w:id="12" w:name="_Toc19264178"/>
+      <w:r>
+        <w:t>Cohort reproduction – disturbance interactions</w:t>
+      </w:r>
       <w:bookmarkEnd w:id="12"/>
-    </w:p>
-    <w:p>
-      <w:pPr>
-        <w:pStyle w:val="Heading3"/>
-      </w:pPr>
-      <w:bookmarkStart w:id="13" w:name="_Toc19264178"/>
-      <w:r>
-        <w:t>Cohort reproduction – disturbance interactions</w:t>
-      </w:r>
-      <w:bookmarkEnd w:id="13"/>
       <w:r>
         <w:t xml:space="preserve">  </w:t>
       </w:r>
@@ -9278,13 +9276,13 @@
       <w:pPr>
         <w:pStyle w:val="Heading3"/>
       </w:pPr>
-      <w:bookmarkStart w:id="14" w:name="_Ref421710107"/>
-      <w:bookmarkStart w:id="15" w:name="_Toc19264179"/>
+      <w:bookmarkStart w:id="13" w:name="_Ref421710107"/>
+      <w:bookmarkStart w:id="14" w:name="_Toc19264179"/>
       <w:r>
         <w:t>Cohort reproduction – Initial biomass</w:t>
       </w:r>
+      <w:bookmarkEnd w:id="13"/>
       <w:bookmarkEnd w:id="14"/>
-      <w:bookmarkEnd w:id="15"/>
     </w:p>
     <w:p>
       <w:pPr>
@@ -9337,7 +9335,7 @@
           <v:shape id="_x0000_i1025" type="#_x0000_t75" style="width:307.2pt;height:18pt" o:ole="">
             <v:imagedata r:id="rId9" o:title=""/>
           </v:shape>
-          <o:OLEObject Type="Embed" ProgID="Equation.3" ShapeID="_x0000_i1025" DrawAspect="Content" ObjectID="_1629876933" r:id="rId10"/>
+          <o:OLEObject Type="Embed" ProgID="Equation.3" ShapeID="_x0000_i1025" DrawAspect="Content" ObjectID="_1633437267" r:id="rId10"/>
         </w:object>
       </w:r>
     </w:p>
@@ -9515,11 +9513,11 @@
       <w:pPr>
         <w:pStyle w:val="Heading3"/>
       </w:pPr>
-      <w:bookmarkStart w:id="16" w:name="_Toc19264180"/>
+      <w:bookmarkStart w:id="15" w:name="_Toc19264180"/>
       <w:r>
         <w:t>Cohort growth and ageing</w:t>
       </w:r>
-      <w:bookmarkEnd w:id="16"/>
+      <w:bookmarkEnd w:id="15"/>
     </w:p>
     <w:p>
       <w:pPr>
@@ -9615,7 +9613,7 @@
           <v:shape id="_x0000_i1026" type="#_x0000_t75" style="width:164.4pt;height:39.6pt" o:ole="">
             <v:imagedata r:id="rId11" o:title=""/>
           </v:shape>
-          <o:OLEObject Type="Embed" ProgID="Equation.3" ShapeID="_x0000_i1026" DrawAspect="Content" ObjectID="_1629876934" r:id="rId12"/>
+          <o:OLEObject Type="Embed" ProgID="Equation.3" ShapeID="_x0000_i1026" DrawAspect="Content" ObjectID="_1633437268" r:id="rId12"/>
         </w:object>
       </w:r>
       <w:r>
@@ -9726,7 +9724,7 @@
           <v:shape id="_x0000_i1027" type="#_x0000_t75" style="width:134.4pt;height:18.6pt" o:ole="">
             <v:imagedata r:id="rId13" o:title=""/>
           </v:shape>
-          <o:OLEObject Type="Embed" ProgID="Equation.3" ShapeID="_x0000_i1027" DrawAspect="Content" ObjectID="_1629876935" r:id="rId14"/>
+          <o:OLEObject Type="Embed" ProgID="Equation.3" ShapeID="_x0000_i1027" DrawAspect="Content" ObjectID="_1633437269" r:id="rId14"/>
         </w:object>
       </w:r>
       <w:r>
@@ -10145,7 +10143,7 @@
           <v:shape id="_x0000_i1028" type="#_x0000_t75" style="width:176.4pt;height:22.2pt" o:ole="">
             <v:imagedata r:id="rId15" o:title=""/>
           </v:shape>
-          <o:OLEObject Type="Embed" ProgID="Equation.3" ShapeID="_x0000_i1028" DrawAspect="Content" ObjectID="_1629876936" r:id="rId16"/>
+          <o:OLEObject Type="Embed" ProgID="Equation.3" ShapeID="_x0000_i1028" DrawAspect="Content" ObjectID="_1633437270" r:id="rId16"/>
         </w:object>
       </w:r>
       <w:r>
@@ -10266,7 +10264,7 @@
           <v:shape id="_x0000_i1029" type="#_x0000_t75" style="width:236.4pt;height:18.6pt" o:ole="">
             <v:imagedata r:id="rId17" o:title=""/>
           </v:shape>
-          <o:OLEObject Type="Embed" ProgID="Equation.3" ShapeID="_x0000_i1029" DrawAspect="Content" ObjectID="_1629876937" r:id="rId18"/>
+          <o:OLEObject Type="Embed" ProgID="Equation.3" ShapeID="_x0000_i1029" DrawAspect="Content" ObjectID="_1633437271" r:id="rId18"/>
         </w:object>
       </w:r>
       <w:r>
@@ -10473,7 +10471,7 @@
           <v:shape id="_x0000_i1030" type="#_x0000_t75" style="width:183.6pt;height:36pt" o:ole="">
             <v:imagedata r:id="rId19" o:title=""/>
           </v:shape>
-          <o:OLEObject Type="Embed" ProgID="Equation.3" ShapeID="_x0000_i1030" DrawAspect="Content" ObjectID="_1629876938" r:id="rId20"/>
+          <o:OLEObject Type="Embed" ProgID="Equation.3" ShapeID="_x0000_i1030" DrawAspect="Content" ObjectID="_1633437272" r:id="rId20"/>
         </w:object>
       </w:r>
       <w:r>
@@ -10499,11 +10497,11 @@
       <w:pPr>
         <w:pStyle w:val="Heading3"/>
       </w:pPr>
-      <w:bookmarkStart w:id="17" w:name="_Toc19264181"/>
+      <w:bookmarkStart w:id="16" w:name="_Toc19264181"/>
       <w:r>
         <w:t>Cohort senescence and mortality</w:t>
       </w:r>
-      <w:bookmarkEnd w:id="17"/>
+      <w:bookmarkEnd w:id="16"/>
       <w:r>
         <w:t xml:space="preserve">  </w:t>
       </w:r>
@@ -10572,18 +10570,15 @@
     </w:p>
     <w:p>
       <w:pPr>
-        <w:pStyle w:val="textbody"/>
-      </w:pPr>
-    </w:p>
-    <w:p>
-      <w:pPr>
         <w:pStyle w:val="Heading3"/>
       </w:pPr>
-      <w:bookmarkStart w:id="18" w:name="_Toc19264182"/>
+      <w:bookmarkStart w:id="17" w:name="_Toc19264182"/>
+      <w:bookmarkStart w:id="18" w:name="_GoBack"/>
+      <w:bookmarkEnd w:id="18"/>
       <w:r>
         <w:t>Dead biomass decay</w:t>
       </w:r>
-      <w:bookmarkEnd w:id="18"/>
+      <w:bookmarkEnd w:id="17"/>
     </w:p>
     <w:p>
       <w:pPr>
@@ -10671,11 +10666,14 @@
           <w:b/>
           <w:bCs/>
         </w:rPr>
+        <w:t>However, the user does not supply the initial biomass estimates.</w:t>
+      </w:r>
+      <w:r>
+        <w:t xml:space="preserve">  </w:t>
+      </w:r>
+      <w:r>
         <w:lastRenderedPageBreak/>
-        <w:t>However, the user does not supply the initial biomass estimates.</w:t>
-      </w:r>
-      <w:r>
-        <w:t xml:space="preserve">  Rather, the Biomass Succession extension iterates the number of time steps equal to the maximum cohort age for each site.  Beginning at time (t - oldest cohort age), cohorts are added at each time step corresponding to the time when the existing cohorts were established.  Thus, each cohort undergoes growth and mortality for the number of years equal to its current age, and its initial biomass value reflects competition among cohorts.  Note: </w:t>
+        <w:t xml:space="preserve">Rather, the Biomass Succession extension iterates the number of time steps equal to the maximum cohort age for each site.  Beginning at time (t - oldest cohort age), cohorts are added at each time step corresponding to the time when the existing cohorts were established.  Thus, each cohort undergoes growth and mortality for the number of years equal to its current age, and its initial biomass value reflects competition among cohorts.  Note: </w:t>
       </w:r>
       <w:proofErr w:type="gramStart"/>
       <w:r>
@@ -10963,32 +10961,29 @@
       </w:r>
       <w:proofErr w:type="gramEnd"/>
       <w:r>
-        <w:t xml:space="preserve"> (units are arbitrary) and the actual total site biomass is 550, the resulting percentage is 55%.  The function for calculating shade progresses from lowest to highest shade class.  If the user lists shade </w:t>
-      </w:r>
-      <w:r>
+        <w:t xml:space="preserve"> (units are arbitrary) and the actual total site biomass is 550, the resulting percentage is 55%.  The function for calculating shade progresses from lowest to highest shade class.  If the user lists shade class 3 = 45% and shade class 4 = 60%, then the shade class assigned to the site will be </w:t>
+      </w:r>
+      <w:proofErr w:type="gramStart"/>
+      <w:r>
+        <w:t>3</w:t>
+      </w:r>
+      <w:proofErr w:type="gramEnd"/>
+      <w:r>
+        <w:t xml:space="preserve">.  </w:t>
+      </w:r>
+    </w:p>
+    <w:p>
+      <w:pPr>
+        <w:pStyle w:val="textbody"/>
+        <w:rPr>
+          <w:i/>
+        </w:rPr>
+      </w:pPr>
+      <w:r>
+        <w:rPr>
+          <w:b/>
+        </w:rPr>
         <w:lastRenderedPageBreak/>
-        <w:t xml:space="preserve">class 3 = 45% and shade class 4 = 60%, then the shade class assigned to the site will be </w:t>
-      </w:r>
-      <w:proofErr w:type="gramStart"/>
-      <w:r>
-        <w:t>3</w:t>
-      </w:r>
-      <w:proofErr w:type="gramEnd"/>
-      <w:r>
-        <w:t xml:space="preserve">.  </w:t>
-      </w:r>
-    </w:p>
-    <w:p>
-      <w:pPr>
-        <w:pStyle w:val="textbody"/>
-        <w:rPr>
-          <w:i/>
-        </w:rPr>
-      </w:pPr>
-      <w:r>
-        <w:rPr>
-          <w:b/>
-        </w:rPr>
         <w:t>User Tip:</w:t>
       </w:r>
       <w:r>
@@ -11190,28 +11185,31 @@
       </w:pPr>
       <w:bookmarkStart w:id="24" w:name="_Toc19264186"/>
       <w:r>
+        <w:t>Dynamic inputs for climate change or others</w:t>
+      </w:r>
+      <w:bookmarkEnd w:id="24"/>
+    </w:p>
+    <w:p>
+      <w:pPr>
+        <w:pStyle w:val="textbody"/>
+      </w:pPr>
+      <w:r>
+        <w:t xml:space="preserve">Only three sets of parameters </w:t>
+      </w:r>
+      <w:proofErr w:type="gramStart"/>
+      <w:r>
+        <w:t>can be updated</w:t>
+      </w:r>
+      <w:proofErr w:type="gramEnd"/>
+      <w:r>
+        <w:t xml:space="preserve">:  maximum ANPP, maximum AGB, and the probability of establishment.  </w:t>
+      </w:r>
+      <w:r>
+        <w:t xml:space="preserve">By allowing the </w:t>
+      </w:r>
+      <w:r>
         <w:lastRenderedPageBreak/>
-        <w:t>Dynamic inputs for climate change or others</w:t>
-      </w:r>
-      <w:bookmarkEnd w:id="24"/>
-    </w:p>
-    <w:p>
-      <w:pPr>
-        <w:pStyle w:val="textbody"/>
-      </w:pPr>
-      <w:r>
-        <w:t xml:space="preserve">Only three sets of parameters </w:t>
-      </w:r>
-      <w:proofErr w:type="gramStart"/>
-      <w:r>
-        <w:t>can be updated</w:t>
-      </w:r>
-      <w:proofErr w:type="gramEnd"/>
-      <w:r>
-        <w:t xml:space="preserve">:  maximum ANPP, maximum AGB, and the probability of establishment.  </w:t>
-      </w:r>
-      <w:r>
-        <w:t xml:space="preserve">By allowing the parameters to </w:t>
+        <w:t xml:space="preserve">parameters to </w:t>
       </w:r>
       <w:proofErr w:type="gramStart"/>
       <w:r>
@@ -11257,650 +11255,663 @@
       <w:pPr>
         <w:pStyle w:val="Heading3"/>
       </w:pPr>
-      <w:bookmarkStart w:id="26" w:name="_Toc391464720"/>
-      <w:bookmarkStart w:id="27" w:name="_Toc19264188"/>
+      <w:bookmarkStart w:id="26" w:name="_Toc19264188"/>
+      <w:bookmarkStart w:id="27" w:name="_Toc391464720"/>
       <w:r>
         <w:t>Version 5.2 (September 2019)</w:t>
       </w:r>
+      <w:bookmarkEnd w:id="26"/>
+    </w:p>
+    <w:p>
+      <w:pPr>
+        <w:pStyle w:val="textbody"/>
+      </w:pPr>
+      <w:r>
+        <w:t>Updated to Succession Library v8 and Climate Library v4.</w:t>
+      </w:r>
+    </w:p>
+    <w:p>
+      <w:pPr>
+        <w:pStyle w:val="Heading3"/>
+      </w:pPr>
+      <w:bookmarkStart w:id="28" w:name="_Toc19264189"/>
+      <w:r>
+        <w:t>Version 5.1 (March 2019)</w:t>
+      </w:r>
+      <w:bookmarkEnd w:id="28"/>
+    </w:p>
+    <w:p>
+      <w:pPr>
+        <w:pStyle w:val="textbody"/>
+      </w:pPr>
+      <w:r>
+        <w:t>Updated to Succession Library v7.</w:t>
+      </w:r>
+    </w:p>
+    <w:p>
+      <w:pPr>
+        <w:pStyle w:val="Heading3"/>
+      </w:pPr>
+      <w:bookmarkStart w:id="29" w:name="_Toc19264190"/>
+      <w:r>
+        <w:t>Version 5.0 (August 2018)</w:t>
+      </w:r>
+      <w:bookmarkEnd w:id="29"/>
+    </w:p>
+    <w:p>
+      <w:pPr>
+        <w:pStyle w:val="textbody"/>
+      </w:pPr>
+      <w:r>
+        <w:t xml:space="preserve">Biomass Succession </w:t>
+      </w:r>
+      <w:proofErr w:type="gramStart"/>
+      <w:r>
+        <w:t>was recompiled</w:t>
+      </w:r>
+      <w:proofErr w:type="gramEnd"/>
+      <w:r>
+        <w:t xml:space="preserve"> for Core v7.0.  In addition, the age-only-disturbance table </w:t>
+      </w:r>
+      <w:proofErr w:type="gramStart"/>
+      <w:r>
+        <w:t>was replaced</w:t>
+      </w:r>
+      <w:proofErr w:type="gramEnd"/>
+      <w:r>
+        <w:t xml:space="preserve"> with </w:t>
+      </w:r>
+      <w:proofErr w:type="spellStart"/>
+      <w:r>
+        <w:t>FireReducationTable</w:t>
+      </w:r>
+      <w:proofErr w:type="spellEnd"/>
+      <w:r>
+        <w:t xml:space="preserve"> and </w:t>
+      </w:r>
+      <w:proofErr w:type="spellStart"/>
+      <w:r>
+        <w:t>HarvestReductionTables</w:t>
+      </w:r>
+      <w:proofErr w:type="spellEnd"/>
+      <w:r>
+        <w:t>.</w:t>
+      </w:r>
+    </w:p>
+    <w:p>
+      <w:pPr>
+        <w:pStyle w:val="Heading3"/>
+      </w:pPr>
+      <w:bookmarkStart w:id="30" w:name="_Toc19264191"/>
+      <w:r>
+        <w:t>Version 4</w:t>
+      </w:r>
+      <w:r>
+        <w:t>.</w:t>
+      </w:r>
+      <w:r>
+        <w:t>0</w:t>
+      </w:r>
+      <w:r>
+        <w:t xml:space="preserve"> (June 2017)</w:t>
+      </w:r>
+      <w:bookmarkEnd w:id="30"/>
+    </w:p>
+    <w:p>
+      <w:pPr>
+        <w:pStyle w:val="textbody"/>
+      </w:pPr>
+      <w:r>
+        <w:t xml:space="preserve">Added </w:t>
+      </w:r>
+      <w:proofErr w:type="spellStart"/>
+      <w:r>
+        <w:t>PartialCohortMortality</w:t>
+      </w:r>
+      <w:proofErr w:type="spellEnd"/>
+      <w:r>
+        <w:t xml:space="preserve"> interface to fix error whereby partial cohort mortality (particularly from Biomass Harvest) was not properly allocating dead material.</w:t>
+      </w:r>
+    </w:p>
+    <w:p>
+      <w:pPr>
+        <w:pStyle w:val="textbody"/>
+      </w:pPr>
+      <w:r>
+        <w:t>Access to the C</w:t>
+      </w:r>
+      <w:r>
+        <w:t xml:space="preserve">limate </w:t>
+      </w:r>
+      <w:r>
+        <w:t>L</w:t>
+      </w:r>
+      <w:r>
+        <w:t xml:space="preserve">ibrary </w:t>
+      </w:r>
+      <w:proofErr w:type="gramStart"/>
+      <w:r>
+        <w:t>was also added</w:t>
+      </w:r>
+      <w:proofErr w:type="gramEnd"/>
+      <w:r>
+        <w:t xml:space="preserve">.  This </w:t>
+      </w:r>
+      <w:r>
+        <w:t>enable</w:t>
+      </w:r>
+      <w:r>
+        <w:t>s</w:t>
+      </w:r>
+      <w:r>
+        <w:t xml:space="preserve"> a suite of LANDIS-II model extensions to </w:t>
+      </w:r>
+      <w:r>
+        <w:t>use</w:t>
+      </w:r>
+      <w:r>
+        <w:t xml:space="preserve"> the same stream of climate data</w:t>
+      </w:r>
+      <w:r>
+        <w:t xml:space="preserve"> (see the climate library user’s manual (</w:t>
+      </w:r>
+      <w:r>
+        <w:t>LANDIS-II Climate Library v1.0 User Guide</w:t>
+      </w:r>
+      <w:r>
+        <w:t>)</w:t>
+      </w:r>
+      <w:r>
+        <w:t xml:space="preserve">.  By feeding in climate data </w:t>
+      </w:r>
+      <w:r>
+        <w:t xml:space="preserve">only </w:t>
+      </w:r>
+      <w:r>
+        <w:t xml:space="preserve">once, the climate </w:t>
+      </w:r>
+      <w:proofErr w:type="gramStart"/>
+      <w:r>
+        <w:t>is</w:t>
+      </w:r>
+      <w:r>
+        <w:t xml:space="preserve"> seamlessly integrated</w:t>
+      </w:r>
+      <w:proofErr w:type="gramEnd"/>
+      <w:r>
+        <w:t xml:space="preserve"> across </w:t>
+      </w:r>
+      <w:r>
+        <w:t>all extensions specified in the scenario file.  As outlined in the Climate Library User’s Guide, the user can feed in daily or monthly data without having to calculate standard deviation.</w:t>
+      </w:r>
+    </w:p>
+    <w:p>
+      <w:pPr>
+        <w:pStyle w:val="Heading3"/>
+      </w:pPr>
+      <w:bookmarkStart w:id="31" w:name="_Toc19264192"/>
+      <w:r>
+        <w:t>Version 3.2</w:t>
+      </w:r>
+      <w:r>
+        <w:t xml:space="preserve"> (</w:t>
+      </w:r>
+      <w:r>
+        <w:t>May 2015</w:t>
+      </w:r>
+      <w:r>
+        <w:t>)</w:t>
+      </w:r>
+      <w:bookmarkEnd w:id="31"/>
+    </w:p>
+    <w:p>
+      <w:pPr>
+        <w:pStyle w:val="textbody"/>
+      </w:pPr>
+      <w:r>
+        <w:t>Added compatibility with other succession extensions that inherit their cohorts from Biomass Cohorts through the new dependency on the Biomass Library.  Any succession extension that uses a cohort structure that inherits from Biomass Cohorts should be able to be compatible with this version.</w:t>
+      </w:r>
+    </w:p>
+    <w:p>
+      <w:pPr>
+        <w:pStyle w:val="textbody"/>
+      </w:pPr>
+      <w:r>
+        <w:t xml:space="preserve">This User Guide </w:t>
+      </w:r>
+      <w:proofErr w:type="gramStart"/>
+      <w:r>
+        <w:t>has also been updated</w:t>
+      </w:r>
+      <w:proofErr w:type="gramEnd"/>
+      <w:r>
+        <w:t xml:space="preserve"> to reflect changes that were not well documented in earlier 3.x U</w:t>
+      </w:r>
+      <w:r>
+        <w:t xml:space="preserve">ser Guides.  These changes include </w:t>
+      </w:r>
+      <w:r>
+        <w:lastRenderedPageBreak/>
+        <w:t>the calculations of</w:t>
+      </w:r>
+      <w:r>
+        <w:t xml:space="preserve"> initial biomass (</w:t>
+      </w:r>
+      <w:r>
+        <w:fldChar w:fldCharType="begin"/>
+      </w:r>
+      <w:r>
+        <w:instrText xml:space="preserve"> REF _Ref421710107 \r \h </w:instrText>
+      </w:r>
+      <w:r>
+        <w:fldChar w:fldCharType="separate"/>
+      </w:r>
+      <w:r>
+        <w:t>1.1.2</w:t>
+      </w:r>
+      <w:r>
+        <w:fldChar w:fldCharType="end"/>
+      </w:r>
+      <w:r>
+        <w:t>),</w:t>
+      </w:r>
+      <w:r>
+        <w:t xml:space="preserve"> actual ANPP (equation 4), competition (equation 3) and growth mortality (equation 6).</w:t>
+      </w:r>
+    </w:p>
+    <w:p>
+      <w:pPr>
+        <w:pStyle w:val="Heading3"/>
+      </w:pPr>
+      <w:bookmarkStart w:id="32" w:name="_Toc19264193"/>
+      <w:r>
+        <w:t>Version 3.1</w:t>
+      </w:r>
+      <w:bookmarkEnd w:id="32"/>
+    </w:p>
+    <w:p>
+      <w:pPr>
+        <w:pStyle w:val="textbody"/>
+      </w:pPr>
+      <w:r>
+        <w:t>This version applies the restriction that a species must have an establishment probability &gt; 0 for planting (within a Harvest prescription) to be successful.  This behavior is now consistent with the general Model Description.</w:t>
+      </w:r>
+    </w:p>
+    <w:p>
+      <w:pPr>
+        <w:pStyle w:val="Heading3"/>
+      </w:pPr>
+      <w:bookmarkStart w:id="33" w:name="_Toc19264194"/>
+      <w:r>
+        <w:t xml:space="preserve">Version </w:t>
+      </w:r>
+      <w:r>
+        <w:fldChar w:fldCharType="begin"/>
+      </w:r>
+      <w:r>
+        <w:instrText xml:space="preserve"> DOCPROPERTY  "Extension Version"  \* MERGEFORMAT </w:instrText>
+      </w:r>
+      <w:r>
+        <w:fldChar w:fldCharType="separate"/>
+      </w:r>
+      <w:r>
+        <w:t>3.0</w:t>
+      </w:r>
+      <w:bookmarkEnd w:id="33"/>
+      <w:r>
+        <w:fldChar w:fldCharType="end"/>
+      </w:r>
+    </w:p>
+    <w:p>
+      <w:pPr>
+        <w:pStyle w:val="textbody"/>
+      </w:pPr>
+      <w:r>
+        <w:t xml:space="preserve">The extension is compatible with LANDIS-II v6.0.  All succession extensions for v6.0 are required to include the initial </w:t>
+      </w:r>
+      <w:proofErr w:type="gramStart"/>
+      <w:r>
+        <w:t>communities</w:t>
+      </w:r>
+      <w:proofErr w:type="gramEnd"/>
+      <w:r>
+        <w:t xml:space="preserve"> text file and inputs map.  Previously these </w:t>
+      </w:r>
+      <w:proofErr w:type="gramStart"/>
+      <w:r>
+        <w:t>were input</w:t>
+      </w:r>
+      <w:proofErr w:type="gramEnd"/>
+      <w:r>
+        <w:t xml:space="preserve"> in the </w:t>
+      </w:r>
+      <w:r>
+        <w:rPr>
+          <w:b/>
+        </w:rPr>
+        <w:t>Scenario</w:t>
+      </w:r>
+      <w:r>
+        <w:t xml:space="preserve"> file.  These details </w:t>
+      </w:r>
+      <w:proofErr w:type="gramStart"/>
+      <w:r>
+        <w:t>are outlined</w:t>
+      </w:r>
+      <w:proofErr w:type="gramEnd"/>
+      <w:r>
+        <w:t xml:space="preserve"> in section 5.</w:t>
+      </w:r>
+    </w:p>
+    <w:p>
+      <w:pPr>
+        <w:pStyle w:val="textbody"/>
+      </w:pPr>
+      <w:proofErr w:type="gramStart"/>
+      <w:r>
+        <w:t>v3.0</w:t>
+      </w:r>
+      <w:proofErr w:type="gramEnd"/>
+      <w:r>
+        <w:t xml:space="preserve"> added a growth curve parameter, which determines how quickly ANPP reaches its maximum (see equation 4).</w:t>
+      </w:r>
+    </w:p>
+    <w:p>
+      <w:pPr>
+        <w:pStyle w:val="textbody"/>
+      </w:pPr>
+      <w:r>
+        <w:t>In addition, the three tables for maximum ANPP, maximum aboveground biomass (AGB), and the probability of establishment have been replaced by a single text file which allows temporal updates (as would be used for climate change research) to be defined within the file.  See section 3 for further details.</w:t>
+      </w:r>
+    </w:p>
+    <w:p>
+      <w:pPr>
+        <w:pStyle w:val="textbody"/>
+      </w:pPr>
+      <w:r>
+        <w:t xml:space="preserve">The extension carries an additional species-ecoregion establishment probability modifier that is accessible to other extensions.  The modifier resets to a value of 1.0 after each succession time step.  Between succession time steps, </w:t>
+      </w:r>
+      <w:r>
+        <w:rPr>
+          <w:b/>
+        </w:rPr>
+        <w:t>disturbance extensions can change the value of the establishment modifier for any species-ecoregion combination</w:t>
+      </w:r>
+      <w:r>
+        <w:t>.  At the successive succession time step, the regular probability of establishment for each species-ecoregion is multiplied by the corresponding establishment modifier, which (if the modifier does not equal 1.0) results in an altered establishment probability for that time step.  No additional inputs are required for this new functionality.</w:t>
+      </w:r>
+      <w:r>
+        <w:t xml:space="preserve">  This functionality can, however, be accessed by disturbance extensions.</w:t>
+      </w:r>
+    </w:p>
+    <w:p>
+      <w:pPr>
+        <w:pStyle w:val="Heading3"/>
+      </w:pPr>
+      <w:bookmarkStart w:id="34" w:name="_Toc19264195"/>
       <w:bookmarkEnd w:id="27"/>
+      <w:r>
+        <w:t>Version 2.2</w:t>
+      </w:r>
+      <w:bookmarkEnd w:id="34"/>
     </w:p>
     <w:p>
       <w:pPr>
         <w:pStyle w:val="textbody"/>
       </w:pPr>
       <w:r>
-        <w:t>Updated to Succession Library v8 and Climate Library v4.</w:t>
+        <w:t xml:space="preserve">Two new optional keywords </w:t>
+      </w:r>
+      <w:proofErr w:type="gramStart"/>
+      <w:r>
+        <w:t>were added</w:t>
+      </w:r>
+      <w:proofErr w:type="gramEnd"/>
+      <w:r>
+        <w:t xml:space="preserve">:  </w:t>
+      </w:r>
+      <w:proofErr w:type="spellStart"/>
+      <w:r>
+        <w:rPr>
+          <w:b/>
+        </w:rPr>
+        <w:t>CalibrateMode</w:t>
+      </w:r>
+      <w:proofErr w:type="spellEnd"/>
+      <w:r>
+        <w:t xml:space="preserve"> and </w:t>
+      </w:r>
+      <w:proofErr w:type="spellStart"/>
+      <w:r>
+        <w:rPr>
+          <w:b/>
+        </w:rPr>
+        <w:t>SpinupMortalityFraction</w:t>
+      </w:r>
+      <w:proofErr w:type="spellEnd"/>
+      <w:r>
+        <w:t xml:space="preserve">.  </w:t>
+      </w:r>
+      <w:proofErr w:type="spellStart"/>
+      <w:r>
+        <w:t>CalibrateMode</w:t>
+      </w:r>
+      <w:proofErr w:type="spellEnd"/>
+      <w:r>
+        <w:t xml:space="preserve"> simply outputs additional information to the Landis-log file.  This can create very large log files.  </w:t>
+      </w:r>
+      <w:proofErr w:type="spellStart"/>
+      <w:r>
+        <w:t>SpinupMortalityFraction</w:t>
+      </w:r>
+      <w:proofErr w:type="spellEnd"/>
+      <w:r>
+        <w:t xml:space="preserve"> adds background mortality during the </w:t>
+      </w:r>
+      <w:r>
+        <w:lastRenderedPageBreak/>
+        <w:t>biomass spin-up phase.  This allows a more realistic initial condition whereas previous versions often overestimated initial biomass and underestimated initial dead biomass because there is no disturbance during the spin-up phase.</w:t>
+      </w:r>
+    </w:p>
+    <w:p>
+      <w:pPr>
+        <w:pStyle w:val="textbody"/>
+      </w:pPr>
+      <w:r>
+        <w:t xml:space="preserve">In addition, a capacity reduction </w:t>
+      </w:r>
+      <w:proofErr w:type="gramStart"/>
+      <w:r>
+        <w:t>was added</w:t>
+      </w:r>
+      <w:proofErr w:type="gramEnd"/>
+      <w:r>
+        <w:t xml:space="preserve"> to allow the simulation of land use change.  This feature </w:t>
+      </w:r>
+      <w:proofErr w:type="gramStart"/>
+      <w:r>
+        <w:t>is only enabled</w:t>
+      </w:r>
+      <w:proofErr w:type="gramEnd"/>
+      <w:r>
+        <w:t xml:space="preserve"> when Biomass Harvest is used in conjunction with the </w:t>
+      </w:r>
+      <w:proofErr w:type="spellStart"/>
+      <w:r>
+        <w:rPr>
+          <w:b/>
+        </w:rPr>
+        <w:t>PreventEstablish</w:t>
+      </w:r>
+      <w:proofErr w:type="spellEnd"/>
+      <w:r>
+        <w:t xml:space="preserve"> parameter.  In this case, the mean biomass reduction (from Biomass Harvest) is applied to the </w:t>
+      </w:r>
+      <w:proofErr w:type="gramStart"/>
+      <w:r>
+        <w:t>species  x</w:t>
+      </w:r>
+      <w:proofErr w:type="gramEnd"/>
+      <w:r>
+        <w:t xml:space="preserve"> ecoregion maximum biomass.  No additional inputs to Biomass Succession v2 are required for this functionality.</w:t>
       </w:r>
     </w:p>
     <w:p>
       <w:pPr>
         <w:pStyle w:val="Heading3"/>
       </w:pPr>
-      <w:bookmarkStart w:id="28" w:name="_Toc19264189"/>
-      <w:r>
-        <w:t>Version 5.1 (March 2019)</w:t>
-      </w:r>
-      <w:bookmarkEnd w:id="28"/>
+      <w:bookmarkStart w:id="35" w:name="_Toc19264196"/>
+      <w:r>
+        <w:t>Version 2.1</w:t>
+      </w:r>
+      <w:bookmarkEnd w:id="35"/>
     </w:p>
     <w:p>
       <w:pPr>
         <w:pStyle w:val="textbody"/>
       </w:pPr>
       <w:r>
-        <w:t>Updated to Succession Library v7.</w:t>
+        <w:t xml:space="preserve">The initial biomass equation </w:t>
+      </w:r>
+      <w:proofErr w:type="gramStart"/>
+      <w:r>
+        <w:t>has been changed</w:t>
+      </w:r>
+      <w:proofErr w:type="gramEnd"/>
+      <w:r>
+        <w:t xml:space="preserve"> such that initial biomass is now relative to the maximum possible biomass for each </w:t>
+      </w:r>
+      <w:r>
+        <w:rPr>
+          <w:i/>
+        </w:rPr>
+        <w:t>species</w:t>
+      </w:r>
+      <w:r>
+        <w:t>.  This change removes problems arising from very large disparities in maximum biomass among species.</w:t>
+      </w:r>
+    </w:p>
+    <w:p>
+      <w:pPr>
+        <w:pStyle w:val="textbody"/>
+      </w:pPr>
+      <w:r>
+        <w:t xml:space="preserve">In addition, the processing of dead biomass </w:t>
+      </w:r>
+      <w:proofErr w:type="gramStart"/>
+      <w:r>
+        <w:t>has been improved</w:t>
+      </w:r>
+      <w:proofErr w:type="gramEnd"/>
+      <w:r>
+        <w:t>, eliminating a tendency to overestimate non-woody inputs to the litter layer.</w:t>
       </w:r>
     </w:p>
     <w:p>
       <w:pPr>
         <w:pStyle w:val="Heading3"/>
       </w:pPr>
-      <w:bookmarkStart w:id="29" w:name="_Toc19264190"/>
-      <w:r>
-        <w:t>Version 5.0 (August 2018)</w:t>
-      </w:r>
-      <w:bookmarkEnd w:id="29"/>
+      <w:bookmarkStart w:id="36" w:name="_Toc19264197"/>
+      <w:r>
+        <w:t>Version 2.0</w:t>
+      </w:r>
+      <w:bookmarkEnd w:id="36"/>
     </w:p>
     <w:p>
       <w:pPr>
         <w:pStyle w:val="textbody"/>
       </w:pPr>
-      <w:r>
-        <w:t xml:space="preserve">Biomass Succession </w:t>
-      </w:r>
       <w:proofErr w:type="gramStart"/>
       <w:r>
-        <w:t>was recompiled</w:t>
+        <w:t>First and foremost</w:t>
       </w:r>
       <w:proofErr w:type="gramEnd"/>
       <w:r>
-        <w:t xml:space="preserve"> for Core v7.0.  In addition, the age-only-disturbance table </w:t>
+        <w:t xml:space="preserve">, maximum aboveground biomass (AGB) is now an input parameter.  This change </w:t>
       </w:r>
       <w:proofErr w:type="gramStart"/>
       <w:r>
-        <w:t>was replaced</w:t>
+        <w:t>was made</w:t>
       </w:r>
       <w:proofErr w:type="gramEnd"/>
       <w:r>
-        <w:t xml:space="preserve"> with </w:t>
+        <w:t xml:space="preserve"> to accommodate recent data from the literature (Keeling and Phillips 2007) that suggest that the relationship between above ground net primary productivity (ANPP) and AGB is not linear beyond ~10 Mg ha</w:t>
+      </w:r>
+      <w:r>
+        <w:rPr>
+          <w:vertAlign w:val="superscript"/>
+        </w:rPr>
+        <w:t>-1</w:t>
+      </w:r>
+      <w:r>
+        <w:t xml:space="preserve"> yr</w:t>
+      </w:r>
+      <w:r>
+        <w:rPr>
+          <w:vertAlign w:val="superscript"/>
+        </w:rPr>
+        <w:t>-1</w:t>
+      </w:r>
+      <w:r>
+        <w:t xml:space="preserve">.  In addition, separate input for maximum AGB better accommodates shrubs and grasses that have different relationships between ANPP and AGB.  </w:t>
+      </w:r>
+    </w:p>
+    <w:p>
+      <w:pPr>
+        <w:pStyle w:val="textbody"/>
+      </w:pPr>
+      <w:r>
+        <w:t>Second, the probability of establishment given light conditions (</w:t>
+      </w:r>
+      <w:smartTag w:uri="urn:schemas-microsoft-com:office:smarttags" w:element="place">
+        <w:r>
+          <w:t>P</w:t>
+        </w:r>
+        <w:r>
+          <w:rPr>
+            <w:vertAlign w:val="subscript"/>
+          </w:rPr>
+          <w:t>est</w:t>
+        </w:r>
+      </w:smartTag>
+      <w:r>
+        <w:t xml:space="preserve"> | L) can now range from 0.0 to 1.0.  In all previous versions of LANDIS, P|L was either only 0.0 or 1.0.  The original parameters </w:t>
+      </w:r>
+      <w:proofErr w:type="gramStart"/>
+      <w:r>
+        <w:t>are provided</w:t>
+      </w:r>
+      <w:proofErr w:type="gramEnd"/>
+      <w:r>
+        <w:t xml:space="preserve"> in the example input file given with this version.  These parameters are perhaps ‘hopeful monsters’ in that empirical or simulated data to estimate these parameters has not yet been gathered.</w:t>
+      </w:r>
+    </w:p>
+    <w:p>
+      <w:pPr>
+        <w:pStyle w:val="textbody"/>
+      </w:pPr>
+      <w:r>
+        <w:t xml:space="preserve">Finally, </w:t>
       </w:r>
       <w:proofErr w:type="spellStart"/>
       <w:r>
-        <w:t>FireReducationTable</w:t>
+        <w:t>Meentemeyer’s</w:t>
       </w:r>
       <w:proofErr w:type="spellEnd"/>
       <w:r>
-        <w:t xml:space="preserve"> and </w:t>
+        <w:t xml:space="preserve"> decay function (</w:t>
       </w:r>
       <w:proofErr w:type="spellStart"/>
       <w:r>
-        <w:t>HarvestReductionTables</w:t>
+        <w:t>Meentemeyer</w:t>
       </w:r>
       <w:proofErr w:type="spellEnd"/>
       <w:r>
-        <w:t>.</w:t>
-      </w:r>
-    </w:p>
-    <w:p>
-      <w:pPr>
-        <w:pStyle w:val="Heading3"/>
-      </w:pPr>
-      <w:bookmarkStart w:id="30" w:name="_Toc19264191"/>
-      <w:r>
-        <w:t>Version 4</w:t>
-      </w:r>
-      <w:r>
-        <w:t>.</w:t>
-      </w:r>
-      <w:r>
-        <w:t>0</w:t>
-      </w:r>
-      <w:r>
-        <w:t xml:space="preserve"> (June 2017)</w:t>
-      </w:r>
-      <w:bookmarkEnd w:id="30"/>
-    </w:p>
-    <w:p>
-      <w:pPr>
-        <w:pStyle w:val="textbody"/>
-      </w:pPr>
-      <w:r>
-        <w:t xml:space="preserve">Added </w:t>
-      </w:r>
-      <w:proofErr w:type="spellStart"/>
-      <w:r>
-        <w:t>PartialCohortMortality</w:t>
-      </w:r>
-      <w:proofErr w:type="spellEnd"/>
-      <w:r>
-        <w:t xml:space="preserve"> interface to fix error whereby partial cohort mortality (particularly from Biomass Harvest) was not properly allocating dead material.</w:t>
-      </w:r>
-    </w:p>
-    <w:p>
-      <w:pPr>
-        <w:pStyle w:val="textbody"/>
-      </w:pPr>
-      <w:r>
-        <w:t>Access to the C</w:t>
-      </w:r>
-      <w:r>
-        <w:t xml:space="preserve">limate </w:t>
-      </w:r>
-      <w:r>
-        <w:t>L</w:t>
-      </w:r>
-      <w:r>
-        <w:t xml:space="preserve">ibrary </w:t>
-      </w:r>
-      <w:proofErr w:type="gramStart"/>
-      <w:r>
-        <w:t>was also added</w:t>
-      </w:r>
-      <w:proofErr w:type="gramEnd"/>
-      <w:r>
-        <w:t xml:space="preserve">.  This </w:t>
-      </w:r>
-      <w:r>
-        <w:t>enable</w:t>
-      </w:r>
-      <w:r>
-        <w:t>s</w:t>
-      </w:r>
-      <w:r>
-        <w:t xml:space="preserve"> a suite of LANDIS-II model extensions to </w:t>
-      </w:r>
-      <w:r>
-        <w:t>use</w:t>
-      </w:r>
-      <w:r>
-        <w:t xml:space="preserve"> the same stream of climate data</w:t>
-      </w:r>
-      <w:r>
-        <w:t xml:space="preserve"> (see the climate library user’s manual (</w:t>
-      </w:r>
-      <w:r>
-        <w:t>LANDIS-II Climate Library v1.0 User Guide</w:t>
-      </w:r>
-      <w:r>
-        <w:t>)</w:t>
-      </w:r>
-      <w:r>
-        <w:t xml:space="preserve">.  By feeding in climate data </w:t>
-      </w:r>
-      <w:r>
-        <w:t xml:space="preserve">only </w:t>
-      </w:r>
-      <w:r>
-        <w:t xml:space="preserve">once, the climate </w:t>
-      </w:r>
-      <w:proofErr w:type="gramStart"/>
-      <w:r>
-        <w:t>is</w:t>
-      </w:r>
-      <w:r>
-        <w:t xml:space="preserve"> seamlessly integrated</w:t>
-      </w:r>
-      <w:proofErr w:type="gramEnd"/>
-      <w:r>
-        <w:t xml:space="preserve"> across </w:t>
-      </w:r>
-      <w:r>
-        <w:t>all extensions specified in the scenario file.  As outlined in the Climate Library User’s Guide, the user can feed in daily or monthly data without having to calculate standard deviation.</w:t>
-      </w:r>
-    </w:p>
-    <w:p>
-      <w:pPr>
-        <w:pStyle w:val="Heading3"/>
-      </w:pPr>
-      <w:bookmarkStart w:id="31" w:name="_Toc19264192"/>
-      <w:r>
-        <w:t>Version 3.2</w:t>
-      </w:r>
-      <w:r>
-        <w:t xml:space="preserve"> (</w:t>
-      </w:r>
-      <w:r>
-        <w:t>May 2015</w:t>
-      </w:r>
-      <w:r>
-        <w:t>)</w:t>
-      </w:r>
-      <w:bookmarkEnd w:id="31"/>
-    </w:p>
-    <w:p>
-      <w:pPr>
-        <w:pStyle w:val="textbody"/>
-      </w:pPr>
-      <w:r>
-        <w:t>Added compatibility with other succession extensions that inherit their cohorts from Biomass Cohorts through the new dependency on the Biomass Library.  Any succession extension that uses a cohort structure that inherits from Biomass Cohorts should be able to be compatible with this version.</w:t>
-      </w:r>
-    </w:p>
-    <w:p>
-      <w:pPr>
-        <w:pStyle w:val="textbody"/>
-      </w:pPr>
+        <w:t xml:space="preserve"> 1978) is now coded directly into the extension.  Percent leaf lignin by species and actual evapotranspiration by ecoregion are now separate input parameters.  The goal here was to simplify inputs as this is currently the most common method for calculating leaf decay parameters.  If </w:t>
+      </w:r>
       <w:r>
         <w:lastRenderedPageBreak/>
-        <w:t xml:space="preserve">This User Guide </w:t>
-      </w:r>
-      <w:proofErr w:type="gramStart"/>
-      <w:r>
-        <w:t>has also been updated</w:t>
-      </w:r>
-      <w:proofErr w:type="gramEnd"/>
-      <w:r>
-        <w:t xml:space="preserve"> to reflect changes that were not well documented in earlier 3.x U</w:t>
-      </w:r>
-      <w:r>
-        <w:t>ser Guides.  These changes include the calculations of</w:t>
-      </w:r>
-      <w:r>
-        <w:t xml:space="preserve"> initial biomass (</w:t>
-      </w:r>
-      <w:r>
-        <w:fldChar w:fldCharType="begin"/>
-      </w:r>
-      <w:r>
-        <w:instrText xml:space="preserve"> REF _Ref421710107 \r \h </w:instrText>
-      </w:r>
-      <w:r>
-        <w:fldChar w:fldCharType="separate"/>
-      </w:r>
-      <w:r>
-        <w:t>1.1.2</w:t>
-      </w:r>
-      <w:r>
-        <w:fldChar w:fldCharType="end"/>
-      </w:r>
-      <w:r>
-        <w:t>),</w:t>
-      </w:r>
-      <w:r>
-        <w:t xml:space="preserve"> actual ANPP (equation 4), competition (equation 3) and growth mortality (equation 6).</w:t>
-      </w:r>
-    </w:p>
-    <w:p>
-      <w:pPr>
-        <w:pStyle w:val="Heading3"/>
-      </w:pPr>
-      <w:bookmarkStart w:id="32" w:name="_Toc19264193"/>
-      <w:r>
-        <w:t>Version 3.1</w:t>
-      </w:r>
-      <w:bookmarkEnd w:id="32"/>
-    </w:p>
-    <w:p>
-      <w:pPr>
-        <w:pStyle w:val="textbody"/>
-      </w:pPr>
-      <w:r>
-        <w:t>This version applies the restriction that a species must have an establishment probability &gt; 0 for planting (within a Harvest prescription) to be successful.  This behavior is now consistent with the general Model Description.</w:t>
-      </w:r>
-    </w:p>
-    <w:p>
-      <w:pPr>
-        <w:pStyle w:val="Heading3"/>
-      </w:pPr>
-      <w:bookmarkStart w:id="33" w:name="_Toc19264194"/>
-      <w:r>
-        <w:t xml:space="preserve">Version </w:t>
-      </w:r>
-      <w:fldSimple w:instr=" DOCPROPERTY  &quot;Extension Version&quot;  \* MERGEFORMAT ">
-        <w:r>
-          <w:t>3.0</w:t>
-        </w:r>
-        <w:bookmarkEnd w:id="33"/>
-      </w:fldSimple>
-    </w:p>
-    <w:p>
-      <w:pPr>
-        <w:pStyle w:val="textbody"/>
-      </w:pPr>
-      <w:r>
-        <w:t xml:space="preserve">The extension is compatible with LANDIS-II v6.0.  All succession extensions for v6.0 are required to include the initial </w:t>
-      </w:r>
-      <w:proofErr w:type="gramStart"/>
-      <w:r>
-        <w:t>communities</w:t>
-      </w:r>
-      <w:proofErr w:type="gramEnd"/>
-      <w:r>
-        <w:t xml:space="preserve"> text file and inputs map.  Previously these </w:t>
-      </w:r>
-      <w:proofErr w:type="gramStart"/>
-      <w:r>
-        <w:t>were input</w:t>
-      </w:r>
-      <w:proofErr w:type="gramEnd"/>
-      <w:r>
-        <w:t xml:space="preserve"> in the </w:t>
-      </w:r>
-      <w:r>
-        <w:rPr>
-          <w:b/>
-        </w:rPr>
-        <w:t>Scenario</w:t>
-      </w:r>
-      <w:r>
-        <w:t xml:space="preserve"> file.  These details </w:t>
-      </w:r>
-      <w:proofErr w:type="gramStart"/>
-      <w:r>
-        <w:t>are outlined</w:t>
-      </w:r>
-      <w:proofErr w:type="gramEnd"/>
-      <w:r>
-        <w:t xml:space="preserve"> in section 5.</w:t>
-      </w:r>
-    </w:p>
-    <w:p>
-      <w:pPr>
-        <w:pStyle w:val="textbody"/>
-      </w:pPr>
-      <w:proofErr w:type="gramStart"/>
-      <w:r>
-        <w:t>v3.0</w:t>
-      </w:r>
-      <w:proofErr w:type="gramEnd"/>
-      <w:r>
-        <w:t xml:space="preserve"> added a growth curve parameter, which determines how quickly ANPP reaches its maximum (see equation 4).</w:t>
-      </w:r>
-    </w:p>
-    <w:p>
-      <w:pPr>
-        <w:pStyle w:val="textbody"/>
-      </w:pPr>
-      <w:r>
-        <w:t>In addition, the three tables for maximum ANPP, maximum aboveground biomass (AGB), and the probability of establishment have been replaced by a single text file which allows temporal updates (as would be used for climate change research) to be defined within the file.  See section 3 for further details.</w:t>
-      </w:r>
-    </w:p>
-    <w:p>
-      <w:pPr>
-        <w:pStyle w:val="textbody"/>
-      </w:pPr>
-      <w:r>
-        <w:t xml:space="preserve">The extension carries an additional species-ecoregion establishment probability modifier that is accessible to other extensions.  The modifier resets to a value of 1.0 after each succession time step.  Between succession time steps, </w:t>
-      </w:r>
-      <w:r>
-        <w:rPr>
-          <w:b/>
-        </w:rPr>
-        <w:t>disturbance extensions can change the value of the establishment modifier for any species-ecoregion combination</w:t>
-      </w:r>
-      <w:r>
-        <w:t>.  At the successive succession time step, the regular probability of establishment for each species-ecoregion is multiplied by the corresponding establishment modifier, which (if the modifier does not equal 1.0) results in an altered establishment probability for that time step.  No additional inputs are required for this new functionality.</w:t>
-      </w:r>
-      <w:r>
-        <w:t xml:space="preserve">  This functionality can, however, be accessed by disturbance extensions.</w:t>
-      </w:r>
-    </w:p>
-    <w:p>
-      <w:pPr>
-        <w:pStyle w:val="Heading3"/>
-      </w:pPr>
-      <w:bookmarkStart w:id="34" w:name="_Toc19264195"/>
-      <w:bookmarkEnd w:id="26"/>
-      <w:r>
-        <w:t>Version 2.2</w:t>
-      </w:r>
-      <w:bookmarkEnd w:id="34"/>
-    </w:p>
-    <w:p>
-      <w:pPr>
-        <w:pStyle w:val="textbody"/>
-      </w:pPr>
-      <w:r>
-        <w:t xml:space="preserve">Two new optional keywords </w:t>
-      </w:r>
-      <w:proofErr w:type="gramStart"/>
-      <w:r>
-        <w:t>were added</w:t>
-      </w:r>
-      <w:proofErr w:type="gramEnd"/>
-      <w:r>
-        <w:t xml:space="preserve">:  </w:t>
-      </w:r>
-      <w:proofErr w:type="spellStart"/>
-      <w:r>
-        <w:rPr>
-          <w:b/>
-        </w:rPr>
-        <w:t>CalibrateMode</w:t>
-      </w:r>
-      <w:proofErr w:type="spellEnd"/>
-      <w:r>
-        <w:t xml:space="preserve"> and </w:t>
-      </w:r>
-      <w:proofErr w:type="spellStart"/>
-      <w:r>
-        <w:rPr>
-          <w:b/>
-        </w:rPr>
-        <w:t>SpinupMortalityFraction</w:t>
-      </w:r>
-      <w:proofErr w:type="spellEnd"/>
-      <w:r>
-        <w:t xml:space="preserve">.  </w:t>
-      </w:r>
-      <w:proofErr w:type="spellStart"/>
-      <w:r>
-        <w:t>CalibrateMode</w:t>
-      </w:r>
-      <w:proofErr w:type="spellEnd"/>
-      <w:r>
-        <w:t xml:space="preserve"> simply outputs additional </w:t>
-      </w:r>
-      <w:r>
-        <w:lastRenderedPageBreak/>
-        <w:t xml:space="preserve">information to the Landis-log file.  This can create very large log files.  </w:t>
-      </w:r>
-      <w:proofErr w:type="spellStart"/>
-      <w:r>
-        <w:t>SpinupMortalityFraction</w:t>
-      </w:r>
-      <w:proofErr w:type="spellEnd"/>
-      <w:r>
-        <w:t xml:space="preserve"> adds background mortality during the biomass spin-up phase.  This allows a more realistic initial condition whereas previous versions often overestimated initial biomass and underestimated initial dead biomass because there is no disturbance during the spin-up phase.</w:t>
-      </w:r>
-    </w:p>
-    <w:p>
-      <w:pPr>
-        <w:pStyle w:val="textbody"/>
-      </w:pPr>
-      <w:r>
-        <w:t xml:space="preserve">In addition, a capacity reduction </w:t>
-      </w:r>
-      <w:proofErr w:type="gramStart"/>
-      <w:r>
-        <w:t>was added</w:t>
-      </w:r>
-      <w:proofErr w:type="gramEnd"/>
-      <w:r>
-        <w:t xml:space="preserve"> to allow the simulation of land use change.  This feature </w:t>
-      </w:r>
-      <w:proofErr w:type="gramStart"/>
-      <w:r>
-        <w:t>is only enabled</w:t>
-      </w:r>
-      <w:proofErr w:type="gramEnd"/>
-      <w:r>
-        <w:t xml:space="preserve"> when Biomass Harvest is used in conjunction with the </w:t>
-      </w:r>
-      <w:proofErr w:type="spellStart"/>
-      <w:r>
-        <w:rPr>
-          <w:b/>
-        </w:rPr>
-        <w:t>PreventEstablish</w:t>
-      </w:r>
-      <w:proofErr w:type="spellEnd"/>
-      <w:r>
-        <w:t xml:space="preserve"> parameter.  In this case, the mean biomass reduction (from Biomass Harvest) is applied to the </w:t>
-      </w:r>
-      <w:proofErr w:type="gramStart"/>
-      <w:r>
-        <w:t>species  x</w:t>
-      </w:r>
-      <w:proofErr w:type="gramEnd"/>
-      <w:r>
-        <w:t xml:space="preserve"> ecoregion maximum biomass.  No additional inputs to Biomass Succession v2 are required for this functionality.</w:t>
-      </w:r>
-    </w:p>
-    <w:p>
-      <w:pPr>
-        <w:pStyle w:val="Heading3"/>
-      </w:pPr>
-      <w:bookmarkStart w:id="35" w:name="_Toc19264196"/>
-      <w:r>
-        <w:t>Version 2.1</w:t>
-      </w:r>
-      <w:bookmarkEnd w:id="35"/>
-    </w:p>
-    <w:p>
-      <w:pPr>
-        <w:pStyle w:val="textbody"/>
-      </w:pPr>
-      <w:r>
-        <w:t xml:space="preserve">The initial biomass equation </w:t>
-      </w:r>
-      <w:proofErr w:type="gramStart"/>
-      <w:r>
-        <w:t>has been changed</w:t>
-      </w:r>
-      <w:proofErr w:type="gramEnd"/>
-      <w:r>
-        <w:t xml:space="preserve"> such that initial biomass is now relative to the maximum possible biomass for each </w:t>
-      </w:r>
-      <w:r>
-        <w:rPr>
-          <w:i/>
-        </w:rPr>
-        <w:t>species</w:t>
-      </w:r>
-      <w:r>
-        <w:t>.  This change removes problems arising from very large disparities in maximum biomass among species.</w:t>
-      </w:r>
-    </w:p>
-    <w:p>
-      <w:pPr>
-        <w:pStyle w:val="textbody"/>
-      </w:pPr>
-      <w:r>
-        <w:t xml:space="preserve">In addition, the processing of dead biomass </w:t>
-      </w:r>
-      <w:proofErr w:type="gramStart"/>
-      <w:r>
-        <w:t>has been improved</w:t>
-      </w:r>
-      <w:proofErr w:type="gramEnd"/>
-      <w:r>
-        <w:t>, eliminating a tendency to overestimate non-woody inputs to the litter layer.</w:t>
-      </w:r>
-    </w:p>
-    <w:p>
-      <w:pPr>
-        <w:pStyle w:val="Heading3"/>
-      </w:pPr>
-      <w:bookmarkStart w:id="36" w:name="_Toc19264197"/>
-      <w:r>
-        <w:t>Version 2.0</w:t>
-      </w:r>
-      <w:bookmarkEnd w:id="36"/>
-    </w:p>
-    <w:p>
-      <w:pPr>
-        <w:pStyle w:val="textbody"/>
-      </w:pPr>
-      <w:proofErr w:type="gramStart"/>
-      <w:r>
-        <w:t>First and foremost</w:t>
-      </w:r>
-      <w:proofErr w:type="gramEnd"/>
-      <w:r>
-        <w:t xml:space="preserve">, maximum aboveground biomass (AGB) is now an input parameter.  This change </w:t>
-      </w:r>
-      <w:proofErr w:type="gramStart"/>
-      <w:r>
-        <w:t>was made</w:t>
-      </w:r>
-      <w:proofErr w:type="gramEnd"/>
-      <w:r>
-        <w:t xml:space="preserve"> to accommodate recent data from the literature (Keeling and Phillips 2007) that suggest that the relationship between above ground net primary productivity (ANPP) and AGB is not linear beyond ~10 Mg ha</w:t>
-      </w:r>
-      <w:r>
-        <w:rPr>
-          <w:vertAlign w:val="superscript"/>
-        </w:rPr>
-        <w:t>-1</w:t>
-      </w:r>
-      <w:r>
-        <w:t xml:space="preserve"> yr</w:t>
-      </w:r>
-      <w:r>
-        <w:rPr>
-          <w:vertAlign w:val="superscript"/>
-        </w:rPr>
-        <w:t>-1</w:t>
-      </w:r>
-      <w:r>
-        <w:t xml:space="preserve">.  In addition, separate input for maximum AGB better accommodates shrubs and grasses that have different relationships between ANPP and AGB.  </w:t>
-      </w:r>
-    </w:p>
-    <w:p>
-      <w:pPr>
-        <w:pStyle w:val="textbody"/>
-      </w:pPr>
-      <w:r>
-        <w:t>Second, the probability of establishment given light conditions (</w:t>
-      </w:r>
-      <w:smartTag w:uri="urn:schemas-microsoft-com:office:smarttags" w:element="place">
-        <w:r>
-          <w:t>P</w:t>
-        </w:r>
-        <w:r>
-          <w:rPr>
-            <w:vertAlign w:val="subscript"/>
-          </w:rPr>
-          <w:t>est</w:t>
-        </w:r>
-      </w:smartTag>
-      <w:r>
-        <w:t xml:space="preserve"> | L) can now range from 0.0 to 1.0.  In all previous versions of LANDIS, P|L was either only 0.0 or 1.0.  The original parameters </w:t>
-      </w:r>
-      <w:proofErr w:type="gramStart"/>
-      <w:r>
-        <w:t>are provided</w:t>
-      </w:r>
-      <w:proofErr w:type="gramEnd"/>
-      <w:r>
-        <w:t xml:space="preserve"> in the example input file given with this version.  These parameters are perhaps ‘hopeful monsters’ in that empirical or simulated data to estimate these parameters has not yet been gathered.</w:t>
-      </w:r>
-    </w:p>
-    <w:p>
-      <w:pPr>
-        <w:pStyle w:val="textbody"/>
-      </w:pPr>
-      <w:r>
-        <w:t xml:space="preserve">Finally, </w:t>
-      </w:r>
-      <w:proofErr w:type="spellStart"/>
-      <w:r>
-        <w:t>Meentemeyer’s</w:t>
-      </w:r>
-      <w:proofErr w:type="spellEnd"/>
-      <w:r>
-        <w:t xml:space="preserve"> decay function (</w:t>
-      </w:r>
-      <w:proofErr w:type="spellStart"/>
-      <w:r>
-        <w:t>Meentemeyer</w:t>
-      </w:r>
-      <w:proofErr w:type="spellEnd"/>
-      <w:r>
-        <w:t xml:space="preserve"> 1978) is now coded directly into the extension.  Percent leaf lignin by species and actual evapotranspiration by ecoregion are now separate input </w:t>
-      </w:r>
-      <w:r>
-        <w:lastRenderedPageBreak/>
-        <w:t>parameters.  The goal here was to simplify inputs as this is currently the most common method for calculating leaf decay parameters.  If leaf decay is unimportant, the user should provide high values for AET (e.g., 1000).</w:t>
+        <w:t>leaf decay is unimportant, the user should provide high values for AET (e.g., 1000).</w:t>
       </w:r>
     </w:p>
     <w:p>
@@ -12465,17 +12476,17 @@
       </w:pPr>
       <w:bookmarkStart w:id="54" w:name="_Toc133339089"/>
       <w:bookmarkStart w:id="55" w:name="_Toc282434150"/>
-      <w:bookmarkStart w:id="56" w:name="_Toc107735768"/>
-      <w:bookmarkStart w:id="57" w:name="_Toc112490868"/>
-      <w:bookmarkStart w:id="58" w:name="_Ref140207509"/>
-      <w:bookmarkStart w:id="59" w:name="_Toc19264210"/>
+      <w:bookmarkStart w:id="56" w:name="_Toc19264210"/>
+      <w:bookmarkStart w:id="57" w:name="_Toc107735768"/>
+      <w:bookmarkStart w:id="58" w:name="_Toc112490868"/>
+      <w:bookmarkStart w:id="59" w:name="_Ref140207509"/>
       <w:proofErr w:type="spellStart"/>
       <w:r>
         <w:t>InitialCommunities</w:t>
       </w:r>
       <w:bookmarkEnd w:id="54"/>
       <w:bookmarkEnd w:id="55"/>
-      <w:bookmarkEnd w:id="59"/>
+      <w:bookmarkEnd w:id="56"/>
       <w:proofErr w:type="spellEnd"/>
     </w:p>
     <w:p>
@@ -12688,9 +12699,9 @@
       <w:r>
         <w:t xml:space="preserve"> Table</w:t>
       </w:r>
-      <w:bookmarkEnd w:id="56"/>
       <w:bookmarkEnd w:id="57"/>
       <w:bookmarkEnd w:id="58"/>
+      <w:bookmarkEnd w:id="59"/>
       <w:bookmarkEnd w:id="68"/>
     </w:p>
     <w:p>
@@ -12929,10 +12940,10 @@
         </w:tabs>
         <w:ind w:left="1170" w:hanging="1170"/>
       </w:pPr>
-      <w:bookmarkStart w:id="78" w:name="_Toc107735769"/>
-      <w:bookmarkStart w:id="79" w:name="_Toc112490873"/>
-      <w:bookmarkStart w:id="80" w:name="_Ref140207562"/>
-      <w:bookmarkStart w:id="81" w:name="_Toc19264220"/>
+      <w:bookmarkStart w:id="78" w:name="_Toc19264220"/>
+      <w:bookmarkStart w:id="79" w:name="_Toc107735769"/>
+      <w:bookmarkStart w:id="80" w:name="_Toc112490873"/>
+      <w:bookmarkStart w:id="81" w:name="_Ref140207562"/>
       <w:proofErr w:type="spellStart"/>
       <w:r>
         <w:t>SufficientLight</w:t>
@@ -12944,7 +12955,7 @@
       <w:r>
         <w:t>Table</w:t>
       </w:r>
-      <w:bookmarkEnd w:id="81"/>
+      <w:bookmarkEnd w:id="78"/>
     </w:p>
     <w:p>
       <w:pPr>
@@ -13052,13 +13063,13 @@
       <w:r>
         <w:t>Parameters</w:t>
       </w:r>
-      <w:bookmarkEnd w:id="78"/>
+      <w:bookmarkEnd w:id="79"/>
       <w:proofErr w:type="spellEnd"/>
       <w:r>
         <w:t xml:space="preserve"> Table</w:t>
       </w:r>
-      <w:bookmarkEnd w:id="79"/>
       <w:bookmarkEnd w:id="80"/>
+      <w:bookmarkEnd w:id="81"/>
       <w:bookmarkEnd w:id="84"/>
     </w:p>
     <w:p>
@@ -13286,13 +13297,13 @@
         </w:tabs>
         <w:ind w:left="1170" w:hanging="1170"/>
       </w:pPr>
-      <w:bookmarkStart w:id="93" w:name="_Toc112490878"/>
-      <w:bookmarkStart w:id="94" w:name="_Toc107735770"/>
-      <w:bookmarkStart w:id="95" w:name="_Toc19264228"/>
+      <w:bookmarkStart w:id="93" w:name="_Toc19264228"/>
+      <w:bookmarkStart w:id="94" w:name="_Toc112490878"/>
+      <w:bookmarkStart w:id="95" w:name="_Toc107735770"/>
       <w:r>
         <w:t>Growth Curve – Shape Parameter</w:t>
       </w:r>
-      <w:bookmarkEnd w:id="95"/>
+      <w:bookmarkEnd w:id="93"/>
     </w:p>
     <w:p>
       <w:pPr>
@@ -13447,15 +13458,15 @@
           <w:tab w:val="num" w:pos="1170"/>
         </w:tabs>
       </w:pPr>
-      <w:bookmarkStart w:id="100" w:name="_Ref140060996"/>
-      <w:bookmarkStart w:id="101" w:name="_Toc19264233"/>
-      <w:bookmarkEnd w:id="93"/>
+      <w:bookmarkStart w:id="100" w:name="_Toc19264233"/>
+      <w:bookmarkStart w:id="101" w:name="_Ref140060996"/>
       <w:bookmarkEnd w:id="94"/>
+      <w:bookmarkEnd w:id="95"/>
       <w:proofErr w:type="spellStart"/>
       <w:r>
         <w:t>DynamicInputFile</w:t>
       </w:r>
-      <w:bookmarkEnd w:id="101"/>
+      <w:bookmarkEnd w:id="100"/>
       <w:proofErr w:type="spellEnd"/>
     </w:p>
     <w:p>
@@ -13475,14 +13486,14 @@
         <w:ind w:left="1170" w:hanging="1170"/>
       </w:pPr>
       <w:bookmarkStart w:id="102" w:name="_Toc510171792"/>
-      <w:bookmarkStart w:id="103" w:name="_Ref140059391"/>
-      <w:bookmarkStart w:id="104" w:name="_Toc19264234"/>
-      <w:bookmarkEnd w:id="100"/>
+      <w:bookmarkStart w:id="103" w:name="_Toc19264234"/>
+      <w:bookmarkStart w:id="104" w:name="_Ref140059391"/>
+      <w:bookmarkEnd w:id="101"/>
       <w:r>
         <w:t>Fire Reduction Parameters</w:t>
       </w:r>
       <w:bookmarkEnd w:id="102"/>
-      <w:bookmarkEnd w:id="104"/>
+      <w:bookmarkEnd w:id="103"/>
     </w:p>
     <w:p>
       <w:pPr>
@@ -13762,12 +13773,12 @@
         </w:tabs>
         <w:ind w:left="1170" w:hanging="1170"/>
       </w:pPr>
-      <w:bookmarkStart w:id="119" w:name="_Toc510171800"/>
-      <w:bookmarkStart w:id="120" w:name="_Toc19264242"/>
+      <w:bookmarkStart w:id="119" w:name="_Toc19264242"/>
+      <w:bookmarkStart w:id="120" w:name="_Toc510171800"/>
       <w:r>
         <w:t>Cohort Wood Removal</w:t>
       </w:r>
-      <w:bookmarkEnd w:id="120"/>
+      <w:bookmarkEnd w:id="119"/>
     </w:p>
     <w:p>
       <w:pPr>
@@ -13826,7 +13837,7 @@
       <w:r>
         <w:t>Removal</w:t>
       </w:r>
-      <w:bookmarkEnd w:id="119"/>
+      <w:bookmarkEnd w:id="120"/>
       <w:bookmarkEnd w:id="121"/>
     </w:p>
     <w:p>
@@ -14100,16 +14111,16 @@
       <w:pPr>
         <w:pStyle w:val="Heading3"/>
       </w:pPr>
-      <w:bookmarkStart w:id="128" w:name="_Toc112490880"/>
-      <w:bookmarkStart w:id="129" w:name="_Toc19264249"/>
+      <w:bookmarkStart w:id="128" w:name="_Toc19264249"/>
+      <w:bookmarkStart w:id="129" w:name="_Toc112490880"/>
       <w:r>
         <w:t>Column 3:  Species</w:t>
       </w:r>
+      <w:bookmarkEnd w:id="128"/>
+      <w:r>
+        <w:t xml:space="preserve"> </w:t>
+      </w:r>
       <w:bookmarkEnd w:id="129"/>
-      <w:r>
-        <w:t xml:space="preserve"> </w:t>
-      </w:r>
-      <w:bookmarkEnd w:id="128"/>
     </w:p>
     <w:p>
       <w:pPr>
@@ -14254,9 +14265,9 @@
       <w:pPr>
         <w:pStyle w:val="Heading3"/>
       </w:pPr>
-      <w:bookmarkStart w:id="137" w:name="_Toc112490883"/>
-      <w:bookmarkStart w:id="138" w:name="_Ref140207868"/>
-      <w:bookmarkStart w:id="139" w:name="_Toc19264252"/>
+      <w:bookmarkStart w:id="137" w:name="_Toc19264252"/>
+      <w:bookmarkStart w:id="138" w:name="_Toc112490883"/>
+      <w:bookmarkStart w:id="139" w:name="_Ref140207868"/>
       <w:r>
         <w:t xml:space="preserve">Column 6:  </w:t>
       </w:r>
@@ -14269,12 +14280,12 @@
       <w:r>
         <w:t>Biomass</w:t>
       </w:r>
+      <w:bookmarkEnd w:id="137"/>
+      <w:r>
+        <w:t xml:space="preserve"> </w:t>
+      </w:r>
+      <w:bookmarkEnd w:id="138"/>
       <w:bookmarkEnd w:id="139"/>
-      <w:r>
-        <w:t xml:space="preserve"> </w:t>
-      </w:r>
-      <w:bookmarkEnd w:id="137"/>
-      <w:bookmarkEnd w:id="138"/>
     </w:p>
     <w:p>
       <w:pPr>
@@ -14335,7 +14346,7 @@
       <w:bookmarkStart w:id="141" w:name="_Toc133339122"/>
       <w:bookmarkStart w:id="142" w:name="_Toc282434158"/>
       <w:bookmarkStart w:id="143" w:name="_Toc19264253"/>
-      <w:bookmarkEnd w:id="103"/>
+      <w:bookmarkEnd w:id="104"/>
       <w:r>
         <w:lastRenderedPageBreak/>
         <w:t>In</w:t>
@@ -14969,21 +14980,11 @@
       <w:r>
         <w:t xml:space="preserve">This parameter is the code used for the class in the input map (see section </w:t>
       </w:r>
-      <w:r>
-        <w:fldChar w:fldCharType="begin"/>
-      </w:r>
-      <w:r>
-        <w:instrText xml:space="preserve"> REF _Ref109371856 \r </w:instrText>
-      </w:r>
-      <w:r>
-        <w:fldChar w:fldCharType="separate"/>
-      </w:r>
-      <w:r>
-        <w:t>2.5</w:t>
-      </w:r>
-      <w:r>
-        <w:fldChar w:fldCharType="end"/>
-      </w:r>
+      <w:fldSimple w:instr=" REF _Ref109371856 \r ">
+        <w:r>
+          <w:t>2.5</w:t>
+        </w:r>
+      </w:fldSimple>
       <w:r>
         <w:t>).  Value: 0 ≤ integer ≤ 65,535.  Each class’ map code must be unique.  Map codes do not have to appear in any order, and do not need to be consecutive.</w:t>
       </w:r>
@@ -15247,8 +15248,8 @@
       <w:pPr>
         <w:pStyle w:val="Heading1"/>
       </w:pPr>
-      <w:bookmarkStart w:id="162" w:name="_Toc112490864"/>
-      <w:bookmarkStart w:id="163" w:name="_Toc19264260"/>
+      <w:bookmarkStart w:id="162" w:name="_Toc19264260"/>
+      <w:bookmarkStart w:id="163" w:name="_Toc112490864"/>
       <w:r>
         <w:lastRenderedPageBreak/>
         <w:t>Output</w:t>
@@ -15256,7 +15257,7 @@
       <w:r>
         <w:t>s</w:t>
       </w:r>
-      <w:bookmarkEnd w:id="163"/>
+      <w:bookmarkEnd w:id="162"/>
     </w:p>
     <w:p>
       <w:pPr>
@@ -15507,7 +15508,7 @@
         <w:lastRenderedPageBreak/>
         <w:t xml:space="preserve">Example </w:t>
       </w:r>
-      <w:bookmarkEnd w:id="162"/>
+      <w:bookmarkEnd w:id="163"/>
       <w:r>
         <w:t>Inputs</w:t>
       </w:r>
@@ -18804,7 +18805,7 @@
         <w:rFonts w:ascii="Arial" w:hAnsi="Arial" w:cs="Arial"/>
         <w:noProof/>
       </w:rPr>
-      <w:t>20</w:t>
+      <w:t>7</w:t>
     </w:r>
     <w:r>
       <w:rPr>
@@ -18873,19 +18874,42 @@
         <w:tab w:val="right" w:pos="8976"/>
       </w:tabs>
     </w:pPr>
-    <w:fldSimple w:instr=" DOCPROPERTY  &quot;Extension Name&quot;  \* MERGEFORMAT ">
-      <w:r>
-        <w:t>Biomass Succession</w:t>
-      </w:r>
-    </w:fldSimple>
+    <w:r>
+      <w:fldChar w:fldCharType="begin"/>
+    </w:r>
+    <w:r>
+      <w:instrText xml:space="preserve"> DOCP</w:instrText>
+    </w:r>
+    <w:r>
+      <w:instrText xml:space="preserve">ROPERTY  "Extension Name"  \* MERGEFORMAT </w:instrText>
+    </w:r>
+    <w:r>
+      <w:fldChar w:fldCharType="separate"/>
+    </w:r>
+    <w:r>
+      <w:t>Biomass Succession</w:t>
+    </w:r>
+    <w:r>
+      <w:fldChar w:fldCharType="end"/>
+    </w:r>
     <w:r>
       <w:t xml:space="preserve"> v</w:t>
     </w:r>
-    <w:fldSimple w:instr=" DOCPROPERTY  &quot;Extension Version&quot;  \* MERGEFORMAT ">
-      <w:r>
-        <w:t>5.2</w:t>
-      </w:r>
-    </w:fldSimple>
+    <w:r>
+      <w:fldChar w:fldCharType="begin"/>
+    </w:r>
+    <w:r>
+      <w:instrText xml:space="preserve"> DOCPROPERTY  "Extension Version"  \* MERGEFORMAT </w:instrText>
+    </w:r>
+    <w:r>
+      <w:fldChar w:fldCharType="separate"/>
+    </w:r>
+    <w:r>
+      <w:t>5.2</w:t>
+    </w:r>
+    <w:r>
+      <w:fldChar w:fldCharType="end"/>
+    </w:r>
     <w:r>
       <w:t xml:space="preserve"> – User Guide</w:t>
     </w:r>
@@ -21548,7 +21572,7 @@
 </file>
 
 <file path=customXml/itemProps1.xml><?xml version="1.0" encoding="utf-8"?>
-<ds:datastoreItem xmlns:ds="http://schemas.openxmlformats.org/officeDocument/2006/customXml" ds:itemID="{A58B170A-20C9-4858-B468-9DAE7EC35FF3}">
+<ds:datastoreItem xmlns:ds="http://schemas.openxmlformats.org/officeDocument/2006/customXml" ds:itemID="{3810CEA4-3535-41F2-8441-1C17243F2C0C}">
   <ds:schemaRefs>
     <ds:schemaRef ds:uri="http://schemas.openxmlformats.org/officeDocument/2006/bibliography"/>
   </ds:schemaRefs>

</xml_diff>

<commit_message>
Update documentation Issue #33.
</commit_message>
<xml_diff>
--- a/docs/LANDIS-II Biomass Succession v5.0 User Guide.docx
+++ b/docs/LANDIS-II Biomass Succession v5.0 User Guide.docx
@@ -7,11 +7,13 @@
         <w:pStyle w:val="titleline1"/>
       </w:pPr>
       <w:bookmarkStart w:id="0" w:name="_Ref75418953"/>
+      <w:bookmarkStart w:id="1" w:name="_GoBack"/>
+      <w:bookmarkEnd w:id="1"/>
       <w:r>
         <w:t>L</w:t>
       </w:r>
-      <w:bookmarkStart w:id="1" w:name="_Ref140059390"/>
-      <w:bookmarkEnd w:id="1"/>
+      <w:bookmarkStart w:id="2" w:name="_Ref140059390"/>
+      <w:bookmarkEnd w:id="2"/>
       <w:r>
         <w:t xml:space="preserve">ANDIS-II </w:t>
       </w:r>
@@ -196,10 +198,8 @@
         <w:t>Table of Contents</w:t>
       </w:r>
     </w:p>
-    <w:bookmarkStart w:id="2" w:name="_Toc101616050"/>
-    <w:bookmarkStart w:id="3" w:name="_GoBack"/>
+    <w:bookmarkStart w:id="3" w:name="_Toc101616050"/>
     <w:bookmarkEnd w:id="0"/>
-    <w:bookmarkEnd w:id="3"/>
     <w:p>
       <w:pPr>
         <w:pStyle w:val="TOC1"/>
@@ -226,7 +226,7 @@
       <w:r>
         <w:fldChar w:fldCharType="separate"/>
       </w:r>
-      <w:hyperlink w:anchor="_Toc25742308" w:history="1">
+      <w:hyperlink w:anchor="_Toc25742590" w:history="1">
         <w:r>
           <w:rPr>
             <w:rStyle w:val="Hyperlink"/>
@@ -272,7 +272,7 @@
             <w:noProof/>
             <w:webHidden/>
           </w:rPr>
-          <w:instrText xml:space="preserve"> PAGEREF _Toc25742308 \h </w:instrText>
+          <w:instrText xml:space="preserve"> PAGEREF _Toc25742590 \h </w:instrText>
         </w:r>
         <w:r>
           <w:rPr>
@@ -317,7 +317,7 @@
           <w:szCs w:val="22"/>
         </w:rPr>
       </w:pPr>
-      <w:hyperlink w:anchor="_Toc25742309" w:history="1">
+      <w:hyperlink w:anchor="_Toc25742591" w:history="1">
         <w:r>
           <w:rPr>
             <w:rStyle w:val="Hyperlink"/>
@@ -360,7 +360,7 @@
             <w:noProof/>
             <w:webHidden/>
           </w:rPr>
-          <w:instrText xml:space="preserve"> PAGEREF _Toc25742309 \h </w:instrText>
+          <w:instrText xml:space="preserve"> PAGEREF _Toc25742591 \h </w:instrText>
         </w:r>
         <w:r>
           <w:rPr>
@@ -407,7 +407,7 @@
           <w:szCs w:val="22"/>
         </w:rPr>
       </w:pPr>
-      <w:hyperlink w:anchor="_Toc25742310" w:history="1">
+      <w:hyperlink w:anchor="_Toc25742592" w:history="1">
         <w:r>
           <w:rPr>
             <w:rStyle w:val="Hyperlink"/>
@@ -452,7 +452,7 @@
             <w:noProof/>
             <w:webHidden/>
           </w:rPr>
-          <w:instrText xml:space="preserve"> PAGEREF _Toc25742310 \h </w:instrText>
+          <w:instrText xml:space="preserve"> PAGEREF _Toc25742592 \h </w:instrText>
         </w:r>
         <w:r>
           <w:rPr>
@@ -499,7 +499,7 @@
           <w:szCs w:val="22"/>
         </w:rPr>
       </w:pPr>
-      <w:hyperlink w:anchor="_Toc25742311" w:history="1">
+      <w:hyperlink w:anchor="_Toc25742593" w:history="1">
         <w:r>
           <w:rPr>
             <w:rStyle w:val="Hyperlink"/>
@@ -544,7 +544,7 @@
             <w:noProof/>
             <w:webHidden/>
           </w:rPr>
-          <w:instrText xml:space="preserve"> PAGEREF _Toc25742311 \h </w:instrText>
+          <w:instrText xml:space="preserve"> PAGEREF _Toc25742593 \h </w:instrText>
         </w:r>
         <w:r>
           <w:rPr>
@@ -591,7 +591,7 @@
           <w:szCs w:val="22"/>
         </w:rPr>
       </w:pPr>
-      <w:hyperlink w:anchor="_Toc25742312" w:history="1">
+      <w:hyperlink w:anchor="_Toc25742594" w:history="1">
         <w:r>
           <w:rPr>
             <w:rStyle w:val="Hyperlink"/>
@@ -636,7 +636,7 @@
             <w:noProof/>
             <w:webHidden/>
           </w:rPr>
-          <w:instrText xml:space="preserve"> PAGEREF _Toc25742312 \h </w:instrText>
+          <w:instrText xml:space="preserve"> PAGEREF _Toc25742594 \h </w:instrText>
         </w:r>
         <w:r>
           <w:rPr>
@@ -683,7 +683,7 @@
           <w:szCs w:val="22"/>
         </w:rPr>
       </w:pPr>
-      <w:hyperlink w:anchor="_Toc25742313" w:history="1">
+      <w:hyperlink w:anchor="_Toc25742595" w:history="1">
         <w:r>
           <w:rPr>
             <w:rStyle w:val="Hyperlink"/>
@@ -728,7 +728,7 @@
             <w:noProof/>
             <w:webHidden/>
           </w:rPr>
-          <w:instrText xml:space="preserve"> PAGEREF _Toc25742313 \h </w:instrText>
+          <w:instrText xml:space="preserve"> PAGEREF _Toc25742595 \h </w:instrText>
         </w:r>
         <w:r>
           <w:rPr>
@@ -775,7 +775,7 @@
           <w:szCs w:val="22"/>
         </w:rPr>
       </w:pPr>
-      <w:hyperlink w:anchor="_Toc25742314" w:history="1">
+      <w:hyperlink w:anchor="_Toc25742596" w:history="1">
         <w:r>
           <w:rPr>
             <w:rStyle w:val="Hyperlink"/>
@@ -820,7 +820,7 @@
             <w:noProof/>
             <w:webHidden/>
           </w:rPr>
-          <w:instrText xml:space="preserve"> PAGEREF _Toc25742314 \h </w:instrText>
+          <w:instrText xml:space="preserve"> PAGEREF _Toc25742596 \h </w:instrText>
         </w:r>
         <w:r>
           <w:rPr>
@@ -867,7 +867,7 @@
           <w:szCs w:val="22"/>
         </w:rPr>
       </w:pPr>
-      <w:hyperlink w:anchor="_Toc25742315" w:history="1">
+      <w:hyperlink w:anchor="_Toc25742597" w:history="1">
         <w:r>
           <w:rPr>
             <w:rStyle w:val="Hyperlink"/>
@@ -912,7 +912,7 @@
             <w:noProof/>
             <w:webHidden/>
           </w:rPr>
-          <w:instrText xml:space="preserve"> PAGEREF _Toc25742315 \h </w:instrText>
+          <w:instrText xml:space="preserve"> PAGEREF _Toc25742597 \h </w:instrText>
         </w:r>
         <w:r>
           <w:rPr>
@@ -959,7 +959,7 @@
           <w:szCs w:val="22"/>
         </w:rPr>
       </w:pPr>
-      <w:hyperlink w:anchor="_Toc25742316" w:history="1">
+      <w:hyperlink w:anchor="_Toc25742598" w:history="1">
         <w:r>
           <w:rPr>
             <w:rStyle w:val="Hyperlink"/>
@@ -1004,7 +1004,7 @@
             <w:noProof/>
             <w:webHidden/>
           </w:rPr>
-          <w:instrText xml:space="preserve"> PAGEREF _Toc25742316 \h </w:instrText>
+          <w:instrText xml:space="preserve"> PAGEREF _Toc25742598 \h </w:instrText>
         </w:r>
         <w:r>
           <w:rPr>
@@ -1051,7 +1051,7 @@
           <w:szCs w:val="22"/>
         </w:rPr>
       </w:pPr>
-      <w:hyperlink w:anchor="_Toc25742317" w:history="1">
+      <w:hyperlink w:anchor="_Toc25742599" w:history="1">
         <w:r>
           <w:rPr>
             <w:rStyle w:val="Hyperlink"/>
@@ -1096,7 +1096,7 @@
             <w:noProof/>
             <w:webHidden/>
           </w:rPr>
-          <w:instrText xml:space="preserve"> PAGEREF _Toc25742317 \h </w:instrText>
+          <w:instrText xml:space="preserve"> PAGEREF _Toc25742599 \h </w:instrText>
         </w:r>
         <w:r>
           <w:rPr>
@@ -1143,7 +1143,7 @@
           <w:szCs w:val="22"/>
         </w:rPr>
       </w:pPr>
-      <w:hyperlink w:anchor="_Toc25742318" w:history="1">
+      <w:hyperlink w:anchor="_Toc25742600" w:history="1">
         <w:r>
           <w:rPr>
             <w:rStyle w:val="Hyperlink"/>
@@ -1188,7 +1188,7 @@
             <w:noProof/>
             <w:webHidden/>
           </w:rPr>
-          <w:instrText xml:space="preserve"> PAGEREF _Toc25742318 \h </w:instrText>
+          <w:instrText xml:space="preserve"> PAGEREF _Toc25742600 \h </w:instrText>
         </w:r>
         <w:r>
           <w:rPr>
@@ -1233,7 +1233,7 @@
           <w:szCs w:val="22"/>
         </w:rPr>
       </w:pPr>
-      <w:hyperlink w:anchor="_Toc25742319" w:history="1">
+      <w:hyperlink w:anchor="_Toc25742601" w:history="1">
         <w:r>
           <w:rPr>
             <w:rStyle w:val="Hyperlink"/>
@@ -1276,7 +1276,7 @@
             <w:noProof/>
             <w:webHidden/>
           </w:rPr>
-          <w:instrText xml:space="preserve"> PAGEREF _Toc25742319 \h </w:instrText>
+          <w:instrText xml:space="preserve"> PAGEREF _Toc25742601 \h </w:instrText>
         </w:r>
         <w:r>
           <w:rPr>
@@ -1323,7 +1323,7 @@
           <w:szCs w:val="22"/>
         </w:rPr>
       </w:pPr>
-      <w:hyperlink w:anchor="_Toc25742320" w:history="1">
+      <w:hyperlink w:anchor="_Toc25742602" w:history="1">
         <w:r>
           <w:rPr>
             <w:rStyle w:val="Hyperlink"/>
@@ -1368,7 +1368,7 @@
             <w:noProof/>
             <w:webHidden/>
           </w:rPr>
-          <w:instrText xml:space="preserve"> PAGEREF _Toc25742320 \h </w:instrText>
+          <w:instrText xml:space="preserve"> PAGEREF _Toc25742602 \h </w:instrText>
         </w:r>
         <w:r>
           <w:rPr>
@@ -1415,7 +1415,7 @@
           <w:szCs w:val="22"/>
         </w:rPr>
       </w:pPr>
-      <w:hyperlink w:anchor="_Toc25742321" w:history="1">
+      <w:hyperlink w:anchor="_Toc25742603" w:history="1">
         <w:r>
           <w:rPr>
             <w:rStyle w:val="Hyperlink"/>
@@ -1460,7 +1460,7 @@
             <w:noProof/>
             <w:webHidden/>
           </w:rPr>
-          <w:instrText xml:space="preserve"> PAGEREF _Toc25742321 \h </w:instrText>
+          <w:instrText xml:space="preserve"> PAGEREF _Toc25742603 \h </w:instrText>
         </w:r>
         <w:r>
           <w:rPr>
@@ -1507,7 +1507,7 @@
           <w:szCs w:val="22"/>
         </w:rPr>
       </w:pPr>
-      <w:hyperlink w:anchor="_Toc25742322" w:history="1">
+      <w:hyperlink w:anchor="_Toc25742604" w:history="1">
         <w:r>
           <w:rPr>
             <w:rStyle w:val="Hyperlink"/>
@@ -1552,7 +1552,7 @@
             <w:noProof/>
             <w:webHidden/>
           </w:rPr>
-          <w:instrText xml:space="preserve"> PAGEREF _Toc25742322 \h </w:instrText>
+          <w:instrText xml:space="preserve"> PAGEREF _Toc25742604 \h </w:instrText>
         </w:r>
         <w:r>
           <w:rPr>
@@ -1599,7 +1599,7 @@
           <w:szCs w:val="22"/>
         </w:rPr>
       </w:pPr>
-      <w:hyperlink w:anchor="_Toc25742323" w:history="1">
+      <w:hyperlink w:anchor="_Toc25742605" w:history="1">
         <w:r>
           <w:rPr>
             <w:rStyle w:val="Hyperlink"/>
@@ -1644,7 +1644,7 @@
             <w:noProof/>
             <w:webHidden/>
           </w:rPr>
-          <w:instrText xml:space="preserve"> PAGEREF _Toc25742323 \h </w:instrText>
+          <w:instrText xml:space="preserve"> PAGEREF _Toc25742605 \h </w:instrText>
         </w:r>
         <w:r>
           <w:rPr>
@@ -1691,7 +1691,7 @@
           <w:szCs w:val="22"/>
         </w:rPr>
       </w:pPr>
-      <w:hyperlink w:anchor="_Toc25742324" w:history="1">
+      <w:hyperlink w:anchor="_Toc25742606" w:history="1">
         <w:r>
           <w:rPr>
             <w:rStyle w:val="Hyperlink"/>
@@ -1736,7 +1736,7 @@
             <w:noProof/>
             <w:webHidden/>
           </w:rPr>
-          <w:instrText xml:space="preserve"> PAGEREF _Toc25742324 \h </w:instrText>
+          <w:instrText xml:space="preserve"> PAGEREF _Toc25742606 \h </w:instrText>
         </w:r>
         <w:r>
           <w:rPr>
@@ -1783,7 +1783,7 @@
           <w:szCs w:val="22"/>
         </w:rPr>
       </w:pPr>
-      <w:hyperlink w:anchor="_Toc25742325" w:history="1">
+      <w:hyperlink w:anchor="_Toc25742607" w:history="1">
         <w:r>
           <w:rPr>
             <w:rStyle w:val="Hyperlink"/>
@@ -1828,7 +1828,7 @@
             <w:noProof/>
             <w:webHidden/>
           </w:rPr>
-          <w:instrText xml:space="preserve"> PAGEREF _Toc25742325 \h </w:instrText>
+          <w:instrText xml:space="preserve"> PAGEREF _Toc25742607 \h </w:instrText>
         </w:r>
         <w:r>
           <w:rPr>
@@ -1875,7 +1875,7 @@
           <w:szCs w:val="22"/>
         </w:rPr>
       </w:pPr>
-      <w:hyperlink w:anchor="_Toc25742326" w:history="1">
+      <w:hyperlink w:anchor="_Toc25742608" w:history="1">
         <w:r>
           <w:rPr>
             <w:rStyle w:val="Hyperlink"/>
@@ -1899,7 +1899,7 @@
             <w:rStyle w:val="Hyperlink"/>
             <w:noProof/>
           </w:rPr>
-          <w:t>Version 3.0</w:t>
+          <w:t>Version 5.2</w:t>
         </w:r>
         <w:r>
           <w:rPr>
@@ -1920,7 +1920,7 @@
             <w:noProof/>
             <w:webHidden/>
           </w:rPr>
-          <w:instrText xml:space="preserve"> PAGEREF _Toc25742326 \h </w:instrText>
+          <w:instrText xml:space="preserve"> PAGEREF _Toc25742608 \h </w:instrText>
         </w:r>
         <w:r>
           <w:rPr>
@@ -1967,7 +1967,7 @@
           <w:szCs w:val="22"/>
         </w:rPr>
       </w:pPr>
-      <w:hyperlink w:anchor="_Toc25742327" w:history="1">
+      <w:hyperlink w:anchor="_Toc25742609" w:history="1">
         <w:r>
           <w:rPr>
             <w:rStyle w:val="Hyperlink"/>
@@ -2012,7 +2012,7 @@
             <w:noProof/>
             <w:webHidden/>
           </w:rPr>
-          <w:instrText xml:space="preserve"> PAGEREF _Toc25742327 \h </w:instrText>
+          <w:instrText xml:space="preserve"> PAGEREF _Toc25742609 \h </w:instrText>
         </w:r>
         <w:r>
           <w:rPr>
@@ -2059,7 +2059,7 @@
           <w:szCs w:val="22"/>
         </w:rPr>
       </w:pPr>
-      <w:hyperlink w:anchor="_Toc25742328" w:history="1">
+      <w:hyperlink w:anchor="_Toc25742610" w:history="1">
         <w:r>
           <w:rPr>
             <w:rStyle w:val="Hyperlink"/>
@@ -2104,7 +2104,7 @@
             <w:noProof/>
             <w:webHidden/>
           </w:rPr>
-          <w:instrText xml:space="preserve"> PAGEREF _Toc25742328 \h </w:instrText>
+          <w:instrText xml:space="preserve"> PAGEREF _Toc25742610 \h </w:instrText>
         </w:r>
         <w:r>
           <w:rPr>
@@ -2151,7 +2151,7 @@
           <w:szCs w:val="22"/>
         </w:rPr>
       </w:pPr>
-      <w:hyperlink w:anchor="_Toc25742329" w:history="1">
+      <w:hyperlink w:anchor="_Toc25742611" w:history="1">
         <w:r>
           <w:rPr>
             <w:rStyle w:val="Hyperlink"/>
@@ -2196,7 +2196,7 @@
             <w:noProof/>
             <w:webHidden/>
           </w:rPr>
-          <w:instrText xml:space="preserve"> PAGEREF _Toc25742329 \h </w:instrText>
+          <w:instrText xml:space="preserve"> PAGEREF _Toc25742611 \h </w:instrText>
         </w:r>
         <w:r>
           <w:rPr>
@@ -2241,7 +2241,7 @@
           <w:szCs w:val="22"/>
         </w:rPr>
       </w:pPr>
-      <w:hyperlink w:anchor="_Toc25742330" w:history="1">
+      <w:hyperlink w:anchor="_Toc25742612" w:history="1">
         <w:r>
           <w:rPr>
             <w:rStyle w:val="Hyperlink"/>
@@ -2284,7 +2284,7 @@
             <w:noProof/>
             <w:webHidden/>
           </w:rPr>
-          <w:instrText xml:space="preserve"> PAGEREF _Toc25742330 \h </w:instrText>
+          <w:instrText xml:space="preserve"> PAGEREF _Toc25742612 \h </w:instrText>
         </w:r>
         <w:r>
           <w:rPr>
@@ -2331,7 +2331,7 @@
           <w:szCs w:val="22"/>
         </w:rPr>
       </w:pPr>
-      <w:hyperlink w:anchor="_Toc25742331" w:history="1">
+      <w:hyperlink w:anchor="_Toc25742613" w:history="1">
         <w:r>
           <w:rPr>
             <w:rStyle w:val="Hyperlink"/>
@@ -2376,7 +2376,7 @@
             <w:noProof/>
             <w:webHidden/>
           </w:rPr>
-          <w:instrText xml:space="preserve"> PAGEREF _Toc25742331 \h </w:instrText>
+          <w:instrText xml:space="preserve"> PAGEREF _Toc25742613 \h </w:instrText>
         </w:r>
         <w:r>
           <w:rPr>
@@ -2423,7 +2423,7 @@
           <w:szCs w:val="22"/>
         </w:rPr>
       </w:pPr>
-      <w:hyperlink w:anchor="_Toc25742332" w:history="1">
+      <w:hyperlink w:anchor="_Toc25742614" w:history="1">
         <w:r>
           <w:rPr>
             <w:rStyle w:val="Hyperlink"/>
@@ -2468,7 +2468,7 @@
             <w:noProof/>
             <w:webHidden/>
           </w:rPr>
-          <w:instrText xml:space="preserve"> PAGEREF _Toc25742332 \h </w:instrText>
+          <w:instrText xml:space="preserve"> PAGEREF _Toc25742614 \h </w:instrText>
         </w:r>
         <w:r>
           <w:rPr>
@@ -2515,7 +2515,7 @@
           <w:szCs w:val="22"/>
         </w:rPr>
       </w:pPr>
-      <w:hyperlink w:anchor="_Toc25742333" w:history="1">
+      <w:hyperlink w:anchor="_Toc25742615" w:history="1">
         <w:r>
           <w:rPr>
             <w:rStyle w:val="Hyperlink"/>
@@ -2560,7 +2560,7 @@
             <w:noProof/>
             <w:webHidden/>
           </w:rPr>
-          <w:instrText xml:space="preserve"> PAGEREF _Toc25742333 \h </w:instrText>
+          <w:instrText xml:space="preserve"> PAGEREF _Toc25742615 \h </w:instrText>
         </w:r>
         <w:r>
           <w:rPr>
@@ -2607,7 +2607,7 @@
           <w:szCs w:val="22"/>
         </w:rPr>
       </w:pPr>
-      <w:hyperlink w:anchor="_Toc25742334" w:history="1">
+      <w:hyperlink w:anchor="_Toc25742616" w:history="1">
         <w:r>
           <w:rPr>
             <w:rStyle w:val="Hyperlink"/>
@@ -2652,7 +2652,7 @@
             <w:noProof/>
             <w:webHidden/>
           </w:rPr>
-          <w:instrText xml:space="preserve"> PAGEREF _Toc25742334 \h </w:instrText>
+          <w:instrText xml:space="preserve"> PAGEREF _Toc25742616 \h </w:instrText>
         </w:r>
         <w:r>
           <w:rPr>
@@ -2699,7 +2699,7 @@
           <w:szCs w:val="22"/>
         </w:rPr>
       </w:pPr>
-      <w:hyperlink w:anchor="_Toc25742335" w:history="1">
+      <w:hyperlink w:anchor="_Toc25742617" w:history="1">
         <w:r>
           <w:rPr>
             <w:rStyle w:val="Hyperlink"/>
@@ -2744,7 +2744,7 @@
             <w:noProof/>
             <w:webHidden/>
           </w:rPr>
-          <w:instrText xml:space="preserve"> PAGEREF _Toc25742335 \h </w:instrText>
+          <w:instrText xml:space="preserve"> PAGEREF _Toc25742617 \h </w:instrText>
         </w:r>
         <w:r>
           <w:rPr>
@@ -2789,7 +2789,7 @@
           <w:szCs w:val="22"/>
         </w:rPr>
       </w:pPr>
-      <w:hyperlink w:anchor="_Toc25742336" w:history="1">
+      <w:hyperlink w:anchor="_Toc25742618" w:history="1">
         <w:r>
           <w:rPr>
             <w:rStyle w:val="Hyperlink"/>
@@ -2832,7 +2832,7 @@
             <w:noProof/>
             <w:webHidden/>
           </w:rPr>
-          <w:instrText xml:space="preserve"> PAGEREF _Toc25742336 \h </w:instrText>
+          <w:instrText xml:space="preserve"> PAGEREF _Toc25742618 \h </w:instrText>
         </w:r>
         <w:r>
           <w:rPr>
@@ -2877,7 +2877,7 @@
           <w:szCs w:val="22"/>
         </w:rPr>
       </w:pPr>
-      <w:hyperlink w:anchor="_Toc25742337" w:history="1">
+      <w:hyperlink w:anchor="_Toc25742619" w:history="1">
         <w:r>
           <w:rPr>
             <w:rStyle w:val="Hyperlink"/>
@@ -2920,7 +2920,7 @@
             <w:noProof/>
             <w:webHidden/>
           </w:rPr>
-          <w:instrText xml:space="preserve"> PAGEREF _Toc25742337 \h </w:instrText>
+          <w:instrText xml:space="preserve"> PAGEREF _Toc25742619 \h </w:instrText>
         </w:r>
         <w:r>
           <w:rPr>
@@ -2968,7 +2968,7 @@
           <w:szCs w:val="22"/>
         </w:rPr>
       </w:pPr>
-      <w:hyperlink w:anchor="_Toc25742338" w:history="1">
+      <w:hyperlink w:anchor="_Toc25742620" w:history="1">
         <w:r>
           <w:rPr>
             <w:rStyle w:val="Hyperlink"/>
@@ -3014,7 +3014,7 @@
             <w:noProof/>
             <w:webHidden/>
           </w:rPr>
-          <w:instrText xml:space="preserve"> PAGEREF _Toc25742338 \h </w:instrText>
+          <w:instrText xml:space="preserve"> PAGEREF _Toc25742620 \h </w:instrText>
         </w:r>
         <w:r>
           <w:rPr>
@@ -3059,7 +3059,7 @@
           <w:szCs w:val="22"/>
         </w:rPr>
       </w:pPr>
-      <w:hyperlink w:anchor="_Toc25742339" w:history="1">
+      <w:hyperlink w:anchor="_Toc25742621" w:history="1">
         <w:r>
           <w:rPr>
             <w:rStyle w:val="Hyperlink"/>
@@ -3102,7 +3102,7 @@
             <w:noProof/>
             <w:webHidden/>
           </w:rPr>
-          <w:instrText xml:space="preserve"> PAGEREF _Toc25742339 \h </w:instrText>
+          <w:instrText xml:space="preserve"> PAGEREF _Toc25742621 \h </w:instrText>
         </w:r>
         <w:r>
           <w:rPr>
@@ -3147,7 +3147,7 @@
           <w:szCs w:val="22"/>
         </w:rPr>
       </w:pPr>
-      <w:hyperlink w:anchor="_Toc25742340" w:history="1">
+      <w:hyperlink w:anchor="_Toc25742622" w:history="1">
         <w:r>
           <w:rPr>
             <w:rStyle w:val="Hyperlink"/>
@@ -3190,7 +3190,7 @@
             <w:noProof/>
             <w:webHidden/>
           </w:rPr>
-          <w:instrText xml:space="preserve"> PAGEREF _Toc25742340 \h </w:instrText>
+          <w:instrText xml:space="preserve"> PAGEREF _Toc25742622 \h </w:instrText>
         </w:r>
         <w:r>
           <w:rPr>
@@ -3235,7 +3235,7 @@
           <w:szCs w:val="22"/>
         </w:rPr>
       </w:pPr>
-      <w:hyperlink w:anchor="_Toc25742341" w:history="1">
+      <w:hyperlink w:anchor="_Toc25742623" w:history="1">
         <w:r>
           <w:rPr>
             <w:rStyle w:val="Hyperlink"/>
@@ -3278,7 +3278,7 @@
             <w:noProof/>
             <w:webHidden/>
           </w:rPr>
-          <w:instrText xml:space="preserve"> PAGEREF _Toc25742341 \h </w:instrText>
+          <w:instrText xml:space="preserve"> PAGEREF _Toc25742623 \h </w:instrText>
         </w:r>
         <w:r>
           <w:rPr>
@@ -3323,7 +3323,7 @@
           <w:szCs w:val="22"/>
         </w:rPr>
       </w:pPr>
-      <w:hyperlink w:anchor="_Toc25742342" w:history="1">
+      <w:hyperlink w:anchor="_Toc25742624" w:history="1">
         <w:r>
           <w:rPr>
             <w:rStyle w:val="Hyperlink"/>
@@ -3366,7 +3366,7 @@
             <w:noProof/>
             <w:webHidden/>
           </w:rPr>
-          <w:instrText xml:space="preserve"> PAGEREF _Toc25742342 \h </w:instrText>
+          <w:instrText xml:space="preserve"> PAGEREF _Toc25742624 \h </w:instrText>
         </w:r>
         <w:r>
           <w:rPr>
@@ -3411,7 +3411,7 @@
           <w:szCs w:val="22"/>
         </w:rPr>
       </w:pPr>
-      <w:hyperlink w:anchor="_Toc25742343" w:history="1">
+      <w:hyperlink w:anchor="_Toc25742625" w:history="1">
         <w:r>
           <w:rPr>
             <w:rStyle w:val="Hyperlink"/>
@@ -3454,7 +3454,7 @@
             <w:noProof/>
             <w:webHidden/>
           </w:rPr>
-          <w:instrText xml:space="preserve"> PAGEREF _Toc25742343 \h </w:instrText>
+          <w:instrText xml:space="preserve"> PAGEREF _Toc25742625 \h </w:instrText>
         </w:r>
         <w:r>
           <w:rPr>
@@ -3499,7 +3499,7 @@
           <w:szCs w:val="22"/>
         </w:rPr>
       </w:pPr>
-      <w:hyperlink w:anchor="_Toc25742344" w:history="1">
+      <w:hyperlink w:anchor="_Toc25742626" w:history="1">
         <w:r>
           <w:rPr>
             <w:rStyle w:val="Hyperlink"/>
@@ -3542,7 +3542,7 @@
             <w:noProof/>
             <w:webHidden/>
           </w:rPr>
-          <w:instrText xml:space="preserve"> PAGEREF _Toc25742344 \h </w:instrText>
+          <w:instrText xml:space="preserve"> PAGEREF _Toc25742626 \h </w:instrText>
         </w:r>
         <w:r>
           <w:rPr>
@@ -3587,7 +3587,7 @@
           <w:szCs w:val="22"/>
         </w:rPr>
       </w:pPr>
-      <w:hyperlink w:anchor="_Toc25742345" w:history="1">
+      <w:hyperlink w:anchor="_Toc25742627" w:history="1">
         <w:r>
           <w:rPr>
             <w:rStyle w:val="Hyperlink"/>
@@ -3630,7 +3630,7 @@
             <w:noProof/>
             <w:webHidden/>
           </w:rPr>
-          <w:instrText xml:space="preserve"> PAGEREF _Toc25742345 \h </w:instrText>
+          <w:instrText xml:space="preserve"> PAGEREF _Toc25742627 \h </w:instrText>
         </w:r>
         <w:r>
           <w:rPr>
@@ -3675,7 +3675,7 @@
           <w:szCs w:val="22"/>
         </w:rPr>
       </w:pPr>
-      <w:hyperlink w:anchor="_Toc25742346" w:history="1">
+      <w:hyperlink w:anchor="_Toc25742628" w:history="1">
         <w:r>
           <w:rPr>
             <w:rStyle w:val="Hyperlink"/>
@@ -3718,7 +3718,7 @@
             <w:noProof/>
             <w:webHidden/>
           </w:rPr>
-          <w:instrText xml:space="preserve"> PAGEREF _Toc25742346 \h </w:instrText>
+          <w:instrText xml:space="preserve"> PAGEREF _Toc25742628 \h </w:instrText>
         </w:r>
         <w:r>
           <w:rPr>
@@ -3763,7 +3763,7 @@
           <w:szCs w:val="22"/>
         </w:rPr>
       </w:pPr>
-      <w:hyperlink w:anchor="_Toc25742347" w:history="1">
+      <w:hyperlink w:anchor="_Toc25742629" w:history="1">
         <w:r>
           <w:rPr>
             <w:rStyle w:val="Hyperlink"/>
@@ -3806,7 +3806,7 @@
             <w:noProof/>
             <w:webHidden/>
           </w:rPr>
-          <w:instrText xml:space="preserve"> PAGEREF _Toc25742347 \h </w:instrText>
+          <w:instrText xml:space="preserve"> PAGEREF _Toc25742629 \h </w:instrText>
         </w:r>
         <w:r>
           <w:rPr>
@@ -3853,7 +3853,7 @@
           <w:szCs w:val="22"/>
         </w:rPr>
       </w:pPr>
-      <w:hyperlink w:anchor="_Toc25742348" w:history="1">
+      <w:hyperlink w:anchor="_Toc25742630" w:history="1">
         <w:r>
           <w:rPr>
             <w:rStyle w:val="Hyperlink"/>
@@ -3898,7 +3898,7 @@
             <w:noProof/>
             <w:webHidden/>
           </w:rPr>
-          <w:instrText xml:space="preserve"> PAGEREF _Toc25742348 \h </w:instrText>
+          <w:instrText xml:space="preserve"> PAGEREF _Toc25742630 \h </w:instrText>
         </w:r>
         <w:r>
           <w:rPr>
@@ -3945,7 +3945,7 @@
           <w:szCs w:val="22"/>
         </w:rPr>
       </w:pPr>
-      <w:hyperlink w:anchor="_Toc25742349" w:history="1">
+      <w:hyperlink w:anchor="_Toc25742631" w:history="1">
         <w:r>
           <w:rPr>
             <w:rStyle w:val="Hyperlink"/>
@@ -3990,7 +3990,7 @@
             <w:noProof/>
             <w:webHidden/>
           </w:rPr>
-          <w:instrText xml:space="preserve"> PAGEREF _Toc25742349 \h </w:instrText>
+          <w:instrText xml:space="preserve"> PAGEREF _Toc25742631 \h </w:instrText>
         </w:r>
         <w:r>
           <w:rPr>
@@ -4037,7 +4037,7 @@
           <w:szCs w:val="22"/>
         </w:rPr>
       </w:pPr>
-      <w:hyperlink w:anchor="_Toc25742350" w:history="1">
+      <w:hyperlink w:anchor="_Toc25742632" w:history="1">
         <w:r>
           <w:rPr>
             <w:rStyle w:val="Hyperlink"/>
@@ -4082,7 +4082,7 @@
             <w:noProof/>
             <w:webHidden/>
           </w:rPr>
-          <w:instrText xml:space="preserve"> PAGEREF _Toc25742350 \h </w:instrText>
+          <w:instrText xml:space="preserve"> PAGEREF _Toc25742632 \h </w:instrText>
         </w:r>
         <w:r>
           <w:rPr>
@@ -4129,7 +4129,7 @@
           <w:szCs w:val="22"/>
         </w:rPr>
       </w:pPr>
-      <w:hyperlink w:anchor="_Toc25742351" w:history="1">
+      <w:hyperlink w:anchor="_Toc25742633" w:history="1">
         <w:r>
           <w:rPr>
             <w:rStyle w:val="Hyperlink"/>
@@ -4174,7 +4174,7 @@
             <w:noProof/>
             <w:webHidden/>
           </w:rPr>
-          <w:instrText xml:space="preserve"> PAGEREF _Toc25742351 \h </w:instrText>
+          <w:instrText xml:space="preserve"> PAGEREF _Toc25742633 \h </w:instrText>
         </w:r>
         <w:r>
           <w:rPr>
@@ -4219,7 +4219,7 @@
           <w:szCs w:val="22"/>
         </w:rPr>
       </w:pPr>
-      <w:hyperlink w:anchor="_Toc25742352" w:history="1">
+      <w:hyperlink w:anchor="_Toc25742634" w:history="1">
         <w:r>
           <w:rPr>
             <w:rStyle w:val="Hyperlink"/>
@@ -4262,7 +4262,7 @@
             <w:noProof/>
             <w:webHidden/>
           </w:rPr>
-          <w:instrText xml:space="preserve"> PAGEREF _Toc25742352 \h </w:instrText>
+          <w:instrText xml:space="preserve"> PAGEREF _Toc25742634 \h </w:instrText>
         </w:r>
         <w:r>
           <w:rPr>
@@ -4309,7 +4309,7 @@
           <w:szCs w:val="22"/>
         </w:rPr>
       </w:pPr>
-      <w:hyperlink w:anchor="_Toc25742353" w:history="1">
+      <w:hyperlink w:anchor="_Toc25742635" w:history="1">
         <w:r>
           <w:rPr>
             <w:rStyle w:val="Hyperlink"/>
@@ -4354,7 +4354,7 @@
             <w:noProof/>
             <w:webHidden/>
           </w:rPr>
-          <w:instrText xml:space="preserve"> PAGEREF _Toc25742353 \h </w:instrText>
+          <w:instrText xml:space="preserve"> PAGEREF _Toc25742635 \h </w:instrText>
         </w:r>
         <w:r>
           <w:rPr>
@@ -4401,7 +4401,7 @@
           <w:szCs w:val="22"/>
         </w:rPr>
       </w:pPr>
-      <w:hyperlink w:anchor="_Toc25742354" w:history="1">
+      <w:hyperlink w:anchor="_Toc25742636" w:history="1">
         <w:r>
           <w:rPr>
             <w:rStyle w:val="Hyperlink"/>
@@ -4446,7 +4446,7 @@
             <w:noProof/>
             <w:webHidden/>
           </w:rPr>
-          <w:instrText xml:space="preserve"> PAGEREF _Toc25742354 \h </w:instrText>
+          <w:instrText xml:space="preserve"> PAGEREF _Toc25742636 \h </w:instrText>
         </w:r>
         <w:r>
           <w:rPr>
@@ -4491,7 +4491,7 @@
           <w:szCs w:val="22"/>
         </w:rPr>
       </w:pPr>
-      <w:hyperlink w:anchor="_Toc25742355" w:history="1">
+      <w:hyperlink w:anchor="_Toc25742637" w:history="1">
         <w:r>
           <w:rPr>
             <w:rStyle w:val="Hyperlink"/>
@@ -4534,7 +4534,7 @@
             <w:noProof/>
             <w:webHidden/>
           </w:rPr>
-          <w:instrText xml:space="preserve"> PAGEREF _Toc25742355 \h </w:instrText>
+          <w:instrText xml:space="preserve"> PAGEREF _Toc25742637 \h </w:instrText>
         </w:r>
         <w:r>
           <w:rPr>
@@ -4581,7 +4581,7 @@
           <w:szCs w:val="22"/>
         </w:rPr>
       </w:pPr>
-      <w:hyperlink w:anchor="_Toc25742356" w:history="1">
+      <w:hyperlink w:anchor="_Toc25742638" w:history="1">
         <w:r>
           <w:rPr>
             <w:rStyle w:val="Hyperlink"/>
@@ -4626,7 +4626,7 @@
             <w:noProof/>
             <w:webHidden/>
           </w:rPr>
-          <w:instrText xml:space="preserve"> PAGEREF _Toc25742356 \h </w:instrText>
+          <w:instrText xml:space="preserve"> PAGEREF _Toc25742638 \h </w:instrText>
         </w:r>
         <w:r>
           <w:rPr>
@@ -4673,7 +4673,7 @@
           <w:szCs w:val="22"/>
         </w:rPr>
       </w:pPr>
-      <w:hyperlink w:anchor="_Toc25742357" w:history="1">
+      <w:hyperlink w:anchor="_Toc25742639" w:history="1">
         <w:r>
           <w:rPr>
             <w:rStyle w:val="Hyperlink"/>
@@ -4718,7 +4718,7 @@
             <w:noProof/>
             <w:webHidden/>
           </w:rPr>
-          <w:instrText xml:space="preserve"> PAGEREF _Toc25742357 \h </w:instrText>
+          <w:instrText xml:space="preserve"> PAGEREF _Toc25742639 \h </w:instrText>
         </w:r>
         <w:r>
           <w:rPr>
@@ -4765,7 +4765,7 @@
           <w:szCs w:val="22"/>
         </w:rPr>
       </w:pPr>
-      <w:hyperlink w:anchor="_Toc25742358" w:history="1">
+      <w:hyperlink w:anchor="_Toc25742640" w:history="1">
         <w:r>
           <w:rPr>
             <w:rStyle w:val="Hyperlink"/>
@@ -4810,7 +4810,7 @@
             <w:noProof/>
             <w:webHidden/>
           </w:rPr>
-          <w:instrText xml:space="preserve"> PAGEREF _Toc25742358 \h </w:instrText>
+          <w:instrText xml:space="preserve"> PAGEREF _Toc25742640 \h </w:instrText>
         </w:r>
         <w:r>
           <w:rPr>
@@ -4857,7 +4857,7 @@
           <w:szCs w:val="22"/>
         </w:rPr>
       </w:pPr>
-      <w:hyperlink w:anchor="_Toc25742359" w:history="1">
+      <w:hyperlink w:anchor="_Toc25742641" w:history="1">
         <w:r>
           <w:rPr>
             <w:rStyle w:val="Hyperlink"/>
@@ -4902,7 +4902,7 @@
             <w:noProof/>
             <w:webHidden/>
           </w:rPr>
-          <w:instrText xml:space="preserve"> PAGEREF _Toc25742359 \h </w:instrText>
+          <w:instrText xml:space="preserve"> PAGEREF _Toc25742641 \h </w:instrText>
         </w:r>
         <w:r>
           <w:rPr>
@@ -4949,7 +4949,7 @@
           <w:szCs w:val="22"/>
         </w:rPr>
       </w:pPr>
-      <w:hyperlink w:anchor="_Toc25742360" w:history="1">
+      <w:hyperlink w:anchor="_Toc25742642" w:history="1">
         <w:r>
           <w:rPr>
             <w:rStyle w:val="Hyperlink"/>
@@ -4994,7 +4994,7 @@
             <w:noProof/>
             <w:webHidden/>
           </w:rPr>
-          <w:instrText xml:space="preserve"> PAGEREF _Toc25742360 \h </w:instrText>
+          <w:instrText xml:space="preserve"> PAGEREF _Toc25742642 \h </w:instrText>
         </w:r>
         <w:r>
           <w:rPr>
@@ -5041,7 +5041,7 @@
           <w:szCs w:val="22"/>
         </w:rPr>
       </w:pPr>
-      <w:hyperlink w:anchor="_Toc25742361" w:history="1">
+      <w:hyperlink w:anchor="_Toc25742643" w:history="1">
         <w:r>
           <w:rPr>
             <w:rStyle w:val="Hyperlink"/>
@@ -5086,7 +5086,7 @@
             <w:noProof/>
             <w:webHidden/>
           </w:rPr>
-          <w:instrText xml:space="preserve"> PAGEREF _Toc25742361 \h </w:instrText>
+          <w:instrText xml:space="preserve"> PAGEREF _Toc25742643 \h </w:instrText>
         </w:r>
         <w:r>
           <w:rPr>
@@ -5131,7 +5131,7 @@
           <w:szCs w:val="22"/>
         </w:rPr>
       </w:pPr>
-      <w:hyperlink w:anchor="_Toc25742362" w:history="1">
+      <w:hyperlink w:anchor="_Toc25742644" w:history="1">
         <w:r>
           <w:rPr>
             <w:rStyle w:val="Hyperlink"/>
@@ -5174,7 +5174,7 @@
             <w:noProof/>
             <w:webHidden/>
           </w:rPr>
-          <w:instrText xml:space="preserve"> PAGEREF _Toc25742362 \h </w:instrText>
+          <w:instrText xml:space="preserve"> PAGEREF _Toc25742644 \h </w:instrText>
         </w:r>
         <w:r>
           <w:rPr>
@@ -5221,7 +5221,7 @@
           <w:szCs w:val="22"/>
         </w:rPr>
       </w:pPr>
-      <w:hyperlink w:anchor="_Toc25742363" w:history="1">
+      <w:hyperlink w:anchor="_Toc25742645" w:history="1">
         <w:r>
           <w:rPr>
             <w:rStyle w:val="Hyperlink"/>
@@ -5266,7 +5266,7 @@
             <w:noProof/>
             <w:webHidden/>
           </w:rPr>
-          <w:instrText xml:space="preserve"> PAGEREF _Toc25742363 \h </w:instrText>
+          <w:instrText xml:space="preserve"> PAGEREF _Toc25742645 \h </w:instrText>
         </w:r>
         <w:r>
           <w:rPr>
@@ -5313,7 +5313,7 @@
           <w:szCs w:val="22"/>
         </w:rPr>
       </w:pPr>
-      <w:hyperlink w:anchor="_Toc25742364" w:history="1">
+      <w:hyperlink w:anchor="_Toc25742646" w:history="1">
         <w:r>
           <w:rPr>
             <w:rStyle w:val="Hyperlink"/>
@@ -5358,7 +5358,7 @@
             <w:noProof/>
             <w:webHidden/>
           </w:rPr>
-          <w:instrText xml:space="preserve"> PAGEREF _Toc25742364 \h </w:instrText>
+          <w:instrText xml:space="preserve"> PAGEREF _Toc25742646 \h </w:instrText>
         </w:r>
         <w:r>
           <w:rPr>
@@ -5403,7 +5403,7 @@
           <w:szCs w:val="22"/>
         </w:rPr>
       </w:pPr>
-      <w:hyperlink w:anchor="_Toc25742365" w:history="1">
+      <w:hyperlink w:anchor="_Toc25742647" w:history="1">
         <w:r>
           <w:rPr>
             <w:rStyle w:val="Hyperlink"/>
@@ -5446,7 +5446,7 @@
             <w:noProof/>
             <w:webHidden/>
           </w:rPr>
-          <w:instrText xml:space="preserve"> PAGEREF _Toc25742365 \h </w:instrText>
+          <w:instrText xml:space="preserve"> PAGEREF _Toc25742647 \h </w:instrText>
         </w:r>
         <w:r>
           <w:rPr>
@@ -5491,7 +5491,7 @@
           <w:szCs w:val="22"/>
         </w:rPr>
       </w:pPr>
-      <w:hyperlink w:anchor="_Toc25742366" w:history="1">
+      <w:hyperlink w:anchor="_Toc25742648" w:history="1">
         <w:r>
           <w:rPr>
             <w:rStyle w:val="Hyperlink"/>
@@ -5534,7 +5534,7 @@
             <w:noProof/>
             <w:webHidden/>
           </w:rPr>
-          <w:instrText xml:space="preserve"> PAGEREF _Toc25742366 \h </w:instrText>
+          <w:instrText xml:space="preserve"> PAGEREF _Toc25742648 \h </w:instrText>
         </w:r>
         <w:r>
           <w:rPr>
@@ -5581,7 +5581,7 @@
           <w:szCs w:val="22"/>
         </w:rPr>
       </w:pPr>
-      <w:hyperlink w:anchor="_Toc25742367" w:history="1">
+      <w:hyperlink w:anchor="_Toc25742649" w:history="1">
         <w:r>
           <w:rPr>
             <w:rStyle w:val="Hyperlink"/>
@@ -5626,7 +5626,7 @@
             <w:noProof/>
             <w:webHidden/>
           </w:rPr>
-          <w:instrText xml:space="preserve"> PAGEREF _Toc25742367 \h </w:instrText>
+          <w:instrText xml:space="preserve"> PAGEREF _Toc25742649 \h </w:instrText>
         </w:r>
         <w:r>
           <w:rPr>
@@ -5673,7 +5673,7 @@
           <w:szCs w:val="22"/>
         </w:rPr>
       </w:pPr>
-      <w:hyperlink w:anchor="_Toc25742368" w:history="1">
+      <w:hyperlink w:anchor="_Toc25742650" w:history="1">
         <w:r>
           <w:rPr>
             <w:rStyle w:val="Hyperlink"/>
@@ -5718,7 +5718,7 @@
             <w:noProof/>
             <w:webHidden/>
           </w:rPr>
-          <w:instrText xml:space="preserve"> PAGEREF _Toc25742368 \h </w:instrText>
+          <w:instrText xml:space="preserve"> PAGEREF _Toc25742650 \h </w:instrText>
         </w:r>
         <w:r>
           <w:rPr>
@@ -5765,7 +5765,7 @@
           <w:szCs w:val="22"/>
         </w:rPr>
       </w:pPr>
-      <w:hyperlink w:anchor="_Toc25742369" w:history="1">
+      <w:hyperlink w:anchor="_Toc25742651" w:history="1">
         <w:r>
           <w:rPr>
             <w:rStyle w:val="Hyperlink"/>
@@ -5810,7 +5810,7 @@
             <w:noProof/>
             <w:webHidden/>
           </w:rPr>
-          <w:instrText xml:space="preserve"> PAGEREF _Toc25742369 \h </w:instrText>
+          <w:instrText xml:space="preserve"> PAGEREF _Toc25742651 \h </w:instrText>
         </w:r>
         <w:r>
           <w:rPr>
@@ -5855,7 +5855,7 @@
           <w:szCs w:val="22"/>
         </w:rPr>
       </w:pPr>
-      <w:hyperlink w:anchor="_Toc25742370" w:history="1">
+      <w:hyperlink w:anchor="_Toc25742652" w:history="1">
         <w:r>
           <w:rPr>
             <w:rStyle w:val="Hyperlink"/>
@@ -5898,7 +5898,7 @@
             <w:noProof/>
             <w:webHidden/>
           </w:rPr>
-          <w:instrText xml:space="preserve"> PAGEREF _Toc25742370 \h </w:instrText>
+          <w:instrText xml:space="preserve"> PAGEREF _Toc25742652 \h </w:instrText>
         </w:r>
         <w:r>
           <w:rPr>
@@ -5945,7 +5945,7 @@
           <w:szCs w:val="22"/>
         </w:rPr>
       </w:pPr>
-      <w:hyperlink w:anchor="_Toc25742371" w:history="1">
+      <w:hyperlink w:anchor="_Toc25742653" w:history="1">
         <w:r>
           <w:rPr>
             <w:rStyle w:val="Hyperlink"/>
@@ -5990,7 +5990,7 @@
             <w:noProof/>
             <w:webHidden/>
           </w:rPr>
-          <w:instrText xml:space="preserve"> PAGEREF _Toc25742371 \h </w:instrText>
+          <w:instrText xml:space="preserve"> PAGEREF _Toc25742653 \h </w:instrText>
         </w:r>
         <w:r>
           <w:rPr>
@@ -6037,7 +6037,7 @@
           <w:szCs w:val="22"/>
         </w:rPr>
       </w:pPr>
-      <w:hyperlink w:anchor="_Toc25742372" w:history="1">
+      <w:hyperlink w:anchor="_Toc25742654" w:history="1">
         <w:r>
           <w:rPr>
             <w:rStyle w:val="Hyperlink"/>
@@ -6082,7 +6082,7 @@
             <w:noProof/>
             <w:webHidden/>
           </w:rPr>
-          <w:instrText xml:space="preserve"> PAGEREF _Toc25742372 \h </w:instrText>
+          <w:instrText xml:space="preserve"> PAGEREF _Toc25742654 \h </w:instrText>
         </w:r>
         <w:r>
           <w:rPr>
@@ -6129,7 +6129,7 @@
           <w:szCs w:val="22"/>
         </w:rPr>
       </w:pPr>
-      <w:hyperlink w:anchor="_Toc25742373" w:history="1">
+      <w:hyperlink w:anchor="_Toc25742655" w:history="1">
         <w:r>
           <w:rPr>
             <w:rStyle w:val="Hyperlink"/>
@@ -6174,7 +6174,7 @@
             <w:noProof/>
             <w:webHidden/>
           </w:rPr>
-          <w:instrText xml:space="preserve"> PAGEREF _Toc25742373 \h </w:instrText>
+          <w:instrText xml:space="preserve"> PAGEREF _Toc25742655 \h </w:instrText>
         </w:r>
         <w:r>
           <w:rPr>
@@ -6221,7 +6221,7 @@
           <w:szCs w:val="22"/>
         </w:rPr>
       </w:pPr>
-      <w:hyperlink w:anchor="_Toc25742374" w:history="1">
+      <w:hyperlink w:anchor="_Toc25742656" w:history="1">
         <w:r>
           <w:rPr>
             <w:rStyle w:val="Hyperlink"/>
@@ -6266,7 +6266,7 @@
             <w:noProof/>
             <w:webHidden/>
           </w:rPr>
-          <w:instrText xml:space="preserve"> PAGEREF _Toc25742374 \h </w:instrText>
+          <w:instrText xml:space="preserve"> PAGEREF _Toc25742656 \h </w:instrText>
         </w:r>
         <w:r>
           <w:rPr>
@@ -6313,7 +6313,7 @@
           <w:szCs w:val="22"/>
         </w:rPr>
       </w:pPr>
-      <w:hyperlink w:anchor="_Toc25742375" w:history="1">
+      <w:hyperlink w:anchor="_Toc25742657" w:history="1">
         <w:r>
           <w:rPr>
             <w:rStyle w:val="Hyperlink"/>
@@ -6358,7 +6358,7 @@
             <w:noProof/>
             <w:webHidden/>
           </w:rPr>
-          <w:instrText xml:space="preserve"> PAGEREF _Toc25742375 \h </w:instrText>
+          <w:instrText xml:space="preserve"> PAGEREF _Toc25742657 \h </w:instrText>
         </w:r>
         <w:r>
           <w:rPr>
@@ -6406,7 +6406,7 @@
           <w:szCs w:val="22"/>
         </w:rPr>
       </w:pPr>
-      <w:hyperlink w:anchor="_Toc25742376" w:history="1">
+      <w:hyperlink w:anchor="_Toc25742658" w:history="1">
         <w:r>
           <w:rPr>
             <w:rStyle w:val="Hyperlink"/>
@@ -6452,7 +6452,7 @@
             <w:noProof/>
             <w:webHidden/>
           </w:rPr>
-          <w:instrText xml:space="preserve"> PAGEREF _Toc25742376 \h </w:instrText>
+          <w:instrText xml:space="preserve"> PAGEREF _Toc25742658 \h </w:instrText>
         </w:r>
         <w:r>
           <w:rPr>
@@ -6497,7 +6497,7 @@
           <w:szCs w:val="22"/>
         </w:rPr>
       </w:pPr>
-      <w:hyperlink w:anchor="_Toc25742377" w:history="1">
+      <w:hyperlink w:anchor="_Toc25742659" w:history="1">
         <w:r>
           <w:rPr>
             <w:rStyle w:val="Hyperlink"/>
@@ -6540,7 +6540,7 @@
             <w:noProof/>
             <w:webHidden/>
           </w:rPr>
-          <w:instrText xml:space="preserve"> PAGEREF _Toc25742377 \h </w:instrText>
+          <w:instrText xml:space="preserve"> PAGEREF _Toc25742659 \h </w:instrText>
         </w:r>
         <w:r>
           <w:rPr>
@@ -6585,7 +6585,7 @@
           <w:szCs w:val="22"/>
         </w:rPr>
       </w:pPr>
-      <w:hyperlink w:anchor="_Toc25742378" w:history="1">
+      <w:hyperlink w:anchor="_Toc25742660" w:history="1">
         <w:r>
           <w:rPr>
             <w:rStyle w:val="Hyperlink"/>
@@ -6628,7 +6628,7 @@
             <w:noProof/>
             <w:webHidden/>
           </w:rPr>
-          <w:instrText xml:space="preserve"> PAGEREF _Toc25742378 \h </w:instrText>
+          <w:instrText xml:space="preserve"> PAGEREF _Toc25742660 \h </w:instrText>
         </w:r>
         <w:r>
           <w:rPr>
@@ -6675,7 +6675,7 @@
           <w:szCs w:val="22"/>
         </w:rPr>
       </w:pPr>
-      <w:hyperlink w:anchor="_Toc25742379" w:history="1">
+      <w:hyperlink w:anchor="_Toc25742661" w:history="1">
         <w:r>
           <w:rPr>
             <w:rStyle w:val="Hyperlink"/>
@@ -6720,7 +6720,7 @@
             <w:noProof/>
             <w:webHidden/>
           </w:rPr>
-          <w:instrText xml:space="preserve"> PAGEREF _Toc25742379 \h </w:instrText>
+          <w:instrText xml:space="preserve"> PAGEREF _Toc25742661 \h </w:instrText>
         </w:r>
         <w:r>
           <w:rPr>
@@ -6767,7 +6767,7 @@
           <w:szCs w:val="22"/>
         </w:rPr>
       </w:pPr>
-      <w:hyperlink w:anchor="_Toc25742380" w:history="1">
+      <w:hyperlink w:anchor="_Toc25742662" w:history="1">
         <w:r>
           <w:rPr>
             <w:rStyle w:val="Hyperlink"/>
@@ -6812,7 +6812,7 @@
             <w:noProof/>
             <w:webHidden/>
           </w:rPr>
-          <w:instrText xml:space="preserve"> PAGEREF _Toc25742380 \h </w:instrText>
+          <w:instrText xml:space="preserve"> PAGEREF _Toc25742662 \h </w:instrText>
         </w:r>
         <w:r>
           <w:rPr>
@@ -6859,7 +6859,7 @@
           <w:szCs w:val="22"/>
         </w:rPr>
       </w:pPr>
-      <w:hyperlink w:anchor="_Toc25742381" w:history="1">
+      <w:hyperlink w:anchor="_Toc25742663" w:history="1">
         <w:r>
           <w:rPr>
             <w:rStyle w:val="Hyperlink"/>
@@ -6904,7 +6904,7 @@
             <w:noProof/>
             <w:webHidden/>
           </w:rPr>
-          <w:instrText xml:space="preserve"> PAGEREF _Toc25742381 \h </w:instrText>
+          <w:instrText xml:space="preserve"> PAGEREF _Toc25742663 \h </w:instrText>
         </w:r>
         <w:r>
           <w:rPr>
@@ -6951,7 +6951,7 @@
           <w:szCs w:val="22"/>
         </w:rPr>
       </w:pPr>
-      <w:hyperlink w:anchor="_Toc25742382" w:history="1">
+      <w:hyperlink w:anchor="_Toc25742664" w:history="1">
         <w:r>
           <w:rPr>
             <w:rStyle w:val="Hyperlink"/>
@@ -6996,7 +6996,7 @@
             <w:noProof/>
             <w:webHidden/>
           </w:rPr>
-          <w:instrText xml:space="preserve"> PAGEREF _Toc25742382 \h </w:instrText>
+          <w:instrText xml:space="preserve"> PAGEREF _Toc25742664 \h </w:instrText>
         </w:r>
         <w:r>
           <w:rPr>
@@ -7043,7 +7043,7 @@
           <w:szCs w:val="22"/>
         </w:rPr>
       </w:pPr>
-      <w:hyperlink w:anchor="_Toc25742383" w:history="1">
+      <w:hyperlink w:anchor="_Toc25742665" w:history="1">
         <w:r>
           <w:rPr>
             <w:rStyle w:val="Hyperlink"/>
@@ -7088,7 +7088,7 @@
             <w:noProof/>
             <w:webHidden/>
           </w:rPr>
-          <w:instrText xml:space="preserve"> PAGEREF _Toc25742383 \h </w:instrText>
+          <w:instrText xml:space="preserve"> PAGEREF _Toc25742665 \h </w:instrText>
         </w:r>
         <w:r>
           <w:rPr>
@@ -7135,7 +7135,7 @@
           <w:szCs w:val="22"/>
         </w:rPr>
       </w:pPr>
-      <w:hyperlink w:anchor="_Toc25742384" w:history="1">
+      <w:hyperlink w:anchor="_Toc25742666" w:history="1">
         <w:r>
           <w:rPr>
             <w:rStyle w:val="Hyperlink"/>
@@ -7180,7 +7180,7 @@
             <w:noProof/>
             <w:webHidden/>
           </w:rPr>
-          <w:instrText xml:space="preserve"> PAGEREF _Toc25742384 \h </w:instrText>
+          <w:instrText xml:space="preserve"> PAGEREF _Toc25742666 \h </w:instrText>
         </w:r>
         <w:r>
           <w:rPr>
@@ -7228,7 +7228,7 @@
           <w:szCs w:val="22"/>
         </w:rPr>
       </w:pPr>
-      <w:hyperlink w:anchor="_Toc25742385" w:history="1">
+      <w:hyperlink w:anchor="_Toc25742667" w:history="1">
         <w:r>
           <w:rPr>
             <w:rStyle w:val="Hyperlink"/>
@@ -7274,7 +7274,7 @@
             <w:noProof/>
             <w:webHidden/>
           </w:rPr>
-          <w:instrText xml:space="preserve"> PAGEREF _Toc25742385 \h </w:instrText>
+          <w:instrText xml:space="preserve"> PAGEREF _Toc25742667 \h </w:instrText>
         </w:r>
         <w:r>
           <w:rPr>
@@ -7319,7 +7319,7 @@
           <w:szCs w:val="22"/>
         </w:rPr>
       </w:pPr>
-      <w:hyperlink w:anchor="_Toc25742386" w:history="1">
+      <w:hyperlink w:anchor="_Toc25742668" w:history="1">
         <w:r>
           <w:rPr>
             <w:rStyle w:val="Hyperlink"/>
@@ -7362,7 +7362,7 @@
             <w:noProof/>
             <w:webHidden/>
           </w:rPr>
-          <w:instrText xml:space="preserve"> PAGEREF _Toc25742386 \h </w:instrText>
+          <w:instrText xml:space="preserve"> PAGEREF _Toc25742668 \h </w:instrText>
         </w:r>
         <w:r>
           <w:rPr>
@@ -7407,7 +7407,7 @@
           <w:szCs w:val="22"/>
         </w:rPr>
       </w:pPr>
-      <w:hyperlink w:anchor="_Toc25742387" w:history="1">
+      <w:hyperlink w:anchor="_Toc25742669" w:history="1">
         <w:r>
           <w:rPr>
             <w:rStyle w:val="Hyperlink"/>
@@ -7450,7 +7450,7 @@
             <w:noProof/>
             <w:webHidden/>
           </w:rPr>
-          <w:instrText xml:space="preserve"> PAGEREF _Toc25742387 \h </w:instrText>
+          <w:instrText xml:space="preserve"> PAGEREF _Toc25742669 \h </w:instrText>
         </w:r>
         <w:r>
           <w:rPr>
@@ -7495,7 +7495,7 @@
           <w:szCs w:val="22"/>
         </w:rPr>
       </w:pPr>
-      <w:hyperlink w:anchor="_Toc25742388" w:history="1">
+      <w:hyperlink w:anchor="_Toc25742670" w:history="1">
         <w:r>
           <w:rPr>
             <w:rStyle w:val="Hyperlink"/>
@@ -7538,7 +7538,7 @@
             <w:noProof/>
             <w:webHidden/>
           </w:rPr>
-          <w:instrText xml:space="preserve"> PAGEREF _Toc25742388 \h </w:instrText>
+          <w:instrText xml:space="preserve"> PAGEREF _Toc25742670 \h </w:instrText>
         </w:r>
         <w:r>
           <w:rPr>
@@ -7585,7 +7585,7 @@
           <w:szCs w:val="22"/>
         </w:rPr>
       </w:pPr>
-      <w:hyperlink w:anchor="_Toc25742389" w:history="1">
+      <w:hyperlink w:anchor="_Toc25742671" w:history="1">
         <w:r>
           <w:rPr>
             <w:rStyle w:val="Hyperlink"/>
@@ -7630,7 +7630,7 @@
             <w:noProof/>
             <w:webHidden/>
           </w:rPr>
-          <w:instrText xml:space="preserve"> PAGEREF _Toc25742389 \h </w:instrText>
+          <w:instrText xml:space="preserve"> PAGEREF _Toc25742671 \h </w:instrText>
         </w:r>
         <w:r>
           <w:rPr>
@@ -7677,7 +7677,7 @@
           <w:szCs w:val="22"/>
         </w:rPr>
       </w:pPr>
-      <w:hyperlink w:anchor="_Toc25742390" w:history="1">
+      <w:hyperlink w:anchor="_Toc25742672" w:history="1">
         <w:r>
           <w:rPr>
             <w:rStyle w:val="Hyperlink"/>
@@ -7722,7 +7722,7 @@
             <w:noProof/>
             <w:webHidden/>
           </w:rPr>
-          <w:instrText xml:space="preserve"> PAGEREF _Toc25742390 \h </w:instrText>
+          <w:instrText xml:space="preserve"> PAGEREF _Toc25742672 \h </w:instrText>
         </w:r>
         <w:r>
           <w:rPr>
@@ -7769,7 +7769,7 @@
           <w:szCs w:val="22"/>
         </w:rPr>
       </w:pPr>
-      <w:hyperlink w:anchor="_Toc25742391" w:history="1">
+      <w:hyperlink w:anchor="_Toc25742673" w:history="1">
         <w:r>
           <w:rPr>
             <w:rStyle w:val="Hyperlink"/>
@@ -7814,7 +7814,7 @@
             <w:noProof/>
             <w:webHidden/>
           </w:rPr>
-          <w:instrText xml:space="preserve"> PAGEREF _Toc25742391 \h </w:instrText>
+          <w:instrText xml:space="preserve"> PAGEREF _Toc25742673 \h </w:instrText>
         </w:r>
         <w:r>
           <w:rPr>
@@ -7862,7 +7862,7 @@
           <w:szCs w:val="22"/>
         </w:rPr>
       </w:pPr>
-      <w:hyperlink w:anchor="_Toc25742392" w:history="1">
+      <w:hyperlink w:anchor="_Toc25742674" w:history="1">
         <w:r>
           <w:rPr>
             <w:rStyle w:val="Hyperlink"/>
@@ -7908,7 +7908,7 @@
             <w:noProof/>
             <w:webHidden/>
           </w:rPr>
-          <w:instrText xml:space="preserve"> PAGEREF _Toc25742392 \h </w:instrText>
+          <w:instrText xml:space="preserve"> PAGEREF _Toc25742674 \h </w:instrText>
         </w:r>
         <w:r>
           <w:rPr>
@@ -7955,7 +7955,7 @@
           <w:szCs w:val="22"/>
         </w:rPr>
       </w:pPr>
-      <w:hyperlink w:anchor="_Toc25742393" w:history="1">
+      <w:hyperlink w:anchor="_Toc25742675" w:history="1">
         <w:r>
           <w:rPr>
             <w:rStyle w:val="Hyperlink"/>
@@ -8000,7 +8000,7 @@
             <w:noProof/>
             <w:webHidden/>
           </w:rPr>
-          <w:instrText xml:space="preserve"> PAGEREF _Toc25742393 \h </w:instrText>
+          <w:instrText xml:space="preserve"> PAGEREF _Toc25742675 \h </w:instrText>
         </w:r>
         <w:r>
           <w:rPr>
@@ -8047,7 +8047,7 @@
           <w:szCs w:val="22"/>
         </w:rPr>
       </w:pPr>
-      <w:hyperlink w:anchor="_Toc25742394" w:history="1">
+      <w:hyperlink w:anchor="_Toc25742676" w:history="1">
         <w:r>
           <w:rPr>
             <w:rStyle w:val="Hyperlink"/>
@@ -8092,7 +8092,7 @@
             <w:noProof/>
             <w:webHidden/>
           </w:rPr>
-          <w:instrText xml:space="preserve"> PAGEREF _Toc25742394 \h </w:instrText>
+          <w:instrText xml:space="preserve"> PAGEREF _Toc25742676 \h </w:instrText>
         </w:r>
         <w:r>
           <w:rPr>
@@ -8139,7 +8139,7 @@
           <w:szCs w:val="22"/>
         </w:rPr>
       </w:pPr>
-      <w:hyperlink w:anchor="_Toc25742395" w:history="1">
+      <w:hyperlink w:anchor="_Toc25742677" w:history="1">
         <w:r>
           <w:rPr>
             <w:rStyle w:val="Hyperlink"/>
@@ -8184,7 +8184,7 @@
             <w:noProof/>
             <w:webHidden/>
           </w:rPr>
-          <w:instrText xml:space="preserve"> PAGEREF _Toc25742395 \h </w:instrText>
+          <w:instrText xml:space="preserve"> PAGEREF _Toc25742677 \h </w:instrText>
         </w:r>
         <w:r>
           <w:rPr>
@@ -8231,7 +8231,7 @@
           <w:szCs w:val="22"/>
         </w:rPr>
       </w:pPr>
-      <w:hyperlink w:anchor="_Toc25742396" w:history="1">
+      <w:hyperlink w:anchor="_Toc25742678" w:history="1">
         <w:r>
           <w:rPr>
             <w:rStyle w:val="Hyperlink"/>
@@ -8276,7 +8276,7 @@
             <w:noProof/>
             <w:webHidden/>
           </w:rPr>
-          <w:instrText xml:space="preserve"> PAGEREF _Toc25742396 \h </w:instrText>
+          <w:instrText xml:space="preserve"> PAGEREF _Toc25742678 \h </w:instrText>
         </w:r>
         <w:r>
           <w:rPr>
@@ -8323,7 +8323,7 @@
           <w:szCs w:val="22"/>
         </w:rPr>
       </w:pPr>
-      <w:hyperlink w:anchor="_Toc25742397" w:history="1">
+      <w:hyperlink w:anchor="_Toc25742679" w:history="1">
         <w:r>
           <w:rPr>
             <w:rStyle w:val="Hyperlink"/>
@@ -8368,7 +8368,7 @@
             <w:noProof/>
             <w:webHidden/>
           </w:rPr>
-          <w:instrText xml:space="preserve"> PAGEREF _Toc25742397 \h </w:instrText>
+          <w:instrText xml:space="preserve"> PAGEREF _Toc25742679 \h </w:instrText>
         </w:r>
         <w:r>
           <w:rPr>
@@ -8415,7 +8415,7 @@
           <w:szCs w:val="22"/>
         </w:rPr>
       </w:pPr>
-      <w:hyperlink w:anchor="_Toc25742398" w:history="1">
+      <w:hyperlink w:anchor="_Toc25742680" w:history="1">
         <w:r>
           <w:rPr>
             <w:rStyle w:val="Hyperlink"/>
@@ -8460,7 +8460,7 @@
             <w:noProof/>
             <w:webHidden/>
           </w:rPr>
-          <w:instrText xml:space="preserve"> PAGEREF _Toc25742398 \h </w:instrText>
+          <w:instrText xml:space="preserve"> PAGEREF _Toc25742680 \h </w:instrText>
         </w:r>
         <w:r>
           <w:rPr>
@@ -8508,7 +8508,7 @@
           <w:szCs w:val="22"/>
         </w:rPr>
       </w:pPr>
-      <w:hyperlink w:anchor="_Toc25742399" w:history="1">
+      <w:hyperlink w:anchor="_Toc25742681" w:history="1">
         <w:r>
           <w:rPr>
             <w:rStyle w:val="Hyperlink"/>
@@ -8554,7 +8554,7 @@
             <w:noProof/>
             <w:webHidden/>
           </w:rPr>
-          <w:instrText xml:space="preserve"> PAGEREF _Toc25742399 \h </w:instrText>
+          <w:instrText xml:space="preserve"> PAGEREF _Toc25742681 \h </w:instrText>
         </w:r>
         <w:r>
           <w:rPr>
@@ -8599,7 +8599,7 @@
           <w:szCs w:val="22"/>
         </w:rPr>
       </w:pPr>
-      <w:hyperlink w:anchor="_Toc25742400" w:history="1">
+      <w:hyperlink w:anchor="_Toc25742682" w:history="1">
         <w:r>
           <w:rPr>
             <w:rStyle w:val="Hyperlink"/>
@@ -8642,7 +8642,7 @@
             <w:noProof/>
             <w:webHidden/>
           </w:rPr>
-          <w:instrText xml:space="preserve"> PAGEREF _Toc25742400 \h </w:instrText>
+          <w:instrText xml:space="preserve"> PAGEREF _Toc25742682 \h </w:instrText>
         </w:r>
         <w:r>
           <w:rPr>
@@ -8687,7 +8687,7 @@
           <w:szCs w:val="22"/>
         </w:rPr>
       </w:pPr>
-      <w:hyperlink w:anchor="_Toc25742401" w:history="1">
+      <w:hyperlink w:anchor="_Toc25742683" w:history="1">
         <w:r>
           <w:rPr>
             <w:rStyle w:val="Hyperlink"/>
@@ -8730,7 +8730,7 @@
             <w:noProof/>
             <w:webHidden/>
           </w:rPr>
-          <w:instrText xml:space="preserve"> PAGEREF _Toc25742401 \h </w:instrText>
+          <w:instrText xml:space="preserve"> PAGEREF _Toc25742683 \h </w:instrText>
         </w:r>
         <w:r>
           <w:rPr>
@@ -8769,11 +8769,11 @@
         <w:lastRenderedPageBreak/>
         <w:fldChar w:fldCharType="end"/>
       </w:r>
-      <w:bookmarkStart w:id="4" w:name="_Toc25742308"/>
+      <w:bookmarkStart w:id="4" w:name="_Toc25742590"/>
       <w:r>
         <w:t>Introduction</w:t>
       </w:r>
-      <w:bookmarkEnd w:id="2"/>
+      <w:bookmarkEnd w:id="3"/>
       <w:bookmarkEnd w:id="4"/>
     </w:p>
     <w:p>
@@ -8845,6 +8845,13 @@
         </w:rPr>
         <w:noBreakHyphen/>
         <w:t>II Conceptual Model Description.</w:t>
+      </w:r>
+      <w:r>
+        <w:rPr>
+          <w:i/>
+          <w:iCs/>
+        </w:rPr>
+        <w:t xml:space="preserve"> </w:t>
       </w:r>
     </w:p>
     <w:p>
@@ -8946,7 +8953,7 @@
       </w:pPr>
       <w:bookmarkStart w:id="10" w:name="_Toc342047012"/>
       <w:bookmarkStart w:id="11" w:name="_Toc391464724"/>
-      <w:bookmarkStart w:id="12" w:name="_Toc25742309"/>
+      <w:bookmarkStart w:id="12" w:name="_Toc25742591"/>
       <w:bookmarkEnd w:id="5"/>
       <w:bookmarkEnd w:id="6"/>
       <w:bookmarkEnd w:id="7"/>
@@ -8963,7 +8970,7 @@
       <w:pPr>
         <w:pStyle w:val="Heading3"/>
       </w:pPr>
-      <w:bookmarkStart w:id="13" w:name="_Toc25742310"/>
+      <w:bookmarkStart w:id="13" w:name="_Toc25742592"/>
       <w:r>
         <w:t>Cohort reproduction – disturbance interactions</w:t>
       </w:r>
@@ -9042,7 +9049,7 @@
         <w:pStyle w:val="Heading3"/>
       </w:pPr>
       <w:bookmarkStart w:id="14" w:name="_Ref421710107"/>
-      <w:bookmarkStart w:id="15" w:name="_Toc25742311"/>
+      <w:bookmarkStart w:id="15" w:name="_Toc25742593"/>
       <w:r>
         <w:t>Cohort reproduction – Initial biomass</w:t>
       </w:r>
@@ -9100,7 +9107,7 @@
           <v:shape id="_x0000_i1025" type="#_x0000_t75" style="width:307.2pt;height:18pt" o:ole="">
             <v:imagedata r:id="rId9" o:title=""/>
           </v:shape>
-          <o:OLEObject Type="Embed" ProgID="Equation.3" ShapeID="_x0000_i1025" DrawAspect="Content" ObjectID="_1636355002" r:id="rId10"/>
+          <o:OLEObject Type="Embed" ProgID="Equation.3" ShapeID="_x0000_i1025" DrawAspect="Content" ObjectID="_1636355263" r:id="rId10"/>
         </w:object>
       </w:r>
     </w:p>
@@ -9255,7 +9262,7 @@
       <w:pPr>
         <w:pStyle w:val="Heading3"/>
       </w:pPr>
-      <w:bookmarkStart w:id="16" w:name="_Toc25742312"/>
+      <w:bookmarkStart w:id="16" w:name="_Toc25742594"/>
       <w:r>
         <w:t>Cohort growth and ageing</w:t>
       </w:r>
@@ -9331,7 +9338,7 @@
           <v:shape id="_x0000_i1026" type="#_x0000_t75" style="width:164.4pt;height:39.6pt" o:ole="">
             <v:imagedata r:id="rId11" o:title=""/>
           </v:shape>
-          <o:OLEObject Type="Embed" ProgID="Equation.3" ShapeID="_x0000_i1026" DrawAspect="Content" ObjectID="_1636355003" r:id="rId12"/>
+          <o:OLEObject Type="Embed" ProgID="Equation.3" ShapeID="_x0000_i1026" DrawAspect="Content" ObjectID="_1636355264" r:id="rId12"/>
         </w:object>
       </w:r>
       <w:r>
@@ -9417,7 +9424,7 @@
           <v:shape id="_x0000_i1027" type="#_x0000_t75" style="width:134.4pt;height:18.6pt" o:ole="">
             <v:imagedata r:id="rId13" o:title=""/>
           </v:shape>
-          <o:OLEObject Type="Embed" ProgID="Equation.3" ShapeID="_x0000_i1027" DrawAspect="Content" ObjectID="_1636355004" r:id="rId14"/>
+          <o:OLEObject Type="Embed" ProgID="Equation.3" ShapeID="_x0000_i1027" DrawAspect="Content" ObjectID="_1636355265" r:id="rId14"/>
         </w:object>
       </w:r>
       <w:r>
@@ -9785,7 +9792,7 @@
           <v:shape id="_x0000_i1028" type="#_x0000_t75" style="width:176.4pt;height:22.2pt" o:ole="">
             <v:imagedata r:id="rId15" o:title=""/>
           </v:shape>
-          <o:OLEObject Type="Embed" ProgID="Equation.3" ShapeID="_x0000_i1028" DrawAspect="Content" ObjectID="_1636355005" r:id="rId16"/>
+          <o:OLEObject Type="Embed" ProgID="Equation.3" ShapeID="_x0000_i1028" DrawAspect="Content" ObjectID="_1636355266" r:id="rId16"/>
         </w:object>
       </w:r>
       <w:r>
@@ -9887,7 +9894,7 @@
           <v:shape id="_x0000_i1029" type="#_x0000_t75" style="width:236.4pt;height:18.6pt" o:ole="">
             <v:imagedata r:id="rId17" o:title=""/>
           </v:shape>
-          <o:OLEObject Type="Embed" ProgID="Equation.3" ShapeID="_x0000_i1029" DrawAspect="Content" ObjectID="_1636355006" r:id="rId18"/>
+          <o:OLEObject Type="Embed" ProgID="Equation.3" ShapeID="_x0000_i1029" DrawAspect="Content" ObjectID="_1636355267" r:id="rId18"/>
         </w:object>
       </w:r>
       <w:r>
@@ -10074,7 +10081,7 @@
           <v:shape id="_x0000_i1030" type="#_x0000_t75" style="width:183.6pt;height:36pt" o:ole="">
             <v:imagedata r:id="rId19" o:title=""/>
           </v:shape>
-          <o:OLEObject Type="Embed" ProgID="Equation.3" ShapeID="_x0000_i1030" DrawAspect="Content" ObjectID="_1636355007" r:id="rId20"/>
+          <o:OLEObject Type="Embed" ProgID="Equation.3" ShapeID="_x0000_i1030" DrawAspect="Content" ObjectID="_1636355268" r:id="rId20"/>
         </w:object>
       </w:r>
       <w:r>
@@ -10100,7 +10107,7 @@
       <w:pPr>
         <w:pStyle w:val="Heading3"/>
       </w:pPr>
-      <w:bookmarkStart w:id="17" w:name="_Toc25742313"/>
+      <w:bookmarkStart w:id="17" w:name="_Toc25742595"/>
       <w:r>
         <w:t>Cohort senescence and mortality</w:t>
       </w:r>
@@ -10162,7 +10169,7 @@
       <w:pPr>
         <w:pStyle w:val="Heading3"/>
       </w:pPr>
-      <w:bookmarkStart w:id="18" w:name="_Toc25742314"/>
+      <w:bookmarkStart w:id="18" w:name="_Toc25742596"/>
       <w:r>
         <w:t>Dead biomass decay</w:t>
       </w:r>
@@ -10228,7 +10235,7 @@
       <w:pPr>
         <w:pStyle w:val="Heading3"/>
       </w:pPr>
-      <w:bookmarkStart w:id="19" w:name="_Toc25742315"/>
+      <w:bookmarkStart w:id="19" w:name="_Toc25742597"/>
       <w:r>
         <w:t>Initializing biomass</w:t>
       </w:r>
@@ -10341,7 +10348,7 @@
       <w:pPr>
         <w:pStyle w:val="Heading3"/>
       </w:pPr>
-      <w:bookmarkStart w:id="20" w:name="_Toc25742316"/>
+      <w:bookmarkStart w:id="20" w:name="_Toc25742598"/>
       <w:r>
         <w:t>Shade calculations</w:t>
       </w:r>
@@ -10503,7 +10510,7 @@
       <w:pPr>
         <w:pStyle w:val="Heading3"/>
       </w:pPr>
-      <w:bookmarkStart w:id="23" w:name="_Toc25742317"/>
+      <w:bookmarkStart w:id="23" w:name="_Toc25742599"/>
       <w:r>
         <w:t>Interactions with age-only disturbances</w:t>
       </w:r>
@@ -10577,7 +10584,7 @@
       <w:pPr>
         <w:pStyle w:val="Heading3"/>
       </w:pPr>
-      <w:bookmarkStart w:id="24" w:name="_Toc25742318"/>
+      <w:bookmarkStart w:id="24" w:name="_Toc25742600"/>
       <w:r>
         <w:lastRenderedPageBreak/>
         <w:t>Dynamic inputs for climate change or others</w:t>
@@ -10609,7 +10616,7 @@
         <w:spacing w:line="276" w:lineRule="auto"/>
         <w:ind w:right="945"/>
       </w:pPr>
-      <w:bookmarkStart w:id="25" w:name="_Toc25742319"/>
+      <w:bookmarkStart w:id="25" w:name="_Toc25742601"/>
       <w:r>
         <w:t xml:space="preserve">Major </w:t>
       </w:r>
@@ -10623,7 +10630,7 @@
         <w:pStyle w:val="Heading3"/>
       </w:pPr>
       <w:bookmarkStart w:id="26" w:name="_Toc391464720"/>
-      <w:bookmarkStart w:id="27" w:name="_Toc25742320"/>
+      <w:bookmarkStart w:id="27" w:name="_Toc25742602"/>
       <w:r>
         <w:t>Version 5.2 (September 2019)</w:t>
       </w:r>
@@ -10641,7 +10648,7 @@
       <w:pPr>
         <w:pStyle w:val="Heading3"/>
       </w:pPr>
-      <w:bookmarkStart w:id="28" w:name="_Toc25742321"/>
+      <w:bookmarkStart w:id="28" w:name="_Toc25742603"/>
       <w:r>
         <w:t>Version 5.1 (March 2019)</w:t>
       </w:r>
@@ -10659,7 +10666,7 @@
       <w:pPr>
         <w:pStyle w:val="Heading3"/>
       </w:pPr>
-      <w:bookmarkStart w:id="29" w:name="_Toc25742322"/>
+      <w:bookmarkStart w:id="29" w:name="_Toc25742604"/>
       <w:r>
         <w:t>Version 5.0 (August 2018)</w:t>
       </w:r>
@@ -10698,7 +10705,7 @@
       <w:pPr>
         <w:pStyle w:val="Heading3"/>
       </w:pPr>
-      <w:bookmarkStart w:id="30" w:name="_Toc25742323"/>
+      <w:bookmarkStart w:id="30" w:name="_Toc25742605"/>
       <w:r>
         <w:t>Version 4</w:t>
       </w:r>
@@ -10787,7 +10794,7 @@
       <w:pPr>
         <w:pStyle w:val="Heading3"/>
       </w:pPr>
-      <w:bookmarkStart w:id="31" w:name="_Toc25742324"/>
+      <w:bookmarkStart w:id="31" w:name="_Toc25742606"/>
       <w:r>
         <w:t>Version 3.2</w:t>
       </w:r>
@@ -10853,7 +10860,7 @@
       <w:pPr>
         <w:pStyle w:val="Heading3"/>
       </w:pPr>
-      <w:bookmarkStart w:id="32" w:name="_Toc25742325"/>
+      <w:bookmarkStart w:id="32" w:name="_Toc25742607"/>
       <w:r>
         <w:t>Version 3.1</w:t>
       </w:r>
@@ -10871,16 +10878,26 @@
       <w:pPr>
         <w:pStyle w:val="Heading3"/>
       </w:pPr>
-      <w:bookmarkStart w:id="33" w:name="_Toc25742326"/>
+      <w:bookmarkStart w:id="33" w:name="_Toc25742608"/>
       <w:r>
         <w:t xml:space="preserve">Version </w:t>
       </w:r>
-      <w:fldSimple w:instr=" DOCPROPERTY  &quot;Extension Version&quot;  \* MERGEFORMAT ">
-        <w:r>
-          <w:t>3.0</w:t>
-        </w:r>
-        <w:bookmarkEnd w:id="33"/>
-      </w:fldSimple>
+      <w:r>
+        <w:fldChar w:fldCharType="begin"/>
+      </w:r>
+      <w:r>
+        <w:instrText xml:space="preserve"> DOCPROPERTY  "Extension Version"  \* MERGEFORMAT </w:instrText>
+      </w:r>
+      <w:r>
+        <w:fldChar w:fldCharType="separate"/>
+      </w:r>
+      <w:r>
+        <w:t>5.2</w:t>
+      </w:r>
+      <w:bookmarkEnd w:id="33"/>
+      <w:r>
+        <w:fldChar w:fldCharType="end"/>
+      </w:r>
     </w:p>
     <w:p>
       <w:pPr>
@@ -10939,7 +10956,7 @@
       <w:pPr>
         <w:pStyle w:val="Heading3"/>
       </w:pPr>
-      <w:bookmarkStart w:id="34" w:name="_Toc25742327"/>
+      <w:bookmarkStart w:id="34" w:name="_Toc25742609"/>
       <w:bookmarkEnd w:id="26"/>
       <w:r>
         <w:lastRenderedPageBreak/>
@@ -10994,7 +11011,7 @@
       <w:pPr>
         <w:pStyle w:val="Heading3"/>
       </w:pPr>
-      <w:bookmarkStart w:id="35" w:name="_Toc25742328"/>
+      <w:bookmarkStart w:id="35" w:name="_Toc25742610"/>
       <w:r>
         <w:t>Version 2.1</w:t>
       </w:r>
@@ -11029,7 +11046,7 @@
       <w:pPr>
         <w:pStyle w:val="Heading3"/>
       </w:pPr>
-      <w:bookmarkStart w:id="36" w:name="_Toc25742329"/>
+      <w:bookmarkStart w:id="36" w:name="_Toc25742611"/>
       <w:r>
         <w:t>Version 2.0</w:t>
       </w:r>
@@ -11103,7 +11120,7 @@
         <w:spacing w:line="276" w:lineRule="auto"/>
         <w:ind w:right="945"/>
       </w:pPr>
-      <w:bookmarkStart w:id="37" w:name="_Toc25742330"/>
+      <w:bookmarkStart w:id="37" w:name="_Toc25742612"/>
       <w:r>
         <w:t xml:space="preserve">Minor </w:t>
       </w:r>
@@ -11116,7 +11133,7 @@
       <w:pPr>
         <w:pStyle w:val="Heading3"/>
       </w:pPr>
-      <w:bookmarkStart w:id="38" w:name="_Toc25742331"/>
+      <w:bookmarkStart w:id="38" w:name="_Toc25742613"/>
       <w:r>
         <w:t>Version 5.0.1 and 5.0.2 (March 2019)</w:t>
       </w:r>
@@ -11134,7 +11151,7 @@
       <w:pPr>
         <w:pStyle w:val="Heading3"/>
       </w:pPr>
-      <w:bookmarkStart w:id="39" w:name="_Toc25742332"/>
+      <w:bookmarkStart w:id="39" w:name="_Toc25742614"/>
       <w:r>
         <w:t>Version 4.0.7 (June 2018)</w:t>
       </w:r>
@@ -11152,7 +11169,7 @@
       <w:pPr>
         <w:pStyle w:val="Heading3"/>
       </w:pPr>
-      <w:bookmarkStart w:id="40" w:name="_Toc25742333"/>
+      <w:bookmarkStart w:id="40" w:name="_Toc25742615"/>
       <w:r>
         <w:t>Version 4.0.6 (April 2018)</w:t>
       </w:r>
@@ -11170,7 +11187,7 @@
       <w:pPr>
         <w:pStyle w:val="Heading3"/>
       </w:pPr>
-      <w:bookmarkStart w:id="41" w:name="_Toc25742334"/>
+      <w:bookmarkStart w:id="41" w:name="_Toc25742616"/>
       <w:r>
         <w:t>Version 3.2.1</w:t>
       </w:r>
@@ -11191,7 +11208,7 @@
       <w:pPr>
         <w:pStyle w:val="Heading3"/>
       </w:pPr>
-      <w:bookmarkStart w:id="42" w:name="_Toc25742335"/>
+      <w:bookmarkStart w:id="42" w:name="_Toc25742617"/>
       <w:r>
         <w:t>Version 3.1.1</w:t>
       </w:r>
@@ -11238,7 +11255,7 @@
       <w:pPr>
         <w:pStyle w:val="Heading2"/>
       </w:pPr>
-      <w:bookmarkStart w:id="43" w:name="_Toc25742336"/>
+      <w:bookmarkStart w:id="43" w:name="_Toc25742618"/>
       <w:r>
         <w:t>References</w:t>
       </w:r>
@@ -11283,7 +11300,7 @@
         <w:pStyle w:val="Heading2"/>
       </w:pPr>
       <w:bookmarkStart w:id="44" w:name="_Toc127846704"/>
-      <w:bookmarkStart w:id="45" w:name="_Toc25742337"/>
+      <w:bookmarkStart w:id="45" w:name="_Toc25742619"/>
       <w:r>
         <w:t>Acknowledgments</w:t>
       </w:r>
@@ -11301,17 +11318,7 @@
         <w:t>ern</w:t>
       </w:r>
       <w:r>
-        <w:t xml:space="preserve"> Research Station (Rhinelander, </w:t>
-      </w:r>
-      <w:smartTag w:uri="urn:schemas-microsoft-com:office:smarttags" w:element="place">
-        <w:smartTag w:uri="urn:schemas-microsoft-com:office:smarttags" w:element="State">
-          <w:r>
-            <w:t>Wisconsin</w:t>
-          </w:r>
-        </w:smartTag>
-      </w:smartTag>
-      <w:r>
-        <w:t xml:space="preserve">) of the U.S. Forest Service.  Valuable contributions to the development of the model and extensions were made by Brian R. Sturtevant, Eric J. Gustafson, and David J. Mladenoff. </w:t>
+        <w:t xml:space="preserve"> Research Station (Rhinelander, Wisconsin) of the U.S. Forest Service.  Valuable contributions to the development of the model and extensions were made by Brian R. Sturtevant, Eric J. Gustafson, and David J. Mladenoff. </w:t>
       </w:r>
     </w:p>
     <w:p>
@@ -11323,7 +11330,7 @@
         </w:tabs>
         <w:ind w:left="1170" w:hanging="1170"/>
       </w:pPr>
-      <w:bookmarkStart w:id="46" w:name="_Toc25742338"/>
+      <w:bookmarkStart w:id="46" w:name="_Toc25742620"/>
       <w:r>
         <w:lastRenderedPageBreak/>
         <w:t xml:space="preserve">Succession </w:t>
@@ -11377,7 +11384,7 @@
         <w:pStyle w:val="Heading2"/>
       </w:pPr>
       <w:bookmarkStart w:id="47" w:name="_Toc112490865"/>
-      <w:bookmarkStart w:id="48" w:name="_Toc25742339"/>
+      <w:bookmarkStart w:id="48" w:name="_Toc25742621"/>
       <w:r>
         <w:t>LandisData</w:t>
       </w:r>
@@ -11408,7 +11415,7 @@
         <w:pStyle w:val="Heading2"/>
       </w:pPr>
       <w:bookmarkStart w:id="49" w:name="_Toc112490866"/>
-      <w:bookmarkStart w:id="50" w:name="_Toc25742340"/>
+      <w:bookmarkStart w:id="50" w:name="_Toc25742622"/>
       <w:r>
         <w:t>Timestep</w:t>
       </w:r>
@@ -11440,7 +11447,7 @@
       </w:pPr>
       <w:bookmarkStart w:id="51" w:name="_Toc107735767"/>
       <w:bookmarkStart w:id="52" w:name="_Toc112490867"/>
-      <w:bookmarkStart w:id="53" w:name="_Toc25742341"/>
+      <w:bookmarkStart w:id="53" w:name="_Toc25742623"/>
       <w:r>
         <w:t>SeedingAlgorithm</w:t>
       </w:r>
@@ -11536,7 +11543,7 @@
       <w:bookmarkStart w:id="56" w:name="_Toc107735768"/>
       <w:bookmarkStart w:id="57" w:name="_Toc112490868"/>
       <w:bookmarkStart w:id="58" w:name="_Ref140207509"/>
-      <w:bookmarkStart w:id="59" w:name="_Toc25742342"/>
+      <w:bookmarkStart w:id="59" w:name="_Toc25742624"/>
       <w:r>
         <w:t>InitialCommunities</w:t>
       </w:r>
@@ -11563,7 +11570,7 @@
       <w:bookmarkStart w:id="60" w:name="_Ref109371856"/>
       <w:bookmarkStart w:id="61" w:name="_Toc133339090"/>
       <w:bookmarkStart w:id="62" w:name="_Toc282434151"/>
-      <w:bookmarkStart w:id="63" w:name="_Toc25742343"/>
+      <w:bookmarkStart w:id="63" w:name="_Toc25742625"/>
       <w:r>
         <w:t>InitialCommunitiesMap</w:t>
       </w:r>
@@ -11589,7 +11596,7 @@
         </w:numPr>
       </w:pPr>
       <w:bookmarkStart w:id="64" w:name="_Toc463598773"/>
-      <w:bookmarkStart w:id="65" w:name="_Toc25742344"/>
+      <w:bookmarkStart w:id="65" w:name="_Toc25742626"/>
       <w:r>
         <w:t>ClimateConfigFile</w:t>
       </w:r>
@@ -11643,7 +11650,7 @@
         </w:tabs>
         <w:ind w:left="648" w:hanging="648"/>
       </w:pPr>
-      <w:bookmarkStart w:id="66" w:name="_Toc25742345"/>
+      <w:bookmarkStart w:id="66" w:name="_Toc25742627"/>
       <w:r>
         <w:lastRenderedPageBreak/>
         <w:t>CalibrateMode</w:t>
@@ -11691,7 +11698,7 @@
         </w:tabs>
         <w:ind w:left="648" w:hanging="648"/>
       </w:pPr>
-      <w:bookmarkStart w:id="67" w:name="_Toc25742346"/>
+      <w:bookmarkStart w:id="67" w:name="_Toc25742628"/>
       <w:r>
         <w:t>Spinu</w:t>
       </w:r>
@@ -11732,7 +11739,7 @@
         </w:tabs>
         <w:ind w:left="648" w:hanging="648"/>
       </w:pPr>
-      <w:bookmarkStart w:id="68" w:name="_Toc25742347"/>
+      <w:bookmarkStart w:id="68" w:name="_Toc25742629"/>
       <w:r>
         <w:t>MinRelativeBiomass Table</w:t>
       </w:r>
@@ -11764,7 +11771,7 @@
       </w:pPr>
       <w:bookmarkStart w:id="69" w:name="_Ref112227719"/>
       <w:bookmarkStart w:id="70" w:name="_Toc112490869"/>
-      <w:bookmarkStart w:id="71" w:name="_Toc25742348"/>
+      <w:bookmarkStart w:id="71" w:name="_Toc25742630"/>
       <w:r>
         <w:t>First Row – Ecoregions</w:t>
       </w:r>
@@ -11803,7 +11810,7 @@
         <w:pStyle w:val="Heading3"/>
       </w:pPr>
       <w:bookmarkStart w:id="72" w:name="_Toc112490870"/>
-      <w:bookmarkStart w:id="73" w:name="_Toc25742349"/>
+      <w:bookmarkStart w:id="73" w:name="_Toc25742631"/>
       <w:r>
         <w:t>Other Rows</w:t>
       </w:r>
@@ -11823,7 +11830,7 @@
         <w:pStyle w:val="Heading3"/>
       </w:pPr>
       <w:bookmarkStart w:id="74" w:name="_Toc112490871"/>
-      <w:bookmarkStart w:id="75" w:name="_Toc25742350"/>
+      <w:bookmarkStart w:id="75" w:name="_Toc25742632"/>
       <w:r>
         <w:t>Shade Class</w:t>
       </w:r>
@@ -11867,7 +11874,7 @@
         <w:pStyle w:val="Heading3"/>
       </w:pPr>
       <w:bookmarkStart w:id="76" w:name="_Toc112490872"/>
-      <w:bookmarkStart w:id="77" w:name="_Toc25742351"/>
+      <w:bookmarkStart w:id="77" w:name="_Toc25742633"/>
       <w:r>
         <w:t xml:space="preserve">Minimum </w:t>
       </w:r>
@@ -11904,7 +11911,7 @@
         <w:fldChar w:fldCharType="separate"/>
       </w:r>
       <w:r>
-        <w:t>2.8.1</w:t>
+        <w:t>2.9.1</w:t>
       </w:r>
       <w:r>
         <w:fldChar w:fldCharType="end"/>
@@ -11972,7 +11979,7 @@
       <w:bookmarkStart w:id="78" w:name="_Toc107735769"/>
       <w:bookmarkStart w:id="79" w:name="_Toc112490873"/>
       <w:bookmarkStart w:id="80" w:name="_Ref140207562"/>
-      <w:bookmarkStart w:id="81" w:name="_Toc25742352"/>
+      <w:bookmarkStart w:id="81" w:name="_Toc25742634"/>
       <w:r>
         <w:t>SufficientLight</w:t>
       </w:r>
@@ -11993,7 +12000,7 @@
         </w:tabs>
         <w:ind w:left="1170" w:hanging="1170"/>
       </w:pPr>
-      <w:bookmarkStart w:id="82" w:name="_Toc25742353"/>
+      <w:bookmarkStart w:id="82" w:name="_Toc25742635"/>
       <w:r>
         <w:t xml:space="preserve">Species </w:t>
       </w:r>
@@ -12031,7 +12038,7 @@
         </w:tabs>
         <w:ind w:left="1170" w:hanging="1170"/>
       </w:pPr>
-      <w:bookmarkStart w:id="83" w:name="_Toc25742354"/>
+      <w:bookmarkStart w:id="83" w:name="_Toc25742636"/>
       <w:r>
         <w:t>Probability of Establishment, given light conditions</w:t>
       </w:r>
@@ -12082,7 +12089,7 @@
         </w:tabs>
         <w:ind w:left="1170" w:hanging="1170"/>
       </w:pPr>
-      <w:bookmarkStart w:id="84" w:name="_Toc25742355"/>
+      <w:bookmarkStart w:id="84" w:name="_Toc25742637"/>
       <w:r>
         <w:t>Species</w:t>
       </w:r>
@@ -12115,7 +12122,7 @@
         <w:ind w:left="1170" w:hanging="1170"/>
       </w:pPr>
       <w:bookmarkStart w:id="85" w:name="_Toc112490874"/>
-      <w:bookmarkStart w:id="86" w:name="_Toc25742356"/>
+      <w:bookmarkStart w:id="86" w:name="_Toc25742638"/>
       <w:r>
         <w:t>Species</w:t>
       </w:r>
@@ -12158,7 +12165,7 @@
         <w:ind w:left="1170" w:hanging="1170"/>
       </w:pPr>
       <w:bookmarkStart w:id="87" w:name="_Toc112490875"/>
-      <w:bookmarkStart w:id="88" w:name="_Toc25742357"/>
+      <w:bookmarkStart w:id="88" w:name="_Toc25742639"/>
       <w:r>
         <w:t>Leaf Longevity</w:t>
       </w:r>
@@ -12195,7 +12202,7 @@
         <w:ind w:left="1170" w:hanging="1170"/>
       </w:pPr>
       <w:bookmarkStart w:id="89" w:name="_Toc112490876"/>
-      <w:bookmarkStart w:id="90" w:name="_Toc25742358"/>
+      <w:bookmarkStart w:id="90" w:name="_Toc25742640"/>
       <w:r>
         <w:t>Woody</w:t>
       </w:r>
@@ -12269,7 +12276,7 @@
         <w:ind w:left="1170" w:hanging="1170"/>
       </w:pPr>
       <w:bookmarkStart w:id="91" w:name="_Toc112490877"/>
-      <w:bookmarkStart w:id="92" w:name="_Toc25742359"/>
+      <w:bookmarkStart w:id="92" w:name="_Toc25742641"/>
       <w:r>
         <w:lastRenderedPageBreak/>
         <w:t>Mortality Curve – Shape Parameter</w:t>
@@ -12308,7 +12315,7 @@
       </w:pPr>
       <w:bookmarkStart w:id="93" w:name="_Toc112490878"/>
       <w:bookmarkStart w:id="94" w:name="_Toc107735770"/>
-      <w:bookmarkStart w:id="95" w:name="_Toc25742360"/>
+      <w:bookmarkStart w:id="95" w:name="_Toc25742642"/>
       <w:r>
         <w:t>Growth Curve – Shape Parameter</w:t>
       </w:r>
@@ -12337,7 +12344,7 @@
         </w:tabs>
         <w:ind w:left="1170" w:hanging="1170"/>
       </w:pPr>
-      <w:bookmarkStart w:id="96" w:name="_Toc25742361"/>
+      <w:bookmarkStart w:id="96" w:name="_Toc25742643"/>
       <w:r>
         <w:t>Leaf Lignin</w:t>
       </w:r>
@@ -12372,7 +12379,7 @@
         </w:tabs>
         <w:ind w:left="1170" w:hanging="1170"/>
       </w:pPr>
-      <w:bookmarkStart w:id="97" w:name="_Toc25742362"/>
+      <w:bookmarkStart w:id="97" w:name="_Toc25742644"/>
       <w:r>
         <w:t>EcoregionParameters</w:t>
       </w:r>
@@ -12390,7 +12397,7 @@
         </w:tabs>
         <w:ind w:left="1170" w:hanging="1170"/>
       </w:pPr>
-      <w:bookmarkStart w:id="98" w:name="_Toc25742363"/>
+      <w:bookmarkStart w:id="98" w:name="_Toc25742645"/>
       <w:r>
         <w:t>First Column – Ecoregions</w:t>
       </w:r>
@@ -12431,7 +12438,7 @@
         </w:tabs>
         <w:ind w:left="1170" w:hanging="1170"/>
       </w:pPr>
-      <w:bookmarkStart w:id="99" w:name="_Toc25742364"/>
+      <w:bookmarkStart w:id="99" w:name="_Toc25742646"/>
       <w:r>
         <w:t>Actual Evapotranspiration (AET)</w:t>
       </w:r>
@@ -12466,7 +12473,7 @@
         </w:tabs>
       </w:pPr>
       <w:bookmarkStart w:id="100" w:name="_Ref140060996"/>
-      <w:bookmarkStart w:id="101" w:name="_Toc25742365"/>
+      <w:bookmarkStart w:id="101" w:name="_Toc25742647"/>
       <w:bookmarkEnd w:id="93"/>
       <w:bookmarkEnd w:id="94"/>
       <w:r>
@@ -12492,7 +12499,7 @@
       </w:pPr>
       <w:bookmarkStart w:id="102" w:name="_Toc510171792"/>
       <w:bookmarkStart w:id="103" w:name="_Ref140059391"/>
-      <w:bookmarkStart w:id="104" w:name="_Toc25742366"/>
+      <w:bookmarkStart w:id="104" w:name="_Toc25742648"/>
       <w:bookmarkEnd w:id="100"/>
       <w:r>
         <w:t>Fire Reduction Parameters</w:t>
@@ -12554,7 +12561,7 @@
         <w:ind w:left="1170" w:hanging="1170"/>
       </w:pPr>
       <w:bookmarkStart w:id="105" w:name="_Toc510171793"/>
-      <w:bookmarkStart w:id="106" w:name="_Toc25742367"/>
+      <w:bookmarkStart w:id="106" w:name="_Toc25742649"/>
       <w:r>
         <w:t>Fire Severity</w:t>
       </w:r>
@@ -12579,7 +12586,7 @@
         <w:ind w:left="1170" w:hanging="1170"/>
       </w:pPr>
       <w:bookmarkStart w:id="107" w:name="_Toc510171794"/>
-      <w:bookmarkStart w:id="108" w:name="_Toc25742368"/>
+      <w:bookmarkStart w:id="108" w:name="_Toc25742650"/>
       <w:r>
         <w:t>Wood Reduction</w:t>
       </w:r>
@@ -12604,7 +12611,7 @@
         <w:ind w:left="1170" w:hanging="1170"/>
       </w:pPr>
       <w:bookmarkStart w:id="109" w:name="_Toc510171795"/>
-      <w:bookmarkStart w:id="110" w:name="_Toc25742369"/>
+      <w:bookmarkStart w:id="110" w:name="_Toc25742651"/>
       <w:r>
         <w:t>Litter Reduction</w:t>
       </w:r>
@@ -12625,7 +12632,7 @@
         <w:ind w:left="1170" w:hanging="1170"/>
       </w:pPr>
       <w:bookmarkStart w:id="111" w:name="_Toc510171796"/>
-      <w:bookmarkStart w:id="112" w:name="_Toc25742370"/>
+      <w:bookmarkStart w:id="112" w:name="_Toc25742652"/>
       <w:r>
         <w:t>Harvest Reduction Parameters</w:t>
       </w:r>
@@ -12684,7 +12691,7 @@
         <w:ind w:left="1170" w:hanging="1170"/>
       </w:pPr>
       <w:bookmarkStart w:id="113" w:name="_Toc510171797"/>
-      <w:bookmarkStart w:id="114" w:name="_Toc25742371"/>
+      <w:bookmarkStart w:id="114" w:name="_Toc25742653"/>
       <w:r>
         <w:t>Prescription Name</w:t>
       </w:r>
@@ -12724,7 +12731,7 @@
         <w:ind w:left="1170" w:hanging="1170"/>
       </w:pPr>
       <w:bookmarkStart w:id="115" w:name="_Toc510171798"/>
-      <w:bookmarkStart w:id="116" w:name="_Toc25742372"/>
+      <w:bookmarkStart w:id="116" w:name="_Toc25742654"/>
       <w:r>
         <w:t>Dead Wood Reduction</w:t>
       </w:r>
@@ -12749,7 +12756,7 @@
         <w:ind w:left="1170" w:hanging="1170"/>
       </w:pPr>
       <w:bookmarkStart w:id="117" w:name="_Toc510171799"/>
-      <w:bookmarkStart w:id="118" w:name="_Toc25742373"/>
+      <w:bookmarkStart w:id="118" w:name="_Toc25742655"/>
       <w:r>
         <w:lastRenderedPageBreak/>
         <w:t>Dead Litter Reduction</w:t>
@@ -12775,7 +12782,7 @@
         <w:ind w:left="1170" w:hanging="1170"/>
       </w:pPr>
       <w:bookmarkStart w:id="119" w:name="_Toc510171800"/>
-      <w:bookmarkStart w:id="120" w:name="_Toc25742374"/>
+      <w:bookmarkStart w:id="120" w:name="_Toc25742656"/>
       <w:r>
         <w:t>Cohort Wood Removal</w:t>
       </w:r>
@@ -12828,7 +12835,7 @@
         </w:tabs>
         <w:ind w:left="1170" w:hanging="1170"/>
       </w:pPr>
-      <w:bookmarkStart w:id="121" w:name="_Toc25742375"/>
+      <w:bookmarkStart w:id="121" w:name="_Toc25742657"/>
       <w:r>
         <w:t xml:space="preserve">Cohort </w:t>
       </w:r>
@@ -12899,7 +12906,7 @@
         </w:tabs>
         <w:ind w:left="1170" w:hanging="1170"/>
       </w:pPr>
-      <w:bookmarkStart w:id="122" w:name="_Toc25742376"/>
+      <w:bookmarkStart w:id="122" w:name="_Toc25742658"/>
       <w:r>
         <w:lastRenderedPageBreak/>
         <w:t>Input File – Dynamic Inputs</w:t>
@@ -12967,7 +12974,7 @@
         </w:tabs>
         <w:ind w:left="1170" w:hanging="1170"/>
       </w:pPr>
-      <w:bookmarkStart w:id="123" w:name="_Toc25742377"/>
+      <w:bookmarkStart w:id="123" w:name="_Toc25742659"/>
       <w:r>
         <w:t>LandisData</w:t>
       </w:r>
@@ -13000,7 +13007,7 @@
         </w:tabs>
         <w:ind w:left="1170" w:hanging="1170"/>
       </w:pPr>
-      <w:bookmarkStart w:id="124" w:name="_Toc25742378"/>
+      <w:bookmarkStart w:id="124" w:name="_Toc25742660"/>
       <w:r>
         <w:t>Dynamic Input Data Table</w:t>
       </w:r>
@@ -13018,7 +13025,7 @@
       <w:pPr>
         <w:pStyle w:val="Heading3"/>
       </w:pPr>
-      <w:bookmarkStart w:id="125" w:name="_Toc25742379"/>
+      <w:bookmarkStart w:id="125" w:name="_Toc25742661"/>
       <w:r>
         <w:t>Column 1:  Year</w:t>
       </w:r>
@@ -13051,7 +13058,7 @@
         <w:pStyle w:val="Heading3"/>
       </w:pPr>
       <w:bookmarkStart w:id="126" w:name="_Toc112490879"/>
-      <w:bookmarkStart w:id="127" w:name="_Toc25742380"/>
+      <w:bookmarkStart w:id="127" w:name="_Toc25742662"/>
       <w:r>
         <w:t>Column 2:  Ecoregions</w:t>
       </w:r>
@@ -13103,7 +13110,7 @@
         <w:pStyle w:val="Heading3"/>
       </w:pPr>
       <w:bookmarkStart w:id="128" w:name="_Toc112490880"/>
-      <w:bookmarkStart w:id="129" w:name="_Toc25742381"/>
+      <w:bookmarkStart w:id="129" w:name="_Toc25742663"/>
       <w:r>
         <w:t>Column 3:  Species</w:t>
       </w:r>
@@ -13133,7 +13140,7 @@
       </w:pPr>
       <w:bookmarkStart w:id="130" w:name="_Toc112490881"/>
       <w:bookmarkStart w:id="131" w:name="_Ref140207863"/>
-      <w:bookmarkStart w:id="132" w:name="_Toc25742382"/>
+      <w:bookmarkStart w:id="132" w:name="_Toc25742664"/>
       <w:r>
         <w:lastRenderedPageBreak/>
         <w:t xml:space="preserve">Column 4:  </w:t>
@@ -13172,7 +13179,7 @@
       <w:bookmarkStart w:id="133" w:name="_Toc107735771"/>
       <w:bookmarkStart w:id="134" w:name="_Toc112490882"/>
       <w:bookmarkStart w:id="135" w:name="_Ref140207866"/>
-      <w:bookmarkStart w:id="136" w:name="_Toc25742383"/>
+      <w:bookmarkStart w:id="136" w:name="_Toc25742665"/>
       <w:r>
         <w:t xml:space="preserve">Column 5:  </w:t>
       </w:r>
@@ -13258,7 +13265,7 @@
       </w:pPr>
       <w:bookmarkStart w:id="137" w:name="_Toc112490883"/>
       <w:bookmarkStart w:id="138" w:name="_Ref140207868"/>
-      <w:bookmarkStart w:id="139" w:name="_Toc25742384"/>
+      <w:bookmarkStart w:id="139" w:name="_Toc25742666"/>
       <w:r>
         <w:t xml:space="preserve">Column 6:  </w:t>
       </w:r>
@@ -13336,7 +13343,7 @@
       <w:bookmarkStart w:id="140" w:name="_Ref109371329"/>
       <w:bookmarkStart w:id="141" w:name="_Toc133339122"/>
       <w:bookmarkStart w:id="142" w:name="_Toc282434158"/>
-      <w:bookmarkStart w:id="143" w:name="_Toc25742385"/>
+      <w:bookmarkStart w:id="143" w:name="_Toc25742667"/>
       <w:bookmarkEnd w:id="103"/>
       <w:r>
         <w:lastRenderedPageBreak/>
@@ -13368,7 +13375,7 @@
       </w:pPr>
       <w:bookmarkStart w:id="144" w:name="_Toc133339123"/>
       <w:bookmarkStart w:id="145" w:name="_Toc282434159"/>
-      <w:bookmarkStart w:id="146" w:name="_Toc25742386"/>
+      <w:bookmarkStart w:id="146" w:name="_Toc25742668"/>
       <w:r>
         <w:t>Example File</w:t>
       </w:r>
@@ -13673,7 +13680,7 @@
       </w:pPr>
       <w:bookmarkStart w:id="147" w:name="_Toc133339124"/>
       <w:bookmarkStart w:id="148" w:name="_Toc282434160"/>
-      <w:bookmarkStart w:id="149" w:name="_Toc25742387"/>
+      <w:bookmarkStart w:id="149" w:name="_Toc25742669"/>
       <w:r>
         <w:t>LandisData</w:t>
       </w:r>
@@ -13710,7 +13717,7 @@
       </w:pPr>
       <w:bookmarkStart w:id="150" w:name="_Toc133339125"/>
       <w:bookmarkStart w:id="151" w:name="_Toc282434161"/>
-      <w:bookmarkStart w:id="152" w:name="_Toc25742388"/>
+      <w:bookmarkStart w:id="152" w:name="_Toc25742670"/>
       <w:r>
         <w:lastRenderedPageBreak/>
         <w:t>Initial Community Class Definitions</w:t>
@@ -13738,7 +13745,7 @@
       </w:pPr>
       <w:bookmarkStart w:id="153" w:name="_Toc133339126"/>
       <w:bookmarkStart w:id="154" w:name="_Toc282434162"/>
-      <w:bookmarkStart w:id="155" w:name="_Toc25742389"/>
+      <w:bookmarkStart w:id="155" w:name="_Toc25742671"/>
       <w:r>
         <w:t>MapCode</w:t>
       </w:r>
@@ -13753,11 +13760,24 @@
       <w:r>
         <w:t xml:space="preserve">This parameter is the code used for the class in the input map (see section </w:t>
       </w:r>
-      <w:fldSimple w:instr=" REF _Ref109371856 \r ">
-        <w:r>
-          <w:t>2.5</w:t>
-        </w:r>
-      </w:fldSimple>
+      <w:r>
+        <w:fldChar w:fldCharType="begin"/>
+      </w:r>
+      <w:r>
+        <w:instrText xml:space="preserve"> REF _Ref109371856 </w:instrText>
+      </w:r>
+      <w:r>
+        <w:instrText xml:space="preserve">\r </w:instrText>
+      </w:r>
+      <w:r>
+        <w:fldChar w:fldCharType="separate"/>
+      </w:r>
+      <w:r>
+        <w:t>2.5</w:t>
+      </w:r>
+      <w:r>
+        <w:fldChar w:fldCharType="end"/>
+      </w:r>
       <w:r>
         <w:t>).  Value: 0 ≤ integer ≤ 65,535.  Each class’ map code must be unique.  Map codes do not have to appear in any order, and do not need to be consecutive.</w:t>
       </w:r>
@@ -13773,7 +13793,7 @@
       </w:pPr>
       <w:bookmarkStart w:id="156" w:name="_Toc133339127"/>
       <w:bookmarkStart w:id="157" w:name="_Toc282434163"/>
-      <w:bookmarkStart w:id="158" w:name="_Toc25742390"/>
+      <w:bookmarkStart w:id="158" w:name="_Toc25742672"/>
       <w:r>
         <w:t>Species Present</w:t>
       </w:r>
@@ -13855,7 +13875,7 @@
       </w:pPr>
       <w:bookmarkStart w:id="159" w:name="_Toc133339128"/>
       <w:bookmarkStart w:id="160" w:name="_Toc282434164"/>
-      <w:bookmarkStart w:id="161" w:name="_Toc25742391"/>
+      <w:bookmarkStart w:id="161" w:name="_Toc25742673"/>
       <w:r>
         <w:t>Grouping Species Ages into Cohorts</w:t>
       </w:r>
@@ -13937,7 +13957,7 @@
         <w:pStyle w:val="Heading1"/>
       </w:pPr>
       <w:bookmarkStart w:id="162" w:name="_Toc112490864"/>
-      <w:bookmarkStart w:id="163" w:name="_Toc25742392"/>
+      <w:bookmarkStart w:id="163" w:name="_Toc25742674"/>
       <w:r>
         <w:lastRenderedPageBreak/>
         <w:t>Output</w:t>
@@ -14016,7 +14036,7 @@
       <w:pPr>
         <w:pStyle w:val="Heading3"/>
       </w:pPr>
-      <w:bookmarkStart w:id="164" w:name="_Toc25742393"/>
+      <w:bookmarkStart w:id="164" w:name="_Toc25742675"/>
       <w:r>
         <w:t>Time</w:t>
       </w:r>
@@ -14034,7 +14054,7 @@
       <w:pPr>
         <w:pStyle w:val="Heading3"/>
       </w:pPr>
-      <w:bookmarkStart w:id="165" w:name="_Toc25742394"/>
+      <w:bookmarkStart w:id="165" w:name="_Toc25742676"/>
       <w:r>
         <w:t>Ecoregion</w:t>
       </w:r>
@@ -14052,7 +14072,7 @@
       <w:pPr>
         <w:pStyle w:val="Heading3"/>
       </w:pPr>
-      <w:bookmarkStart w:id="166" w:name="_Toc25742395"/>
+      <w:bookmarkStart w:id="166" w:name="_Toc25742677"/>
       <w:r>
         <w:t>NumSites</w:t>
       </w:r>
@@ -14070,7 +14090,7 @@
       <w:pPr>
         <w:pStyle w:val="Heading3"/>
       </w:pPr>
-      <w:bookmarkStart w:id="167" w:name="_Toc25742396"/>
+      <w:bookmarkStart w:id="167" w:name="_Toc25742678"/>
       <w:r>
         <w:t>LiveB</w:t>
       </w:r>
@@ -14097,7 +14117,7 @@
       <w:pPr>
         <w:pStyle w:val="Heading3"/>
       </w:pPr>
-      <w:bookmarkStart w:id="168" w:name="_Toc25742397"/>
+      <w:bookmarkStart w:id="168" w:name="_Toc25742679"/>
       <w:r>
         <w:t>AG_NPP</w:t>
       </w:r>
@@ -14139,7 +14159,7 @@
       <w:pPr>
         <w:pStyle w:val="Heading3"/>
       </w:pPr>
-      <w:bookmarkStart w:id="169" w:name="_Toc25742398"/>
+      <w:bookmarkStart w:id="169" w:name="_Toc25742680"/>
       <w:r>
         <w:t>LitterB</w:t>
       </w:r>
@@ -14175,7 +14195,7 @@
       <w:pPr>
         <w:pStyle w:val="Heading1"/>
       </w:pPr>
-      <w:bookmarkStart w:id="170" w:name="_Toc25742399"/>
+      <w:bookmarkStart w:id="170" w:name="_Toc25742681"/>
       <w:r>
         <w:lastRenderedPageBreak/>
         <w:t xml:space="preserve">Example </w:t>
@@ -14190,7 +14210,7 @@
       <w:pPr>
         <w:pStyle w:val="Heading2"/>
       </w:pPr>
-      <w:bookmarkStart w:id="171" w:name="_Toc25742400"/>
+      <w:bookmarkStart w:id="171" w:name="_Toc25742682"/>
       <w:r>
         <w:t>Main Parameter File</w:t>
       </w:r>
@@ -15247,7 +15267,7 @@
       <w:pPr>
         <w:pStyle w:val="Heading2"/>
       </w:pPr>
-      <w:bookmarkStart w:id="172" w:name="_Toc25742401"/>
+      <w:bookmarkStart w:id="172" w:name="_Toc25742683"/>
       <w:r>
         <w:t>Dynamic Inputs File</w:t>
       </w:r>
@@ -16724,7 +16744,7 @@
         <w:rFonts w:ascii="Arial" w:hAnsi="Arial" w:cs="Arial"/>
         <w:noProof/>
       </w:rPr>
-      <w:t>2</w:t>
+      <w:t>1</w:t>
     </w:r>
     <w:r>
       <w:rPr>
@@ -16793,19 +16813,39 @@
         <w:tab w:val="right" w:pos="8976"/>
       </w:tabs>
     </w:pPr>
-    <w:fldSimple w:instr=" DOCPROPERTY  &quot;Extension Name&quot;  \* MERGEFORMAT ">
-      <w:r>
-        <w:t>Biomass Succession</w:t>
-      </w:r>
-    </w:fldSimple>
+    <w:r>
+      <w:fldChar w:fldCharType="begin"/>
+    </w:r>
+    <w:r>
+      <w:instrText xml:space="preserve"> DOCPROPERTY  "Extension Name"  \* MERGEFORMAT </w:instrText>
+    </w:r>
+    <w:r>
+      <w:fldChar w:fldCharType="separate"/>
+    </w:r>
+    <w:r>
+      <w:t>Biomass Succession</w:t>
+    </w:r>
+    <w:r>
+      <w:fldChar w:fldCharType="end"/>
+    </w:r>
     <w:r>
       <w:t xml:space="preserve"> v</w:t>
     </w:r>
-    <w:fldSimple w:instr=" DOCPROPERTY  &quot;Extension Version&quot;  \* MERGEFORMAT ">
-      <w:r>
-        <w:t>5.2</w:t>
-      </w:r>
-    </w:fldSimple>
+    <w:r>
+      <w:fldChar w:fldCharType="begin"/>
+    </w:r>
+    <w:r>
+      <w:instrText xml:space="preserve"> DOCPROPERTY  "Extension Version"  \* MERGEFORMAT </w:instrText>
+    </w:r>
+    <w:r>
+      <w:fldChar w:fldCharType="separate"/>
+    </w:r>
+    <w:r>
+      <w:t>5.2</w:t>
+    </w:r>
+    <w:r>
+      <w:fldChar w:fldCharType="end"/>
+    </w:r>
     <w:r>
       <w:t xml:space="preserve"> – User Guide</w:t>
     </w:r>
@@ -19468,7 +19508,7 @@
 </file>
 
 <file path=customXml/itemProps1.xml><?xml version="1.0" encoding="utf-8"?>
-<ds:datastoreItem xmlns:ds="http://schemas.openxmlformats.org/officeDocument/2006/customXml" ds:itemID="{62F02CE3-80E3-4235-8278-0D9B198A16F1}">
+<ds:datastoreItem xmlns:ds="http://schemas.openxmlformats.org/officeDocument/2006/customXml" ds:itemID="{03A307AC-0FBE-4BA2-850B-8AB6A42D1F19}">
   <ds:schemaRefs>
     <ds:schemaRef ds:uri="http://schemas.openxmlformats.org/officeDocument/2006/bibliography"/>
   </ds:schemaRefs>

</xml_diff>